<commit_message>
Update Memoria y añadidos diagramas
</commit_message>
<xml_diff>
--- a/Memoria/Memoria.docx
+++ b/Memoria/Memoria.docx
@@ -1,6 +1,6 @@
 
 <file path=word/document.xml><?xml version="1.0" encoding="utf-8"?>
-<w:document xmlns:wpc="http://schemas.microsoft.com/office/word/2010/wordprocessingCanvas" xmlns:cx="http://schemas.microsoft.com/office/drawing/2014/chartex" xmlns:cx1="http://schemas.microsoft.com/office/drawing/2015/9/8/chartex" xmlns:cx2="http://schemas.microsoft.com/office/drawing/2015/10/21/chartex" xmlns:cx3="http://schemas.microsoft.com/office/drawing/2016/5/9/chartex" xmlns:cx4="http://schemas.microsoft.com/office/drawing/2016/5/10/chartex" xmlns:cx5="http://schemas.microsoft.com/office/drawing/2016/5/11/chartex" xmlns:cx6="http://schemas.microsoft.com/office/drawing/2016/5/12/chartex" xmlns:cx7="http://schemas.microsoft.com/office/drawing/2016/5/13/chartex" xmlns:cx8="http://schemas.microsoft.com/office/drawing/2016/5/14/chartex" xmlns:mc="http://schemas.openxmlformats.org/markup-compatibility/2006" xmlns:aink="http://schemas.microsoft.com/office/drawing/2016/ink" xmlns:am3d="http://schemas.microsoft.com/office/drawing/2017/model3d" xmlns:o="urn:schemas-microsoft-com:office:office" xmlns:r="http://schemas.openxmlformats.org/officeDocument/2006/relationships" xmlns:m="http://schemas.openxmlformats.org/officeDocument/2006/math" xmlns:v="urn:schemas-microsoft-com:vml" xmlns:wp14="http://schemas.microsoft.com/office/word/2010/wordprocessingDrawing" xmlns:wp="http://schemas.openxmlformats.org/drawingml/2006/wordprocessingDrawing" xmlns:w10="urn:schemas-microsoft-com:office:word" xmlns:w="http://schemas.openxmlformats.org/wordprocessingml/2006/main" xmlns:w14="http://schemas.microsoft.com/office/word/2010/wordml" xmlns:w15="http://schemas.microsoft.com/office/word/2012/wordml" xmlns:w16cex="http://schemas.microsoft.com/office/word/2018/wordml/cex" xmlns:w16cid="http://schemas.microsoft.com/office/word/2016/wordml/cid" xmlns:w16="http://schemas.microsoft.com/office/word/2018/wordml" xmlns:w16sdtdh="http://schemas.microsoft.com/office/word/2020/wordml/sdtdatahash" xmlns:w16se="http://schemas.microsoft.com/office/word/2015/wordml/symex" xmlns:wpg="http://schemas.microsoft.com/office/word/2010/wordprocessingGroup" xmlns:wpi="http://schemas.microsoft.com/office/word/2010/wordprocessingInk" xmlns:wne="http://schemas.microsoft.com/office/word/2006/wordml" xmlns:wps="http://schemas.microsoft.com/office/word/2010/wordprocessingShape" mc:Ignorable="w14 w15 w16se w16cid w16 w16cex w16sdtdh wp14">
+<w:document xmlns:wpc="http://schemas.microsoft.com/office/word/2010/wordprocessingCanvas" xmlns:cx="http://schemas.microsoft.com/office/drawing/2014/chartex" xmlns:mc="http://schemas.openxmlformats.org/markup-compatibility/2006" xmlns:o="urn:schemas-microsoft-com:office:office" xmlns:r="http://schemas.openxmlformats.org/officeDocument/2006/relationships" xmlns:m="http://schemas.openxmlformats.org/officeDocument/2006/math" xmlns:v="urn:schemas-microsoft-com:vml" xmlns:wp14="http://schemas.microsoft.com/office/word/2010/wordprocessingDrawing" xmlns:wp="http://schemas.openxmlformats.org/drawingml/2006/wordprocessingDrawing" xmlns:w10="urn:schemas-microsoft-com:office:word" xmlns:w="http://schemas.openxmlformats.org/wordprocessingml/2006/main" xmlns:w14="http://schemas.microsoft.com/office/word/2010/wordml" xmlns:w15="http://schemas.microsoft.com/office/word/2012/wordml" xmlns:w16se="http://schemas.microsoft.com/office/word/2015/wordml/symex" xmlns:wpg="http://schemas.microsoft.com/office/word/2010/wordprocessingGroup" xmlns:wpi="http://schemas.microsoft.com/office/word/2010/wordprocessingInk" xmlns:wne="http://schemas.microsoft.com/office/word/2006/wordml" xmlns:wps="http://schemas.microsoft.com/office/word/2010/wordprocessingShape" mc:Ignorable="w14 w15 w16se wp14">
   <w:body>
     <w:sdt>
       <w:sdtPr>
@@ -369,7 +369,6 @@
                                     <w:calendar w:val="gregorian"/>
                                   </w:date>
                                 </w:sdtPr>
-                                <w:sdtEndPr/>
                                 <w:sdtContent>
                                   <w:p>
                                     <w:pPr>
@@ -421,7 +420,6 @@
                                     <w:dataBinding w:prefixMappings="xmlns:ns0='http://schemas.openxmlformats.org/officeDocument/2006/extended-properties' " w:xpath="/ns0:Properties[1]/ns0:Company[1]" w:storeItemID="{6668398D-A668-4E3E-A5EB-62B293D839F1}"/>
                                     <w:text/>
                                   </w:sdtPr>
-                                  <w:sdtEndPr/>
                                   <w:sdtContent>
                                     <w:r>
                                       <w:rPr>
@@ -454,7 +452,6 @@
                                     <w:dataBinding w:prefixMappings="xmlns:ns0='http://schemas.microsoft.com/office/2006/coverPageProps' " w:xpath="/ns0:CoverPageProperties[1]/ns0:CompanyAddress[1]" w:storeItemID="{55AF091B-3C7A-41E3-B477-F2FDAA23CFDA}"/>
                                     <w:text/>
                                   </w:sdtPr>
-                                  <w:sdtEndPr/>
                                   <w:sdtContent>
                                     <w:r>
                                       <w:rPr>
@@ -537,7 +534,6 @@
                               <w:calendar w:val="gregorian"/>
                             </w:date>
                           </w:sdtPr>
-                          <w:sdtEndPr/>
                           <w:sdtContent>
                             <w:p>
                               <w:pPr>
@@ -589,7 +585,6 @@
                               <w:dataBinding w:prefixMappings="xmlns:ns0='http://schemas.openxmlformats.org/officeDocument/2006/extended-properties' " w:xpath="/ns0:Properties[1]/ns0:Company[1]" w:storeItemID="{6668398D-A668-4E3E-A5EB-62B293D839F1}"/>
                               <w:text/>
                             </w:sdtPr>
-                            <w:sdtEndPr/>
                             <w:sdtContent>
                               <w:r>
                                 <w:rPr>
@@ -622,7 +617,6 @@
                               <w:dataBinding w:prefixMappings="xmlns:ns0='http://schemas.microsoft.com/office/2006/coverPageProps' " w:xpath="/ns0:CoverPageProperties[1]/ns0:CompanyAddress[1]" w:storeItemID="{55AF091B-3C7A-41E3-B477-F2FDAA23CFDA}"/>
                               <w:text/>
                             </w:sdtPr>
-                            <w:sdtEndPr/>
                             <w:sdtContent>
                               <w:r>
                                 <w:rPr>
@@ -1233,21 +1227,7 @@
                 <w:rStyle w:val="Hipervnculo"/>
                 <w:noProof/>
               </w:rPr>
-              <w:t>Estado actual de las a</w:t>
-            </w:r>
-            <w:r>
-              <w:rPr>
-                <w:rStyle w:val="Hipervnculo"/>
-                <w:noProof/>
-              </w:rPr>
-              <w:t>p</w:t>
-            </w:r>
-            <w:r>
-              <w:rPr>
-                <w:rStyle w:val="Hipervnculo"/>
-                <w:noProof/>
-              </w:rPr>
-              <w:t>licaciones</w:t>
+              <w:t>Estado actual de las aplicaciones</w:t>
             </w:r>
             <w:r>
               <w:rPr>
@@ -1943,21 +1923,7 @@
                 <w:rStyle w:val="Hipervnculo"/>
                 <w:noProof/>
               </w:rPr>
-              <w:t xml:space="preserve">Estudio </w:t>
-            </w:r>
-            <w:r>
-              <w:rPr>
-                <w:rStyle w:val="Hipervnculo"/>
-                <w:noProof/>
-              </w:rPr>
-              <w:t>d</w:t>
-            </w:r>
-            <w:r>
-              <w:rPr>
-                <w:rStyle w:val="Hipervnculo"/>
-                <w:noProof/>
-              </w:rPr>
-              <w:t>e mercado.</w:t>
+              <w:t>Estudio de mercado.</w:t>
             </w:r>
             <w:r>
               <w:rPr>
@@ -4276,14 +4242,27 @@
       <w:r>
         <w:t xml:space="preserve">Ilustración </w:t>
       </w:r>
-      <w:fldSimple w:instr=" SEQ Ilustración \* ARABIC ">
-        <w:r>
-          <w:rPr>
-            <w:noProof/>
-          </w:rPr>
-          <w:t>1</w:t>
-        </w:r>
-      </w:fldSimple>
+      <w:r>
+        <w:fldChar w:fldCharType="begin"/>
+      </w:r>
+      <w:r>
+        <w:instrText xml:space="preserve"> SEQ Ilustración \* ARABIC </w:instrText>
+      </w:r>
+      <w:r>
+        <w:fldChar w:fldCharType="separate"/>
+      </w:r>
+      <w:r>
+        <w:rPr>
+          <w:noProof/>
+        </w:rPr>
+        <w:t>1</w:t>
+      </w:r>
+      <w:r>
+        <w:rPr>
+          <w:noProof/>
+        </w:rPr>
+        <w:fldChar w:fldCharType="end"/>
+      </w:r>
     </w:p>
     <w:p>
       <w:pPr>
@@ -4339,14 +4318,27 @@
       <w:r>
         <w:t xml:space="preserve">Ilustración </w:t>
       </w:r>
-      <w:fldSimple w:instr=" SEQ Ilustración \* ARABIC ">
-        <w:r>
-          <w:rPr>
-            <w:noProof/>
-          </w:rPr>
-          <w:t>2</w:t>
-        </w:r>
-      </w:fldSimple>
+      <w:r>
+        <w:fldChar w:fldCharType="begin"/>
+      </w:r>
+      <w:r>
+        <w:instrText xml:space="preserve"> SEQ Ilustración \* ARABIC </w:instrText>
+      </w:r>
+      <w:r>
+        <w:fldChar w:fldCharType="separate"/>
+      </w:r>
+      <w:r>
+        <w:rPr>
+          <w:noProof/>
+        </w:rPr>
+        <w:t>2</w:t>
+      </w:r>
+      <w:r>
+        <w:rPr>
+          <w:noProof/>
+        </w:rPr>
+        <w:fldChar w:fldCharType="end"/>
+      </w:r>
     </w:p>
     <w:p/>
     <w:p>
@@ -4402,14 +4394,27 @@
       <w:r>
         <w:t xml:space="preserve">Ilustración </w:t>
       </w:r>
-      <w:fldSimple w:instr=" SEQ Ilustración \* ARABIC ">
-        <w:r>
-          <w:rPr>
-            <w:noProof/>
-          </w:rPr>
-          <w:t>3</w:t>
-        </w:r>
-      </w:fldSimple>
+      <w:r>
+        <w:fldChar w:fldCharType="begin"/>
+      </w:r>
+      <w:r>
+        <w:instrText xml:space="preserve"> SEQ Ilustración \* ARABIC </w:instrText>
+      </w:r>
+      <w:r>
+        <w:fldChar w:fldCharType="separate"/>
+      </w:r>
+      <w:r>
+        <w:rPr>
+          <w:noProof/>
+        </w:rPr>
+        <w:t>3</w:t>
+      </w:r>
+      <w:r>
+        <w:rPr>
+          <w:noProof/>
+        </w:rPr>
+        <w:fldChar w:fldCharType="end"/>
+      </w:r>
     </w:p>
     <w:p>
       <w:pPr>
@@ -4467,14 +4472,27 @@
       <w:r>
         <w:t xml:space="preserve">Ilustración </w:t>
       </w:r>
-      <w:fldSimple w:instr=" SEQ Ilustración \* ARABIC ">
-        <w:r>
-          <w:rPr>
-            <w:noProof/>
-          </w:rPr>
-          <w:t>4</w:t>
-        </w:r>
-      </w:fldSimple>
+      <w:r>
+        <w:fldChar w:fldCharType="begin"/>
+      </w:r>
+      <w:r>
+        <w:instrText xml:space="preserve"> SEQ Ilustración \* ARABIC </w:instrText>
+      </w:r>
+      <w:r>
+        <w:fldChar w:fldCharType="separate"/>
+      </w:r>
+      <w:r>
+        <w:rPr>
+          <w:noProof/>
+        </w:rPr>
+        <w:t>4</w:t>
+      </w:r>
+      <w:r>
+        <w:rPr>
+          <w:noProof/>
+        </w:rPr>
+        <w:fldChar w:fldCharType="end"/>
+      </w:r>
     </w:p>
     <w:p>
       <w:pPr>
@@ -4668,11 +4686,11 @@
       </w:pPr>
       <w:proofErr w:type="spellStart"/>
       <w:r>
-        <w:t>Pac</w:t>
+        <w:t>Pac-Man</w:t>
       </w:r>
       <w:proofErr w:type="spellEnd"/>
       <w:r>
-        <w:t>-Man: El clásico juego de laberinto protagonizado por un hambriento come-cocos también encontró su camino hacia los dispositivos móviles, ofreciendo a los jugadores la oportunidad de disfrutar de su acción rápida y adictiva en la palma de su mano.</w:t>
+        <w:t>: El clásico juego de laberinto protagonizado por un hambriento come-cocos también encontró su camino hacia los dispositivos móviles, ofreciendo a los jugadores la oportunidad de disfrutar de su acción rápida y adictiva en la palma de su mano.</w:t>
       </w:r>
     </w:p>
     <w:p>
@@ -4771,14 +4789,27 @@
       <w:r>
         <w:t xml:space="preserve">Ilustración </w:t>
       </w:r>
-      <w:fldSimple w:instr=" SEQ Ilustración \* ARABIC ">
-        <w:r>
-          <w:rPr>
-            <w:noProof/>
-          </w:rPr>
-          <w:t>5</w:t>
-        </w:r>
-      </w:fldSimple>
+      <w:r>
+        <w:fldChar w:fldCharType="begin"/>
+      </w:r>
+      <w:r>
+        <w:instrText xml:space="preserve"> SEQ Ilustración \* ARABIC </w:instrText>
+      </w:r>
+      <w:r>
+        <w:fldChar w:fldCharType="separate"/>
+      </w:r>
+      <w:r>
+        <w:rPr>
+          <w:noProof/>
+        </w:rPr>
+        <w:t>5</w:t>
+      </w:r>
+      <w:r>
+        <w:rPr>
+          <w:noProof/>
+        </w:rPr>
+        <w:fldChar w:fldCharType="end"/>
+      </w:r>
     </w:p>
     <w:p>
       <w:pPr>
@@ -4846,14 +4877,27 @@
       <w:r>
         <w:t xml:space="preserve">Ilustración </w:t>
       </w:r>
-      <w:fldSimple w:instr=" SEQ Ilustración \* ARABIC ">
-        <w:r>
-          <w:rPr>
-            <w:noProof/>
-          </w:rPr>
-          <w:t>6</w:t>
-        </w:r>
-      </w:fldSimple>
+      <w:r>
+        <w:fldChar w:fldCharType="begin"/>
+      </w:r>
+      <w:r>
+        <w:instrText xml:space="preserve"> SEQ Ilustración \* ARABIC </w:instrText>
+      </w:r>
+      <w:r>
+        <w:fldChar w:fldCharType="separate"/>
+      </w:r>
+      <w:r>
+        <w:rPr>
+          <w:noProof/>
+        </w:rPr>
+        <w:t>6</w:t>
+      </w:r>
+      <w:r>
+        <w:rPr>
+          <w:noProof/>
+        </w:rPr>
+        <w:fldChar w:fldCharType="end"/>
+      </w:r>
     </w:p>
     <w:p>
       <w:pPr>
@@ -4922,14 +4966,27 @@
       <w:r>
         <w:t xml:space="preserve">Ilustración </w:t>
       </w:r>
-      <w:fldSimple w:instr=" SEQ Ilustración \* ARABIC ">
-        <w:r>
-          <w:rPr>
-            <w:noProof/>
-          </w:rPr>
-          <w:t>7</w:t>
-        </w:r>
-      </w:fldSimple>
+      <w:r>
+        <w:fldChar w:fldCharType="begin"/>
+      </w:r>
+      <w:r>
+        <w:instrText xml:space="preserve"> SEQ Ilustración \* ARABIC </w:instrText>
+      </w:r>
+      <w:r>
+        <w:fldChar w:fldCharType="separate"/>
+      </w:r>
+      <w:r>
+        <w:rPr>
+          <w:noProof/>
+        </w:rPr>
+        <w:t>7</w:t>
+      </w:r>
+      <w:r>
+        <w:rPr>
+          <w:noProof/>
+        </w:rPr>
+        <w:fldChar w:fldCharType="end"/>
+      </w:r>
     </w:p>
     <w:p>
       <w:pPr>
@@ -5255,14 +5312,27 @@
       <w:r>
         <w:t xml:space="preserve">Ilustración </w:t>
       </w:r>
-      <w:fldSimple w:instr=" SEQ Ilustración \* ARABIC ">
-        <w:r>
-          <w:rPr>
-            <w:noProof/>
-          </w:rPr>
-          <w:t>8</w:t>
-        </w:r>
-      </w:fldSimple>
+      <w:r>
+        <w:fldChar w:fldCharType="begin"/>
+      </w:r>
+      <w:r>
+        <w:instrText xml:space="preserve"> SEQ Ilustración \* ARABIC </w:instrText>
+      </w:r>
+      <w:r>
+        <w:fldChar w:fldCharType="separate"/>
+      </w:r>
+      <w:r>
+        <w:rPr>
+          <w:noProof/>
+        </w:rPr>
+        <w:t>8</w:t>
+      </w:r>
+      <w:r>
+        <w:rPr>
+          <w:noProof/>
+        </w:rPr>
+        <w:fldChar w:fldCharType="end"/>
+      </w:r>
     </w:p>
     <w:p>
       <w:pPr>
@@ -5330,14 +5400,27 @@
       <w:r>
         <w:t xml:space="preserve">Ilustración </w:t>
       </w:r>
-      <w:fldSimple w:instr=" SEQ Ilustración \* ARABIC ">
-        <w:r>
-          <w:rPr>
-            <w:noProof/>
-          </w:rPr>
-          <w:t>9</w:t>
-        </w:r>
-      </w:fldSimple>
+      <w:r>
+        <w:fldChar w:fldCharType="begin"/>
+      </w:r>
+      <w:r>
+        <w:instrText xml:space="preserve"> SEQ Ilustración \* ARABIC </w:instrText>
+      </w:r>
+      <w:r>
+        <w:fldChar w:fldCharType="separate"/>
+      </w:r>
+      <w:r>
+        <w:rPr>
+          <w:noProof/>
+        </w:rPr>
+        <w:t>9</w:t>
+      </w:r>
+      <w:r>
+        <w:rPr>
+          <w:noProof/>
+        </w:rPr>
+        <w:fldChar w:fldCharType="end"/>
+      </w:r>
     </w:p>
     <w:p>
       <w:r>
@@ -5502,11 +5585,19 @@
         <w:t xml:space="preserve">Una interfaz de usuario intuitiva y fácil de usar es esencial para garantizar una experiencia satisfactoria para el usuario. Según </w:t>
       </w:r>
       <w:hyperlink r:id="rId26" w:history="1">
+        <w:proofErr w:type="spellStart"/>
         <w:r>
           <w:rPr>
             <w:rStyle w:val="Hipervnculo"/>
           </w:rPr>
-          <w:t xml:space="preserve">Nielsen Normal </w:t>
+          <w:t>Nielsen</w:t>
+        </w:r>
+        <w:proofErr w:type="spellEnd"/>
+        <w:r>
+          <w:rPr>
+            <w:rStyle w:val="Hipervnculo"/>
+          </w:rPr>
+          <w:t xml:space="preserve"> Normal </w:t>
         </w:r>
         <w:proofErr w:type="spellStart"/>
         <w:r>
@@ -6308,7 +6399,15 @@
       </w:r>
       <w:proofErr w:type="spellEnd"/>
       <w:r>
-        <w:t xml:space="preserve"> Native: Respaldado por Facebook, es un marco de desarrollo accesible que se ha convertido en la opción preferida de los programadores. Facilita el desarrollo para Android e iOS. Aplicaciones conocidas como Skype, Airbnb, Tesla entre otros son claros ejemplos de aplicaciones que hacen uso de </w:t>
+        <w:t xml:space="preserve"> </w:t>
+      </w:r>
+      <w:proofErr w:type="spellStart"/>
+      <w:r>
+        <w:t>Native</w:t>
+      </w:r>
+      <w:proofErr w:type="spellEnd"/>
+      <w:r>
+        <w:t xml:space="preserve">: Respaldado por Facebook, es un marco de desarrollo accesible que se ha convertido en la opción preferida de los programadores. Facilita el desarrollo para Android e iOS. Aplicaciones conocidas como Skype, Airbnb, Tesla entre otros son claros ejemplos de aplicaciones que hacen uso de </w:t>
       </w:r>
       <w:proofErr w:type="spellStart"/>
       <w:r>
@@ -6851,19 +6950,7 @@
           <w:rPr>
             <w:rStyle w:val="Hipervnculo"/>
           </w:rPr>
-          <w:t>A</w:t>
-        </w:r>
-        <w:r>
-          <w:rPr>
-            <w:rStyle w:val="Hipervnculo"/>
-          </w:rPr>
-          <w:t>b</w:t>
-        </w:r>
-        <w:r>
-          <w:rPr>
-            <w:rStyle w:val="Hipervnculo"/>
-          </w:rPr>
-          <w:t>igail</w:t>
+          <w:t>Abigail</w:t>
         </w:r>
       </w:hyperlink>
       <w:r>
@@ -7274,6 +7361,7 @@
       <w:r>
         <w:rPr>
           <w:noProof/>
+          <w:lang w:eastAsia="es-ES"/>
         </w:rPr>
         <w:drawing>
           <wp:inline distT="0" distB="0" distL="0" distR="0" wp14:anchorId="709EF319" wp14:editId="0C7FFA6A">
@@ -7491,7 +7579,84 @@
       </w:r>
       <w:bookmarkEnd w:id="17"/>
     </w:p>
-    <w:p/>
+    <w:p>
+      <w:r>
+        <w:t>En esta sección, se presenta el diseño detallado del sistema, que comprende la arquitectura general, la estructura de datos y los principales componentes que conforman la aplicación. Se abordarán aspectos como el diseño de la base de datos, la interfaz del usuario, la interacción entre los distintos componentes, etc. Se presentarán diagramas y descripciones para facilitar la comprensión del diseño.</w:t>
+      </w:r>
+    </w:p>
+    <w:p>
+      <w:pPr>
+        <w:pStyle w:val="Ttulo2"/>
+        <w:numPr>
+          <w:ilvl w:val="1"/>
+          <w:numId w:val="1"/>
+        </w:numPr>
+      </w:pPr>
+      <w:r>
+        <w:t>Arquitectura del sist</w:t>
+      </w:r>
+      <w:bookmarkStart w:id="18" w:name="_GoBack"/>
+      <w:bookmarkEnd w:id="18"/>
+      <w:r>
+        <w:t>ema</w:t>
+      </w:r>
+    </w:p>
+    <w:p>
+      <w:r>
+        <w:t>Descripción de la estructura general del sistema, incluyendo los componentes principales, su organización y las interacciones entre ellos. Se puede incluir un diagrama de arquitectura para ilustrar visualmente esta información.</w:t>
+      </w:r>
+    </w:p>
+    <w:p>
+      <w:pPr>
+        <w:pStyle w:val="Ttulo2"/>
+        <w:numPr>
+          <w:ilvl w:val="1"/>
+          <w:numId w:val="1"/>
+        </w:numPr>
+      </w:pPr>
+      <w:r>
+        <w:t>Interfaz del usuario</w:t>
+      </w:r>
+    </w:p>
+    <w:p>
+      <w:r>
+        <w:t>Descripción de la interfaz de usuario del sistema, incluyendo elementos de la interfaz, diseño visual y disposición de los elementos en pantalla. Se pueden incluir bocetos o diagramas de la interfaz de usuario.</w:t>
+      </w:r>
+    </w:p>
+    <w:p>
+      <w:pPr>
+        <w:pStyle w:val="Ttulo2"/>
+        <w:numPr>
+          <w:ilvl w:val="1"/>
+          <w:numId w:val="1"/>
+        </w:numPr>
+      </w:pPr>
+      <w:r>
+        <w:t>Diseño de la base de datos</w:t>
+      </w:r>
+    </w:p>
+    <w:p>
+      <w:r>
+        <w:t>Descripción de la estructura de la base de datos del sistema, incluyendo las tablas, campos y relaciones entre ellas. Se puede incluir un diagrama de modelo de datos para ilustrar la estructura de la base de datos.</w:t>
+      </w:r>
+    </w:p>
+    <w:p>
+      <w:pPr>
+        <w:pStyle w:val="Ttulo2"/>
+        <w:numPr>
+          <w:ilvl w:val="1"/>
+          <w:numId w:val="1"/>
+        </w:numPr>
+      </w:pPr>
+      <w:r>
+        <w:t>Consideraciones de mantenimiento</w:t>
+      </w:r>
+    </w:p>
+    <w:p>
+      <w:r>
+        <w:t>Breve discusión sobre las consideraciones de mantenimiento que se han tenido en cuenta en el diseño del sistema, como la modularidad del código, la documentación adecuada y la facilidad de extensión y actualización del sistema.</w:t>
+      </w:r>
+    </w:p>
     <w:p>
       <w:pPr>
         <w:pStyle w:val="Ttulo1"/>
@@ -7499,13 +7664,12 @@
           <w:ilvl w:val="0"/>
           <w:numId w:val="1"/>
         </w:numPr>
-        <w:ind w:left="1416" w:hanging="1056"/>
-      </w:pPr>
-      <w:bookmarkStart w:id="18" w:name="_Toc162270706"/>
+      </w:pPr>
+      <w:bookmarkStart w:id="19" w:name="_Toc162270706"/>
       <w:r>
         <w:t>Codificación.</w:t>
       </w:r>
-      <w:bookmarkEnd w:id="18"/>
+      <w:bookmarkEnd w:id="19"/>
     </w:p>
     <w:p/>
     <w:p>
@@ -7516,11 +7680,11 @@
           <w:numId w:val="1"/>
         </w:numPr>
       </w:pPr>
-      <w:bookmarkStart w:id="19" w:name="_Toc162270707"/>
+      <w:bookmarkStart w:id="20" w:name="_Toc162270707"/>
       <w:r>
         <w:t>Tecnologías elegidas y su justificación.</w:t>
       </w:r>
-      <w:bookmarkEnd w:id="19"/>
+      <w:bookmarkEnd w:id="20"/>
     </w:p>
     <w:p/>
     <w:p>
@@ -7531,11 +7695,11 @@
           <w:numId w:val="1"/>
         </w:numPr>
       </w:pPr>
-      <w:bookmarkStart w:id="20" w:name="_Toc162270708"/>
+      <w:bookmarkStart w:id="21" w:name="_Toc162270708"/>
       <w:r>
         <w:t>Documentación interna del código.</w:t>
       </w:r>
-      <w:bookmarkEnd w:id="20"/>
+      <w:bookmarkEnd w:id="21"/>
     </w:p>
     <w:p>
       <w:r>
@@ -7558,11 +7722,11 @@
           <w:numId w:val="1"/>
         </w:numPr>
       </w:pPr>
-      <w:bookmarkStart w:id="21" w:name="_Toc162270709"/>
+      <w:bookmarkStart w:id="22" w:name="_Toc162270709"/>
       <w:r>
         <w:t>Manual de usuario.</w:t>
       </w:r>
-      <w:bookmarkEnd w:id="21"/>
+      <w:bookmarkEnd w:id="22"/>
     </w:p>
     <w:p>
       <w:r>
@@ -7577,11 +7741,11 @@
           <w:numId w:val="1"/>
         </w:numPr>
       </w:pPr>
-      <w:bookmarkStart w:id="22" w:name="_Toc162270710"/>
+      <w:bookmarkStart w:id="23" w:name="_Toc162270710"/>
       <w:r>
         <w:t>Despliegue.</w:t>
       </w:r>
-      <w:bookmarkEnd w:id="22"/>
+      <w:bookmarkEnd w:id="23"/>
     </w:p>
     <w:p>
       <w:r>
@@ -7599,11 +7763,11 @@
           <w:numId w:val="1"/>
         </w:numPr>
       </w:pPr>
-      <w:bookmarkStart w:id="23" w:name="_Toc162270711"/>
+      <w:bookmarkStart w:id="24" w:name="_Toc162270711"/>
       <w:r>
         <w:t>Diagramas de despliegue.</w:t>
       </w:r>
-      <w:bookmarkEnd w:id="23"/>
+      <w:bookmarkEnd w:id="24"/>
     </w:p>
     <w:p/>
     <w:p>
@@ -7614,11 +7778,12 @@
           <w:numId w:val="1"/>
         </w:numPr>
       </w:pPr>
-      <w:bookmarkStart w:id="24" w:name="_Toc162270712"/>
-      <w:r>
+      <w:bookmarkStart w:id="25" w:name="_Toc162270712"/>
+      <w:r>
+        <w:lastRenderedPageBreak/>
         <w:t>Descripción de la instalación o despliegue.</w:t>
       </w:r>
-      <w:bookmarkEnd w:id="24"/>
+      <w:bookmarkEnd w:id="25"/>
     </w:p>
     <w:p/>
     <w:p>
@@ -7629,11 +7794,11 @@
           <w:numId w:val="1"/>
         </w:numPr>
       </w:pPr>
-      <w:bookmarkStart w:id="25" w:name="_Toc162270713"/>
+      <w:bookmarkStart w:id="26" w:name="_Toc162270713"/>
       <w:r>
         <w:t>Herramientas de apoyo.</w:t>
       </w:r>
-      <w:bookmarkEnd w:id="25"/>
+      <w:bookmarkEnd w:id="26"/>
     </w:p>
     <w:p>
       <w:r>
@@ -7659,7 +7824,13 @@
     <w:p/>
     <w:p>
       <w:r>
-        <w:t xml:space="preserve">Entornos de Desarrollo Integrado (IDE): Mencionar el IDE que he  utilizado para escribir código, como Visual Studio </w:t>
+        <w:t xml:space="preserve">Entornos de Desarrollo Integrado (IDE): Mencionar el IDE que </w:t>
+      </w:r>
+      <w:r>
+        <w:t>he utilizado</w:t>
+      </w:r>
+      <w:r>
+        <w:t xml:space="preserve"> para escribir código, como Visual Studio </w:t>
       </w:r>
       <w:proofErr w:type="spellStart"/>
       <w:r>
@@ -7667,7 +7838,21 @@
       </w:r>
       <w:proofErr w:type="spellEnd"/>
       <w:r>
-        <w:t>, IntelliJ IDEA, Eclipse, etc.</w:t>
+        <w:t xml:space="preserve">, </w:t>
+      </w:r>
+      <w:proofErr w:type="spellStart"/>
+      <w:r>
+        <w:t>IntelliJ</w:t>
+      </w:r>
+      <w:proofErr w:type="spellEnd"/>
+      <w:r>
+        <w:t xml:space="preserve"> IDEA, Eclipse</w:t>
+      </w:r>
+      <w:r>
+        <w:t>, Android Studio</w:t>
+      </w:r>
+      <w:r>
+        <w:t>, etc.</w:t>
       </w:r>
     </w:p>
     <w:p/>
@@ -7707,7 +7892,6 @@
     <w:p/>
     <w:p>
       <w:r>
-        <w:lastRenderedPageBreak/>
         <w:t xml:space="preserve">Herramientas de </w:t>
       </w:r>
       <w:proofErr w:type="spellStart"/>
@@ -7751,11 +7935,11 @@
           <w:numId w:val="1"/>
         </w:numPr>
       </w:pPr>
-      <w:bookmarkStart w:id="26" w:name="_Toc162270714"/>
+      <w:bookmarkStart w:id="27" w:name="_Toc162270714"/>
       <w:r>
         <w:t>Control de versiones</w:t>
       </w:r>
-      <w:bookmarkEnd w:id="26"/>
+      <w:bookmarkEnd w:id="27"/>
     </w:p>
     <w:p>
       <w:r>
@@ -7778,11 +7962,11 @@
           <w:numId w:val="1"/>
         </w:numPr>
       </w:pPr>
-      <w:bookmarkStart w:id="27" w:name="_Toc162270715"/>
+      <w:bookmarkStart w:id="28" w:name="_Toc162270715"/>
       <w:r>
         <w:t>Pruebas.</w:t>
       </w:r>
-      <w:bookmarkEnd w:id="27"/>
+      <w:bookmarkEnd w:id="28"/>
     </w:p>
     <w:p/>
     <w:p>
@@ -7793,11 +7977,11 @@
           <w:numId w:val="1"/>
         </w:numPr>
       </w:pPr>
-      <w:bookmarkStart w:id="28" w:name="_Toc162270716"/>
+      <w:bookmarkStart w:id="29" w:name="_Toc162270716"/>
       <w:r>
         <w:t>Conclusiones.</w:t>
       </w:r>
-      <w:bookmarkEnd w:id="28"/>
+      <w:bookmarkEnd w:id="29"/>
     </w:p>
     <w:p/>
     <w:p>
@@ -7808,11 +7992,11 @@
           <w:numId w:val="1"/>
         </w:numPr>
       </w:pPr>
-      <w:bookmarkStart w:id="29" w:name="_Toc162270717"/>
+      <w:bookmarkStart w:id="30" w:name="_Toc162270717"/>
       <w:r>
         <w:t>Conclusiones sobre el trabajo realizado</w:t>
       </w:r>
-      <w:bookmarkEnd w:id="29"/>
+      <w:bookmarkEnd w:id="30"/>
     </w:p>
     <w:p/>
     <w:p>
@@ -7823,11 +8007,11 @@
           <w:numId w:val="1"/>
         </w:numPr>
       </w:pPr>
-      <w:bookmarkStart w:id="30" w:name="_Toc162270718"/>
+      <w:bookmarkStart w:id="31" w:name="_Toc162270718"/>
       <w:r>
         <w:t>Conclusiones personales</w:t>
       </w:r>
-      <w:bookmarkEnd w:id="30"/>
+      <w:bookmarkEnd w:id="31"/>
     </w:p>
     <w:p/>
     <w:p>
@@ -7838,11 +8022,11 @@
           <w:numId w:val="1"/>
         </w:numPr>
       </w:pPr>
-      <w:bookmarkStart w:id="31" w:name="_Toc162270719"/>
+      <w:bookmarkStart w:id="32" w:name="_Toc162270719"/>
       <w:r>
         <w:t>Posibles ampliaciones y mejoras</w:t>
       </w:r>
-      <w:bookmarkEnd w:id="31"/>
+      <w:bookmarkEnd w:id="32"/>
     </w:p>
     <w:p>
       <w:r>
@@ -7866,11 +8050,12 @@
           <w:numId w:val="1"/>
         </w:numPr>
       </w:pPr>
-      <w:bookmarkStart w:id="32" w:name="_Toc162270720"/>
-      <w:r>
+      <w:bookmarkStart w:id="33" w:name="_Toc162270720"/>
+      <w:r>
+        <w:lastRenderedPageBreak/>
         <w:t>Referencias</w:t>
       </w:r>
-      <w:bookmarkEnd w:id="32"/>
+      <w:bookmarkEnd w:id="33"/>
     </w:p>
     <w:p/>
     <w:p>
@@ -7881,11 +8066,11 @@
           <w:numId w:val="1"/>
         </w:numPr>
       </w:pPr>
-      <w:bookmarkStart w:id="33" w:name="_Toc162270721"/>
+      <w:bookmarkStart w:id="34" w:name="_Toc162270721"/>
       <w:r>
         <w:t>Bibliografía</w:t>
       </w:r>
-      <w:bookmarkEnd w:id="33"/>
+      <w:bookmarkEnd w:id="34"/>
     </w:p>
     <w:p/>
     <w:p>
@@ -7896,11 +8081,11 @@
           <w:numId w:val="1"/>
         </w:numPr>
       </w:pPr>
-      <w:bookmarkStart w:id="34" w:name="_Toc162270722"/>
+      <w:bookmarkStart w:id="35" w:name="_Toc162270722"/>
       <w:r>
         <w:t>Direcciones web</w:t>
       </w:r>
-      <w:bookmarkEnd w:id="34"/>
+      <w:bookmarkEnd w:id="35"/>
     </w:p>
     <w:p/>
     <w:p>
@@ -7911,11 +8096,11 @@
           <w:numId w:val="1"/>
         </w:numPr>
       </w:pPr>
-      <w:bookmarkStart w:id="35" w:name="_Toc162270723"/>
+      <w:bookmarkStart w:id="36" w:name="_Toc162270723"/>
       <w:r>
         <w:t>Artículos, revistas, apuntes, …</w:t>
       </w:r>
-      <w:bookmarkEnd w:id="35"/>
+      <w:bookmarkEnd w:id="36"/>
     </w:p>
     <w:sectPr>
       <w:headerReference w:type="default" r:id="rId47"/>
@@ -7932,7 +8117,7 @@
 </file>
 
 <file path=word/endnotes.xml><?xml version="1.0" encoding="utf-8"?>
-<w:endnotes xmlns:wpc="http://schemas.microsoft.com/office/word/2010/wordprocessingCanvas" xmlns:cx="http://schemas.microsoft.com/office/drawing/2014/chartex" xmlns:cx1="http://schemas.microsoft.com/office/drawing/2015/9/8/chartex" xmlns:cx2="http://schemas.microsoft.com/office/drawing/2015/10/21/chartex" xmlns:cx3="http://schemas.microsoft.com/office/drawing/2016/5/9/chartex" xmlns:cx4="http://schemas.microsoft.com/office/drawing/2016/5/10/chartex" xmlns:cx5="http://schemas.microsoft.com/office/drawing/2016/5/11/chartex" xmlns:cx6="http://schemas.microsoft.com/office/drawing/2016/5/12/chartex" xmlns:cx7="http://schemas.microsoft.com/office/drawing/2016/5/13/chartex" xmlns:cx8="http://schemas.microsoft.com/office/drawing/2016/5/14/chartex" xmlns:mc="http://schemas.openxmlformats.org/markup-compatibility/2006" xmlns:aink="http://schemas.microsoft.com/office/drawing/2016/ink" xmlns:am3d="http://schemas.microsoft.com/office/drawing/2017/model3d" xmlns:o="urn:schemas-microsoft-com:office:office" xmlns:r="http://schemas.openxmlformats.org/officeDocument/2006/relationships" xmlns:m="http://schemas.openxmlformats.org/officeDocument/2006/math" xmlns:v="urn:schemas-microsoft-com:vml" xmlns:wp14="http://schemas.microsoft.com/office/word/2010/wordprocessingDrawing" xmlns:wp="http://schemas.openxmlformats.org/drawingml/2006/wordprocessingDrawing" xmlns:w10="urn:schemas-microsoft-com:office:word" xmlns:w="http://schemas.openxmlformats.org/wordprocessingml/2006/main" xmlns:w14="http://schemas.microsoft.com/office/word/2010/wordml" xmlns:w15="http://schemas.microsoft.com/office/word/2012/wordml" xmlns:w16cex="http://schemas.microsoft.com/office/word/2018/wordml/cex" xmlns:w16cid="http://schemas.microsoft.com/office/word/2016/wordml/cid" xmlns:w16="http://schemas.microsoft.com/office/word/2018/wordml" xmlns:w16sdtdh="http://schemas.microsoft.com/office/word/2020/wordml/sdtdatahash" xmlns:w16se="http://schemas.microsoft.com/office/word/2015/wordml/symex" xmlns:wpg="http://schemas.microsoft.com/office/word/2010/wordprocessingGroup" xmlns:wpi="http://schemas.microsoft.com/office/word/2010/wordprocessingInk" xmlns:wne="http://schemas.microsoft.com/office/word/2006/wordml" xmlns:wps="http://schemas.microsoft.com/office/word/2010/wordprocessingShape" mc:Ignorable="w14 w15 w16se w16cid w16 w16cex w16sdtdh wp14">
+<w:endnotes xmlns:wpc="http://schemas.microsoft.com/office/word/2010/wordprocessingCanvas" xmlns:cx="http://schemas.microsoft.com/office/drawing/2014/chartex" xmlns:mc="http://schemas.openxmlformats.org/markup-compatibility/2006" xmlns:o="urn:schemas-microsoft-com:office:office" xmlns:r="http://schemas.openxmlformats.org/officeDocument/2006/relationships" xmlns:m="http://schemas.openxmlformats.org/officeDocument/2006/math" xmlns:v="urn:schemas-microsoft-com:vml" xmlns:wp14="http://schemas.microsoft.com/office/word/2010/wordprocessingDrawing" xmlns:wp="http://schemas.openxmlformats.org/drawingml/2006/wordprocessingDrawing" xmlns:w10="urn:schemas-microsoft-com:office:word" xmlns:w="http://schemas.openxmlformats.org/wordprocessingml/2006/main" xmlns:w14="http://schemas.microsoft.com/office/word/2010/wordml" xmlns:w15="http://schemas.microsoft.com/office/word/2012/wordml" xmlns:w16se="http://schemas.microsoft.com/office/word/2015/wordml/symex" xmlns:wpg="http://schemas.microsoft.com/office/word/2010/wordprocessingGroup" xmlns:wpi="http://schemas.microsoft.com/office/word/2010/wordprocessingInk" xmlns:wne="http://schemas.microsoft.com/office/word/2006/wordml" xmlns:wps="http://schemas.microsoft.com/office/word/2010/wordprocessingShape" mc:Ignorable="w14 w15 w16se wp14">
   <w:endnote w:type="separator" w:id="-1">
     <w:p>
       <w:pPr>
@@ -7957,7 +8142,7 @@
 </file>
 
 <file path=word/footer1.xml><?xml version="1.0" encoding="utf-8"?>
-<w:ftr xmlns:wpc="http://schemas.microsoft.com/office/word/2010/wordprocessingCanvas" xmlns:cx="http://schemas.microsoft.com/office/drawing/2014/chartex" xmlns:cx1="http://schemas.microsoft.com/office/drawing/2015/9/8/chartex" xmlns:cx2="http://schemas.microsoft.com/office/drawing/2015/10/21/chartex" xmlns:cx3="http://schemas.microsoft.com/office/drawing/2016/5/9/chartex" xmlns:cx4="http://schemas.microsoft.com/office/drawing/2016/5/10/chartex" xmlns:cx5="http://schemas.microsoft.com/office/drawing/2016/5/11/chartex" xmlns:cx6="http://schemas.microsoft.com/office/drawing/2016/5/12/chartex" xmlns:cx7="http://schemas.microsoft.com/office/drawing/2016/5/13/chartex" xmlns:cx8="http://schemas.microsoft.com/office/drawing/2016/5/14/chartex" xmlns:mc="http://schemas.openxmlformats.org/markup-compatibility/2006" xmlns:aink="http://schemas.microsoft.com/office/drawing/2016/ink" xmlns:am3d="http://schemas.microsoft.com/office/drawing/2017/model3d" xmlns:o="urn:schemas-microsoft-com:office:office" xmlns:r="http://schemas.openxmlformats.org/officeDocument/2006/relationships" xmlns:m="http://schemas.openxmlformats.org/officeDocument/2006/math" xmlns:v="urn:schemas-microsoft-com:vml" xmlns:wp14="http://schemas.microsoft.com/office/word/2010/wordprocessingDrawing" xmlns:wp="http://schemas.openxmlformats.org/drawingml/2006/wordprocessingDrawing" xmlns:w10="urn:schemas-microsoft-com:office:word" xmlns:w="http://schemas.openxmlformats.org/wordprocessingml/2006/main" xmlns:w14="http://schemas.microsoft.com/office/word/2010/wordml" xmlns:w15="http://schemas.microsoft.com/office/word/2012/wordml" xmlns:w16cex="http://schemas.microsoft.com/office/word/2018/wordml/cex" xmlns:w16cid="http://schemas.microsoft.com/office/word/2016/wordml/cid" xmlns:w16="http://schemas.microsoft.com/office/word/2018/wordml" xmlns:w16sdtdh="http://schemas.microsoft.com/office/word/2020/wordml/sdtdatahash" xmlns:w16se="http://schemas.microsoft.com/office/word/2015/wordml/symex" xmlns:wpg="http://schemas.microsoft.com/office/word/2010/wordprocessingGroup" xmlns:wpi="http://schemas.microsoft.com/office/word/2010/wordprocessingInk" xmlns:wne="http://schemas.microsoft.com/office/word/2006/wordml" xmlns:wps="http://schemas.microsoft.com/office/word/2010/wordprocessingShape" mc:Ignorable="w14 w15 w16se w16cid w16 w16cex w16sdtdh wp14">
+<w:ftr xmlns:wpc="http://schemas.microsoft.com/office/word/2010/wordprocessingCanvas" xmlns:cx="http://schemas.microsoft.com/office/drawing/2014/chartex" xmlns:mc="http://schemas.openxmlformats.org/markup-compatibility/2006" xmlns:o="urn:schemas-microsoft-com:office:office" xmlns:r="http://schemas.openxmlformats.org/officeDocument/2006/relationships" xmlns:m="http://schemas.openxmlformats.org/officeDocument/2006/math" xmlns:v="urn:schemas-microsoft-com:vml" xmlns:wp14="http://schemas.microsoft.com/office/word/2010/wordprocessingDrawing" xmlns:wp="http://schemas.openxmlformats.org/drawingml/2006/wordprocessingDrawing" xmlns:w10="urn:schemas-microsoft-com:office:word" xmlns:w="http://schemas.openxmlformats.org/wordprocessingml/2006/main" xmlns:w14="http://schemas.microsoft.com/office/word/2010/wordml" xmlns:w15="http://schemas.microsoft.com/office/word/2012/wordml" xmlns:w16se="http://schemas.microsoft.com/office/word/2015/wordml/symex" xmlns:wpg="http://schemas.microsoft.com/office/word/2010/wordprocessingGroup" xmlns:wpi="http://schemas.microsoft.com/office/word/2010/wordprocessingInk" xmlns:wne="http://schemas.microsoft.com/office/word/2006/wordml" xmlns:wps="http://schemas.microsoft.com/office/word/2010/wordprocessingShape" mc:Ignorable="w14 w15 w16se wp14">
   <w:p>
     <w:pPr>
       <w:pStyle w:val="Piedepgina"/>
@@ -8095,7 +8280,6 @@
                                 <w:calendar w:val="gregorian"/>
                               </w:date>
                             </w:sdtPr>
-                            <w:sdtEndPr/>
                             <w:sdtContent>
                               <w:p>
                                 <w:pPr>
@@ -8171,7 +8355,6 @@
                           <w:calendar w:val="gregorian"/>
                         </w:date>
                       </w:sdtPr>
-                      <w:sdtEndPr/>
                       <w:sdtContent>
                         <w:p>
                           <w:pPr>
@@ -8313,7 +8496,7 @@
                               <w:sz w:val="28"/>
                               <w:szCs w:val="28"/>
                             </w:rPr>
-                            <w:t>21</w:t>
+                            <w:t>22</w:t>
                           </w:r>
                           <w:r>
                             <w:rPr>
@@ -8390,7 +8573,7 @@
                         <w:sz w:val="28"/>
                         <w:szCs w:val="28"/>
                       </w:rPr>
-                      <w:t>21</w:t>
+                      <w:t>22</w:t>
                     </w:r>
                     <w:r>
                       <w:rPr>
@@ -8414,7 +8597,7 @@
 </file>
 
 <file path=word/footnotes.xml><?xml version="1.0" encoding="utf-8"?>
-<w:footnotes xmlns:wpc="http://schemas.microsoft.com/office/word/2010/wordprocessingCanvas" xmlns:cx="http://schemas.microsoft.com/office/drawing/2014/chartex" xmlns:cx1="http://schemas.microsoft.com/office/drawing/2015/9/8/chartex" xmlns:cx2="http://schemas.microsoft.com/office/drawing/2015/10/21/chartex" xmlns:cx3="http://schemas.microsoft.com/office/drawing/2016/5/9/chartex" xmlns:cx4="http://schemas.microsoft.com/office/drawing/2016/5/10/chartex" xmlns:cx5="http://schemas.microsoft.com/office/drawing/2016/5/11/chartex" xmlns:cx6="http://schemas.microsoft.com/office/drawing/2016/5/12/chartex" xmlns:cx7="http://schemas.microsoft.com/office/drawing/2016/5/13/chartex" xmlns:cx8="http://schemas.microsoft.com/office/drawing/2016/5/14/chartex" xmlns:mc="http://schemas.openxmlformats.org/markup-compatibility/2006" xmlns:aink="http://schemas.microsoft.com/office/drawing/2016/ink" xmlns:am3d="http://schemas.microsoft.com/office/drawing/2017/model3d" xmlns:o="urn:schemas-microsoft-com:office:office" xmlns:r="http://schemas.openxmlformats.org/officeDocument/2006/relationships" xmlns:m="http://schemas.openxmlformats.org/officeDocument/2006/math" xmlns:v="urn:schemas-microsoft-com:vml" xmlns:wp14="http://schemas.microsoft.com/office/word/2010/wordprocessingDrawing" xmlns:wp="http://schemas.openxmlformats.org/drawingml/2006/wordprocessingDrawing" xmlns:w10="urn:schemas-microsoft-com:office:word" xmlns:w="http://schemas.openxmlformats.org/wordprocessingml/2006/main" xmlns:w14="http://schemas.microsoft.com/office/word/2010/wordml" xmlns:w15="http://schemas.microsoft.com/office/word/2012/wordml" xmlns:w16cex="http://schemas.microsoft.com/office/word/2018/wordml/cex" xmlns:w16cid="http://schemas.microsoft.com/office/word/2016/wordml/cid" xmlns:w16="http://schemas.microsoft.com/office/word/2018/wordml" xmlns:w16sdtdh="http://schemas.microsoft.com/office/word/2020/wordml/sdtdatahash" xmlns:w16se="http://schemas.microsoft.com/office/word/2015/wordml/symex" xmlns:wpg="http://schemas.microsoft.com/office/word/2010/wordprocessingGroup" xmlns:wpi="http://schemas.microsoft.com/office/word/2010/wordprocessingInk" xmlns:wne="http://schemas.microsoft.com/office/word/2006/wordml" xmlns:wps="http://schemas.microsoft.com/office/word/2010/wordprocessingShape" mc:Ignorable="w14 w15 w16se w16cid w16 w16cex w16sdtdh wp14">
+<w:footnotes xmlns:wpc="http://schemas.microsoft.com/office/word/2010/wordprocessingCanvas" xmlns:cx="http://schemas.microsoft.com/office/drawing/2014/chartex" xmlns:mc="http://schemas.openxmlformats.org/markup-compatibility/2006" xmlns:o="urn:schemas-microsoft-com:office:office" xmlns:r="http://schemas.openxmlformats.org/officeDocument/2006/relationships" xmlns:m="http://schemas.openxmlformats.org/officeDocument/2006/math" xmlns:v="urn:schemas-microsoft-com:vml" xmlns:wp14="http://schemas.microsoft.com/office/word/2010/wordprocessingDrawing" xmlns:wp="http://schemas.openxmlformats.org/drawingml/2006/wordprocessingDrawing" xmlns:w10="urn:schemas-microsoft-com:office:word" xmlns:w="http://schemas.openxmlformats.org/wordprocessingml/2006/main" xmlns:w14="http://schemas.microsoft.com/office/word/2010/wordml" xmlns:w15="http://schemas.microsoft.com/office/word/2012/wordml" xmlns:w16se="http://schemas.microsoft.com/office/word/2015/wordml/symex" xmlns:wpg="http://schemas.microsoft.com/office/word/2010/wordprocessingGroup" xmlns:wpi="http://schemas.microsoft.com/office/word/2010/wordprocessingInk" xmlns:wne="http://schemas.microsoft.com/office/word/2006/wordml" xmlns:wps="http://schemas.microsoft.com/office/word/2010/wordprocessingShape" mc:Ignorable="w14 w15 w16se wp14">
   <w:footnote w:type="separator" w:id="-1">
     <w:p>
       <w:pPr>
@@ -8439,7 +8622,7 @@
 </file>
 
 <file path=word/header1.xml><?xml version="1.0" encoding="utf-8"?>
-<w:hdr xmlns:wpc="http://schemas.microsoft.com/office/word/2010/wordprocessingCanvas" xmlns:cx="http://schemas.microsoft.com/office/drawing/2014/chartex" xmlns:cx1="http://schemas.microsoft.com/office/drawing/2015/9/8/chartex" xmlns:cx2="http://schemas.microsoft.com/office/drawing/2015/10/21/chartex" xmlns:cx3="http://schemas.microsoft.com/office/drawing/2016/5/9/chartex" xmlns:cx4="http://schemas.microsoft.com/office/drawing/2016/5/10/chartex" xmlns:cx5="http://schemas.microsoft.com/office/drawing/2016/5/11/chartex" xmlns:cx6="http://schemas.microsoft.com/office/drawing/2016/5/12/chartex" xmlns:cx7="http://schemas.microsoft.com/office/drawing/2016/5/13/chartex" xmlns:cx8="http://schemas.microsoft.com/office/drawing/2016/5/14/chartex" xmlns:mc="http://schemas.openxmlformats.org/markup-compatibility/2006" xmlns:aink="http://schemas.microsoft.com/office/drawing/2016/ink" xmlns:am3d="http://schemas.microsoft.com/office/drawing/2017/model3d" xmlns:o="urn:schemas-microsoft-com:office:office" xmlns:r="http://schemas.openxmlformats.org/officeDocument/2006/relationships" xmlns:m="http://schemas.openxmlformats.org/officeDocument/2006/math" xmlns:v="urn:schemas-microsoft-com:vml" xmlns:wp14="http://schemas.microsoft.com/office/word/2010/wordprocessingDrawing" xmlns:wp="http://schemas.openxmlformats.org/drawingml/2006/wordprocessingDrawing" xmlns:w10="urn:schemas-microsoft-com:office:word" xmlns:w="http://schemas.openxmlformats.org/wordprocessingml/2006/main" xmlns:w14="http://schemas.microsoft.com/office/word/2010/wordml" xmlns:w15="http://schemas.microsoft.com/office/word/2012/wordml" xmlns:w16cex="http://schemas.microsoft.com/office/word/2018/wordml/cex" xmlns:w16cid="http://schemas.microsoft.com/office/word/2016/wordml/cid" xmlns:w16="http://schemas.microsoft.com/office/word/2018/wordml" xmlns:w16sdtdh="http://schemas.microsoft.com/office/word/2020/wordml/sdtdatahash" xmlns:w16se="http://schemas.microsoft.com/office/word/2015/wordml/symex" xmlns:wpg="http://schemas.microsoft.com/office/word/2010/wordprocessingGroup" xmlns:wpi="http://schemas.microsoft.com/office/word/2010/wordprocessingInk" xmlns:wne="http://schemas.microsoft.com/office/word/2006/wordml" xmlns:wps="http://schemas.microsoft.com/office/word/2010/wordprocessingShape" mc:Ignorable="w14 w15 w16se w16cid w16 w16cex w16sdtdh wp14">
+<w:hdr xmlns:wpc="http://schemas.microsoft.com/office/word/2010/wordprocessingCanvas" xmlns:cx="http://schemas.microsoft.com/office/drawing/2014/chartex" xmlns:mc="http://schemas.openxmlformats.org/markup-compatibility/2006" xmlns:o="urn:schemas-microsoft-com:office:office" xmlns:r="http://schemas.openxmlformats.org/officeDocument/2006/relationships" xmlns:m="http://schemas.openxmlformats.org/officeDocument/2006/math" xmlns:v="urn:schemas-microsoft-com:vml" xmlns:wp14="http://schemas.microsoft.com/office/word/2010/wordprocessingDrawing" xmlns:wp="http://schemas.openxmlformats.org/drawingml/2006/wordprocessingDrawing" xmlns:w10="urn:schemas-microsoft-com:office:word" xmlns:w="http://schemas.openxmlformats.org/wordprocessingml/2006/main" xmlns:w14="http://schemas.microsoft.com/office/word/2010/wordml" xmlns:w15="http://schemas.microsoft.com/office/word/2012/wordml" xmlns:w16se="http://schemas.microsoft.com/office/word/2015/wordml/symex" xmlns:wpg="http://schemas.microsoft.com/office/word/2010/wordprocessingGroup" xmlns:wpi="http://schemas.microsoft.com/office/word/2010/wordprocessingInk" xmlns:wne="http://schemas.microsoft.com/office/word/2006/wordml" xmlns:wps="http://schemas.microsoft.com/office/word/2010/wordprocessingShape" mc:Ignorable="w14 w15 w16se wp14">
   <w:p>
     <w:pPr>
       <w:spacing w:line="264" w:lineRule="auto"/>
@@ -8521,7 +8704,7 @@
             </wp:anchor>
           </w:drawing>
         </mc:Choice>
-        <mc:Fallback>
+        <mc:Fallback xmlns:w16sdtdh="http://schemas.microsoft.com/office/word/2020/wordml/sdtdatahash" xmlns:w16="http://schemas.microsoft.com/office/word/2018/wordml" xmlns:w16cid="http://schemas.microsoft.com/office/word/2016/wordml/cid" xmlns:w16cex="http://schemas.microsoft.com/office/word/2018/wordml/cex" xmlns:am3d="http://schemas.microsoft.com/office/drawing/2017/model3d" xmlns:aink="http://schemas.microsoft.com/office/drawing/2016/ink" xmlns:cx8="http://schemas.microsoft.com/office/drawing/2016/5/14/chartex" xmlns:cx7="http://schemas.microsoft.com/office/drawing/2016/5/13/chartex" xmlns:cx6="http://schemas.microsoft.com/office/drawing/2016/5/12/chartex" xmlns:cx5="http://schemas.microsoft.com/office/drawing/2016/5/11/chartex" xmlns:cx4="http://schemas.microsoft.com/office/drawing/2016/5/10/chartex" xmlns:cx3="http://schemas.microsoft.com/office/drawing/2016/5/9/chartex" xmlns:cx2="http://schemas.microsoft.com/office/drawing/2015/10/21/chartex" xmlns:cx1="http://schemas.microsoft.com/office/drawing/2015/9/8/chartex">
           <w:pict>
             <v:rect w14:anchorId="38389E50" id="Rectángulo 222" o:spid="_x0000_s1026" style="position:absolute;margin-left:0;margin-top:0;width:580.8pt;height:752.4pt;z-index:251659264;visibility:visible;mso-wrap-style:square;mso-width-percent:950;mso-height-percent:950;mso-wrap-distance-left:9pt;mso-wrap-distance-top:0;mso-wrap-distance-right:9pt;mso-wrap-distance-bottom:0;mso-position-horizontal:center;mso-position-horizontal-relative:page;mso-position-vertical:center;mso-position-vertical-relative:page;mso-width-percent:950;mso-height-percent:950;mso-width-relative:page;mso-height-relative:page;v-text-anchor:middle" o:gfxdata="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" filled="f" strokecolor="#0d87a6 [1614]" strokeweight="1.25pt">
               <v:stroke endcap="round"/>
@@ -8546,7 +8729,6 @@
         <w:dataBinding w:prefixMappings="xmlns:ns0='http://schemas.openxmlformats.org/package/2006/metadata/core-properties' xmlns:ns1='http://purl.org/dc/elements/1.1/'" w:xpath="/ns0:coreProperties[1]/ns1:title[1]" w:storeItemID="{6C3C8BC8-F283-45AE-878A-BAB7291924A1}"/>
         <w:text/>
       </w:sdtPr>
-      <w:sdtEndPr/>
       <w:sdtContent>
         <w:r>
           <w:rPr>
@@ -8568,7 +8750,7 @@
 </file>
 
 <file path=word/numbering.xml><?xml version="1.0" encoding="utf-8"?>
-<w:numbering xmlns:wpc="http://schemas.microsoft.com/office/word/2010/wordprocessingCanvas" xmlns:cx="http://schemas.microsoft.com/office/drawing/2014/chartex" xmlns:cx1="http://schemas.microsoft.com/office/drawing/2015/9/8/chartex" xmlns:cx2="http://schemas.microsoft.com/office/drawing/2015/10/21/chartex" xmlns:cx3="http://schemas.microsoft.com/office/drawing/2016/5/9/chartex" xmlns:cx4="http://schemas.microsoft.com/office/drawing/2016/5/10/chartex" xmlns:cx5="http://schemas.microsoft.com/office/drawing/2016/5/11/chartex" xmlns:cx6="http://schemas.microsoft.com/office/drawing/2016/5/12/chartex" xmlns:cx7="http://schemas.microsoft.com/office/drawing/2016/5/13/chartex" xmlns:cx8="http://schemas.microsoft.com/office/drawing/2016/5/14/chartex" xmlns:mc="http://schemas.openxmlformats.org/markup-compatibility/2006" xmlns:aink="http://schemas.microsoft.com/office/drawing/2016/ink" xmlns:am3d="http://schemas.microsoft.com/office/drawing/2017/model3d" xmlns:o="urn:schemas-microsoft-com:office:office" xmlns:r="http://schemas.openxmlformats.org/officeDocument/2006/relationships" xmlns:m="http://schemas.openxmlformats.org/officeDocument/2006/math" xmlns:v="urn:schemas-microsoft-com:vml" xmlns:wp14="http://schemas.microsoft.com/office/word/2010/wordprocessingDrawing" xmlns:wp="http://schemas.openxmlformats.org/drawingml/2006/wordprocessingDrawing" xmlns:w10="urn:schemas-microsoft-com:office:word" xmlns:w="http://schemas.openxmlformats.org/wordprocessingml/2006/main" xmlns:w14="http://schemas.microsoft.com/office/word/2010/wordml" xmlns:w15="http://schemas.microsoft.com/office/word/2012/wordml" xmlns:w16cex="http://schemas.microsoft.com/office/word/2018/wordml/cex" xmlns:w16cid="http://schemas.microsoft.com/office/word/2016/wordml/cid" xmlns:w16="http://schemas.microsoft.com/office/word/2018/wordml" xmlns:w16sdtdh="http://schemas.microsoft.com/office/word/2020/wordml/sdtdatahash" xmlns:w16se="http://schemas.microsoft.com/office/word/2015/wordml/symex" xmlns:wpg="http://schemas.microsoft.com/office/word/2010/wordprocessingGroup" xmlns:wpi="http://schemas.microsoft.com/office/word/2010/wordprocessingInk" xmlns:wne="http://schemas.microsoft.com/office/word/2006/wordml" xmlns:wps="http://schemas.microsoft.com/office/word/2010/wordprocessingShape" mc:Ignorable="w14 w15 w16se w16cid w16 w16cex w16sdtdh wp14">
+<w:numbering xmlns:wpc="http://schemas.microsoft.com/office/word/2010/wordprocessingCanvas" xmlns:cx="http://schemas.microsoft.com/office/drawing/2014/chartex" xmlns:mc="http://schemas.openxmlformats.org/markup-compatibility/2006" xmlns:o="urn:schemas-microsoft-com:office:office" xmlns:r="http://schemas.openxmlformats.org/officeDocument/2006/relationships" xmlns:m="http://schemas.openxmlformats.org/officeDocument/2006/math" xmlns:v="urn:schemas-microsoft-com:vml" xmlns:wp14="http://schemas.microsoft.com/office/word/2010/wordprocessingDrawing" xmlns:wp="http://schemas.openxmlformats.org/drawingml/2006/wordprocessingDrawing" xmlns:w10="urn:schemas-microsoft-com:office:word" xmlns:w="http://schemas.openxmlformats.org/wordprocessingml/2006/main" xmlns:w14="http://schemas.microsoft.com/office/word/2010/wordml" xmlns:w15="http://schemas.microsoft.com/office/word/2012/wordml" xmlns:w16se="http://schemas.microsoft.com/office/word/2015/wordml/symex" xmlns:wpg="http://schemas.microsoft.com/office/word/2010/wordprocessingGroup" xmlns:wpi="http://schemas.microsoft.com/office/word/2010/wordprocessingInk" xmlns:wne="http://schemas.microsoft.com/office/word/2006/wordml" xmlns:wps="http://schemas.microsoft.com/office/word/2010/wordprocessingShape" mc:Ignorable="w14 w15 w16se wp14">
   <w:abstractNum w:abstractNumId="0" w15:restartNumberingAfterBreak="0">
     <w:nsid w:val="02080990"/>
     <w:multiLevelType w:val="hybridMultilevel"/>
@@ -10267,7 +10449,7 @@
 </file>
 
 <file path=word/styles.xml><?xml version="1.0" encoding="utf-8"?>
-<w:styles xmlns:mc="http://schemas.openxmlformats.org/markup-compatibility/2006" xmlns:r="http://schemas.openxmlformats.org/officeDocument/2006/relationships" xmlns:w="http://schemas.openxmlformats.org/wordprocessingml/2006/main" xmlns:w14="http://schemas.microsoft.com/office/word/2010/wordml" xmlns:w15="http://schemas.microsoft.com/office/word/2012/wordml" xmlns:w16cex="http://schemas.microsoft.com/office/word/2018/wordml/cex" xmlns:w16cid="http://schemas.microsoft.com/office/word/2016/wordml/cid" xmlns:w16="http://schemas.microsoft.com/office/word/2018/wordml" xmlns:w16sdtdh="http://schemas.microsoft.com/office/word/2020/wordml/sdtdatahash" xmlns:w16se="http://schemas.microsoft.com/office/word/2015/wordml/symex" mc:Ignorable="w14 w15 w16se w16cid w16 w16cex w16sdtdh">
+<w:styles xmlns:mc="http://schemas.openxmlformats.org/markup-compatibility/2006" xmlns:r="http://schemas.openxmlformats.org/officeDocument/2006/relationships" xmlns:w="http://schemas.openxmlformats.org/wordprocessingml/2006/main" xmlns:w14="http://schemas.microsoft.com/office/word/2010/wordml" xmlns:w15="http://schemas.microsoft.com/office/word/2012/wordml" xmlns:w16se="http://schemas.microsoft.com/office/word/2015/wordml/symex" mc:Ignorable="w14 w15 w16se">
   <w:docDefaults>
     <w:rPrDefault>
       <w:rPr>
@@ -10283,7 +10465,7 @@
       </w:pPr>
     </w:pPrDefault>
   </w:docDefaults>
-  <w:latentStyles w:defLockedState="0" w:defUIPriority="99" w:defSemiHidden="0" w:defUnhideWhenUsed="0" w:defQFormat="0" w:count="376">
+  <w:latentStyles w:defLockedState="0" w:defUIPriority="99" w:defSemiHidden="0" w:defUnhideWhenUsed="0" w:defQFormat="0" w:count="371">
     <w:lsdException w:name="Normal" w:uiPriority="0" w:qFormat="1"/>
     <w:lsdException w:name="heading 1" w:uiPriority="9" w:qFormat="1"/>
     <w:lsdException w:name="heading 2" w:semiHidden="1" w:uiPriority="9" w:unhideWhenUsed="1" w:qFormat="1"/>
@@ -10655,11 +10837,6 @@
     <w:lsdException w:name="List Table 5 Dark Accent 6" w:uiPriority="50"/>
     <w:lsdException w:name="List Table 6 Colorful Accent 6" w:uiPriority="51"/>
     <w:lsdException w:name="List Table 7 Colorful Accent 6" w:uiPriority="52"/>
-    <w:lsdException w:name="Mention" w:semiHidden="1" w:unhideWhenUsed="1"/>
-    <w:lsdException w:name="Smart Hyperlink" w:semiHidden="1" w:unhideWhenUsed="1"/>
-    <w:lsdException w:name="Hashtag" w:semiHidden="1" w:unhideWhenUsed="1"/>
-    <w:lsdException w:name="Unresolved Mention" w:semiHidden="1" w:unhideWhenUsed="1"/>
-    <w:lsdException w:name="Smart Link" w:semiHidden="1" w:unhideWhenUsed="1"/>
   </w:latentStyles>
   <w:style w:type="paragraph" w:default="1" w:styleId="Normal">
     <w:name w:val="Normal"/>
@@ -11212,7 +11389,7 @@
       </w:tblBorders>
     </w:tblPr>
   </w:style>
-  <w:style w:type="character" w:styleId="Mencinsinresolver">
+  <w:style w:type="character" w:customStyle="1" w:styleId="UnresolvedMention">
     <w:name w:val="Unresolved Mention"/>
     <w:basedOn w:val="Fuentedeprrafopredeter"/>
     <w:uiPriority w:val="99"/>
@@ -11228,7 +11405,7 @@
 </file>
 
 <file path=word/glossary/document.xml><?xml version="1.0" encoding="utf-8"?>
-<w:glossaryDocument xmlns:wpc="http://schemas.microsoft.com/office/word/2010/wordprocessingCanvas" xmlns:cx="http://schemas.microsoft.com/office/drawing/2014/chartex" xmlns:cx1="http://schemas.microsoft.com/office/drawing/2015/9/8/chartex" xmlns:cx2="http://schemas.microsoft.com/office/drawing/2015/10/21/chartex" xmlns:cx3="http://schemas.microsoft.com/office/drawing/2016/5/9/chartex" xmlns:cx4="http://schemas.microsoft.com/office/drawing/2016/5/10/chartex" xmlns:cx5="http://schemas.microsoft.com/office/drawing/2016/5/11/chartex" xmlns:cx6="http://schemas.microsoft.com/office/drawing/2016/5/12/chartex" xmlns:cx7="http://schemas.microsoft.com/office/drawing/2016/5/13/chartex" xmlns:cx8="http://schemas.microsoft.com/office/drawing/2016/5/14/chartex" xmlns:mc="http://schemas.openxmlformats.org/markup-compatibility/2006" xmlns:aink="http://schemas.microsoft.com/office/drawing/2016/ink" xmlns:am3d="http://schemas.microsoft.com/office/drawing/2017/model3d" xmlns:o="urn:schemas-microsoft-com:office:office" xmlns:r="http://schemas.openxmlformats.org/officeDocument/2006/relationships" xmlns:m="http://schemas.openxmlformats.org/officeDocument/2006/math" xmlns:v="urn:schemas-microsoft-com:vml" xmlns:wp14="http://schemas.microsoft.com/office/word/2010/wordprocessingDrawing" xmlns:wp="http://schemas.openxmlformats.org/drawingml/2006/wordprocessingDrawing" xmlns:w10="urn:schemas-microsoft-com:office:word" xmlns:w="http://schemas.openxmlformats.org/wordprocessingml/2006/main" xmlns:w14="http://schemas.microsoft.com/office/word/2010/wordml" xmlns:w15="http://schemas.microsoft.com/office/word/2012/wordml" xmlns:w16cex="http://schemas.microsoft.com/office/word/2018/wordml/cex" xmlns:w16cid="http://schemas.microsoft.com/office/word/2016/wordml/cid" xmlns:w16="http://schemas.microsoft.com/office/word/2018/wordml" xmlns:w16sdtdh="http://schemas.microsoft.com/office/word/2020/wordml/sdtdatahash" xmlns:w16se="http://schemas.microsoft.com/office/word/2015/wordml/symex" xmlns:wpg="http://schemas.microsoft.com/office/word/2010/wordprocessingGroup" xmlns:wpi="http://schemas.microsoft.com/office/word/2010/wordprocessingInk" xmlns:wne="http://schemas.microsoft.com/office/word/2006/wordml" xmlns:wps="http://schemas.microsoft.com/office/word/2010/wordprocessingShape" mc:Ignorable="w14 w15 w16se w16cid w16 w16cex w16sdtdh wp14">
+<w:glossaryDocument xmlns:wpc="http://schemas.microsoft.com/office/word/2010/wordprocessingCanvas" xmlns:cx="http://schemas.microsoft.com/office/drawing/2014/chartex" xmlns:mc="http://schemas.openxmlformats.org/markup-compatibility/2006" xmlns:o="urn:schemas-microsoft-com:office:office" xmlns:r="http://schemas.openxmlformats.org/officeDocument/2006/relationships" xmlns:m="http://schemas.openxmlformats.org/officeDocument/2006/math" xmlns:v="urn:schemas-microsoft-com:vml" xmlns:wp14="http://schemas.microsoft.com/office/word/2010/wordprocessingDrawing" xmlns:wp="http://schemas.openxmlformats.org/drawingml/2006/wordprocessingDrawing" xmlns:w10="urn:schemas-microsoft-com:office:word" xmlns:w="http://schemas.openxmlformats.org/wordprocessingml/2006/main" xmlns:w14="http://schemas.microsoft.com/office/word/2010/wordml" xmlns:w15="http://schemas.microsoft.com/office/word/2012/wordml" xmlns:w16se="http://schemas.microsoft.com/office/word/2015/wordml/symex" xmlns:wpg="http://schemas.microsoft.com/office/word/2010/wordprocessingGroup" xmlns:wpi="http://schemas.microsoft.com/office/word/2010/wordprocessingInk" xmlns:wne="http://schemas.microsoft.com/office/word/2006/wordml" xmlns:wps="http://schemas.microsoft.com/office/word/2010/wordprocessingShape" mc:Ignorable="w14 w15 w16se wp14">
   <w:docParts>
     <w:docPart>
       <w:docPartPr>
@@ -11254,7 +11431,7 @@
             <w:rPr>
               <w:rFonts w:asciiTheme="majorHAnsi" w:eastAsiaTheme="majorEastAsia" w:hAnsiTheme="majorHAnsi" w:cstheme="majorBidi"/>
               <w:caps/>
-              <w:color w:val="4472C4" w:themeColor="accent1"/>
+              <w:color w:val="5B9BD5" w:themeColor="accent1"/>
               <w:sz w:val="80"/>
               <w:szCs w:val="80"/>
             </w:rPr>
@@ -11285,7 +11462,7 @@
           </w:pPr>
           <w:r>
             <w:rPr>
-              <w:color w:val="4472C4" w:themeColor="accent1"/>
+              <w:color w:val="5B9BD5" w:themeColor="accent1"/>
               <w:sz w:val="20"/>
               <w:szCs w:val="20"/>
             </w:rPr>
@@ -11299,7 +11476,7 @@
 </file>
 
 <file path=word/glossary/fontTable.xml><?xml version="1.0" encoding="utf-8"?>
-<w:fonts xmlns:mc="http://schemas.openxmlformats.org/markup-compatibility/2006" xmlns:r="http://schemas.openxmlformats.org/officeDocument/2006/relationships" xmlns:w="http://schemas.openxmlformats.org/wordprocessingml/2006/main" xmlns:w14="http://schemas.microsoft.com/office/word/2010/wordml" xmlns:w15="http://schemas.microsoft.com/office/word/2012/wordml" xmlns:w16cex="http://schemas.microsoft.com/office/word/2018/wordml/cex" xmlns:w16cid="http://schemas.microsoft.com/office/word/2016/wordml/cid" xmlns:w16="http://schemas.microsoft.com/office/word/2018/wordml" xmlns:w16sdtdh="http://schemas.microsoft.com/office/word/2020/wordml/sdtdatahash" xmlns:w16se="http://schemas.microsoft.com/office/word/2015/wordml/symex" mc:Ignorable="w14 w15 w16se w16cid w16 w16cex w16sdtdh">
+<w:fonts xmlns:mc="http://schemas.openxmlformats.org/markup-compatibility/2006" xmlns:r="http://schemas.openxmlformats.org/officeDocument/2006/relationships" xmlns:w="http://schemas.openxmlformats.org/wordprocessingml/2006/main" xmlns:w14="http://schemas.microsoft.com/office/word/2010/wordml" xmlns:w15="http://schemas.microsoft.com/office/word/2012/wordml" xmlns:w16se="http://schemas.microsoft.com/office/word/2015/wordml/symex" mc:Ignorable="w14 w15 w16se">
   <w:font w:name="Symbol">
     <w:panose1 w:val="05050102010706020507"/>
     <w:charset w:val="02"/>
@@ -11354,20 +11531,20 @@
     <w:charset w:val="00"/>
     <w:family w:val="swiss"/>
     <w:pitch w:val="variable"/>
-    <w:sig w:usb0="E4002EFF" w:usb1="C200247B" w:usb2="00000009" w:usb3="00000000" w:csb0="000001FF" w:csb1="00000000"/>
+    <w:sig w:usb0="E4002EFF" w:usb1="C000247B" w:usb2="00000009" w:usb3="00000000" w:csb0="000001FF" w:csb1="00000000"/>
   </w:font>
   <w:font w:name="Calibri Light">
     <w:panose1 w:val="020F0302020204030204"/>
     <w:charset w:val="00"/>
     <w:family w:val="swiss"/>
     <w:pitch w:val="variable"/>
-    <w:sig w:usb0="E4002EFF" w:usb1="C200247B" w:usb2="00000009" w:usb3="00000000" w:csb0="000001FF" w:csb1="00000000"/>
+    <w:sig w:usb0="E4002EFF" w:usb1="C000247B" w:usb2="00000009" w:usb3="00000000" w:csb0="000001FF" w:csb1="00000000"/>
   </w:font>
 </w:fonts>
 </file>
 
 <file path=word/glossary/settings.xml><?xml version="1.0" encoding="utf-8"?>
-<w:settings xmlns:mc="http://schemas.openxmlformats.org/markup-compatibility/2006" xmlns:o="urn:schemas-microsoft-com:office:office" xmlns:r="http://schemas.openxmlformats.org/officeDocument/2006/relationships" xmlns:m="http://schemas.openxmlformats.org/officeDocument/2006/math" xmlns:v="urn:schemas-microsoft-com:vml" xmlns:w10="urn:schemas-microsoft-com:office:word" xmlns:w="http://schemas.openxmlformats.org/wordprocessingml/2006/main" xmlns:w14="http://schemas.microsoft.com/office/word/2010/wordml" xmlns:w15="http://schemas.microsoft.com/office/word/2012/wordml" xmlns:w16cex="http://schemas.microsoft.com/office/word/2018/wordml/cex" xmlns:w16cid="http://schemas.microsoft.com/office/word/2016/wordml/cid" xmlns:w16="http://schemas.microsoft.com/office/word/2018/wordml" xmlns:w16sdtdh="http://schemas.microsoft.com/office/word/2020/wordml/sdtdatahash" xmlns:w16se="http://schemas.microsoft.com/office/word/2015/wordml/symex" xmlns:sl="http://schemas.openxmlformats.org/schemaLibrary/2006/main" mc:Ignorable="w14 w15 w16se w16cid w16 w16cex w16sdtdh">
+<w:settings xmlns:mc="http://schemas.openxmlformats.org/markup-compatibility/2006" xmlns:o="urn:schemas-microsoft-com:office:office" xmlns:r="http://schemas.openxmlformats.org/officeDocument/2006/relationships" xmlns:m="http://schemas.openxmlformats.org/officeDocument/2006/math" xmlns:v="urn:schemas-microsoft-com:vml" xmlns:w10="urn:schemas-microsoft-com:office:word" xmlns:w="http://schemas.openxmlformats.org/wordprocessingml/2006/main" xmlns:w14="http://schemas.microsoft.com/office/word/2010/wordml" xmlns:w15="http://schemas.microsoft.com/office/word/2012/wordml" xmlns:w16se="http://schemas.microsoft.com/office/word/2015/wordml/symex" xmlns:sl="http://schemas.openxmlformats.org/schemaLibrary/2006/main" mc:Ignorable="w14 w15 w16se">
   <w:view w:val="normal"/>
   <w:defaultTabStop w:val="708"/>
   <w:hyphenationZone w:val="425"/>
@@ -11379,7 +11556,6 @@
     <w:compatSetting w:name="enableOpenTypeFeatures" w:uri="http://schemas.microsoft.com/office/word" w:val="1"/>
     <w:compatSetting w:name="doNotFlipMirrorIndents" w:uri="http://schemas.microsoft.com/office/word" w:val="1"/>
     <w:compatSetting w:name="differentiateMultirowTableHeaders" w:uri="http://schemas.microsoft.com/office/word" w:val="1"/>
-    <w:compatSetting w:name="useWord2013TrackBottomHyphenation" w:uri="http://schemas.microsoft.com/office/word" w:val="1"/>
   </w:compat>
   <w:rsids>
     <w:rsidRoot w:val="00A64E71"/>
@@ -11394,6 +11570,7 @@
     <w:rsid w:val="00A64E71"/>
     <w:rsid w:val="00AD1EC9"/>
     <w:rsid w:val="00CE071B"/>
+    <w:rsid w:val="00E238EE"/>
     <w:rsid w:val="00E72042"/>
   </w:rsids>
   <m:mathPr>
@@ -11418,7 +11595,7 @@
 </file>
 
 <file path=word/glossary/styles.xml><?xml version="1.0" encoding="utf-8"?>
-<w:styles xmlns:mc="http://schemas.openxmlformats.org/markup-compatibility/2006" xmlns:r="http://schemas.openxmlformats.org/officeDocument/2006/relationships" xmlns:w="http://schemas.openxmlformats.org/wordprocessingml/2006/main" xmlns:w14="http://schemas.microsoft.com/office/word/2010/wordml" xmlns:w15="http://schemas.microsoft.com/office/word/2012/wordml" xmlns:w16cex="http://schemas.microsoft.com/office/word/2018/wordml/cex" xmlns:w16cid="http://schemas.microsoft.com/office/word/2016/wordml/cid" xmlns:w16="http://schemas.microsoft.com/office/word/2018/wordml" xmlns:w16sdtdh="http://schemas.microsoft.com/office/word/2020/wordml/sdtdatahash" xmlns:w16se="http://schemas.microsoft.com/office/word/2015/wordml/symex" mc:Ignorable="w14 w15 w16se w16cid w16 w16cex w16sdtdh">
+<w:styles xmlns:mc="http://schemas.openxmlformats.org/markup-compatibility/2006" xmlns:r="http://schemas.openxmlformats.org/officeDocument/2006/relationships" xmlns:w="http://schemas.openxmlformats.org/wordprocessingml/2006/main" xmlns:w14="http://schemas.microsoft.com/office/word/2010/wordml" xmlns:w15="http://schemas.microsoft.com/office/word/2012/wordml" xmlns:w16se="http://schemas.microsoft.com/office/word/2015/wordml/symex" mc:Ignorable="w14 w15 w16se">
   <w:docDefaults>
     <w:rPrDefault>
       <w:rPr>
@@ -11434,7 +11611,7 @@
       </w:pPr>
     </w:pPrDefault>
   </w:docDefaults>
-  <w:latentStyles w:defLockedState="0" w:defUIPriority="99" w:defSemiHidden="0" w:defUnhideWhenUsed="0" w:defQFormat="0" w:count="376">
+  <w:latentStyles w:defLockedState="0" w:defUIPriority="99" w:defSemiHidden="0" w:defUnhideWhenUsed="0" w:defQFormat="0" w:count="371">
     <w:lsdException w:name="Normal" w:uiPriority="0" w:qFormat="1"/>
     <w:lsdException w:name="heading 1" w:uiPriority="9" w:qFormat="1"/>
     <w:lsdException w:name="heading 2" w:semiHidden="1" w:uiPriority="9" w:unhideWhenUsed="1" w:qFormat="1"/>
@@ -11806,11 +11983,6 @@
     <w:lsdException w:name="List Table 5 Dark Accent 6" w:uiPriority="50"/>
     <w:lsdException w:name="List Table 6 Colorful Accent 6" w:uiPriority="51"/>
     <w:lsdException w:name="List Table 7 Colorful Accent 6" w:uiPriority="52"/>
-    <w:lsdException w:name="Mention" w:semiHidden="1" w:unhideWhenUsed="1"/>
-    <w:lsdException w:name="Smart Hyperlink" w:semiHidden="1" w:unhideWhenUsed="1"/>
-    <w:lsdException w:name="Hashtag" w:semiHidden="1" w:unhideWhenUsed="1"/>
-    <w:lsdException w:name="Unresolved Mention" w:semiHidden="1" w:unhideWhenUsed="1"/>
-    <w:lsdException w:name="Smart Link" w:semiHidden="1" w:unhideWhenUsed="1"/>
   </w:latentStyles>
   <w:style w:type="paragraph" w:default="1" w:styleId="Normal">
     <w:name w:val="Normal"/>
@@ -11855,7 +12027,7 @@
 </file>
 
 <file path=word/glossary/webSettings.xml><?xml version="1.0" encoding="utf-8"?>
-<w:webSettings xmlns:mc="http://schemas.openxmlformats.org/markup-compatibility/2006" xmlns:r="http://schemas.openxmlformats.org/officeDocument/2006/relationships" xmlns:w="http://schemas.openxmlformats.org/wordprocessingml/2006/main" xmlns:w14="http://schemas.microsoft.com/office/word/2010/wordml" xmlns:w15="http://schemas.microsoft.com/office/word/2012/wordml" xmlns:w16cex="http://schemas.microsoft.com/office/word/2018/wordml/cex" xmlns:w16cid="http://schemas.microsoft.com/office/word/2016/wordml/cid" xmlns:w16="http://schemas.microsoft.com/office/word/2018/wordml" xmlns:w16sdtdh="http://schemas.microsoft.com/office/word/2020/wordml/sdtdatahash" xmlns:w16se="http://schemas.microsoft.com/office/word/2015/wordml/symex" mc:Ignorable="w14 w15 w16se w16cid w16 w16cex w16sdtdh">
+<w:webSettings xmlns:mc="http://schemas.openxmlformats.org/markup-compatibility/2006" xmlns:r="http://schemas.openxmlformats.org/officeDocument/2006/relationships" xmlns:w="http://schemas.openxmlformats.org/wordprocessingml/2006/main" xmlns:w14="http://schemas.microsoft.com/office/word/2010/wordml" xmlns:w15="http://schemas.microsoft.com/office/word/2012/wordml" xmlns:w16se="http://schemas.microsoft.com/office/word/2015/wordml/symex" mc:Ignorable="w14 w15 w16se">
   <w:optimizeForBrowser/>
   <w:allowPNG/>
 </w:webSettings>
@@ -12159,7 +12331,7 @@
 </file>
 
 <file path=customXml/itemProps2.xml><?xml version="1.0" encoding="utf-8"?>
-<ds:datastoreItem xmlns:ds="http://schemas.openxmlformats.org/officeDocument/2006/customXml" ds:itemID="{8DD47EFC-2EE0-422C-96BA-1AFB2747E75B}">
+<ds:datastoreItem xmlns:ds="http://schemas.openxmlformats.org/officeDocument/2006/customXml" ds:itemID="{4DDBA2C0-7957-45B9-BD75-F929384B0FAE}">
   <ds:schemaRefs>
     <ds:schemaRef ds:uri="http://schemas.openxmlformats.org/officeDocument/2006/bibliography"/>
   </ds:schemaRefs>

</xml_diff>

<commit_message>
Update Server y activityProducto
</commit_message>
<xml_diff>
--- a/Memoria/Memoria.docx
+++ b/Memoria/Memoria.docx
@@ -1,6 +1,6 @@
 
 <file path=word/document.xml><?xml version="1.0" encoding="utf-8"?>
-<w:document xmlns:wpc="http://schemas.microsoft.com/office/word/2010/wordprocessingCanvas" xmlns:cx="http://schemas.microsoft.com/office/drawing/2014/chartex" xmlns:mc="http://schemas.openxmlformats.org/markup-compatibility/2006" xmlns:o="urn:schemas-microsoft-com:office:office" xmlns:r="http://schemas.openxmlformats.org/officeDocument/2006/relationships" xmlns:m="http://schemas.openxmlformats.org/officeDocument/2006/math" xmlns:v="urn:schemas-microsoft-com:vml" xmlns:wp14="http://schemas.microsoft.com/office/word/2010/wordprocessingDrawing" xmlns:wp="http://schemas.openxmlformats.org/drawingml/2006/wordprocessingDrawing" xmlns:w10="urn:schemas-microsoft-com:office:word" xmlns:w="http://schemas.openxmlformats.org/wordprocessingml/2006/main" xmlns:w14="http://schemas.microsoft.com/office/word/2010/wordml" xmlns:w15="http://schemas.microsoft.com/office/word/2012/wordml" xmlns:w16se="http://schemas.microsoft.com/office/word/2015/wordml/symex" xmlns:wpg="http://schemas.microsoft.com/office/word/2010/wordprocessingGroup" xmlns:wpi="http://schemas.microsoft.com/office/word/2010/wordprocessingInk" xmlns:wne="http://schemas.microsoft.com/office/word/2006/wordml" xmlns:wps="http://schemas.microsoft.com/office/word/2010/wordprocessingShape" mc:Ignorable="w14 w15 w16se wp14">
+<w:document xmlns:wpc="http://schemas.microsoft.com/office/word/2010/wordprocessingCanvas" xmlns:cx="http://schemas.microsoft.com/office/drawing/2014/chartex" xmlns:cx1="http://schemas.microsoft.com/office/drawing/2015/9/8/chartex" xmlns:cx2="http://schemas.microsoft.com/office/drawing/2015/10/21/chartex" xmlns:cx3="http://schemas.microsoft.com/office/drawing/2016/5/9/chartex" xmlns:cx4="http://schemas.microsoft.com/office/drawing/2016/5/10/chartex" xmlns:cx5="http://schemas.microsoft.com/office/drawing/2016/5/11/chartex" xmlns:cx6="http://schemas.microsoft.com/office/drawing/2016/5/12/chartex" xmlns:cx7="http://schemas.microsoft.com/office/drawing/2016/5/13/chartex" xmlns:cx8="http://schemas.microsoft.com/office/drawing/2016/5/14/chartex" xmlns:mc="http://schemas.openxmlformats.org/markup-compatibility/2006" xmlns:aink="http://schemas.microsoft.com/office/drawing/2016/ink" xmlns:am3d="http://schemas.microsoft.com/office/drawing/2017/model3d" xmlns:o="urn:schemas-microsoft-com:office:office" xmlns:r="http://schemas.openxmlformats.org/officeDocument/2006/relationships" xmlns:m="http://schemas.openxmlformats.org/officeDocument/2006/math" xmlns:v="urn:schemas-microsoft-com:vml" xmlns:wp14="http://schemas.microsoft.com/office/word/2010/wordprocessingDrawing" xmlns:wp="http://schemas.openxmlformats.org/drawingml/2006/wordprocessingDrawing" xmlns:w10="urn:schemas-microsoft-com:office:word" xmlns:w="http://schemas.openxmlformats.org/wordprocessingml/2006/main" xmlns:w14="http://schemas.microsoft.com/office/word/2010/wordml" xmlns:w15="http://schemas.microsoft.com/office/word/2012/wordml" xmlns:w16cid="http://schemas.microsoft.com/office/word/2016/wordml/cid" xmlns:w16se="http://schemas.microsoft.com/office/word/2015/wordml/symex" xmlns:wpg="http://schemas.microsoft.com/office/word/2010/wordprocessingGroup" xmlns:wpi="http://schemas.microsoft.com/office/word/2010/wordprocessingInk" xmlns:wne="http://schemas.microsoft.com/office/word/2006/wordml" xmlns:wps="http://schemas.microsoft.com/office/word/2010/wordprocessingShape" mc:Ignorable="w14 w15 w16se w16cid wp14">
   <w:body>
     <w:sdt>
       <w:sdtPr>
@@ -369,6 +369,7 @@
                                     <w:calendar w:val="gregorian"/>
                                   </w:date>
                                 </w:sdtPr>
+                                <w:sdtEndPr/>
                                 <w:sdtContent>
                                   <w:p>
                                     <w:pPr>
@@ -420,6 +421,7 @@
                                     <w:dataBinding w:prefixMappings="xmlns:ns0='http://schemas.openxmlformats.org/officeDocument/2006/extended-properties' " w:xpath="/ns0:Properties[1]/ns0:Company[1]" w:storeItemID="{6668398D-A668-4E3E-A5EB-62B293D839F1}"/>
                                     <w:text/>
                                   </w:sdtPr>
+                                  <w:sdtEndPr/>
                                   <w:sdtContent>
                                     <w:r>
                                       <w:rPr>
@@ -452,6 +454,7 @@
                                     <w:dataBinding w:prefixMappings="xmlns:ns0='http://schemas.microsoft.com/office/2006/coverPageProps' " w:xpath="/ns0:CoverPageProperties[1]/ns0:CompanyAddress[1]" w:storeItemID="{55AF091B-3C7A-41E3-B477-F2FDAA23CFDA}"/>
                                     <w:text/>
                                   </w:sdtPr>
+                                  <w:sdtEndPr/>
                                   <w:sdtContent>
                                     <w:r>
                                       <w:rPr>
@@ -4242,27 +4245,14 @@
       <w:r>
         <w:t xml:space="preserve">Ilustración </w:t>
       </w:r>
-      <w:r>
-        <w:fldChar w:fldCharType="begin"/>
-      </w:r>
-      <w:r>
-        <w:instrText xml:space="preserve"> SEQ Ilustración \* ARABIC </w:instrText>
-      </w:r>
-      <w:r>
-        <w:fldChar w:fldCharType="separate"/>
-      </w:r>
-      <w:r>
-        <w:rPr>
-          <w:noProof/>
-        </w:rPr>
-        <w:t>1</w:t>
-      </w:r>
-      <w:r>
-        <w:rPr>
-          <w:noProof/>
-        </w:rPr>
-        <w:fldChar w:fldCharType="end"/>
-      </w:r>
+      <w:fldSimple w:instr=" SEQ Ilustración \* ARABIC ">
+        <w:r>
+          <w:rPr>
+            <w:noProof/>
+          </w:rPr>
+          <w:t>1</w:t>
+        </w:r>
+      </w:fldSimple>
     </w:p>
     <w:p>
       <w:pPr>
@@ -4318,27 +4308,14 @@
       <w:r>
         <w:t xml:space="preserve">Ilustración </w:t>
       </w:r>
-      <w:r>
-        <w:fldChar w:fldCharType="begin"/>
-      </w:r>
-      <w:r>
-        <w:instrText xml:space="preserve"> SEQ Ilustración \* ARABIC </w:instrText>
-      </w:r>
-      <w:r>
-        <w:fldChar w:fldCharType="separate"/>
-      </w:r>
-      <w:r>
-        <w:rPr>
-          <w:noProof/>
-        </w:rPr>
-        <w:t>2</w:t>
-      </w:r>
-      <w:r>
-        <w:rPr>
-          <w:noProof/>
-        </w:rPr>
-        <w:fldChar w:fldCharType="end"/>
-      </w:r>
+      <w:fldSimple w:instr=" SEQ Ilustración \* ARABIC ">
+        <w:r>
+          <w:rPr>
+            <w:noProof/>
+          </w:rPr>
+          <w:t>2</w:t>
+        </w:r>
+      </w:fldSimple>
     </w:p>
     <w:p/>
     <w:p>
@@ -4394,27 +4371,14 @@
       <w:r>
         <w:t xml:space="preserve">Ilustración </w:t>
       </w:r>
-      <w:r>
-        <w:fldChar w:fldCharType="begin"/>
-      </w:r>
-      <w:r>
-        <w:instrText xml:space="preserve"> SEQ Ilustración \* ARABIC </w:instrText>
-      </w:r>
-      <w:r>
-        <w:fldChar w:fldCharType="separate"/>
-      </w:r>
-      <w:r>
-        <w:rPr>
-          <w:noProof/>
-        </w:rPr>
-        <w:t>3</w:t>
-      </w:r>
-      <w:r>
-        <w:rPr>
-          <w:noProof/>
-        </w:rPr>
-        <w:fldChar w:fldCharType="end"/>
-      </w:r>
+      <w:fldSimple w:instr=" SEQ Ilustración \* ARABIC ">
+        <w:r>
+          <w:rPr>
+            <w:noProof/>
+          </w:rPr>
+          <w:t>3</w:t>
+        </w:r>
+      </w:fldSimple>
     </w:p>
     <w:p>
       <w:pPr>
@@ -4472,27 +4436,14 @@
       <w:r>
         <w:t xml:space="preserve">Ilustración </w:t>
       </w:r>
-      <w:r>
-        <w:fldChar w:fldCharType="begin"/>
-      </w:r>
-      <w:r>
-        <w:instrText xml:space="preserve"> SEQ Ilustración \* ARABIC </w:instrText>
-      </w:r>
-      <w:r>
-        <w:fldChar w:fldCharType="separate"/>
-      </w:r>
-      <w:r>
-        <w:rPr>
-          <w:noProof/>
-        </w:rPr>
-        <w:t>4</w:t>
-      </w:r>
-      <w:r>
-        <w:rPr>
-          <w:noProof/>
-        </w:rPr>
-        <w:fldChar w:fldCharType="end"/>
-      </w:r>
+      <w:fldSimple w:instr=" SEQ Ilustración \* ARABIC ">
+        <w:r>
+          <w:rPr>
+            <w:noProof/>
+          </w:rPr>
+          <w:t>4</w:t>
+        </w:r>
+      </w:fldSimple>
     </w:p>
     <w:p>
       <w:pPr>
@@ -4686,11 +4637,11 @@
       </w:pPr>
       <w:proofErr w:type="spellStart"/>
       <w:r>
-        <w:t>Pac-Man</w:t>
+        <w:t>Pac</w:t>
       </w:r>
       <w:proofErr w:type="spellEnd"/>
       <w:r>
-        <w:t>: El clásico juego de laberinto protagonizado por un hambriento come-cocos también encontró su camino hacia los dispositivos móviles, ofreciendo a los jugadores la oportunidad de disfrutar de su acción rápida y adictiva en la palma de su mano.</w:t>
+        <w:t>-Man: El clásico juego de laberinto protagonizado por un hambriento come-cocos también encontró su camino hacia los dispositivos móviles, ofreciendo a los jugadores la oportunidad de disfrutar de su acción rápida y adictiva en la palma de su mano.</w:t>
       </w:r>
     </w:p>
     <w:p>
@@ -4789,27 +4740,14 @@
       <w:r>
         <w:t xml:space="preserve">Ilustración </w:t>
       </w:r>
-      <w:r>
-        <w:fldChar w:fldCharType="begin"/>
-      </w:r>
-      <w:r>
-        <w:instrText xml:space="preserve"> SEQ Ilustración \* ARABIC </w:instrText>
-      </w:r>
-      <w:r>
-        <w:fldChar w:fldCharType="separate"/>
-      </w:r>
-      <w:r>
-        <w:rPr>
-          <w:noProof/>
-        </w:rPr>
-        <w:t>5</w:t>
-      </w:r>
-      <w:r>
-        <w:rPr>
-          <w:noProof/>
-        </w:rPr>
-        <w:fldChar w:fldCharType="end"/>
-      </w:r>
+      <w:fldSimple w:instr=" SEQ Ilustración \* ARABIC ">
+        <w:r>
+          <w:rPr>
+            <w:noProof/>
+          </w:rPr>
+          <w:t>5</w:t>
+        </w:r>
+      </w:fldSimple>
     </w:p>
     <w:p>
       <w:pPr>
@@ -4877,27 +4815,14 @@
       <w:r>
         <w:t xml:space="preserve">Ilustración </w:t>
       </w:r>
-      <w:r>
-        <w:fldChar w:fldCharType="begin"/>
-      </w:r>
-      <w:r>
-        <w:instrText xml:space="preserve"> SEQ Ilustración \* ARABIC </w:instrText>
-      </w:r>
-      <w:r>
-        <w:fldChar w:fldCharType="separate"/>
-      </w:r>
-      <w:r>
-        <w:rPr>
-          <w:noProof/>
-        </w:rPr>
-        <w:t>6</w:t>
-      </w:r>
-      <w:r>
-        <w:rPr>
-          <w:noProof/>
-        </w:rPr>
-        <w:fldChar w:fldCharType="end"/>
-      </w:r>
+      <w:fldSimple w:instr=" SEQ Ilustración \* ARABIC ">
+        <w:r>
+          <w:rPr>
+            <w:noProof/>
+          </w:rPr>
+          <w:t>6</w:t>
+        </w:r>
+      </w:fldSimple>
     </w:p>
     <w:p>
       <w:pPr>
@@ -4966,27 +4891,14 @@
       <w:r>
         <w:t xml:space="preserve">Ilustración </w:t>
       </w:r>
-      <w:r>
-        <w:fldChar w:fldCharType="begin"/>
-      </w:r>
-      <w:r>
-        <w:instrText xml:space="preserve"> SEQ Ilustración \* ARABIC </w:instrText>
-      </w:r>
-      <w:r>
-        <w:fldChar w:fldCharType="separate"/>
-      </w:r>
-      <w:r>
-        <w:rPr>
-          <w:noProof/>
-        </w:rPr>
-        <w:t>7</w:t>
-      </w:r>
-      <w:r>
-        <w:rPr>
-          <w:noProof/>
-        </w:rPr>
-        <w:fldChar w:fldCharType="end"/>
-      </w:r>
+      <w:fldSimple w:instr=" SEQ Ilustración \* ARABIC ">
+        <w:r>
+          <w:rPr>
+            <w:noProof/>
+          </w:rPr>
+          <w:t>7</w:t>
+        </w:r>
+      </w:fldSimple>
     </w:p>
     <w:p>
       <w:pPr>
@@ -5141,12 +5053,17 @@
         <w:t xml:space="preserve">Lanzamiento de Google Play (anteriormente Android </w:t>
       </w:r>
       <w:proofErr w:type="spellStart"/>
+      <w:proofErr w:type="gramStart"/>
       <w:r>
         <w:t>Market</w:t>
       </w:r>
       <w:proofErr w:type="spellEnd"/>
       <w:r>
-        <w:t>)(2008)</w:t>
+        <w:t>)(</w:t>
+      </w:r>
+      <w:proofErr w:type="gramEnd"/>
+      <w:r>
+        <w:t>2008)</w:t>
       </w:r>
     </w:p>
     <w:p>
@@ -5312,27 +5229,14 @@
       <w:r>
         <w:t xml:space="preserve">Ilustración </w:t>
       </w:r>
-      <w:r>
-        <w:fldChar w:fldCharType="begin"/>
-      </w:r>
-      <w:r>
-        <w:instrText xml:space="preserve"> SEQ Ilustración \* ARABIC </w:instrText>
-      </w:r>
-      <w:r>
-        <w:fldChar w:fldCharType="separate"/>
-      </w:r>
-      <w:r>
-        <w:rPr>
-          <w:noProof/>
-        </w:rPr>
-        <w:t>8</w:t>
-      </w:r>
-      <w:r>
-        <w:rPr>
-          <w:noProof/>
-        </w:rPr>
-        <w:fldChar w:fldCharType="end"/>
-      </w:r>
+      <w:fldSimple w:instr=" SEQ Ilustración \* ARABIC ">
+        <w:r>
+          <w:rPr>
+            <w:noProof/>
+          </w:rPr>
+          <w:t>8</w:t>
+        </w:r>
+      </w:fldSimple>
     </w:p>
     <w:p>
       <w:pPr>
@@ -5400,27 +5304,14 @@
       <w:r>
         <w:t xml:space="preserve">Ilustración </w:t>
       </w:r>
-      <w:r>
-        <w:fldChar w:fldCharType="begin"/>
-      </w:r>
-      <w:r>
-        <w:instrText xml:space="preserve"> SEQ Ilustración \* ARABIC </w:instrText>
-      </w:r>
-      <w:r>
-        <w:fldChar w:fldCharType="separate"/>
-      </w:r>
-      <w:r>
-        <w:rPr>
-          <w:noProof/>
-        </w:rPr>
-        <w:t>9</w:t>
-      </w:r>
-      <w:r>
-        <w:rPr>
-          <w:noProof/>
-        </w:rPr>
-        <w:fldChar w:fldCharType="end"/>
-      </w:r>
+      <w:fldSimple w:instr=" SEQ Ilustración \* ARABIC ">
+        <w:r>
+          <w:rPr>
+            <w:noProof/>
+          </w:rPr>
+          <w:t>9</w:t>
+        </w:r>
+      </w:fldSimple>
     </w:p>
     <w:p>
       <w:r>
@@ -5585,19 +5476,11 @@
         <w:t xml:space="preserve">Una interfaz de usuario intuitiva y fácil de usar es esencial para garantizar una experiencia satisfactoria para el usuario. Según </w:t>
       </w:r>
       <w:hyperlink r:id="rId26" w:history="1">
-        <w:proofErr w:type="spellStart"/>
         <w:r>
           <w:rPr>
             <w:rStyle w:val="Hipervnculo"/>
           </w:rPr>
-          <w:t>Nielsen</w:t>
-        </w:r>
-        <w:proofErr w:type="spellEnd"/>
-        <w:r>
-          <w:rPr>
-            <w:rStyle w:val="Hipervnculo"/>
-          </w:rPr>
-          <w:t xml:space="preserve"> Normal </w:t>
+          <w:t xml:space="preserve">Nielsen Normal </w:t>
         </w:r>
         <w:proofErr w:type="spellStart"/>
         <w:r>
@@ -6365,7 +6248,15 @@
       </w:r>
       <w:proofErr w:type="spellEnd"/>
       <w:r>
-        <w:t xml:space="preserve"> de código abierto y gratuito de Google que permite crear aplicaciones nativas para Android e iOS con base de código sencilla. Es un kit de desarrollo de software innovador para el desarrollo de aplicaciones multiplataforma. Se distingue por su nueva forma de crear aplicaciones nativas.</w:t>
+        <w:t xml:space="preserve"> de código abierto y gratuito de Google que permite crear aplicaciones nativas para Android </w:t>
+      </w:r>
+      <w:proofErr w:type="gramStart"/>
+      <w:r>
+        <w:t>e</w:t>
+      </w:r>
+      <w:proofErr w:type="gramEnd"/>
+      <w:r>
+        <w:t xml:space="preserve"> iOS con base de código sencilla. Es un kit de desarrollo de software innovador para el desarrollo de aplicaciones multiplataforma. Se distingue por su nueva forma de crear aplicaciones nativas.</w:t>
       </w:r>
     </w:p>
     <w:p>
@@ -6382,7 +6273,15 @@
       </w:r>
       <w:proofErr w:type="spellEnd"/>
       <w:r>
-        <w:t>: Un marco de desarrollo de aplicaciones multiplataforma alternativo para el desarrollo de aplicaciones Android e iOS. Utiliza C#, por lo que las aplicaciones requieren menos líneas de código. Como resultado, el proceso de codificación es más rápido.</w:t>
+        <w:t xml:space="preserve">: Un marco de desarrollo de aplicaciones multiplataforma alternativo para el desarrollo de aplicaciones Android </w:t>
+      </w:r>
+      <w:proofErr w:type="gramStart"/>
+      <w:r>
+        <w:t>e</w:t>
+      </w:r>
+      <w:proofErr w:type="gramEnd"/>
+      <w:r>
+        <w:t xml:space="preserve"> iOS. Utiliza C#, por lo que las aplicaciones requieren menos líneas de código. Como resultado, el proceso de codificación es más rápido.</w:t>
       </w:r>
     </w:p>
     <w:p>
@@ -6407,7 +6306,15 @@
       </w:r>
       <w:proofErr w:type="spellEnd"/>
       <w:r>
-        <w:t xml:space="preserve">: Respaldado por Facebook, es un marco de desarrollo accesible que se ha convertido en la opción preferida de los programadores. Facilita el desarrollo para Android e iOS. Aplicaciones conocidas como Skype, Airbnb, Tesla entre otros son claros ejemplos de aplicaciones que hacen uso de </w:t>
+        <w:t xml:space="preserve">: Respaldado por Facebook, es un marco de desarrollo accesible que se ha convertido en la opción preferida de los programadores. Facilita el desarrollo para Android </w:t>
+      </w:r>
+      <w:proofErr w:type="gramStart"/>
+      <w:r>
+        <w:t>e</w:t>
+      </w:r>
+      <w:proofErr w:type="gramEnd"/>
+      <w:r>
+        <w:t xml:space="preserve"> iOS. Aplicaciones conocidas como Skype, Airbnb, Tesla entre otros son claros ejemplos de aplicaciones que hacen uso de </w:t>
       </w:r>
       <w:proofErr w:type="spellStart"/>
       <w:r>
@@ -7593,12 +7500,7 @@
         </w:numPr>
       </w:pPr>
       <w:r>
-        <w:t>Arquitectura del sist</w:t>
-      </w:r>
-      <w:bookmarkStart w:id="18" w:name="_GoBack"/>
-      <w:bookmarkEnd w:id="18"/>
-      <w:r>
-        <w:t>ema</w:t>
+        <w:t>Arquitectura del sistema</w:t>
       </w:r>
     </w:p>
     <w:p>
@@ -7623,6 +7525,12 @@
         <w:t>Descripción de la interfaz de usuario del sistema, incluyendo elementos de la interfaz, diseño visual y disposición de los elementos en pantalla. Se pueden incluir bocetos o diagramas de la interfaz de usuario.</w:t>
       </w:r>
     </w:p>
+    <w:p/>
+    <w:p>
+      <w:r>
+        <w:t>Incluir bocetos iniciales, en la parte de codificación podría verse la comparación entre el diseño y la pantalla final, en caso de que el resultado no sea el esperado en la fase de diseño, comentarlo en las posibles mejoras.</w:t>
+      </w:r>
+    </w:p>
     <w:p>
       <w:pPr>
         <w:pStyle w:val="Ttulo2"/>
@@ -7654,7 +7562,15 @@
     </w:p>
     <w:p>
       <w:r>
-        <w:t>Breve discusión sobre las consideraciones de mantenimiento que se han tenido en cuenta en el diseño del sistema, como la modularidad del código, la documentación adecuada y la facilidad de extensión y actualización del sistema.</w:t>
+        <w:t xml:space="preserve">Breve discusión sobre las consideraciones de mantenimiento que se han tenido en cuenta en el diseño del sistema, como </w:t>
+      </w:r>
+      <w:proofErr w:type="gramStart"/>
+      <w:r>
+        <w:t>la modularidad</w:t>
+      </w:r>
+      <w:proofErr w:type="gramEnd"/>
+      <w:r>
+        <w:t xml:space="preserve"> del código, la documentación adecuada y la facilidad de extensión y actualización del sistema.</w:t>
       </w:r>
     </w:p>
     <w:p>
@@ -7665,11 +7581,11 @@
           <w:numId w:val="1"/>
         </w:numPr>
       </w:pPr>
-      <w:bookmarkStart w:id="19" w:name="_Toc162270706"/>
+      <w:bookmarkStart w:id="18" w:name="_Toc162270706"/>
       <w:r>
         <w:t>Codificación.</w:t>
       </w:r>
-      <w:bookmarkEnd w:id="19"/>
+      <w:bookmarkEnd w:id="18"/>
     </w:p>
     <w:p/>
     <w:p>
@@ -7680,11 +7596,11 @@
           <w:numId w:val="1"/>
         </w:numPr>
       </w:pPr>
-      <w:bookmarkStart w:id="20" w:name="_Toc162270707"/>
+      <w:bookmarkStart w:id="19" w:name="_Toc162270707"/>
       <w:r>
         <w:t>Tecnologías elegidas y su justificación.</w:t>
       </w:r>
-      <w:bookmarkEnd w:id="20"/>
+      <w:bookmarkEnd w:id="19"/>
     </w:p>
     <w:p/>
     <w:p>
@@ -7695,11 +7611,11 @@
           <w:numId w:val="1"/>
         </w:numPr>
       </w:pPr>
-      <w:bookmarkStart w:id="21" w:name="_Toc162270708"/>
+      <w:bookmarkStart w:id="20" w:name="_Toc162270708"/>
       <w:r>
         <w:t>Documentación interna del código.</w:t>
       </w:r>
-      <w:bookmarkEnd w:id="21"/>
+      <w:bookmarkEnd w:id="20"/>
     </w:p>
     <w:p>
       <w:r>
@@ -7722,11 +7638,11 @@
           <w:numId w:val="1"/>
         </w:numPr>
       </w:pPr>
-      <w:bookmarkStart w:id="22" w:name="_Toc162270709"/>
+      <w:bookmarkStart w:id="21" w:name="_Toc162270709"/>
       <w:r>
         <w:t>Manual de usuario.</w:t>
       </w:r>
-      <w:bookmarkEnd w:id="22"/>
+      <w:bookmarkEnd w:id="21"/>
     </w:p>
     <w:p>
       <w:r>
@@ -7741,11 +7657,12 @@
           <w:numId w:val="1"/>
         </w:numPr>
       </w:pPr>
-      <w:bookmarkStart w:id="23" w:name="_Toc162270710"/>
-      <w:r>
+      <w:bookmarkStart w:id="22" w:name="_Toc162270710"/>
+      <w:r>
+        <w:lastRenderedPageBreak/>
         <w:t>Despliegue.</w:t>
       </w:r>
-      <w:bookmarkEnd w:id="23"/>
+      <w:bookmarkEnd w:id="22"/>
     </w:p>
     <w:p>
       <w:r>
@@ -7763,11 +7680,11 @@
           <w:numId w:val="1"/>
         </w:numPr>
       </w:pPr>
-      <w:bookmarkStart w:id="24" w:name="_Toc162270711"/>
+      <w:bookmarkStart w:id="23" w:name="_Toc162270711"/>
       <w:r>
         <w:t>Diagramas de despliegue.</w:t>
       </w:r>
-      <w:bookmarkEnd w:id="24"/>
+      <w:bookmarkEnd w:id="23"/>
     </w:p>
     <w:p/>
     <w:p>
@@ -7778,12 +7695,11 @@
           <w:numId w:val="1"/>
         </w:numPr>
       </w:pPr>
-      <w:bookmarkStart w:id="25" w:name="_Toc162270712"/>
-      <w:r>
-        <w:lastRenderedPageBreak/>
+      <w:bookmarkStart w:id="24" w:name="_Toc162270712"/>
+      <w:r>
         <w:t>Descripción de la instalación o despliegue.</w:t>
       </w:r>
-      <w:bookmarkEnd w:id="25"/>
+      <w:bookmarkEnd w:id="24"/>
     </w:p>
     <w:p/>
     <w:p>
@@ -7794,11 +7710,11 @@
           <w:numId w:val="1"/>
         </w:numPr>
       </w:pPr>
-      <w:bookmarkStart w:id="26" w:name="_Toc162270713"/>
+      <w:bookmarkStart w:id="25" w:name="_Toc162270713"/>
       <w:r>
         <w:t>Herramientas de apoyo.</w:t>
       </w:r>
-      <w:bookmarkEnd w:id="26"/>
+      <w:bookmarkEnd w:id="25"/>
     </w:p>
     <w:p>
       <w:r>
@@ -7838,15 +7754,7 @@
       </w:r>
       <w:proofErr w:type="spellEnd"/>
       <w:r>
-        <w:t xml:space="preserve">, </w:t>
-      </w:r>
-      <w:proofErr w:type="spellStart"/>
-      <w:r>
-        <w:t>IntelliJ</w:t>
-      </w:r>
-      <w:proofErr w:type="spellEnd"/>
-      <w:r>
-        <w:t xml:space="preserve"> IDEA, Eclipse</w:t>
+        <w:t>, IntelliJ IDEA, Eclipse</w:t>
       </w:r>
       <w:r>
         <w:t>, Android Studio</w:t>
@@ -7935,11 +7843,11 @@
           <w:numId w:val="1"/>
         </w:numPr>
       </w:pPr>
-      <w:bookmarkStart w:id="27" w:name="_Toc162270714"/>
+      <w:bookmarkStart w:id="26" w:name="_Toc162270714"/>
       <w:r>
         <w:t>Control de versiones</w:t>
       </w:r>
-      <w:bookmarkEnd w:id="27"/>
+      <w:bookmarkEnd w:id="26"/>
     </w:p>
     <w:p>
       <w:r>
@@ -7962,11 +7870,11 @@
           <w:numId w:val="1"/>
         </w:numPr>
       </w:pPr>
-      <w:bookmarkStart w:id="28" w:name="_Toc162270715"/>
+      <w:bookmarkStart w:id="27" w:name="_Toc162270715"/>
       <w:r>
         <w:t>Pruebas.</w:t>
       </w:r>
-      <w:bookmarkEnd w:id="28"/>
+      <w:bookmarkEnd w:id="27"/>
     </w:p>
     <w:p/>
     <w:p>
@@ -7977,11 +7885,11 @@
           <w:numId w:val="1"/>
         </w:numPr>
       </w:pPr>
-      <w:bookmarkStart w:id="29" w:name="_Toc162270716"/>
+      <w:bookmarkStart w:id="28" w:name="_Toc162270716"/>
       <w:r>
         <w:t>Conclusiones.</w:t>
       </w:r>
-      <w:bookmarkEnd w:id="29"/>
+      <w:bookmarkEnd w:id="28"/>
     </w:p>
     <w:p/>
     <w:p>
@@ -7992,13 +7900,16 @@
           <w:numId w:val="1"/>
         </w:numPr>
       </w:pPr>
-      <w:bookmarkStart w:id="30" w:name="_Toc162270717"/>
+      <w:bookmarkStart w:id="29" w:name="_Toc162270717"/>
       <w:r>
         <w:t>Conclusiones sobre el trabajo realizado</w:t>
       </w:r>
+      <w:bookmarkEnd w:id="29"/>
+    </w:p>
+    <w:p>
+      <w:bookmarkStart w:id="30" w:name="_GoBack"/>
       <w:bookmarkEnd w:id="30"/>
     </w:p>
-    <w:p/>
     <w:p>
       <w:pPr>
         <w:pStyle w:val="Ttulo2"/>
@@ -8024,6 +7935,7 @@
       </w:pPr>
       <w:bookmarkStart w:id="32" w:name="_Toc162270719"/>
       <w:r>
+        <w:lastRenderedPageBreak/>
         <w:t>Posibles ampliaciones y mejoras</w:t>
       </w:r>
       <w:bookmarkEnd w:id="32"/>
@@ -8052,7 +7964,6 @@
       </w:pPr>
       <w:bookmarkStart w:id="33" w:name="_Toc162270720"/>
       <w:r>
-        <w:lastRenderedPageBreak/>
         <w:t>Referencias</w:t>
       </w:r>
       <w:bookmarkEnd w:id="33"/>
@@ -8117,7 +8028,7 @@
 </file>
 
 <file path=word/endnotes.xml><?xml version="1.0" encoding="utf-8"?>
-<w:endnotes xmlns:wpc="http://schemas.microsoft.com/office/word/2010/wordprocessingCanvas" xmlns:cx="http://schemas.microsoft.com/office/drawing/2014/chartex" xmlns:mc="http://schemas.openxmlformats.org/markup-compatibility/2006" xmlns:o="urn:schemas-microsoft-com:office:office" xmlns:r="http://schemas.openxmlformats.org/officeDocument/2006/relationships" xmlns:m="http://schemas.openxmlformats.org/officeDocument/2006/math" xmlns:v="urn:schemas-microsoft-com:vml" xmlns:wp14="http://schemas.microsoft.com/office/word/2010/wordprocessingDrawing" xmlns:wp="http://schemas.openxmlformats.org/drawingml/2006/wordprocessingDrawing" xmlns:w10="urn:schemas-microsoft-com:office:word" xmlns:w="http://schemas.openxmlformats.org/wordprocessingml/2006/main" xmlns:w14="http://schemas.microsoft.com/office/word/2010/wordml" xmlns:w15="http://schemas.microsoft.com/office/word/2012/wordml" xmlns:w16se="http://schemas.microsoft.com/office/word/2015/wordml/symex" xmlns:wpg="http://schemas.microsoft.com/office/word/2010/wordprocessingGroup" xmlns:wpi="http://schemas.microsoft.com/office/word/2010/wordprocessingInk" xmlns:wne="http://schemas.microsoft.com/office/word/2006/wordml" xmlns:wps="http://schemas.microsoft.com/office/word/2010/wordprocessingShape" mc:Ignorable="w14 w15 w16se wp14">
+<w:endnotes xmlns:wpc="http://schemas.microsoft.com/office/word/2010/wordprocessingCanvas" xmlns:cx="http://schemas.microsoft.com/office/drawing/2014/chartex" xmlns:cx1="http://schemas.microsoft.com/office/drawing/2015/9/8/chartex" xmlns:cx2="http://schemas.microsoft.com/office/drawing/2015/10/21/chartex" xmlns:cx3="http://schemas.microsoft.com/office/drawing/2016/5/9/chartex" xmlns:cx4="http://schemas.microsoft.com/office/drawing/2016/5/10/chartex" xmlns:cx5="http://schemas.microsoft.com/office/drawing/2016/5/11/chartex" xmlns:cx6="http://schemas.microsoft.com/office/drawing/2016/5/12/chartex" xmlns:cx7="http://schemas.microsoft.com/office/drawing/2016/5/13/chartex" xmlns:cx8="http://schemas.microsoft.com/office/drawing/2016/5/14/chartex" xmlns:mc="http://schemas.openxmlformats.org/markup-compatibility/2006" xmlns:aink="http://schemas.microsoft.com/office/drawing/2016/ink" xmlns:am3d="http://schemas.microsoft.com/office/drawing/2017/model3d" xmlns:o="urn:schemas-microsoft-com:office:office" xmlns:r="http://schemas.openxmlformats.org/officeDocument/2006/relationships" xmlns:m="http://schemas.openxmlformats.org/officeDocument/2006/math" xmlns:v="urn:schemas-microsoft-com:vml" xmlns:wp14="http://schemas.microsoft.com/office/word/2010/wordprocessingDrawing" xmlns:wp="http://schemas.openxmlformats.org/drawingml/2006/wordprocessingDrawing" xmlns:w10="urn:schemas-microsoft-com:office:word" xmlns:w="http://schemas.openxmlformats.org/wordprocessingml/2006/main" xmlns:w14="http://schemas.microsoft.com/office/word/2010/wordml" xmlns:w15="http://schemas.microsoft.com/office/word/2012/wordml" xmlns:w16cid="http://schemas.microsoft.com/office/word/2016/wordml/cid" xmlns:w16se="http://schemas.microsoft.com/office/word/2015/wordml/symex" xmlns:wpg="http://schemas.microsoft.com/office/word/2010/wordprocessingGroup" xmlns:wpi="http://schemas.microsoft.com/office/word/2010/wordprocessingInk" xmlns:wne="http://schemas.microsoft.com/office/word/2006/wordml" xmlns:wps="http://schemas.microsoft.com/office/word/2010/wordprocessingShape" mc:Ignorable="w14 w15 w16se w16cid wp14">
   <w:endnote w:type="separator" w:id="-1">
     <w:p>
       <w:pPr>
@@ -8142,7 +8053,7 @@
 </file>
 
 <file path=word/footer1.xml><?xml version="1.0" encoding="utf-8"?>
-<w:ftr xmlns:wpc="http://schemas.microsoft.com/office/word/2010/wordprocessingCanvas" xmlns:cx="http://schemas.microsoft.com/office/drawing/2014/chartex" xmlns:mc="http://schemas.openxmlformats.org/markup-compatibility/2006" xmlns:o="urn:schemas-microsoft-com:office:office" xmlns:r="http://schemas.openxmlformats.org/officeDocument/2006/relationships" xmlns:m="http://schemas.openxmlformats.org/officeDocument/2006/math" xmlns:v="urn:schemas-microsoft-com:vml" xmlns:wp14="http://schemas.microsoft.com/office/word/2010/wordprocessingDrawing" xmlns:wp="http://schemas.openxmlformats.org/drawingml/2006/wordprocessingDrawing" xmlns:w10="urn:schemas-microsoft-com:office:word" xmlns:w="http://schemas.openxmlformats.org/wordprocessingml/2006/main" xmlns:w14="http://schemas.microsoft.com/office/word/2010/wordml" xmlns:w15="http://schemas.microsoft.com/office/word/2012/wordml" xmlns:w16se="http://schemas.microsoft.com/office/word/2015/wordml/symex" xmlns:wpg="http://schemas.microsoft.com/office/word/2010/wordprocessingGroup" xmlns:wpi="http://schemas.microsoft.com/office/word/2010/wordprocessingInk" xmlns:wne="http://schemas.microsoft.com/office/word/2006/wordml" xmlns:wps="http://schemas.microsoft.com/office/word/2010/wordprocessingShape" mc:Ignorable="w14 w15 w16se wp14">
+<w:ftr xmlns:wpc="http://schemas.microsoft.com/office/word/2010/wordprocessingCanvas" xmlns:cx="http://schemas.microsoft.com/office/drawing/2014/chartex" xmlns:cx1="http://schemas.microsoft.com/office/drawing/2015/9/8/chartex" xmlns:cx2="http://schemas.microsoft.com/office/drawing/2015/10/21/chartex" xmlns:cx3="http://schemas.microsoft.com/office/drawing/2016/5/9/chartex" xmlns:cx4="http://schemas.microsoft.com/office/drawing/2016/5/10/chartex" xmlns:cx5="http://schemas.microsoft.com/office/drawing/2016/5/11/chartex" xmlns:cx6="http://schemas.microsoft.com/office/drawing/2016/5/12/chartex" xmlns:cx7="http://schemas.microsoft.com/office/drawing/2016/5/13/chartex" xmlns:cx8="http://schemas.microsoft.com/office/drawing/2016/5/14/chartex" xmlns:mc="http://schemas.openxmlformats.org/markup-compatibility/2006" xmlns:aink="http://schemas.microsoft.com/office/drawing/2016/ink" xmlns:am3d="http://schemas.microsoft.com/office/drawing/2017/model3d" xmlns:o="urn:schemas-microsoft-com:office:office" xmlns:r="http://schemas.openxmlformats.org/officeDocument/2006/relationships" xmlns:m="http://schemas.openxmlformats.org/officeDocument/2006/math" xmlns:v="urn:schemas-microsoft-com:vml" xmlns:wp14="http://schemas.microsoft.com/office/word/2010/wordprocessingDrawing" xmlns:wp="http://schemas.openxmlformats.org/drawingml/2006/wordprocessingDrawing" xmlns:w10="urn:schemas-microsoft-com:office:word" xmlns:w="http://schemas.openxmlformats.org/wordprocessingml/2006/main" xmlns:w14="http://schemas.microsoft.com/office/word/2010/wordml" xmlns:w15="http://schemas.microsoft.com/office/word/2012/wordml" xmlns:w16cid="http://schemas.microsoft.com/office/word/2016/wordml/cid" xmlns:w16se="http://schemas.microsoft.com/office/word/2015/wordml/symex" xmlns:wpg="http://schemas.microsoft.com/office/word/2010/wordprocessingGroup" xmlns:wpi="http://schemas.microsoft.com/office/word/2010/wordprocessingInk" xmlns:wne="http://schemas.microsoft.com/office/word/2006/wordml" xmlns:wps="http://schemas.microsoft.com/office/word/2010/wordprocessingShape" mc:Ignorable="w14 w15 w16se w16cid wp14">
   <w:p>
     <w:pPr>
       <w:pStyle w:val="Piedepgina"/>
@@ -8280,6 +8191,7 @@
                                 <w:calendar w:val="gregorian"/>
                               </w:date>
                             </w:sdtPr>
+                            <w:sdtEndPr/>
                             <w:sdtContent>
                               <w:p>
                                 <w:pPr>
@@ -8597,7 +8509,7 @@
 </file>
 
 <file path=word/footnotes.xml><?xml version="1.0" encoding="utf-8"?>
-<w:footnotes xmlns:wpc="http://schemas.microsoft.com/office/word/2010/wordprocessingCanvas" xmlns:cx="http://schemas.microsoft.com/office/drawing/2014/chartex" xmlns:mc="http://schemas.openxmlformats.org/markup-compatibility/2006" xmlns:o="urn:schemas-microsoft-com:office:office" xmlns:r="http://schemas.openxmlformats.org/officeDocument/2006/relationships" xmlns:m="http://schemas.openxmlformats.org/officeDocument/2006/math" xmlns:v="urn:schemas-microsoft-com:vml" xmlns:wp14="http://schemas.microsoft.com/office/word/2010/wordprocessingDrawing" xmlns:wp="http://schemas.openxmlformats.org/drawingml/2006/wordprocessingDrawing" xmlns:w10="urn:schemas-microsoft-com:office:word" xmlns:w="http://schemas.openxmlformats.org/wordprocessingml/2006/main" xmlns:w14="http://schemas.microsoft.com/office/word/2010/wordml" xmlns:w15="http://schemas.microsoft.com/office/word/2012/wordml" xmlns:w16se="http://schemas.microsoft.com/office/word/2015/wordml/symex" xmlns:wpg="http://schemas.microsoft.com/office/word/2010/wordprocessingGroup" xmlns:wpi="http://schemas.microsoft.com/office/word/2010/wordprocessingInk" xmlns:wne="http://schemas.microsoft.com/office/word/2006/wordml" xmlns:wps="http://schemas.microsoft.com/office/word/2010/wordprocessingShape" mc:Ignorable="w14 w15 w16se wp14">
+<w:footnotes xmlns:wpc="http://schemas.microsoft.com/office/word/2010/wordprocessingCanvas" xmlns:cx="http://schemas.microsoft.com/office/drawing/2014/chartex" xmlns:cx1="http://schemas.microsoft.com/office/drawing/2015/9/8/chartex" xmlns:cx2="http://schemas.microsoft.com/office/drawing/2015/10/21/chartex" xmlns:cx3="http://schemas.microsoft.com/office/drawing/2016/5/9/chartex" xmlns:cx4="http://schemas.microsoft.com/office/drawing/2016/5/10/chartex" xmlns:cx5="http://schemas.microsoft.com/office/drawing/2016/5/11/chartex" xmlns:cx6="http://schemas.microsoft.com/office/drawing/2016/5/12/chartex" xmlns:cx7="http://schemas.microsoft.com/office/drawing/2016/5/13/chartex" xmlns:cx8="http://schemas.microsoft.com/office/drawing/2016/5/14/chartex" xmlns:mc="http://schemas.openxmlformats.org/markup-compatibility/2006" xmlns:aink="http://schemas.microsoft.com/office/drawing/2016/ink" xmlns:am3d="http://schemas.microsoft.com/office/drawing/2017/model3d" xmlns:o="urn:schemas-microsoft-com:office:office" xmlns:r="http://schemas.openxmlformats.org/officeDocument/2006/relationships" xmlns:m="http://schemas.openxmlformats.org/officeDocument/2006/math" xmlns:v="urn:schemas-microsoft-com:vml" xmlns:wp14="http://schemas.microsoft.com/office/word/2010/wordprocessingDrawing" xmlns:wp="http://schemas.openxmlformats.org/drawingml/2006/wordprocessingDrawing" xmlns:w10="urn:schemas-microsoft-com:office:word" xmlns:w="http://schemas.openxmlformats.org/wordprocessingml/2006/main" xmlns:w14="http://schemas.microsoft.com/office/word/2010/wordml" xmlns:w15="http://schemas.microsoft.com/office/word/2012/wordml" xmlns:w16cid="http://schemas.microsoft.com/office/word/2016/wordml/cid" xmlns:w16se="http://schemas.microsoft.com/office/word/2015/wordml/symex" xmlns:wpg="http://schemas.microsoft.com/office/word/2010/wordprocessingGroup" xmlns:wpi="http://schemas.microsoft.com/office/word/2010/wordprocessingInk" xmlns:wne="http://schemas.microsoft.com/office/word/2006/wordml" xmlns:wps="http://schemas.microsoft.com/office/word/2010/wordprocessingShape" mc:Ignorable="w14 w15 w16se w16cid wp14">
   <w:footnote w:type="separator" w:id="-1">
     <w:p>
       <w:pPr>
@@ -8622,7 +8534,7 @@
 </file>
 
 <file path=word/header1.xml><?xml version="1.0" encoding="utf-8"?>
-<w:hdr xmlns:wpc="http://schemas.microsoft.com/office/word/2010/wordprocessingCanvas" xmlns:cx="http://schemas.microsoft.com/office/drawing/2014/chartex" xmlns:mc="http://schemas.openxmlformats.org/markup-compatibility/2006" xmlns:o="urn:schemas-microsoft-com:office:office" xmlns:r="http://schemas.openxmlformats.org/officeDocument/2006/relationships" xmlns:m="http://schemas.openxmlformats.org/officeDocument/2006/math" xmlns:v="urn:schemas-microsoft-com:vml" xmlns:wp14="http://schemas.microsoft.com/office/word/2010/wordprocessingDrawing" xmlns:wp="http://schemas.openxmlformats.org/drawingml/2006/wordprocessingDrawing" xmlns:w10="urn:schemas-microsoft-com:office:word" xmlns:w="http://schemas.openxmlformats.org/wordprocessingml/2006/main" xmlns:w14="http://schemas.microsoft.com/office/word/2010/wordml" xmlns:w15="http://schemas.microsoft.com/office/word/2012/wordml" xmlns:w16se="http://schemas.microsoft.com/office/word/2015/wordml/symex" xmlns:wpg="http://schemas.microsoft.com/office/word/2010/wordprocessingGroup" xmlns:wpi="http://schemas.microsoft.com/office/word/2010/wordprocessingInk" xmlns:wne="http://schemas.microsoft.com/office/word/2006/wordml" xmlns:wps="http://schemas.microsoft.com/office/word/2010/wordprocessingShape" mc:Ignorable="w14 w15 w16se wp14">
+<w:hdr xmlns:wpc="http://schemas.microsoft.com/office/word/2010/wordprocessingCanvas" xmlns:cx="http://schemas.microsoft.com/office/drawing/2014/chartex" xmlns:cx1="http://schemas.microsoft.com/office/drawing/2015/9/8/chartex" xmlns:cx2="http://schemas.microsoft.com/office/drawing/2015/10/21/chartex" xmlns:cx3="http://schemas.microsoft.com/office/drawing/2016/5/9/chartex" xmlns:cx4="http://schemas.microsoft.com/office/drawing/2016/5/10/chartex" xmlns:cx5="http://schemas.microsoft.com/office/drawing/2016/5/11/chartex" xmlns:cx6="http://schemas.microsoft.com/office/drawing/2016/5/12/chartex" xmlns:cx7="http://schemas.microsoft.com/office/drawing/2016/5/13/chartex" xmlns:cx8="http://schemas.microsoft.com/office/drawing/2016/5/14/chartex" xmlns:mc="http://schemas.openxmlformats.org/markup-compatibility/2006" xmlns:aink="http://schemas.microsoft.com/office/drawing/2016/ink" xmlns:am3d="http://schemas.microsoft.com/office/drawing/2017/model3d" xmlns:o="urn:schemas-microsoft-com:office:office" xmlns:r="http://schemas.openxmlformats.org/officeDocument/2006/relationships" xmlns:m="http://schemas.openxmlformats.org/officeDocument/2006/math" xmlns:v="urn:schemas-microsoft-com:vml" xmlns:wp14="http://schemas.microsoft.com/office/word/2010/wordprocessingDrawing" xmlns:wp="http://schemas.openxmlformats.org/drawingml/2006/wordprocessingDrawing" xmlns:w10="urn:schemas-microsoft-com:office:word" xmlns:w="http://schemas.openxmlformats.org/wordprocessingml/2006/main" xmlns:w14="http://schemas.microsoft.com/office/word/2010/wordml" xmlns:w15="http://schemas.microsoft.com/office/word/2012/wordml" xmlns:w16cid="http://schemas.microsoft.com/office/word/2016/wordml/cid" xmlns:w16se="http://schemas.microsoft.com/office/word/2015/wordml/symex" xmlns:wpg="http://schemas.microsoft.com/office/word/2010/wordprocessingGroup" xmlns:wpi="http://schemas.microsoft.com/office/word/2010/wordprocessingInk" xmlns:wne="http://schemas.microsoft.com/office/word/2006/wordml" xmlns:wps="http://schemas.microsoft.com/office/word/2010/wordprocessingShape" mc:Ignorable="w14 w15 w16se w16cid wp14">
   <w:p>
     <w:pPr>
       <w:spacing w:line="264" w:lineRule="auto"/>
@@ -8704,7 +8616,7 @@
             </wp:anchor>
           </w:drawing>
         </mc:Choice>
-        <mc:Fallback xmlns:w16sdtdh="http://schemas.microsoft.com/office/word/2020/wordml/sdtdatahash" xmlns:w16="http://schemas.microsoft.com/office/word/2018/wordml" xmlns:w16cid="http://schemas.microsoft.com/office/word/2016/wordml/cid" xmlns:w16cex="http://schemas.microsoft.com/office/word/2018/wordml/cex" xmlns:am3d="http://schemas.microsoft.com/office/drawing/2017/model3d" xmlns:aink="http://schemas.microsoft.com/office/drawing/2016/ink" xmlns:cx8="http://schemas.microsoft.com/office/drawing/2016/5/14/chartex" xmlns:cx7="http://schemas.microsoft.com/office/drawing/2016/5/13/chartex" xmlns:cx6="http://schemas.microsoft.com/office/drawing/2016/5/12/chartex" xmlns:cx5="http://schemas.microsoft.com/office/drawing/2016/5/11/chartex" xmlns:cx4="http://schemas.microsoft.com/office/drawing/2016/5/10/chartex" xmlns:cx3="http://schemas.microsoft.com/office/drawing/2016/5/9/chartex" xmlns:cx2="http://schemas.microsoft.com/office/drawing/2015/10/21/chartex" xmlns:cx1="http://schemas.microsoft.com/office/drawing/2015/9/8/chartex">
+        <mc:Fallback xmlns:w16cex="http://schemas.microsoft.com/office/word/2018/wordml/cex" xmlns:w16="http://schemas.microsoft.com/office/word/2018/wordml" xmlns:w16sdtdh="http://schemas.microsoft.com/office/word/2020/wordml/sdtdatahash">
           <w:pict>
             <v:rect w14:anchorId="38389E50" id="Rectángulo 222" o:spid="_x0000_s1026" style="position:absolute;margin-left:0;margin-top:0;width:580.8pt;height:752.4pt;z-index:251659264;visibility:visible;mso-wrap-style:square;mso-width-percent:950;mso-height-percent:950;mso-wrap-distance-left:9pt;mso-wrap-distance-top:0;mso-wrap-distance-right:9pt;mso-wrap-distance-bottom:0;mso-position-horizontal:center;mso-position-horizontal-relative:page;mso-position-vertical:center;mso-position-vertical-relative:page;mso-width-percent:950;mso-height-percent:950;mso-width-relative:page;mso-height-relative:page;v-text-anchor:middle" o:gfxdata="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" filled="f" strokecolor="#0d87a6 [1614]" strokeweight="1.25pt">
               <v:stroke endcap="round"/>
@@ -8729,6 +8641,7 @@
         <w:dataBinding w:prefixMappings="xmlns:ns0='http://schemas.openxmlformats.org/package/2006/metadata/core-properties' xmlns:ns1='http://purl.org/dc/elements/1.1/'" w:xpath="/ns0:coreProperties[1]/ns1:title[1]" w:storeItemID="{6C3C8BC8-F283-45AE-878A-BAB7291924A1}"/>
         <w:text/>
       </w:sdtPr>
+      <w:sdtEndPr/>
       <w:sdtContent>
         <w:r>
           <w:rPr>
@@ -8750,7 +8663,7 @@
 </file>
 
 <file path=word/numbering.xml><?xml version="1.0" encoding="utf-8"?>
-<w:numbering xmlns:wpc="http://schemas.microsoft.com/office/word/2010/wordprocessingCanvas" xmlns:cx="http://schemas.microsoft.com/office/drawing/2014/chartex" xmlns:mc="http://schemas.openxmlformats.org/markup-compatibility/2006" xmlns:o="urn:schemas-microsoft-com:office:office" xmlns:r="http://schemas.openxmlformats.org/officeDocument/2006/relationships" xmlns:m="http://schemas.openxmlformats.org/officeDocument/2006/math" xmlns:v="urn:schemas-microsoft-com:vml" xmlns:wp14="http://schemas.microsoft.com/office/word/2010/wordprocessingDrawing" xmlns:wp="http://schemas.openxmlformats.org/drawingml/2006/wordprocessingDrawing" xmlns:w10="urn:schemas-microsoft-com:office:word" xmlns:w="http://schemas.openxmlformats.org/wordprocessingml/2006/main" xmlns:w14="http://schemas.microsoft.com/office/word/2010/wordml" xmlns:w15="http://schemas.microsoft.com/office/word/2012/wordml" xmlns:w16se="http://schemas.microsoft.com/office/word/2015/wordml/symex" xmlns:wpg="http://schemas.microsoft.com/office/word/2010/wordprocessingGroup" xmlns:wpi="http://schemas.microsoft.com/office/word/2010/wordprocessingInk" xmlns:wne="http://schemas.microsoft.com/office/word/2006/wordml" xmlns:wps="http://schemas.microsoft.com/office/word/2010/wordprocessingShape" mc:Ignorable="w14 w15 w16se wp14">
+<w:numbering xmlns:wpc="http://schemas.microsoft.com/office/word/2010/wordprocessingCanvas" xmlns:cx="http://schemas.microsoft.com/office/drawing/2014/chartex" xmlns:cx1="http://schemas.microsoft.com/office/drawing/2015/9/8/chartex" xmlns:cx2="http://schemas.microsoft.com/office/drawing/2015/10/21/chartex" xmlns:cx3="http://schemas.microsoft.com/office/drawing/2016/5/9/chartex" xmlns:cx4="http://schemas.microsoft.com/office/drawing/2016/5/10/chartex" xmlns:cx5="http://schemas.microsoft.com/office/drawing/2016/5/11/chartex" xmlns:cx6="http://schemas.microsoft.com/office/drawing/2016/5/12/chartex" xmlns:cx7="http://schemas.microsoft.com/office/drawing/2016/5/13/chartex" xmlns:cx8="http://schemas.microsoft.com/office/drawing/2016/5/14/chartex" xmlns:mc="http://schemas.openxmlformats.org/markup-compatibility/2006" xmlns:aink="http://schemas.microsoft.com/office/drawing/2016/ink" xmlns:am3d="http://schemas.microsoft.com/office/drawing/2017/model3d" xmlns:o="urn:schemas-microsoft-com:office:office" xmlns:r="http://schemas.openxmlformats.org/officeDocument/2006/relationships" xmlns:m="http://schemas.openxmlformats.org/officeDocument/2006/math" xmlns:v="urn:schemas-microsoft-com:vml" xmlns:wp14="http://schemas.microsoft.com/office/word/2010/wordprocessingDrawing" xmlns:wp="http://schemas.openxmlformats.org/drawingml/2006/wordprocessingDrawing" xmlns:w10="urn:schemas-microsoft-com:office:word" xmlns:w="http://schemas.openxmlformats.org/wordprocessingml/2006/main" xmlns:w14="http://schemas.microsoft.com/office/word/2010/wordml" xmlns:w15="http://schemas.microsoft.com/office/word/2012/wordml" xmlns:w16cid="http://schemas.microsoft.com/office/word/2016/wordml/cid" xmlns:w16se="http://schemas.microsoft.com/office/word/2015/wordml/symex" xmlns:wpg="http://schemas.microsoft.com/office/word/2010/wordprocessingGroup" xmlns:wpi="http://schemas.microsoft.com/office/word/2010/wordprocessingInk" xmlns:wne="http://schemas.microsoft.com/office/word/2006/wordml" xmlns:wps="http://schemas.microsoft.com/office/word/2010/wordprocessingShape" mc:Ignorable="w14 w15 w16se w16cid wp14">
   <w:abstractNum w:abstractNumId="0" w15:restartNumberingAfterBreak="0">
     <w:nsid w:val="02080990"/>
     <w:multiLevelType w:val="hybridMultilevel"/>
@@ -10449,7 +10362,7 @@
 </file>
 
 <file path=word/styles.xml><?xml version="1.0" encoding="utf-8"?>
-<w:styles xmlns:mc="http://schemas.openxmlformats.org/markup-compatibility/2006" xmlns:r="http://schemas.openxmlformats.org/officeDocument/2006/relationships" xmlns:w="http://schemas.openxmlformats.org/wordprocessingml/2006/main" xmlns:w14="http://schemas.microsoft.com/office/word/2010/wordml" xmlns:w15="http://schemas.microsoft.com/office/word/2012/wordml" xmlns:w16se="http://schemas.microsoft.com/office/word/2015/wordml/symex" mc:Ignorable="w14 w15 w16se">
+<w:styles xmlns:mc="http://schemas.openxmlformats.org/markup-compatibility/2006" xmlns:r="http://schemas.openxmlformats.org/officeDocument/2006/relationships" xmlns:w="http://schemas.openxmlformats.org/wordprocessingml/2006/main" xmlns:w14="http://schemas.microsoft.com/office/word/2010/wordml" xmlns:w15="http://schemas.microsoft.com/office/word/2012/wordml" xmlns:w16cid="http://schemas.microsoft.com/office/word/2016/wordml/cid" xmlns:w16se="http://schemas.microsoft.com/office/word/2015/wordml/symex" mc:Ignorable="w14 w15 w16se w16cid">
   <w:docDefaults>
     <w:rPrDefault>
       <w:rPr>
@@ -10465,7 +10378,7 @@
       </w:pPr>
     </w:pPrDefault>
   </w:docDefaults>
-  <w:latentStyles w:defLockedState="0" w:defUIPriority="99" w:defSemiHidden="0" w:defUnhideWhenUsed="0" w:defQFormat="0" w:count="371">
+  <w:latentStyles w:defLockedState="0" w:defUIPriority="99" w:defSemiHidden="0" w:defUnhideWhenUsed="0" w:defQFormat="0" w:count="375">
     <w:lsdException w:name="Normal" w:uiPriority="0" w:qFormat="1"/>
     <w:lsdException w:name="heading 1" w:uiPriority="9" w:qFormat="1"/>
     <w:lsdException w:name="heading 2" w:semiHidden="1" w:uiPriority="9" w:unhideWhenUsed="1" w:qFormat="1"/>
@@ -10571,7 +10484,6 @@
     <w:lsdException w:name="HTML Sample" w:semiHidden="1" w:unhideWhenUsed="1"/>
     <w:lsdException w:name="HTML Typewriter" w:semiHidden="1" w:unhideWhenUsed="1"/>
     <w:lsdException w:name="HTML Variable" w:semiHidden="1" w:unhideWhenUsed="1"/>
-    <w:lsdException w:name="Normal Table" w:semiHidden="1" w:unhideWhenUsed="1"/>
     <w:lsdException w:name="annotation subject" w:semiHidden="1" w:unhideWhenUsed="1"/>
     <w:lsdException w:name="No List" w:semiHidden="1" w:unhideWhenUsed="1"/>
     <w:lsdException w:name="Outline List 1" w:semiHidden="1" w:unhideWhenUsed="1"/>
@@ -10615,10 +10527,8 @@
     <w:lsdException w:name="Table Elegant" w:semiHidden="1" w:unhideWhenUsed="1"/>
     <w:lsdException w:name="Table Professional" w:semiHidden="1" w:unhideWhenUsed="1"/>
     <w:lsdException w:name="Table Subtle 1" w:semiHidden="1" w:unhideWhenUsed="1"/>
-    <w:lsdException w:name="Table Subtle 2" w:semiHidden="1" w:unhideWhenUsed="1"/>
     <w:lsdException w:name="Table Web 1" w:semiHidden="1" w:unhideWhenUsed="1"/>
     <w:lsdException w:name="Table Web 2" w:semiHidden="1" w:unhideWhenUsed="1"/>
-    <w:lsdException w:name="Table Web 3" w:semiHidden="1" w:unhideWhenUsed="1"/>
     <w:lsdException w:name="Balloon Text" w:semiHidden="1" w:unhideWhenUsed="1"/>
     <w:lsdException w:name="Table Grid" w:uiPriority="39"/>
     <w:lsdException w:name="Table Theme" w:semiHidden="1" w:unhideWhenUsed="1"/>
@@ -10837,6 +10747,10 @@
     <w:lsdException w:name="List Table 5 Dark Accent 6" w:uiPriority="50"/>
     <w:lsdException w:name="List Table 6 Colorful Accent 6" w:uiPriority="51"/>
     <w:lsdException w:name="List Table 7 Colorful Accent 6" w:uiPriority="52"/>
+    <w:lsdException w:name="Mention" w:semiHidden="1" w:unhideWhenUsed="1"/>
+    <w:lsdException w:name="Smart Hyperlink" w:semiHidden="1" w:unhideWhenUsed="1"/>
+    <w:lsdException w:name="Hashtag" w:semiHidden="1" w:unhideWhenUsed="1"/>
+    <w:lsdException w:name="Unresolved Mention" w:semiHidden="1" w:unhideWhenUsed="1"/>
   </w:latentStyles>
   <w:style w:type="paragraph" w:default="1" w:styleId="Normal">
     <w:name w:val="Normal"/>
@@ -11389,8 +11303,8 @@
       </w:tblBorders>
     </w:tblPr>
   </w:style>
-  <w:style w:type="character" w:customStyle="1" w:styleId="UnresolvedMention">
-    <w:name w:val="Unresolved Mention"/>
+  <w:style w:type="character" w:customStyle="1" w:styleId="Mencinsinresolver2">
+    <w:name w:val="Mención sin resolver2"/>
     <w:basedOn w:val="Fuentedeprrafopredeter"/>
     <w:uiPriority w:val="99"/>
     <w:semiHidden/>
@@ -11405,7 +11319,7 @@
 </file>
 
 <file path=word/glossary/document.xml><?xml version="1.0" encoding="utf-8"?>
-<w:glossaryDocument xmlns:wpc="http://schemas.microsoft.com/office/word/2010/wordprocessingCanvas" xmlns:cx="http://schemas.microsoft.com/office/drawing/2014/chartex" xmlns:mc="http://schemas.openxmlformats.org/markup-compatibility/2006" xmlns:o="urn:schemas-microsoft-com:office:office" xmlns:r="http://schemas.openxmlformats.org/officeDocument/2006/relationships" xmlns:m="http://schemas.openxmlformats.org/officeDocument/2006/math" xmlns:v="urn:schemas-microsoft-com:vml" xmlns:wp14="http://schemas.microsoft.com/office/word/2010/wordprocessingDrawing" xmlns:wp="http://schemas.openxmlformats.org/drawingml/2006/wordprocessingDrawing" xmlns:w10="urn:schemas-microsoft-com:office:word" xmlns:w="http://schemas.openxmlformats.org/wordprocessingml/2006/main" xmlns:w14="http://schemas.microsoft.com/office/word/2010/wordml" xmlns:w15="http://schemas.microsoft.com/office/word/2012/wordml" xmlns:w16se="http://schemas.microsoft.com/office/word/2015/wordml/symex" xmlns:wpg="http://schemas.microsoft.com/office/word/2010/wordprocessingGroup" xmlns:wpi="http://schemas.microsoft.com/office/word/2010/wordprocessingInk" xmlns:wne="http://schemas.microsoft.com/office/word/2006/wordml" xmlns:wps="http://schemas.microsoft.com/office/word/2010/wordprocessingShape" mc:Ignorable="w14 w15 w16se wp14">
+<w:glossaryDocument xmlns:wpc="http://schemas.microsoft.com/office/word/2010/wordprocessingCanvas" xmlns:cx="http://schemas.microsoft.com/office/drawing/2014/chartex" xmlns:cx1="http://schemas.microsoft.com/office/drawing/2015/9/8/chartex" xmlns:cx2="http://schemas.microsoft.com/office/drawing/2015/10/21/chartex" xmlns:cx3="http://schemas.microsoft.com/office/drawing/2016/5/9/chartex" xmlns:cx4="http://schemas.microsoft.com/office/drawing/2016/5/10/chartex" xmlns:cx5="http://schemas.microsoft.com/office/drawing/2016/5/11/chartex" xmlns:cx6="http://schemas.microsoft.com/office/drawing/2016/5/12/chartex" xmlns:cx7="http://schemas.microsoft.com/office/drawing/2016/5/13/chartex" xmlns:cx8="http://schemas.microsoft.com/office/drawing/2016/5/14/chartex" xmlns:mc="http://schemas.openxmlformats.org/markup-compatibility/2006" xmlns:aink="http://schemas.microsoft.com/office/drawing/2016/ink" xmlns:am3d="http://schemas.microsoft.com/office/drawing/2017/model3d" xmlns:o="urn:schemas-microsoft-com:office:office" xmlns:r="http://schemas.openxmlformats.org/officeDocument/2006/relationships" xmlns:m="http://schemas.openxmlformats.org/officeDocument/2006/math" xmlns:v="urn:schemas-microsoft-com:vml" xmlns:wp14="http://schemas.microsoft.com/office/word/2010/wordprocessingDrawing" xmlns:wp="http://schemas.openxmlformats.org/drawingml/2006/wordprocessingDrawing" xmlns:w10="urn:schemas-microsoft-com:office:word" xmlns:w="http://schemas.openxmlformats.org/wordprocessingml/2006/main" xmlns:w14="http://schemas.microsoft.com/office/word/2010/wordml" xmlns:w15="http://schemas.microsoft.com/office/word/2012/wordml" xmlns:w16cid="http://schemas.microsoft.com/office/word/2016/wordml/cid" xmlns:w16se="http://schemas.microsoft.com/office/word/2015/wordml/symex" xmlns:wpg="http://schemas.microsoft.com/office/word/2010/wordprocessingGroup" xmlns:wpi="http://schemas.microsoft.com/office/word/2010/wordprocessingInk" xmlns:wne="http://schemas.microsoft.com/office/word/2006/wordml" xmlns:wps="http://schemas.microsoft.com/office/word/2010/wordprocessingShape" mc:Ignorable="w14 w15 w16se w16cid wp14">
   <w:docParts>
     <w:docPart>
       <w:docPartPr>
@@ -11431,7 +11345,7 @@
             <w:rPr>
               <w:rFonts w:asciiTheme="majorHAnsi" w:eastAsiaTheme="majorEastAsia" w:hAnsiTheme="majorHAnsi" w:cstheme="majorBidi"/>
               <w:caps/>
-              <w:color w:val="5B9BD5" w:themeColor="accent1"/>
+              <w:color w:val="4472C4" w:themeColor="accent1"/>
               <w:sz w:val="80"/>
               <w:szCs w:val="80"/>
             </w:rPr>
@@ -11462,7 +11376,7 @@
           </w:pPr>
           <w:r>
             <w:rPr>
-              <w:color w:val="5B9BD5" w:themeColor="accent1"/>
+              <w:color w:val="4472C4" w:themeColor="accent1"/>
               <w:sz w:val="20"/>
               <w:szCs w:val="20"/>
             </w:rPr>
@@ -11476,7 +11390,7 @@
 </file>
 
 <file path=word/glossary/fontTable.xml><?xml version="1.0" encoding="utf-8"?>
-<w:fonts xmlns:mc="http://schemas.openxmlformats.org/markup-compatibility/2006" xmlns:r="http://schemas.openxmlformats.org/officeDocument/2006/relationships" xmlns:w="http://schemas.openxmlformats.org/wordprocessingml/2006/main" xmlns:w14="http://schemas.microsoft.com/office/word/2010/wordml" xmlns:w15="http://schemas.microsoft.com/office/word/2012/wordml" xmlns:w16se="http://schemas.microsoft.com/office/word/2015/wordml/symex" mc:Ignorable="w14 w15 w16se">
+<w:fonts xmlns:mc="http://schemas.openxmlformats.org/markup-compatibility/2006" xmlns:r="http://schemas.openxmlformats.org/officeDocument/2006/relationships" xmlns:w="http://schemas.openxmlformats.org/wordprocessingml/2006/main" xmlns:w14="http://schemas.microsoft.com/office/word/2010/wordml" xmlns:w15="http://schemas.microsoft.com/office/word/2012/wordml" xmlns:w16cid="http://schemas.microsoft.com/office/word/2016/wordml/cid" xmlns:w16se="http://schemas.microsoft.com/office/word/2015/wordml/symex" mc:Ignorable="w14 w15 w16se w16cid">
   <w:font w:name="Symbol">
     <w:panose1 w:val="05050102010706020507"/>
     <w:charset w:val="02"/>
@@ -11544,7 +11458,7 @@
 </file>
 
 <file path=word/glossary/settings.xml><?xml version="1.0" encoding="utf-8"?>
-<w:settings xmlns:mc="http://schemas.openxmlformats.org/markup-compatibility/2006" xmlns:o="urn:schemas-microsoft-com:office:office" xmlns:r="http://schemas.openxmlformats.org/officeDocument/2006/relationships" xmlns:m="http://schemas.openxmlformats.org/officeDocument/2006/math" xmlns:v="urn:schemas-microsoft-com:vml" xmlns:w10="urn:schemas-microsoft-com:office:word" xmlns:w="http://schemas.openxmlformats.org/wordprocessingml/2006/main" xmlns:w14="http://schemas.microsoft.com/office/word/2010/wordml" xmlns:w15="http://schemas.microsoft.com/office/word/2012/wordml" xmlns:w16se="http://schemas.microsoft.com/office/word/2015/wordml/symex" xmlns:sl="http://schemas.openxmlformats.org/schemaLibrary/2006/main" mc:Ignorable="w14 w15 w16se">
+<w:settings xmlns:mc="http://schemas.openxmlformats.org/markup-compatibility/2006" xmlns:o="urn:schemas-microsoft-com:office:office" xmlns:r="http://schemas.openxmlformats.org/officeDocument/2006/relationships" xmlns:m="http://schemas.openxmlformats.org/officeDocument/2006/math" xmlns:v="urn:schemas-microsoft-com:vml" xmlns:w10="urn:schemas-microsoft-com:office:word" xmlns:w="http://schemas.openxmlformats.org/wordprocessingml/2006/main" xmlns:w14="http://schemas.microsoft.com/office/word/2010/wordml" xmlns:w15="http://schemas.microsoft.com/office/word/2012/wordml" xmlns:w16cid="http://schemas.microsoft.com/office/word/2016/wordml/cid" xmlns:w16se="http://schemas.microsoft.com/office/word/2015/wordml/symex" xmlns:sl="http://schemas.openxmlformats.org/schemaLibrary/2006/main" mc:Ignorable="w14 w15 w16se w16cid">
   <w:view w:val="normal"/>
   <w:defaultTabStop w:val="708"/>
   <w:hyphenationZone w:val="425"/>
@@ -11556,6 +11470,7 @@
     <w:compatSetting w:name="enableOpenTypeFeatures" w:uri="http://schemas.microsoft.com/office/word" w:val="1"/>
     <w:compatSetting w:name="doNotFlipMirrorIndents" w:uri="http://schemas.microsoft.com/office/word" w:val="1"/>
     <w:compatSetting w:name="differentiateMultirowTableHeaders" w:uri="http://schemas.microsoft.com/office/word" w:val="1"/>
+    <w:compatSetting w:name="useWord2013TrackBottomHyphenation" w:uri="http://schemas.microsoft.com/office/word" w:val="1"/>
   </w:compat>
   <w:rsids>
     <w:rsidRoot w:val="00A64E71"/>
@@ -11565,6 +11480,7 @@
     <w:rsid w:val="005209D4"/>
     <w:rsid w:val="00521972"/>
     <w:rsid w:val="00576F17"/>
+    <w:rsid w:val="007A2417"/>
     <w:rsid w:val="008063F2"/>
     <w:rsid w:val="00916D1B"/>
     <w:rsid w:val="00A64E71"/>
@@ -11595,7 +11511,7 @@
 </file>
 
 <file path=word/glossary/styles.xml><?xml version="1.0" encoding="utf-8"?>
-<w:styles xmlns:mc="http://schemas.openxmlformats.org/markup-compatibility/2006" xmlns:r="http://schemas.openxmlformats.org/officeDocument/2006/relationships" xmlns:w="http://schemas.openxmlformats.org/wordprocessingml/2006/main" xmlns:w14="http://schemas.microsoft.com/office/word/2010/wordml" xmlns:w15="http://schemas.microsoft.com/office/word/2012/wordml" xmlns:w16se="http://schemas.microsoft.com/office/word/2015/wordml/symex" mc:Ignorable="w14 w15 w16se">
+<w:styles xmlns:mc="http://schemas.openxmlformats.org/markup-compatibility/2006" xmlns:r="http://schemas.openxmlformats.org/officeDocument/2006/relationships" xmlns:w="http://schemas.openxmlformats.org/wordprocessingml/2006/main" xmlns:w14="http://schemas.microsoft.com/office/word/2010/wordml" xmlns:w15="http://schemas.microsoft.com/office/word/2012/wordml" xmlns:w16cid="http://schemas.microsoft.com/office/word/2016/wordml/cid" xmlns:w16se="http://schemas.microsoft.com/office/word/2015/wordml/symex" mc:Ignorable="w14 w15 w16se w16cid">
   <w:docDefaults>
     <w:rPrDefault>
       <w:rPr>
@@ -11611,7 +11527,7 @@
       </w:pPr>
     </w:pPrDefault>
   </w:docDefaults>
-  <w:latentStyles w:defLockedState="0" w:defUIPriority="99" w:defSemiHidden="0" w:defUnhideWhenUsed="0" w:defQFormat="0" w:count="371">
+  <w:latentStyles w:defLockedState="0" w:defUIPriority="99" w:defSemiHidden="0" w:defUnhideWhenUsed="0" w:defQFormat="0" w:count="375">
     <w:lsdException w:name="Normal" w:uiPriority="0" w:qFormat="1"/>
     <w:lsdException w:name="heading 1" w:uiPriority="9" w:qFormat="1"/>
     <w:lsdException w:name="heading 2" w:semiHidden="1" w:uiPriority="9" w:unhideWhenUsed="1" w:qFormat="1"/>
@@ -11717,7 +11633,6 @@
     <w:lsdException w:name="HTML Sample" w:semiHidden="1" w:unhideWhenUsed="1"/>
     <w:lsdException w:name="HTML Typewriter" w:semiHidden="1" w:unhideWhenUsed="1"/>
     <w:lsdException w:name="HTML Variable" w:semiHidden="1" w:unhideWhenUsed="1"/>
-    <w:lsdException w:name="Normal Table" w:semiHidden="1" w:unhideWhenUsed="1"/>
     <w:lsdException w:name="annotation subject" w:semiHidden="1" w:unhideWhenUsed="1"/>
     <w:lsdException w:name="No List" w:semiHidden="1" w:unhideWhenUsed="1"/>
     <w:lsdException w:name="Outline List 1" w:semiHidden="1" w:unhideWhenUsed="1"/>
@@ -11761,10 +11676,8 @@
     <w:lsdException w:name="Table Elegant" w:semiHidden="1" w:unhideWhenUsed="1"/>
     <w:lsdException w:name="Table Professional" w:semiHidden="1" w:unhideWhenUsed="1"/>
     <w:lsdException w:name="Table Subtle 1" w:semiHidden="1" w:unhideWhenUsed="1"/>
-    <w:lsdException w:name="Table Subtle 2" w:semiHidden="1" w:unhideWhenUsed="1"/>
     <w:lsdException w:name="Table Web 1" w:semiHidden="1" w:unhideWhenUsed="1"/>
     <w:lsdException w:name="Table Web 2" w:semiHidden="1" w:unhideWhenUsed="1"/>
-    <w:lsdException w:name="Table Web 3" w:semiHidden="1" w:unhideWhenUsed="1"/>
     <w:lsdException w:name="Balloon Text" w:semiHidden="1" w:unhideWhenUsed="1"/>
     <w:lsdException w:name="Table Grid" w:uiPriority="39"/>
     <w:lsdException w:name="Table Theme" w:semiHidden="1" w:unhideWhenUsed="1"/>
@@ -11983,6 +11896,10 @@
     <w:lsdException w:name="List Table 5 Dark Accent 6" w:uiPriority="50"/>
     <w:lsdException w:name="List Table 6 Colorful Accent 6" w:uiPriority="51"/>
     <w:lsdException w:name="List Table 7 Colorful Accent 6" w:uiPriority="52"/>
+    <w:lsdException w:name="Mention" w:semiHidden="1" w:unhideWhenUsed="1"/>
+    <w:lsdException w:name="Smart Hyperlink" w:semiHidden="1" w:unhideWhenUsed="1"/>
+    <w:lsdException w:name="Hashtag" w:semiHidden="1" w:unhideWhenUsed="1"/>
+    <w:lsdException w:name="Unresolved Mention" w:semiHidden="1" w:unhideWhenUsed="1"/>
   </w:latentStyles>
   <w:style w:type="paragraph" w:default="1" w:styleId="Normal">
     <w:name w:val="Normal"/>
@@ -12027,7 +11944,7 @@
 </file>
 
 <file path=word/glossary/webSettings.xml><?xml version="1.0" encoding="utf-8"?>
-<w:webSettings xmlns:mc="http://schemas.openxmlformats.org/markup-compatibility/2006" xmlns:r="http://schemas.openxmlformats.org/officeDocument/2006/relationships" xmlns:w="http://schemas.openxmlformats.org/wordprocessingml/2006/main" xmlns:w14="http://schemas.microsoft.com/office/word/2010/wordml" xmlns:w15="http://schemas.microsoft.com/office/word/2012/wordml" xmlns:w16se="http://schemas.microsoft.com/office/word/2015/wordml/symex" mc:Ignorable="w14 w15 w16se">
+<w:webSettings xmlns:mc="http://schemas.openxmlformats.org/markup-compatibility/2006" xmlns:r="http://schemas.openxmlformats.org/officeDocument/2006/relationships" xmlns:w="http://schemas.openxmlformats.org/wordprocessingml/2006/main" xmlns:w14="http://schemas.microsoft.com/office/word/2010/wordml" xmlns:w15="http://schemas.microsoft.com/office/word/2012/wordml" xmlns:w16cid="http://schemas.microsoft.com/office/word/2016/wordml/cid" xmlns:w16se="http://schemas.microsoft.com/office/word/2015/wordml/symex" mc:Ignorable="w14 w15 w16se w16cid">
   <w:optimizeForBrowser/>
   <w:allowPNG/>
 </w:webSettings>
@@ -12331,7 +12248,7 @@
 </file>
 
 <file path=customXml/itemProps2.xml><?xml version="1.0" encoding="utf-8"?>
-<ds:datastoreItem xmlns:ds="http://schemas.openxmlformats.org/officeDocument/2006/customXml" ds:itemID="{4DDBA2C0-7957-45B9-BD75-F929384B0FAE}">
+<ds:datastoreItem xmlns:ds="http://schemas.openxmlformats.org/officeDocument/2006/customXml" ds:itemID="{FBB29B70-F378-47E6-931A-EC4B539651E7}">
   <ds:schemaRefs>
     <ds:schemaRef ds:uri="http://schemas.openxmlformats.org/officeDocument/2006/bibliography"/>
   </ds:schemaRefs>

</xml_diff>

<commit_message>
Update ActivityProducto y getProductos
Ahora getProductos devuelve productos con la informacion completa, ingredientes y categorias como objetos.
ActivityProducto ya hace uso de getProductoById y rellena los datos correctamente.
</commit_message>
<xml_diff>
--- a/Memoria/Memoria.docx
+++ b/Memoria/Memoria.docx
@@ -1,7 +1,28 @@
 
 <file path=word/document.xml><?xml version="1.0" encoding="utf-8"?>
-<w:document xmlns:wpc="http://schemas.microsoft.com/office/word/2010/wordprocessingCanvas" xmlns:cx="http://schemas.microsoft.com/office/drawing/2014/chartex" xmlns:cx1="http://schemas.microsoft.com/office/drawing/2015/9/8/chartex" xmlns:cx2="http://schemas.microsoft.com/office/drawing/2015/10/21/chartex" xmlns:cx3="http://schemas.microsoft.com/office/drawing/2016/5/9/chartex" xmlns:cx4="http://schemas.microsoft.com/office/drawing/2016/5/10/chartex" xmlns:cx5="http://schemas.microsoft.com/office/drawing/2016/5/11/chartex" xmlns:cx6="http://schemas.microsoft.com/office/drawing/2016/5/12/chartex" xmlns:cx7="http://schemas.microsoft.com/office/drawing/2016/5/13/chartex" xmlns:cx8="http://schemas.microsoft.com/office/drawing/2016/5/14/chartex" xmlns:mc="http://schemas.openxmlformats.org/markup-compatibility/2006" xmlns:aink="http://schemas.microsoft.com/office/drawing/2016/ink" xmlns:am3d="http://schemas.microsoft.com/office/drawing/2017/model3d" xmlns:o="urn:schemas-microsoft-com:office:office" xmlns:r="http://schemas.openxmlformats.org/officeDocument/2006/relationships" xmlns:m="http://schemas.openxmlformats.org/officeDocument/2006/math" xmlns:v="urn:schemas-microsoft-com:vml" xmlns:wp14="http://schemas.microsoft.com/office/word/2010/wordprocessingDrawing" xmlns:wp="http://schemas.openxmlformats.org/drawingml/2006/wordprocessingDrawing" xmlns:w10="urn:schemas-microsoft-com:office:word" xmlns:w="http://schemas.openxmlformats.org/wordprocessingml/2006/main" xmlns:w14="http://schemas.microsoft.com/office/word/2010/wordml" xmlns:w15="http://schemas.microsoft.com/office/word/2012/wordml" xmlns:w16cid="http://schemas.microsoft.com/office/word/2016/wordml/cid" xmlns:w16se="http://schemas.microsoft.com/office/word/2015/wordml/symex" xmlns:wpg="http://schemas.microsoft.com/office/word/2010/wordprocessingGroup" xmlns:wpi="http://schemas.microsoft.com/office/word/2010/wordprocessingInk" xmlns:wne="http://schemas.microsoft.com/office/word/2006/wordml" xmlns:wps="http://schemas.microsoft.com/office/word/2010/wordprocessingShape" mc:Ignorable="w14 w15 w16se w16cid wp14">
+<w:document xmlns:wpc="http://schemas.microsoft.com/office/word/2010/wordprocessingCanvas" xmlns:cx="http://schemas.microsoft.com/office/drawing/2014/chartex" xmlns:cx1="http://schemas.microsoft.com/office/drawing/2015/9/8/chartex" xmlns:cx2="http://schemas.microsoft.com/office/drawing/2015/10/21/chartex" xmlns:cx3="http://schemas.microsoft.com/office/drawing/2016/5/9/chartex" xmlns:cx4="http://schemas.microsoft.com/office/drawing/2016/5/10/chartex" xmlns:cx5="http://schemas.microsoft.com/office/drawing/2016/5/11/chartex" xmlns:cx6="http://schemas.microsoft.com/office/drawing/2016/5/12/chartex" xmlns:cx7="http://schemas.microsoft.com/office/drawing/2016/5/13/chartex" xmlns:cx8="http://schemas.microsoft.com/office/drawing/2016/5/14/chartex" xmlns:mc="http://schemas.openxmlformats.org/markup-compatibility/2006" xmlns:aink="http://schemas.microsoft.com/office/drawing/2016/ink" xmlns:am3d="http://schemas.microsoft.com/office/drawing/2017/model3d" xmlns:o="urn:schemas-microsoft-com:office:office" xmlns:r="http://schemas.openxmlformats.org/officeDocument/2006/relationships" xmlns:m="http://schemas.openxmlformats.org/officeDocument/2006/math" xmlns:v="urn:schemas-microsoft-com:vml" xmlns:wp14="http://schemas.microsoft.com/office/word/2010/wordprocessingDrawing" xmlns:wp="http://schemas.openxmlformats.org/drawingml/2006/wordprocessingDrawing" xmlns:w10="urn:schemas-microsoft-com:office:word" xmlns:w="http://schemas.openxmlformats.org/wordprocessingml/2006/main" xmlns:w14="http://schemas.microsoft.com/office/word/2010/wordml" xmlns:w15="http://schemas.microsoft.com/office/word/2012/wordml" xmlns:w16cex="http://schemas.microsoft.com/office/word/2018/wordml/cex" xmlns:w16cid="http://schemas.microsoft.com/office/word/2016/wordml/cid" xmlns:w16="http://schemas.microsoft.com/office/word/2018/wordml" xmlns:w16sdtdh="http://schemas.microsoft.com/office/word/2020/wordml/sdtdatahash" xmlns:w16se="http://schemas.microsoft.com/office/word/2015/wordml/symex" xmlns:wpg="http://schemas.microsoft.com/office/word/2010/wordprocessingGroup" xmlns:wpi="http://schemas.microsoft.com/office/word/2010/wordprocessingInk" xmlns:wne="http://schemas.microsoft.com/office/word/2006/wordml" xmlns:wps="http://schemas.microsoft.com/office/word/2010/wordprocessingShape" mc:Ignorable="w14 w15 w16se w16cid w16 w16cex w16sdtdh wp14">
   <w:body>
+    <w:p>
+      <w:pPr>
+        <w:pStyle w:val="Sinespaciado"/>
+        <w:spacing w:before="1540" w:after="240"/>
+        <w:ind w:left="1416" w:hanging="1416"/>
+        <w:jc w:val="center"/>
+        <w:rPr>
+          <w:rFonts w:ascii="Arial" w:eastAsiaTheme="minorHAnsi" w:hAnsi="Arial"/>
+          <w:color w:val="052F61" w:themeColor="accent1"/>
+          <w:lang w:eastAsia="en-US"/>
+        </w:rPr>
+      </w:pPr>
+      <w:r>
+        <w:rPr>
+          <w:rFonts w:ascii="Arial" w:eastAsiaTheme="minorHAnsi" w:hAnsi="Arial"/>
+          <w:color w:val="052F61" w:themeColor="accent1"/>
+          <w:lang w:eastAsia="en-US"/>
+        </w:rPr>
+        <w:t>mejo</w:t>
+      </w:r>
+    </w:p>
     <w:sdt>
       <w:sdtPr>
         <w:rPr>
@@ -25,6 +46,7 @@
           <w:pPr>
             <w:pStyle w:val="Sinespaciado"/>
             <w:spacing w:before="1540" w:after="240"/>
+            <w:ind w:left="708" w:hanging="708"/>
             <w:jc w:val="center"/>
             <w:rPr>
               <w:color w:val="052F61" w:themeColor="accent1"/>
@@ -537,6 +559,7 @@
                               <w:calendar w:val="gregorian"/>
                             </w:date>
                           </w:sdtPr>
+                          <w:sdtEndPr/>
                           <w:sdtContent>
                             <w:p>
                               <w:pPr>
@@ -588,6 +611,7 @@
                               <w:dataBinding w:prefixMappings="xmlns:ns0='http://schemas.openxmlformats.org/officeDocument/2006/extended-properties' " w:xpath="/ns0:Properties[1]/ns0:Company[1]" w:storeItemID="{6668398D-A668-4E3E-A5EB-62B293D839F1}"/>
                               <w:text/>
                             </w:sdtPr>
+                            <w:sdtEndPr/>
                             <w:sdtContent>
                               <w:r>
                                 <w:rPr>
@@ -620,6 +644,7 @@
                               <w:dataBinding w:prefixMappings="xmlns:ns0='http://schemas.microsoft.com/office/2006/coverPageProps' " w:xpath="/ns0:CoverPageProperties[1]/ns0:CompanyAddress[1]" w:storeItemID="{55AF091B-3C7A-41E3-B477-F2FDAA23CFDA}"/>
                               <w:text/>
                             </w:sdtPr>
+                            <w:sdtEndPr/>
                             <w:sdtContent>
                               <w:r>
                                 <w:rPr>
@@ -4073,15 +4098,7 @@
         <w:t>se puede</w:t>
       </w:r>
       <w:r>
-        <w:t xml:space="preserve"> observar la interfaz y funcionamiento de la agenda de direcciones del IBM </w:t>
-      </w:r>
-      <w:proofErr w:type="spellStart"/>
-      <w:r>
-        <w:t>Simon</w:t>
-      </w:r>
-      <w:proofErr w:type="spellEnd"/>
-      <w:r>
-        <w:t>, conocido como el primer smartphone de la historia</w:t>
+        <w:t xml:space="preserve"> observar la interfaz y funcionamiento de la agenda de direcciones del IBM Simon, conocido como el primer smartphone de la historia</w:t>
       </w:r>
       <w:r>
         <w:t xml:space="preserve"> según la </w:t>
@@ -4146,31 +4163,15 @@
         <w:t>:</w:t>
       </w:r>
       <w:r>
-        <w:t xml:space="preserve"> Las pantallas táctiles existen desde antes de la revolución de los dispositivos móviles, IBM aprovechó esta tecnología y consiguió implementar estas pantallas en su </w:t>
-      </w:r>
-      <w:proofErr w:type="spellStart"/>
-      <w:r>
-        <w:t>Simon</w:t>
-      </w:r>
-      <w:proofErr w:type="spellEnd"/>
-      <w:r>
-        <w:t xml:space="preserve">, algo que hizo posible tener una aplicación como el bloc de dibujo, destinada para realizar bocetos muy limitados en cuanto a color y tamaño de las líneas, pero funcional. En la Ilustración 4 se observa un extracto del </w:t>
+        <w:t xml:space="preserve"> Las pantallas táctiles existen desde antes de la revolución de los dispositivos móviles, IBM aprovechó esta tecnología y consiguió implementar estas pantallas en su Simon, algo que hizo posible tener una aplicación como el bloc de dibujo, destinada para realizar bocetos muy limitados en cuanto a color y tamaño de las líneas, pero funcional. En la Ilustración 4 se observa un extracto del </w:t>
       </w:r>
       <w:hyperlink r:id="rId14" w:anchor="pdf" w:history="1">
         <w:r>
           <w:rPr>
             <w:rStyle w:val="Hipervnculo"/>
           </w:rPr>
-          <w:t xml:space="preserve">manual de uso del IBM </w:t>
+          <w:t>manual de uso del IBM Simon</w:t>
         </w:r>
-        <w:proofErr w:type="spellStart"/>
-        <w:r>
-          <w:rPr>
-            <w:rStyle w:val="Hipervnculo"/>
-          </w:rPr>
-          <w:t>Simon</w:t>
-        </w:r>
-        <w:proofErr w:type="spellEnd"/>
       </w:hyperlink>
       <w:r>
         <w:t>, en el que se muestra</w:t>
@@ -4245,14 +4246,27 @@
       <w:r>
         <w:t xml:space="preserve">Ilustración </w:t>
       </w:r>
-      <w:fldSimple w:instr=" SEQ Ilustración \* ARABIC ">
-        <w:r>
-          <w:rPr>
-            <w:noProof/>
-          </w:rPr>
-          <w:t>1</w:t>
-        </w:r>
-      </w:fldSimple>
+      <w:r>
+        <w:fldChar w:fldCharType="begin"/>
+      </w:r>
+      <w:r>
+        <w:instrText xml:space="preserve"> SEQ Ilustración \* ARABIC </w:instrText>
+      </w:r>
+      <w:r>
+        <w:fldChar w:fldCharType="separate"/>
+      </w:r>
+      <w:r>
+        <w:rPr>
+          <w:noProof/>
+        </w:rPr>
+        <w:t>1</w:t>
+      </w:r>
+      <w:r>
+        <w:rPr>
+          <w:noProof/>
+        </w:rPr>
+        <w:fldChar w:fldCharType="end"/>
+      </w:r>
     </w:p>
     <w:p>
       <w:pPr>
@@ -4308,14 +4322,27 @@
       <w:r>
         <w:t xml:space="preserve">Ilustración </w:t>
       </w:r>
-      <w:fldSimple w:instr=" SEQ Ilustración \* ARABIC ">
-        <w:r>
-          <w:rPr>
-            <w:noProof/>
-          </w:rPr>
-          <w:t>2</w:t>
-        </w:r>
-      </w:fldSimple>
+      <w:r>
+        <w:fldChar w:fldCharType="begin"/>
+      </w:r>
+      <w:r>
+        <w:instrText xml:space="preserve"> SEQ Ilustración \* ARABIC </w:instrText>
+      </w:r>
+      <w:r>
+        <w:fldChar w:fldCharType="separate"/>
+      </w:r>
+      <w:r>
+        <w:rPr>
+          <w:noProof/>
+        </w:rPr>
+        <w:t>2</w:t>
+      </w:r>
+      <w:r>
+        <w:rPr>
+          <w:noProof/>
+        </w:rPr>
+        <w:fldChar w:fldCharType="end"/>
+      </w:r>
     </w:p>
     <w:p/>
     <w:p>
@@ -4371,14 +4398,27 @@
       <w:r>
         <w:t xml:space="preserve">Ilustración </w:t>
       </w:r>
-      <w:fldSimple w:instr=" SEQ Ilustración \* ARABIC ">
-        <w:r>
-          <w:rPr>
-            <w:noProof/>
-          </w:rPr>
-          <w:t>3</w:t>
-        </w:r>
-      </w:fldSimple>
+      <w:r>
+        <w:fldChar w:fldCharType="begin"/>
+      </w:r>
+      <w:r>
+        <w:instrText xml:space="preserve"> SEQ Ilustración \* ARABIC </w:instrText>
+      </w:r>
+      <w:r>
+        <w:fldChar w:fldCharType="separate"/>
+      </w:r>
+      <w:r>
+        <w:rPr>
+          <w:noProof/>
+        </w:rPr>
+        <w:t>3</w:t>
+      </w:r>
+      <w:r>
+        <w:rPr>
+          <w:noProof/>
+        </w:rPr>
+        <w:fldChar w:fldCharType="end"/>
+      </w:r>
     </w:p>
     <w:p>
       <w:pPr>
@@ -4436,14 +4476,27 @@
       <w:r>
         <w:t xml:space="preserve">Ilustración </w:t>
       </w:r>
-      <w:fldSimple w:instr=" SEQ Ilustración \* ARABIC ">
-        <w:r>
-          <w:rPr>
-            <w:noProof/>
-          </w:rPr>
-          <w:t>4</w:t>
-        </w:r>
-      </w:fldSimple>
+      <w:r>
+        <w:fldChar w:fldCharType="begin"/>
+      </w:r>
+      <w:r>
+        <w:instrText xml:space="preserve"> SEQ Ilustración \* ARABIC </w:instrText>
+      </w:r>
+      <w:r>
+        <w:fldChar w:fldCharType="separate"/>
+      </w:r>
+      <w:r>
+        <w:rPr>
+          <w:noProof/>
+        </w:rPr>
+        <w:t>4</w:t>
+      </w:r>
+      <w:r>
+        <w:rPr>
+          <w:noProof/>
+        </w:rPr>
+        <w:fldChar w:fldCharType="end"/>
+      </w:r>
     </w:p>
     <w:p>
       <w:pPr>
@@ -4495,31 +4548,7 @@
     </w:p>
     <w:p>
       <w:r>
-        <w:t xml:space="preserve">A principio de los 2000 los teléfonos Nokia dominaron el mercado de los dispositivos móviles y trajeron consigo una serie de juegos preinstalados que se convirtieron en clásicos instantáneos. Juegos como Snake, </w:t>
-      </w:r>
-      <w:proofErr w:type="spellStart"/>
-      <w:r>
-        <w:t>Space</w:t>
-      </w:r>
-      <w:proofErr w:type="spellEnd"/>
-      <w:r>
-        <w:t xml:space="preserve"> </w:t>
-      </w:r>
-      <w:proofErr w:type="spellStart"/>
-      <w:r>
-        <w:t>Impact</w:t>
-      </w:r>
-      <w:proofErr w:type="spellEnd"/>
-      <w:r>
-        <w:t xml:space="preserve"> y </w:t>
-      </w:r>
-      <w:proofErr w:type="spellStart"/>
-      <w:r>
-        <w:t>Bounce</w:t>
-      </w:r>
-      <w:proofErr w:type="spellEnd"/>
-      <w:r>
-        <w:t xml:space="preserve"> se convirtieron en los favoritos de los usuarios y ayudaron a popularizar los juegos móviles entre una amplia audiencia.</w:t>
+        <w:t>A principio de los 2000 los teléfonos Nokia dominaron el mercado de los dispositivos móviles y trajeron consigo una serie de juegos preinstalados que se convirtieron en clásicos instantáneos. Juegos como Snake, Space Impact y Bounce se convirtieron en los favoritos de los usuarios y ayudaron a popularizar los juegos móviles entre una amplia audiencia.</w:t>
       </w:r>
       <w:r>
         <w:t xml:space="preserve"> La llegada de la App Store en 2008 y un poco después Google Play, marcó un punto de inflexión en la historia de los juegos móviles, se hablará más en detalle sobre estas plataformas un poco más adelante.</w:t>
@@ -4570,7 +4599,6 @@
       <w:r>
         <w:t xml:space="preserve">Tetris: El legendario juego de rompecabezas que fue de los primeros en ser portado a dispositivos móviles. Su sencillo pero adictivo </w:t>
       </w:r>
-      <w:proofErr w:type="spellStart"/>
       <w:r>
         <w:rPr>
           <w:i/>
@@ -4578,7 +4606,6 @@
         </w:rPr>
         <w:t>gameplay</w:t>
       </w:r>
-      <w:proofErr w:type="spellEnd"/>
       <w:r>
         <w:t xml:space="preserve"> lo convirtió en un éxito instantáneo y un elemento básico en la historia de los juegos móviles. En el </w:t>
       </w:r>
@@ -4591,15 +4618,7 @@
         </w:r>
       </w:hyperlink>
       <w:r>
-        <w:t xml:space="preserve">, Robert hace una pequeña demostración </w:t>
-      </w:r>
-      <w:proofErr w:type="spellStart"/>
-      <w:r>
-        <w:t>de el</w:t>
-      </w:r>
-      <w:proofErr w:type="spellEnd"/>
-      <w:r>
-        <w:t xml:space="preserve"> juego.</w:t>
+        <w:t>, Robert hace una pequeña demostración de el juego.</w:t>
       </w:r>
     </w:p>
     <w:p>
@@ -4610,21 +4629,8 @@
           <w:numId w:val="5"/>
         </w:numPr>
       </w:pPr>
-      <w:proofErr w:type="spellStart"/>
-      <w:r>
-        <w:t>Space</w:t>
-      </w:r>
-      <w:proofErr w:type="spellEnd"/>
-      <w:r>
-        <w:t xml:space="preserve"> </w:t>
-      </w:r>
-      <w:proofErr w:type="spellStart"/>
-      <w:r>
-        <w:t>Invaders</w:t>
-      </w:r>
-      <w:proofErr w:type="spellEnd"/>
-      <w:r>
-        <w:t>: Este popular juego de arcade también fue adaptado a dispositivos móviles, permitiendo a los jugadores disfrutar de la emoción de combatir invasores alienígenas en cualquier lugar y en cualquier momento.</w:t>
+      <w:r>
+        <w:t>Space Invaders: Este popular juego de arcade también fue adaptado a dispositivos móviles, permitiendo a los jugadores disfrutar de la emoción de combatir invasores alienígenas en cualquier lugar y en cualquier momento.</w:t>
       </w:r>
     </w:p>
     <w:p>
@@ -4635,13 +4641,8 @@
           <w:numId w:val="5"/>
         </w:numPr>
       </w:pPr>
-      <w:proofErr w:type="spellStart"/>
-      <w:r>
-        <w:t>Pac</w:t>
-      </w:r>
-      <w:proofErr w:type="spellEnd"/>
-      <w:r>
-        <w:t>-Man: El clásico juego de laberinto protagonizado por un hambriento come-cocos también encontró su camino hacia los dispositivos móviles, ofreciendo a los jugadores la oportunidad de disfrutar de su acción rápida y adictiva en la palma de su mano.</w:t>
+      <w:r>
+        <w:t>Pac-Man: El clásico juego de laberinto protagonizado por un hambriento come-cocos también encontró su camino hacia los dispositivos móviles, ofreciendo a los jugadores la oportunidad de disfrutar de su acción rápida y adictiva en la palma de su mano.</w:t>
       </w:r>
     </w:p>
     <w:p>
@@ -4740,14 +4741,27 @@
       <w:r>
         <w:t xml:space="preserve">Ilustración </w:t>
       </w:r>
-      <w:fldSimple w:instr=" SEQ Ilustración \* ARABIC ">
-        <w:r>
-          <w:rPr>
-            <w:noProof/>
-          </w:rPr>
-          <w:t>5</w:t>
-        </w:r>
-      </w:fldSimple>
+      <w:r>
+        <w:fldChar w:fldCharType="begin"/>
+      </w:r>
+      <w:r>
+        <w:instrText xml:space="preserve"> SEQ Ilustración \* ARABIC </w:instrText>
+      </w:r>
+      <w:r>
+        <w:fldChar w:fldCharType="separate"/>
+      </w:r>
+      <w:r>
+        <w:rPr>
+          <w:noProof/>
+        </w:rPr>
+        <w:t>5</w:t>
+      </w:r>
+      <w:r>
+        <w:rPr>
+          <w:noProof/>
+        </w:rPr>
+        <w:fldChar w:fldCharType="end"/>
+      </w:r>
     </w:p>
     <w:p>
       <w:pPr>
@@ -4815,14 +4829,27 @@
       <w:r>
         <w:t xml:space="preserve">Ilustración </w:t>
       </w:r>
-      <w:fldSimple w:instr=" SEQ Ilustración \* ARABIC ">
-        <w:r>
-          <w:rPr>
-            <w:noProof/>
-          </w:rPr>
-          <w:t>6</w:t>
-        </w:r>
-      </w:fldSimple>
+      <w:r>
+        <w:fldChar w:fldCharType="begin"/>
+      </w:r>
+      <w:r>
+        <w:instrText xml:space="preserve"> SEQ Ilustración \* ARABIC </w:instrText>
+      </w:r>
+      <w:r>
+        <w:fldChar w:fldCharType="separate"/>
+      </w:r>
+      <w:r>
+        <w:rPr>
+          <w:noProof/>
+        </w:rPr>
+        <w:t>6</w:t>
+      </w:r>
+      <w:r>
+        <w:rPr>
+          <w:noProof/>
+        </w:rPr>
+        <w:fldChar w:fldCharType="end"/>
+      </w:r>
     </w:p>
     <w:p>
       <w:pPr>
@@ -4891,14 +4918,27 @@
       <w:r>
         <w:t xml:space="preserve">Ilustración </w:t>
       </w:r>
-      <w:fldSimple w:instr=" SEQ Ilustración \* ARABIC ">
-        <w:r>
-          <w:rPr>
-            <w:noProof/>
-          </w:rPr>
-          <w:t>7</w:t>
-        </w:r>
-      </w:fldSimple>
+      <w:r>
+        <w:fldChar w:fldCharType="begin"/>
+      </w:r>
+      <w:r>
+        <w:instrText xml:space="preserve"> SEQ Ilustración \* ARABIC </w:instrText>
+      </w:r>
+      <w:r>
+        <w:fldChar w:fldCharType="separate"/>
+      </w:r>
+      <w:r>
+        <w:rPr>
+          <w:noProof/>
+        </w:rPr>
+        <w:t>7</w:t>
+      </w:r>
+      <w:r>
+        <w:rPr>
+          <w:noProof/>
+        </w:rPr>
+        <w:fldChar w:fldCharType="end"/>
+      </w:r>
     </w:p>
     <w:p>
       <w:pPr>
@@ -4922,14 +4962,12 @@
       <w:r>
         <w:t xml:space="preserve">2.1.3 Auge en los </w:t>
       </w:r>
-      <w:proofErr w:type="spellStart"/>
       <w:r>
         <w:rPr>
           <w:i/>
         </w:rPr>
         <w:t>markets</w:t>
       </w:r>
-      <w:proofErr w:type="spellEnd"/>
       <w:r>
         <w:t xml:space="preserve"> de aplicaciones</w:t>
       </w:r>
@@ -4939,14 +4977,12 @@
       <w:r>
         <w:t xml:space="preserve">En este subapartado exploraremos un poco como y cuando surgieron los primeros </w:t>
       </w:r>
-      <w:proofErr w:type="spellStart"/>
       <w:r>
         <w:rPr>
           <w:i/>
         </w:rPr>
         <w:t>markets</w:t>
       </w:r>
-      <w:proofErr w:type="spellEnd"/>
       <w:r>
         <w:t xml:space="preserve">, o tiendas de aplicaciones, como la App Store de Apple y Google Play Store. </w:t>
       </w:r>
@@ -4967,14 +5003,12 @@
       <w:r>
         <w:t xml:space="preserve">, veamos algunos hitos importantes en la historia de los </w:t>
       </w:r>
-      <w:proofErr w:type="spellStart"/>
       <w:r>
         <w:rPr>
           <w:i/>
         </w:rPr>
         <w:t>markets</w:t>
       </w:r>
-      <w:proofErr w:type="spellEnd"/>
       <w:r>
         <w:t xml:space="preserve"> de aplicaciones.</w:t>
       </w:r>
@@ -5008,14 +5042,12 @@
       <w:r>
         <w:t xml:space="preserve">Uno de los hitos más importantes en la historia de los </w:t>
       </w:r>
-      <w:proofErr w:type="spellStart"/>
       <w:r>
         <w:rPr>
           <w:i/>
         </w:rPr>
         <w:t>markets</w:t>
       </w:r>
-      <w:proofErr w:type="spellEnd"/>
       <w:r>
         <w:rPr>
           <w:i/>
@@ -5050,46 +5082,17 @@
         <w:pStyle w:val="Ttulo4"/>
       </w:pPr>
       <w:r>
-        <w:t xml:space="preserve">Lanzamiento de Google Play (anteriormente Android </w:t>
-      </w:r>
-      <w:proofErr w:type="spellStart"/>
-      <w:proofErr w:type="gramStart"/>
-      <w:r>
-        <w:t>Market</w:t>
-      </w:r>
-      <w:proofErr w:type="spellEnd"/>
-      <w:r>
-        <w:t>)(</w:t>
-      </w:r>
-      <w:proofErr w:type="gramEnd"/>
-      <w:r>
-        <w:t>2008)</w:t>
-      </w:r>
-    </w:p>
-    <w:p>
-      <w:r>
-        <w:t xml:space="preserve">Poco después de lanzamiento de la App Store, concretamente en octubre de 2008, Google lanzó su propia tienda de aplicaciones, Android </w:t>
-      </w:r>
-      <w:proofErr w:type="spellStart"/>
-      <w:r>
-        <w:t>Market</w:t>
-      </w:r>
-      <w:proofErr w:type="spellEnd"/>
-      <w:r>
-        <w:t>. Junto con el sistema operativo Android 1.0, servía como una plataforma centralizada para que los usuarios de dispositivos Android descargaran aplicaciones, juegos y otros contenidos.</w:t>
-      </w:r>
-    </w:p>
-    <w:p>
-      <w:r>
-        <w:t xml:space="preserve">En marzo de 2012 Google anunció una reestructuración y renombramiento de sus servicios de entretenimiento digital. Como parte del cambio, el Android </w:t>
-      </w:r>
-      <w:proofErr w:type="spellStart"/>
-      <w:r>
-        <w:t>Market</w:t>
-      </w:r>
-      <w:proofErr w:type="spellEnd"/>
-      <w:r>
-        <w:t xml:space="preserve"> fue renombrado como Google Play Store, reflejando la expansión de la plataforma para incluir no solo aplicaciones, sino también música, libros, y otros contenidos digitales.</w:t>
+        <w:t>Lanzamiento de Google Play (anteriormente Android Market)(2008)</w:t>
+      </w:r>
+    </w:p>
+    <w:p>
+      <w:r>
+        <w:t>Poco después de lanzamiento de la App Store, concretamente en octubre de 2008, Google lanzó su propia tienda de aplicaciones, Android Market. Junto con el sistema operativo Android 1.0, servía como una plataforma centralizada para que los usuarios de dispositivos Android descargaran aplicaciones, juegos y otros contenidos.</w:t>
+      </w:r>
+    </w:p>
+    <w:p>
+      <w:r>
+        <w:t>En marzo de 2012 Google anunció una reestructuración y renombramiento de sus servicios de entretenimiento digital. Como parte del cambio, el Android Market fue renombrado como Google Play Store, reflejando la expansión de la plataforma para incluir no solo aplicaciones, sino también música, libros, y otros contenidos digitales.</w:t>
       </w:r>
     </w:p>
     <w:p>
@@ -5107,15 +5110,7 @@
     </w:p>
     <w:p>
       <w:r>
-        <w:t xml:space="preserve">Los </w:t>
-      </w:r>
-      <w:proofErr w:type="spellStart"/>
-      <w:r>
-        <w:t>markets</w:t>
-      </w:r>
-      <w:proofErr w:type="spellEnd"/>
-      <w:r>
-        <w:t xml:space="preserve"> han creado oportunidades significativas para los desarrolladores de aplicaciones para monetizar su trabajo. A través de modelos de negocio como la publicidad, las compras dentro de la aplicación y las suscripciones, los desarrolladores pueden generar ingresos significativos y construir negocios sostenibles entorno a sus aplicaciones. También han implementado medidas de seguridad robustas para proteger a los usuarios contra aplicaciones maliciosas y potencialmente dañinas. Las tiendas de aplicaciones realizan revisiones y verificaciones rigurosas antes de aprobar nuevas aplicaciones para su inclusión en sus plataformas, lo que brinda a los usuarios una mayor confianza al descargar y utilizar </w:t>
+        <w:t xml:space="preserve">Los markets han creado oportunidades significativas para los desarrolladores de aplicaciones para monetizar su trabajo. A través de modelos de negocio como la publicidad, las compras dentro de la aplicación y las suscripciones, los desarrolladores pueden generar ingresos significativos y construir negocios sostenibles entorno a sus aplicaciones. También han implementado medidas de seguridad robustas para proteger a los usuarios contra aplicaciones maliciosas y potencialmente dañinas. Las tiendas de aplicaciones realizan revisiones y verificaciones rigurosas antes de aprobar nuevas aplicaciones para su inclusión en sus plataformas, lo que brinda a los usuarios una mayor confianza al descargar y utilizar </w:t>
       </w:r>
       <w:r>
         <w:t>aplicaciones.</w:t>
@@ -5125,14 +5120,12 @@
       <w:r>
         <w:t xml:space="preserve">Las tiendas continúan siendo un centro de innovación, con nuevos tipos de aplicaciones, características y servicios que se lanzan regularmente. Desde aplicaciones de realidad aumentada hasta aplicaciones de inteligencia artificial, los </w:t>
       </w:r>
-      <w:proofErr w:type="spellStart"/>
       <w:r>
         <w:rPr>
           <w:i/>
         </w:rPr>
         <w:t>markets</w:t>
       </w:r>
-      <w:proofErr w:type="spellEnd"/>
       <w:r>
         <w:rPr>
           <w:i/>
@@ -5229,14 +5222,27 @@
       <w:r>
         <w:t xml:space="preserve">Ilustración </w:t>
       </w:r>
-      <w:fldSimple w:instr=" SEQ Ilustración \* ARABIC ">
-        <w:r>
-          <w:rPr>
-            <w:noProof/>
-          </w:rPr>
-          <w:t>8</w:t>
-        </w:r>
-      </w:fldSimple>
+      <w:r>
+        <w:fldChar w:fldCharType="begin"/>
+      </w:r>
+      <w:r>
+        <w:instrText xml:space="preserve"> SEQ Ilustración \* ARABIC </w:instrText>
+      </w:r>
+      <w:r>
+        <w:fldChar w:fldCharType="separate"/>
+      </w:r>
+      <w:r>
+        <w:rPr>
+          <w:noProof/>
+        </w:rPr>
+        <w:t>8</w:t>
+      </w:r>
+      <w:r>
+        <w:rPr>
+          <w:noProof/>
+        </w:rPr>
+        <w:fldChar w:fldCharType="end"/>
+      </w:r>
     </w:p>
     <w:p>
       <w:pPr>
@@ -5304,14 +5310,27 @@
       <w:r>
         <w:t xml:space="preserve">Ilustración </w:t>
       </w:r>
-      <w:fldSimple w:instr=" SEQ Ilustración \* ARABIC ">
-        <w:r>
-          <w:rPr>
-            <w:noProof/>
-          </w:rPr>
-          <w:t>9</w:t>
-        </w:r>
-      </w:fldSimple>
+      <w:r>
+        <w:fldChar w:fldCharType="begin"/>
+      </w:r>
+      <w:r>
+        <w:instrText xml:space="preserve"> SEQ Ilustración \* ARABIC </w:instrText>
+      </w:r>
+      <w:r>
+        <w:fldChar w:fldCharType="separate"/>
+      </w:r>
+      <w:r>
+        <w:rPr>
+          <w:noProof/>
+        </w:rPr>
+        <w:t>9</w:t>
+      </w:r>
+      <w:r>
+        <w:rPr>
+          <w:noProof/>
+        </w:rPr>
+        <w:fldChar w:fldCharType="end"/>
+      </w:r>
     </w:p>
     <w:p>
       <w:r>
@@ -5480,16 +5499,8 @@
           <w:rPr>
             <w:rStyle w:val="Hipervnculo"/>
           </w:rPr>
-          <w:t xml:space="preserve">Nielsen Normal </w:t>
+          <w:t>Nielsen Normal Group</w:t>
         </w:r>
-        <w:proofErr w:type="spellStart"/>
-        <w:r>
-          <w:rPr>
-            <w:rStyle w:val="Hipervnculo"/>
-          </w:rPr>
-          <w:t>Group</w:t>
-        </w:r>
-        <w:proofErr w:type="spellEnd"/>
       </w:hyperlink>
       <w:r>
         <w:t xml:space="preserve">, una navegación clara y sin complicaciones permite a los usuarios encontrar rápidamente lo que buscan y completar tareas de manera eficiente. Por otro lado, también cabe destacar la personalización y adaptabilidad de las aplicaciones según las preferencias individuales de los usuarios, si una aplicación cumple con estas características, aumenta sin duda la probabilidad de éxito. Según un artículo de  </w:t>
@@ -5519,14 +5530,12 @@
         <w:t xml:space="preserve"> de gestión de pedidos. No es suficiente con dar una solución al usuario, se debe ayudar a la adaptación y realizar ciertas formaciones para que todo quede bien claro y no haya dudas sobre cómo utilizar la aplicación. Puede llegar a ser frustrante para el usuario no recibir, o recibir poca información sobre la solución que se le ofrece, según se ha visto en </w:t>
       </w:r>
       <w:hyperlink r:id="rId28" w:history="1">
-        <w:proofErr w:type="spellStart"/>
         <w:r>
           <w:rPr>
             <w:rStyle w:val="Hipervnculo"/>
           </w:rPr>
           <w:t>GetApp</w:t>
         </w:r>
-        <w:proofErr w:type="spellEnd"/>
       </w:hyperlink>
       <w:r>
         <w:t>, una plataforma española para que los usuarios opinen y recomienden software.</w:t>
@@ -5617,40 +5626,34 @@
         <w:t xml:space="preserve">y riesgos iniciales. Su auge marca una tendencia innovadora en la industria alimentaria y muestra cómo la tecnología puede transformar y ampliar el concepto tradicional de comer fuera. Ejemplos de restaurantes virtuales pueden verse en empresas como </w:t>
       </w:r>
       <w:hyperlink r:id="rId31" w:history="1">
-        <w:proofErr w:type="spellStart"/>
         <w:r>
           <w:rPr>
             <w:rStyle w:val="Hipervnculo"/>
           </w:rPr>
           <w:t>Wetaca</w:t>
         </w:r>
-        <w:proofErr w:type="spellEnd"/>
       </w:hyperlink>
       <w:r>
         <w:t xml:space="preserve">, </w:t>
       </w:r>
       <w:hyperlink r:id="rId32" w:history="1">
-        <w:proofErr w:type="spellStart"/>
         <w:r>
           <w:rPr>
             <w:rStyle w:val="Hipervnculo"/>
           </w:rPr>
           <w:t>Foover</w:t>
         </w:r>
-        <w:proofErr w:type="spellEnd"/>
       </w:hyperlink>
       <w:r>
         <w:t xml:space="preserve">, o </w:t>
       </w:r>
       <w:hyperlink r:id="rId33" w:history="1">
-        <w:proofErr w:type="spellStart"/>
         <w:r>
           <w:rPr>
             <w:rStyle w:val="Hipervnculo"/>
           </w:rPr>
           <w:t>Knoweats</w:t>
         </w:r>
-        <w:proofErr w:type="spellEnd"/>
       </w:hyperlink>
       <w:r>
         <w:t xml:space="preserve"> entre otros.</w:t>
@@ -5707,40 +5710,34 @@
         <w:t xml:space="preserve">podrían ser </w:t>
       </w:r>
       <w:hyperlink r:id="rId34" w:history="1">
-        <w:proofErr w:type="spellStart"/>
         <w:r>
           <w:rPr>
             <w:rStyle w:val="Hipervnculo"/>
           </w:rPr>
           <w:t>GloriaFood</w:t>
         </w:r>
-        <w:proofErr w:type="spellEnd"/>
       </w:hyperlink>
       <w:r>
         <w:t xml:space="preserve">, </w:t>
       </w:r>
       <w:hyperlink r:id="rId35" w:history="1">
-        <w:proofErr w:type="spellStart"/>
         <w:r>
           <w:rPr>
             <w:rStyle w:val="Hipervnculo"/>
           </w:rPr>
           <w:t>Listae</w:t>
         </w:r>
-        <w:proofErr w:type="spellEnd"/>
       </w:hyperlink>
       <w:r>
         <w:t xml:space="preserve">, </w:t>
       </w:r>
       <w:hyperlink r:id="rId36" w:history="1">
-        <w:proofErr w:type="spellStart"/>
         <w:r>
           <w:rPr>
             <w:rStyle w:val="Hipervnculo"/>
           </w:rPr>
           <w:t>OpenTable</w:t>
         </w:r>
-        <w:proofErr w:type="spellEnd"/>
       </w:hyperlink>
       <w:r>
         <w:t>, entre otros.</w:t>
@@ -5757,53 +5754,45 @@
       <w:r>
         <w:t xml:space="preserve">Asistente virtual o </w:t>
       </w:r>
-      <w:proofErr w:type="spellStart"/>
       <w:r>
         <w:rPr>
           <w:i/>
         </w:rPr>
         <w:t>chatbot</w:t>
       </w:r>
-      <w:proofErr w:type="spellEnd"/>
       <w:r>
         <w:t xml:space="preserve"> para restaurantes: </w:t>
       </w:r>
       <w:r>
         <w:t xml:space="preserve">Al contar con asistente virtual o </w:t>
       </w:r>
-      <w:proofErr w:type="spellStart"/>
       <w:r>
         <w:rPr>
           <w:i/>
         </w:rPr>
         <w:t>chatbot</w:t>
       </w:r>
-      <w:proofErr w:type="spellEnd"/>
       <w:r>
         <w:t xml:space="preserve"> con IA (Inteligencia Artificial), los restaurantes pueden automatizar tareas como tomar pedidos, hacer reservas y responder a preguntas comunes, liberando al personal para que se centre en ofrecer un servicio excepcional. Además, los </w:t>
       </w:r>
-      <w:proofErr w:type="spellStart"/>
       <w:r>
         <w:rPr>
           <w:i/>
         </w:rPr>
         <w:t>chatbots</w:t>
       </w:r>
-      <w:proofErr w:type="spellEnd"/>
       <w:r>
         <w:t xml:space="preserve"> proporcionan una información valiosa, lo que permite a los restaurantes hacer un seguimiento de las preferencias y comportamientos de los clientes y adaptar sus ofertas en consecuencia.</w:t>
       </w:r>
       <w:r>
         <w:t xml:space="preserve"> Existen dudas sobre la posibilidad de que estos </w:t>
       </w:r>
-      <w:proofErr w:type="spellStart"/>
       <w:r>
         <w:rPr>
           <w:i/>
         </w:rPr>
         <w:t>chatbots</w:t>
       </w:r>
-      <w:proofErr w:type="spellEnd"/>
       <w:r>
         <w:rPr>
           <w:i/>
@@ -5836,15 +5825,7 @@
       </w:r>
       <w:r>
         <w:br/>
-        <w:t xml:space="preserve">En el futuro, los coches </w:t>
-      </w:r>
-      <w:proofErr w:type="spellStart"/>
-      <w:r>
-        <w:t>autoconducidos</w:t>
-      </w:r>
-      <w:proofErr w:type="spellEnd"/>
-      <w:r>
-        <w:t xml:space="preserve"> podrían revolucionar el sector del reparto de comida a domicilio. Con el rápido avance de la tecnología de vehículos autónomos, es fácil imaginar un mundo en el que las comidas sean entregadas por vehículos no tripulados. Al poder comunicarse con el móvil del cliente, el coche podría avisarle de su llegada e incluso proporcionarle un código único para acceder a la comida de forma segura.</w:t>
+        <w:t>En el futuro, los coches autoconducidos podrían revolucionar el sector del reparto de comida a domicilio. Con el rápido avance de la tecnología de vehículos autónomos, es fácil imaginar un mundo en el que las comidas sean entregadas por vehículos no tripulados. Al poder comunicarse con el móvil del cliente, el coche podría avisarle de su llegada e incluso proporcionarle un código único para acceder a la comida de forma segura.</w:t>
       </w:r>
       <w:r>
         <w:br/>
@@ -5897,14 +5878,12 @@
       <w:r>
         <w:t xml:space="preserve">En este apartado, se adentrará en las tecnologías fundamentales en el desarrollo de aplicaciones móviles. Se explorarán los lenguajes de programación, </w:t>
       </w:r>
-      <w:proofErr w:type="spellStart"/>
       <w:r>
         <w:rPr>
           <w:i/>
         </w:rPr>
         <w:t>frameworks</w:t>
       </w:r>
-      <w:proofErr w:type="spellEnd"/>
       <w:r>
         <w:t xml:space="preserve">, herramientas de desarrollo y plataformas de despliegue que han sido cruciales en la creación de experiencias digitales modernas. </w:t>
       </w:r>
@@ -5939,14 +5918,12 @@
         <w:t xml:space="preserve">En el mercado de aplicaciones móviles, son dos los sistemas operativos que se enfrentan: Android y iOS. El primero es el más usado a nivel mundial, con una cuota de mercado del 70%, según </w:t>
       </w:r>
       <w:hyperlink r:id="rId38" w:history="1">
-        <w:proofErr w:type="spellStart"/>
         <w:r>
           <w:rPr>
             <w:rStyle w:val="Hipervnculo"/>
           </w:rPr>
           <w:t>Statcounter</w:t>
         </w:r>
-        <w:proofErr w:type="spellEnd"/>
       </w:hyperlink>
       <w:r>
         <w:t>; también lo usan la mayoría de las marcas de telefonía móvil. El segundo es el sistema operativo de Apple que, aunque su cuota de mercado es significativamente inferior, su relevancia es similar.</w:t>
@@ -5992,19 +5969,11 @@
       <w:r>
         <w:t xml:space="preserve"> es un lenguaje de programación orientado a objetos que sirve para desarrollar todo tipo de aplicaciones web, </w:t>
       </w:r>
-      <w:proofErr w:type="spellStart"/>
       <w:r>
         <w:rPr>
           <w:i/>
         </w:rPr>
-        <w:t>mobile</w:t>
-      </w:r>
-      <w:proofErr w:type="spellEnd"/>
-      <w:r>
-        <w:rPr>
-          <w:i/>
-        </w:rPr>
-        <w:t xml:space="preserve">, </w:t>
+        <w:t xml:space="preserve">mobile, </w:t>
       </w:r>
       <w:r>
         <w:t>de sistemas, etc. Su carácter multiplataforma hace que tenga un amplio rango de aplicaciones. Entre estas, destaca el desarrollo de aplicaciones para Android.</w:t>
@@ -6024,22 +5993,18 @@
         <w:lastRenderedPageBreak/>
         <w:t xml:space="preserve"> </w:t>
       </w:r>
-      <w:proofErr w:type="spellStart"/>
       <w:r>
         <w:t>Kotlin</w:t>
       </w:r>
-      <w:proofErr w:type="spellEnd"/>
     </w:p>
     <w:p>
       <w:hyperlink r:id="rId40" w:history="1">
-        <w:proofErr w:type="spellStart"/>
         <w:r>
           <w:rPr>
             <w:rStyle w:val="Hipervnculo"/>
           </w:rPr>
           <w:t>Kotlin</w:t>
         </w:r>
-        <w:proofErr w:type="spellEnd"/>
       </w:hyperlink>
       <w:r>
         <w:t xml:space="preserve"> es otro de los lenguajes de programación para aplicaciones Android más usados por los desarrolladores. Es de tipado estático, orientado a objetos y, en varios aspectos, se inspira en Java, pero se trata de un lenguaje más sencillo e intuitivo.</w:t>
@@ -6047,50 +6012,16 @@
     </w:p>
     <w:p>
       <w:r>
-        <w:t xml:space="preserve">Durante mucho tiempo, Java era el lenguaje de referencia para programar aplicaciones Android, hasta que la aparición de </w:t>
-      </w:r>
-      <w:proofErr w:type="spellStart"/>
-      <w:r>
-        <w:t>Kotlin</w:t>
-      </w:r>
-      <w:proofErr w:type="spellEnd"/>
-      <w:r>
-        <w:t xml:space="preserve"> en 2016 puso fin a su reinado. Actualmente, conviven ambos como los favoritos del desarrollo </w:t>
-      </w:r>
-      <w:proofErr w:type="spellStart"/>
+        <w:t xml:space="preserve">Durante mucho tiempo, Java era el lenguaje de referencia para programar aplicaciones Android, hasta que la aparición de Kotlin en 2016 puso fin a su reinado. Actualmente, conviven ambos como los favoritos del desarrollo </w:t>
+      </w:r>
       <w:r>
         <w:rPr>
           <w:i/>
         </w:rPr>
         <w:t>mobile</w:t>
       </w:r>
-      <w:proofErr w:type="spellEnd"/>
-      <w:r>
-        <w:t xml:space="preserve">, aunque la popularidad de </w:t>
-      </w:r>
-      <w:proofErr w:type="spellStart"/>
-      <w:r>
-        <w:t>Kotlin</w:t>
-      </w:r>
-      <w:proofErr w:type="spellEnd"/>
-      <w:r>
-        <w:t xml:space="preserve"> hizo que Google (dueño de Android) se declarase </w:t>
-      </w:r>
-      <w:proofErr w:type="spellStart"/>
-      <w:r>
-        <w:t>Kotlin</w:t>
-      </w:r>
-      <w:proofErr w:type="spellEnd"/>
-      <w:r>
-        <w:t xml:space="preserve"> </w:t>
-      </w:r>
-      <w:proofErr w:type="spellStart"/>
-      <w:r>
-        <w:t>First</w:t>
-      </w:r>
-      <w:proofErr w:type="spellEnd"/>
-      <w:r>
-        <w:t xml:space="preserve"> en 2019, es decir, recomienda programar sus apps, en adelante, exclusivamente con este lenguaje</w:t>
+      <w:r>
+        <w:t>, aunque la popularidad de Kotlin hizo que Google (dueño de Android) se declarase Kotlin First en 2019, es decir, recomienda programar sus apps, en adelante, exclusivamente con este lenguaje</w:t>
       </w:r>
       <w:r>
         <w:t>.</w:t>
@@ -6125,52 +6056,20 @@
         <w:t xml:space="preserve">, hay que mencionar </w:t>
       </w:r>
       <w:hyperlink r:id="rId42" w:history="1">
-        <w:proofErr w:type="spellStart"/>
         <w:r>
           <w:rPr>
             <w:rStyle w:val="Hipervnculo"/>
           </w:rPr>
-          <w:t>Objective</w:t>
-        </w:r>
-        <w:proofErr w:type="spellEnd"/>
-        <w:r>
-          <w:rPr>
-            <w:rStyle w:val="Hipervnculo"/>
-          </w:rPr>
-          <w:t>-C</w:t>
+          <w:t>Objective-C</w:t>
         </w:r>
       </w:hyperlink>
       <w:r>
-        <w:t xml:space="preserve">. Este era el principal lenguaje de programación para aplicaciones iOS y MacOS, hasta que surgió Swift en 2014. </w:t>
-      </w:r>
-      <w:proofErr w:type="spellStart"/>
-      <w:r>
-        <w:t>Objective</w:t>
-      </w:r>
-      <w:proofErr w:type="spellEnd"/>
-      <w:r>
-        <w:t>-C se basa en la programación orientada a objetos, siendo dinámico y simple a la vez. Se trata de una de las influencias fundamentales de Swift, por ello, comparten varias características.</w:t>
-      </w:r>
-    </w:p>
-    <w:p>
-      <w:r>
-        <w:t xml:space="preserve">Swift es un lenguaje de programación multiparadigma, fuertemente tipado y de código abierto, creado por Apple para programar aplicaciones para sus sistemas operativos. En los últimos años, ha ido sustituyendo </w:t>
-      </w:r>
-      <w:proofErr w:type="spellStart"/>
-      <w:r>
-        <w:t>paulativamente</w:t>
-      </w:r>
-      <w:proofErr w:type="spellEnd"/>
-      <w:r>
-        <w:t xml:space="preserve"> a </w:t>
-      </w:r>
-      <w:proofErr w:type="spellStart"/>
-      <w:r>
-        <w:t>Objective</w:t>
-      </w:r>
-      <w:proofErr w:type="spellEnd"/>
-      <w:r>
-        <w:t xml:space="preserve">-C, convirtiéndose en el lenguaje nativo de iOS, macOS y todos los </w:t>
+        <w:t>. Este era el principal lenguaje de programación para aplicaciones iOS y MacOS, hasta que surgió Swift en 2014. Objective-C se basa en la programación orientada a objetos, siendo dinámico y simple a la vez. Se trata de una de las influencias fundamentales de Swift, por ello, comparten varias características.</w:t>
+      </w:r>
+    </w:p>
+    <w:p>
+      <w:r>
+        <w:t xml:space="preserve">Swift es un lenguaje de programación multiparadigma, fuertemente tipado y de código abierto, creado por Apple para programar aplicaciones para sus sistemas operativos. En los últimos años, ha ido sustituyendo paulativamente a Objective-C, convirtiéndose en el lenguaje nativo de iOS, macOS y todos los </w:t>
       </w:r>
       <w:r>
         <w:rPr>
@@ -6192,14 +6091,12 @@
         </w:numPr>
       </w:pPr>
       <w:bookmarkStart w:id="9" w:name="_Toc162270697"/>
-      <w:proofErr w:type="spellStart"/>
       <w:r>
         <w:rPr>
           <w:i/>
         </w:rPr>
         <w:t>Frameworks</w:t>
       </w:r>
-      <w:proofErr w:type="spellEnd"/>
       <w:r>
         <w:t xml:space="preserve"> y librerías</w:t>
       </w:r>
@@ -6207,23 +6104,7 @@
     </w:p>
     <w:p>
       <w:r>
-        <w:t xml:space="preserve">Los </w:t>
-      </w:r>
-      <w:proofErr w:type="spellStart"/>
-      <w:r>
-        <w:t>frameworks</w:t>
-      </w:r>
-      <w:proofErr w:type="spellEnd"/>
-      <w:r>
-        <w:t xml:space="preserve"> y librerías desempeñan un papel fundamental en el desarrollo de aplicaciones móviles, permitiendo a los </w:t>
-      </w:r>
-      <w:proofErr w:type="spellStart"/>
-      <w:r>
-        <w:t>desarroladores</w:t>
-      </w:r>
-      <w:proofErr w:type="spellEnd"/>
-      <w:r>
-        <w:t xml:space="preserve"> acelerar el proceso de desarrollo, mejorar la eficiencia y crear experiencias de usuario de alta calidad. A continuación, se exploran algunos de los más populares.</w:t>
+        <w:t>Los frameworks y librerías desempeñan un papel fundamental en el desarrollo de aplicaciones móviles, permitiendo a los desarroladores acelerar el proceso de desarrollo, mejorar la eficiencia y crear experiencias de usuario de alta calidad. A continuación, se exploran algunos de los más populares.</w:t>
       </w:r>
     </w:p>
     <w:p>
@@ -6234,29 +6115,8 @@
           <w:numId w:val="9"/>
         </w:numPr>
       </w:pPr>
-      <w:proofErr w:type="spellStart"/>
-      <w:r>
-        <w:t>Flutter</w:t>
-      </w:r>
-      <w:proofErr w:type="spellEnd"/>
-      <w:r>
-        <w:t xml:space="preserve">: Es un </w:t>
-      </w:r>
-      <w:proofErr w:type="spellStart"/>
-      <w:r>
-        <w:t>framework</w:t>
-      </w:r>
-      <w:proofErr w:type="spellEnd"/>
-      <w:r>
-        <w:t xml:space="preserve"> de código abierto y gratuito de Google que permite crear aplicaciones nativas para Android </w:t>
-      </w:r>
-      <w:proofErr w:type="gramStart"/>
-      <w:r>
-        <w:t>e</w:t>
-      </w:r>
-      <w:proofErr w:type="gramEnd"/>
-      <w:r>
-        <w:t xml:space="preserve"> iOS con base de código sencilla. Es un kit de desarrollo de software innovador para el desarrollo de aplicaciones multiplataforma. Se distingue por su nueva forma de crear aplicaciones nativas.</w:t>
+      <w:r>
+        <w:t>Flutter: Es un framework de código abierto y gratuito de Google que permite crear aplicaciones nativas para Android e iOS con base de código sencilla. Es un kit de desarrollo de software innovador para el desarrollo de aplicaciones multiplataforma. Se distingue por su nueva forma de crear aplicaciones nativas.</w:t>
       </w:r>
     </w:p>
     <w:p>
@@ -6267,21 +6127,8 @@
           <w:numId w:val="9"/>
         </w:numPr>
       </w:pPr>
-      <w:proofErr w:type="spellStart"/>
-      <w:r>
-        <w:t>Xamarin</w:t>
-      </w:r>
-      <w:proofErr w:type="spellEnd"/>
-      <w:r>
-        <w:t xml:space="preserve">: Un marco de desarrollo de aplicaciones multiplataforma alternativo para el desarrollo de aplicaciones Android </w:t>
-      </w:r>
-      <w:proofErr w:type="gramStart"/>
-      <w:r>
-        <w:t>e</w:t>
-      </w:r>
-      <w:proofErr w:type="gramEnd"/>
-      <w:r>
-        <w:t xml:space="preserve"> iOS. Utiliza C#, por lo que las aplicaciones requieren menos líneas de código. Como resultado, el proceso de codificación es más rápido.</w:t>
+      <w:r>
+        <w:t>Xamarin: Un marco de desarrollo de aplicaciones multiplataforma alternativo para el desarrollo de aplicaciones Android e iOS. Utiliza C#, por lo que las aplicaciones requieren menos líneas de código. Como resultado, el proceso de codificación es más rápido.</w:t>
       </w:r>
     </w:p>
     <w:p>
@@ -6292,37 +6139,8 @@
           <w:numId w:val="9"/>
         </w:numPr>
       </w:pPr>
-      <w:proofErr w:type="spellStart"/>
-      <w:r>
-        <w:t>React</w:t>
-      </w:r>
-      <w:proofErr w:type="spellEnd"/>
-      <w:r>
-        <w:t xml:space="preserve"> </w:t>
-      </w:r>
-      <w:proofErr w:type="spellStart"/>
-      <w:r>
-        <w:t>Native</w:t>
-      </w:r>
-      <w:proofErr w:type="spellEnd"/>
-      <w:r>
-        <w:t xml:space="preserve">: Respaldado por Facebook, es un marco de desarrollo accesible que se ha convertido en la opción preferida de los programadores. Facilita el desarrollo para Android </w:t>
-      </w:r>
-      <w:proofErr w:type="gramStart"/>
-      <w:r>
-        <w:t>e</w:t>
-      </w:r>
-      <w:proofErr w:type="gramEnd"/>
-      <w:r>
-        <w:t xml:space="preserve"> iOS. Aplicaciones conocidas como Skype, Airbnb, Tesla entre otros son claros ejemplos de aplicaciones que hacen uso de </w:t>
-      </w:r>
-      <w:proofErr w:type="spellStart"/>
-      <w:r>
-        <w:t>React</w:t>
-      </w:r>
-      <w:proofErr w:type="spellEnd"/>
-      <w:r>
-        <w:t>.</w:t>
+      <w:r>
+        <w:t>React Native: Respaldado por Facebook, es un marco de desarrollo accesible que se ha convertido en la opción preferida de los programadores. Facilita el desarrollo para Android e iOS. Aplicaciones conocidas como Skype, Airbnb, Tesla entre otros son claros ejemplos de aplicaciones que hacen uso de React.</w:t>
       </w:r>
     </w:p>
     <w:p>
@@ -6333,69 +6151,8 @@
           <w:numId w:val="9"/>
         </w:numPr>
       </w:pPr>
-      <w:proofErr w:type="spellStart"/>
-      <w:r>
-        <w:t>Ionic</w:t>
-      </w:r>
-      <w:proofErr w:type="spellEnd"/>
-      <w:r>
-        <w:t xml:space="preserve">: Es un </w:t>
-      </w:r>
-      <w:proofErr w:type="spellStart"/>
-      <w:r>
-        <w:t>framework</w:t>
-      </w:r>
-      <w:proofErr w:type="spellEnd"/>
-      <w:r>
-        <w:t xml:space="preserve"> que utiliza HTML5 para desarrollar las </w:t>
-      </w:r>
-      <w:proofErr w:type="spellStart"/>
-      <w:r>
-        <w:t>aplicaiones</w:t>
-      </w:r>
-      <w:proofErr w:type="spellEnd"/>
-      <w:r>
-        <w:t xml:space="preserve"> móviles. Con las tecnologías web, los desarrolladores no necesitan molestarse en aprender sobre Java, </w:t>
-      </w:r>
-      <w:proofErr w:type="spellStart"/>
-      <w:r>
-        <w:t>Objective</w:t>
-      </w:r>
-      <w:proofErr w:type="spellEnd"/>
-      <w:r>
-        <w:t xml:space="preserve">, </w:t>
-      </w:r>
-      <w:proofErr w:type="spellStart"/>
-      <w:r>
-        <w:t>Kotlin</w:t>
-      </w:r>
-      <w:proofErr w:type="spellEnd"/>
-      <w:r>
-        <w:t xml:space="preserve">, C, etc. </w:t>
-      </w:r>
-      <w:proofErr w:type="spellStart"/>
-      <w:r>
-        <w:t>Ionic</w:t>
-      </w:r>
-      <w:proofErr w:type="spellEnd"/>
-      <w:r>
-        <w:t xml:space="preserve"> utiliza un marco </w:t>
-      </w:r>
-      <w:proofErr w:type="spellStart"/>
-      <w:r>
-        <w:t>front-end</w:t>
-      </w:r>
-      <w:proofErr w:type="spellEnd"/>
-      <w:r>
-        <w:t xml:space="preserve"> de </w:t>
-      </w:r>
-      <w:proofErr w:type="spellStart"/>
-      <w:r>
-        <w:t>AngularJS</w:t>
-      </w:r>
-      <w:proofErr w:type="spellEnd"/>
-      <w:r>
-        <w:t>.</w:t>
+      <w:r>
+        <w:t>Ionic: Es un framework que utiliza HTML5 para desarrollar las aplicaiones móviles. Con las tecnologías web, los desarrolladores no necesitan molestarse en aprender sobre Java, Objective, Kotlin, C, etc. Ionic utiliza un marco front-end de AngularJS.</w:t>
       </w:r>
     </w:p>
     <w:p>
@@ -6455,13 +6212,8 @@
           <w:numId w:val="10"/>
         </w:numPr>
       </w:pPr>
-      <w:proofErr w:type="spellStart"/>
-      <w:r>
-        <w:t>Xcode</w:t>
-      </w:r>
-      <w:proofErr w:type="spellEnd"/>
-      <w:r>
-        <w:t>: IDE oficial para el desarrollo de aplicaciones iOS y macOS</w:t>
+      <w:r>
+        <w:t>Xcode: IDE oficial para el desarrollo de aplicaciones iOS y macOS</w:t>
       </w:r>
     </w:p>
     <w:p>
@@ -6485,15 +6237,7 @@
         </w:numPr>
       </w:pPr>
       <w:r>
-        <w:t xml:space="preserve">Visual Studio </w:t>
-      </w:r>
-      <w:proofErr w:type="spellStart"/>
-      <w:r>
-        <w:t>Code</w:t>
-      </w:r>
-      <w:proofErr w:type="spellEnd"/>
-      <w:r>
-        <w:t>: Editor de código ligero y altamente personalizable.</w:t>
+        <w:t>Visual Studio Code: Editor de código ligero y altamente personalizable.</w:t>
       </w:r>
     </w:p>
     <w:p>
@@ -6529,15 +6273,7 @@
         </w:numPr>
       </w:pPr>
       <w:r>
-        <w:t xml:space="preserve">Android </w:t>
-      </w:r>
-      <w:proofErr w:type="spellStart"/>
-      <w:r>
-        <w:t>Debug</w:t>
-      </w:r>
-      <w:proofErr w:type="spellEnd"/>
-      <w:r>
-        <w:t xml:space="preserve"> Bridge (ADB): Herramienta de línea de comandos para depurar aplicaciones Android.</w:t>
+        <w:t>Android Debug Bridge (ADB): Herramienta de línea de comandos para depurar aplicaciones Android.</w:t>
       </w:r>
     </w:p>
     <w:p>
@@ -6548,29 +6284,8 @@
           <w:numId w:val="10"/>
         </w:numPr>
       </w:pPr>
-      <w:proofErr w:type="spellStart"/>
-      <w:r>
-        <w:t>Xcode</w:t>
-      </w:r>
-      <w:proofErr w:type="spellEnd"/>
-      <w:r>
-        <w:t xml:space="preserve"> </w:t>
-      </w:r>
-      <w:proofErr w:type="spellStart"/>
-      <w:r>
-        <w:t>Debugger</w:t>
-      </w:r>
-      <w:proofErr w:type="spellEnd"/>
-      <w:r>
-        <w:t xml:space="preserve">: Herramienta integrada en </w:t>
-      </w:r>
-      <w:proofErr w:type="spellStart"/>
-      <w:r>
-        <w:t>Xcode</w:t>
-      </w:r>
-      <w:proofErr w:type="spellEnd"/>
-      <w:r>
-        <w:t xml:space="preserve"> para depurar aplicaciones iOS.</w:t>
+      <w:r>
+        <w:t>Xcode Debugger: Herramienta integrada en Xcode para depurar aplicaciones iOS.</w:t>
       </w:r>
     </w:p>
     <w:p>
@@ -6624,21 +6339,8 @@
           <w:numId w:val="11"/>
         </w:numPr>
       </w:pPr>
-      <w:proofErr w:type="spellStart"/>
-      <w:r>
-        <w:t>Firebase</w:t>
-      </w:r>
-      <w:proofErr w:type="spellEnd"/>
-      <w:r>
-        <w:t xml:space="preserve">: Una plataforma de desarrollo de aplicaciones móviles de Google que ofrece servicios de alojamiento, bases de datos, autenticación de usuarios, análisis, mensajería en la nube </w:t>
-      </w:r>
-      <w:proofErr w:type="spellStart"/>
-      <w:r>
-        <w:t>ymás</w:t>
-      </w:r>
-      <w:proofErr w:type="spellEnd"/>
-      <w:r>
-        <w:t>.</w:t>
+      <w:r>
+        <w:t>Firebase: Una plataforma de desarrollo de aplicaciones móviles de Google que ofrece servicios de alojamiento, bases de datos, autenticación de usuarios, análisis, mensajería en la nube ymás.</w:t>
       </w:r>
     </w:p>
     <w:p>
@@ -6671,26 +6373,13 @@
       </w:pPr>
       <w:bookmarkStart w:id="12" w:name="_Toc162270700"/>
       <w:r>
-        <w:t xml:space="preserve">Herramientas de </w:t>
-      </w:r>
-      <w:proofErr w:type="spellStart"/>
-      <w:r>
-        <w:t>testing</w:t>
+        <w:t>Herramientas de testing</w:t>
       </w:r>
       <w:bookmarkEnd w:id="12"/>
-      <w:proofErr w:type="spellEnd"/>
-    </w:p>
-    <w:p>
-      <w:r>
-        <w:t xml:space="preserve">Las herramientas de </w:t>
-      </w:r>
-      <w:proofErr w:type="spellStart"/>
-      <w:r>
-        <w:t>testing</w:t>
-      </w:r>
-      <w:proofErr w:type="spellEnd"/>
-      <w:r>
-        <w:t xml:space="preserve"> permiten a los desarrolladores identificar y corregir errores antes de que las aplicaciones sean lanzadas al mercado. A continuación, se ven algunas de las principales herramientas utilizadas por los desarrolladores.</w:t>
+    </w:p>
+    <w:p>
+      <w:r>
+        <w:t>Las herramientas de testing permiten a los desarrolladores identificar y corregir errores antes de que las aplicaciones sean lanzadas al mercado. A continuación, se ven algunas de las principales herramientas utilizadas por los desarrolladores.</w:t>
       </w:r>
     </w:p>
     <w:p>
@@ -6701,21 +6390,8 @@
           <w:numId w:val="12"/>
         </w:numPr>
       </w:pPr>
-      <w:proofErr w:type="spellStart"/>
-      <w:r>
-        <w:t>Appium</w:t>
-      </w:r>
-      <w:proofErr w:type="spellEnd"/>
-      <w:r>
-        <w:t xml:space="preserve">: Una herramienta de automatización de pruebas de aplicaciones móviles que es compatible tanto con Android como iOS. Permite escribir pruebas en Java, Python, </w:t>
-      </w:r>
-      <w:proofErr w:type="spellStart"/>
-      <w:r>
-        <w:t>Javascript</w:t>
-      </w:r>
-      <w:proofErr w:type="spellEnd"/>
-      <w:r>
-        <w:t>, etc.</w:t>
+      <w:r>
+        <w:t>Appium: Una herramienta de automatización de pruebas de aplicaciones móviles que es compatible tanto con Android como iOS. Permite escribir pruebas en Java, Python, Javascript, etc.</w:t>
       </w:r>
     </w:p>
     <w:p>
@@ -6726,29 +6402,8 @@
           <w:numId w:val="12"/>
         </w:numPr>
       </w:pPr>
-      <w:proofErr w:type="spellStart"/>
-      <w:r>
-        <w:t>XCTest</w:t>
-      </w:r>
-      <w:proofErr w:type="spellEnd"/>
-      <w:r>
-        <w:t xml:space="preserve">: Un </w:t>
-      </w:r>
-      <w:proofErr w:type="spellStart"/>
-      <w:r>
-        <w:t>framework</w:t>
-      </w:r>
-      <w:proofErr w:type="spellEnd"/>
-      <w:r>
-        <w:t xml:space="preserve"> de pruebas integrado en </w:t>
-      </w:r>
-      <w:proofErr w:type="spellStart"/>
-      <w:r>
-        <w:t>Xcode</w:t>
-      </w:r>
-      <w:proofErr w:type="spellEnd"/>
-      <w:r>
-        <w:t xml:space="preserve"> para realizar pruebas unitarias y de interfaz de usuario en aplicaciones iOS.</w:t>
+      <w:r>
+        <w:t>XCTest: Un framework de pruebas integrado en Xcode para realizar pruebas unitarias y de interfaz de usuario en aplicaciones iOS.</w:t>
       </w:r>
     </w:p>
     <w:p>
@@ -6759,29 +6414,8 @@
           <w:numId w:val="12"/>
         </w:numPr>
       </w:pPr>
-      <w:proofErr w:type="spellStart"/>
-      <w:r>
-        <w:t>Espresso</w:t>
-      </w:r>
-      <w:proofErr w:type="spellEnd"/>
-      <w:r>
-        <w:t xml:space="preserve">: Un </w:t>
-      </w:r>
-      <w:proofErr w:type="spellStart"/>
-      <w:r>
-        <w:t>framework</w:t>
-      </w:r>
-      <w:proofErr w:type="spellEnd"/>
-      <w:r>
-        <w:t xml:space="preserve"> de pruebas de interfaz de usuario para aplicaciones Android, desarrollado por Google. Permite escribir pruebas en lenguaje Java o </w:t>
-      </w:r>
-      <w:proofErr w:type="spellStart"/>
-      <w:r>
-        <w:t>Kotlin</w:t>
-      </w:r>
-      <w:proofErr w:type="spellEnd"/>
-      <w:r>
-        <w:t>.</w:t>
+      <w:r>
+        <w:t>Espresso: Un framework de pruebas de interfaz de usuario para aplicaciones Android, desarrollado por Google. Permite escribir pruebas en lenguaje Java o Kotlin.</w:t>
       </w:r>
     </w:p>
     <w:p/>
@@ -6839,15 +6473,7 @@
         <w:t xml:space="preserve"> </w:t>
       </w:r>
       <w:r>
-        <w:t>En 2018 había en España más de 31.300 presentes en plataformas online de reparto a domicilio o "</w:t>
-      </w:r>
-      <w:proofErr w:type="spellStart"/>
-      <w:r>
-        <w:t>delivery</w:t>
-      </w:r>
-      <w:proofErr w:type="spellEnd"/>
-      <w:r>
-        <w:t>"</w:t>
+        <w:t>En 2018 había en España más de 31.300 presentes en plataformas online de reparto a domicilio o "delivery"</w:t>
       </w:r>
       <w:r>
         <w:t xml:space="preserve">, según </w:t>
@@ -7562,15 +7188,7 @@
     </w:p>
     <w:p>
       <w:r>
-        <w:t xml:space="preserve">Breve discusión sobre las consideraciones de mantenimiento que se han tenido en cuenta en el diseño del sistema, como </w:t>
-      </w:r>
-      <w:proofErr w:type="gramStart"/>
-      <w:r>
-        <w:t>la modularidad</w:t>
-      </w:r>
-      <w:proofErr w:type="gramEnd"/>
-      <w:r>
-        <w:t xml:space="preserve"> del código, la documentación adecuada y la facilidad de extensión y actualización del sistema.</w:t>
+        <w:t>Breve discusión sobre las consideraciones de mantenimiento que se han tenido en cuenta en el diseño del sistema, como la modularidad del código, la documentación adecuada y la facilidad de extensión y actualización del sistema.</w:t>
       </w:r>
     </w:p>
     <w:p>
@@ -7619,15 +7237,7 @@
     </w:p>
     <w:p>
       <w:r>
-        <w:t xml:space="preserve">Referencia a la documentación </w:t>
-      </w:r>
-      <w:proofErr w:type="spellStart"/>
-      <w:r>
-        <w:t>JavaDoc</w:t>
-      </w:r>
-      <w:proofErr w:type="spellEnd"/>
-      <w:r>
-        <w:t xml:space="preserve"> o similar.</w:t>
+        <w:t>Referencia a la documentación JavaDoc o similar.</w:t>
       </w:r>
     </w:p>
     <w:p>
@@ -7718,23 +7328,7 @@
     </w:p>
     <w:p>
       <w:r>
-        <w:t xml:space="preserve">Investigar sobre </w:t>
-      </w:r>
-      <w:proofErr w:type="spellStart"/>
-      <w:r>
-        <w:t>Flutter</w:t>
-      </w:r>
-      <w:proofErr w:type="spellEnd"/>
-      <w:r>
-        <w:t xml:space="preserve">, MAUI, </w:t>
-      </w:r>
-      <w:proofErr w:type="spellStart"/>
-      <w:r>
-        <w:t>Electron</w:t>
-      </w:r>
-      <w:proofErr w:type="spellEnd"/>
-      <w:r>
-        <w:t>, HTMX, Unity, ASP .NET</w:t>
+        <w:t>Investigar sobre Flutter, MAUI, Electron, HTMX, Unity, ASP .NET</w:t>
       </w:r>
     </w:p>
     <w:p/>
@@ -7746,15 +7340,7 @@
         <w:t>he utilizado</w:t>
       </w:r>
       <w:r>
-        <w:t xml:space="preserve"> para escribir código, como Visual Studio </w:t>
-      </w:r>
-      <w:proofErr w:type="spellStart"/>
-      <w:r>
-        <w:t>Code</w:t>
-      </w:r>
-      <w:proofErr w:type="spellEnd"/>
-      <w:r>
-        <w:t>, IntelliJ IDEA, Eclipse</w:t>
+        <w:t xml:space="preserve"> para escribir código, como Visual Studio Code, IntelliJ IDEA, Eclipse</w:t>
       </w:r>
       <w:r>
         <w:t>, Android Studio</w:t>
@@ -7772,23 +7358,7 @@
     <w:p/>
     <w:p>
       <w:r>
-        <w:t xml:space="preserve">Librerías y </w:t>
-      </w:r>
-      <w:proofErr w:type="spellStart"/>
-      <w:r>
-        <w:t>Frameworks</w:t>
-      </w:r>
-      <w:proofErr w:type="spellEnd"/>
-      <w:r>
-        <w:t xml:space="preserve">: Puedo enumerar las librerías y </w:t>
-      </w:r>
-      <w:proofErr w:type="spellStart"/>
-      <w:r>
-        <w:t>frameworks</w:t>
-      </w:r>
-      <w:proofErr w:type="spellEnd"/>
-      <w:r>
-        <w:t xml:space="preserve"> específicos que he utilizado en mi desarrollo.</w:t>
+        <w:t>Librerías y Frameworks: Puedo enumerar las librerías y frameworks específicos que he utilizado en mi desarrollo.</w:t>
       </w:r>
     </w:p>
     <w:p/>
@@ -7800,39 +7370,7 @@
     <w:p/>
     <w:p>
       <w:r>
-        <w:t xml:space="preserve">Herramientas de </w:t>
-      </w:r>
-      <w:proofErr w:type="spellStart"/>
-      <w:r>
-        <w:t>Testing</w:t>
-      </w:r>
-      <w:proofErr w:type="spellEnd"/>
-      <w:r>
-        <w:t xml:space="preserve"> y Depuración: Si has utilizado herramientas específicas para </w:t>
-      </w:r>
-      <w:proofErr w:type="spellStart"/>
-      <w:r>
-        <w:t>testing</w:t>
-      </w:r>
-      <w:proofErr w:type="spellEnd"/>
-      <w:r>
-        <w:t xml:space="preserve"> y depuración, como </w:t>
-      </w:r>
-      <w:proofErr w:type="spellStart"/>
-      <w:r>
-        <w:t>Jest</w:t>
-      </w:r>
-      <w:proofErr w:type="spellEnd"/>
-      <w:r>
-        <w:t xml:space="preserve">, </w:t>
-      </w:r>
-      <w:proofErr w:type="spellStart"/>
-      <w:r>
-        <w:t>Selenium</w:t>
-      </w:r>
-      <w:proofErr w:type="spellEnd"/>
-      <w:r>
-        <w:t>, etc., también es relevante incluirlas.</w:t>
+        <w:t>Herramientas de Testing y Depuración: Si has utilizado herramientas específicas para testing y depuración, como Jest, Selenium, etc., también es relevante incluirlas.</w:t>
       </w:r>
     </w:p>
     <w:p>
@@ -7851,15 +7389,7 @@
     </w:p>
     <w:p>
       <w:r>
-        <w:t xml:space="preserve">Uso de </w:t>
-      </w:r>
-      <w:proofErr w:type="spellStart"/>
-      <w:r>
-        <w:t>github</w:t>
-      </w:r>
-      <w:proofErr w:type="spellEnd"/>
-      <w:r>
-        <w:t xml:space="preserve"> y referencia a mi repositorio</w:t>
+        <w:t>Uso de github y referencia a mi repositorio</w:t>
       </w:r>
     </w:p>
     <w:p>
@@ -7906,10 +7436,7 @@
       </w:r>
       <w:bookmarkEnd w:id="29"/>
     </w:p>
-    <w:p>
-      <w:bookmarkStart w:id="30" w:name="_GoBack"/>
-      <w:bookmarkEnd w:id="30"/>
-    </w:p>
+    <w:p/>
     <w:p>
       <w:pPr>
         <w:pStyle w:val="Ttulo2"/>
@@ -7918,11 +7445,11 @@
           <w:numId w:val="1"/>
         </w:numPr>
       </w:pPr>
-      <w:bookmarkStart w:id="31" w:name="_Toc162270718"/>
+      <w:bookmarkStart w:id="30" w:name="_Toc162270718"/>
       <w:r>
         <w:t>Conclusiones personales</w:t>
       </w:r>
-      <w:bookmarkEnd w:id="31"/>
+      <w:bookmarkEnd w:id="30"/>
     </w:p>
     <w:p/>
     <w:p>
@@ -7933,12 +7460,12 @@
           <w:numId w:val="1"/>
         </w:numPr>
       </w:pPr>
-      <w:bookmarkStart w:id="32" w:name="_Toc162270719"/>
+      <w:bookmarkStart w:id="31" w:name="_Toc162270719"/>
       <w:r>
         <w:lastRenderedPageBreak/>
         <w:t>Posibles ampliaciones y mejoras</w:t>
       </w:r>
-      <w:bookmarkEnd w:id="32"/>
+      <w:bookmarkEnd w:id="31"/>
     </w:p>
     <w:p>
       <w:r>
@@ -7952,6 +7479,11 @@
     <w:p>
       <w:r>
         <w:t>Ampliar la aplicación para que cubra otros servicios como las comandas de mesa y reservas en línea.</w:t>
+      </w:r>
+    </w:p>
+    <w:p>
+      <w:r>
+        <w:t>Dar la opción al usuario a seleccionar sus alergenos, de manera que no le saldrán productos que los contengan.</w:t>
       </w:r>
     </w:p>
     <w:p>
@@ -7962,11 +7494,11 @@
           <w:numId w:val="1"/>
         </w:numPr>
       </w:pPr>
-      <w:bookmarkStart w:id="33" w:name="_Toc162270720"/>
+      <w:bookmarkStart w:id="32" w:name="_Toc162270720"/>
       <w:r>
         <w:t>Referencias</w:t>
       </w:r>
-      <w:bookmarkEnd w:id="33"/>
+      <w:bookmarkEnd w:id="32"/>
     </w:p>
     <w:p/>
     <w:p>
@@ -7977,11 +7509,11 @@
           <w:numId w:val="1"/>
         </w:numPr>
       </w:pPr>
-      <w:bookmarkStart w:id="34" w:name="_Toc162270721"/>
+      <w:bookmarkStart w:id="33" w:name="_Toc162270721"/>
       <w:r>
         <w:t>Bibliografía</w:t>
       </w:r>
-      <w:bookmarkEnd w:id="34"/>
+      <w:bookmarkEnd w:id="33"/>
     </w:p>
     <w:p/>
     <w:p>
@@ -7992,11 +7524,11 @@
           <w:numId w:val="1"/>
         </w:numPr>
       </w:pPr>
-      <w:bookmarkStart w:id="35" w:name="_Toc162270722"/>
+      <w:bookmarkStart w:id="34" w:name="_Toc162270722"/>
       <w:r>
         <w:t>Direcciones web</w:t>
       </w:r>
-      <w:bookmarkEnd w:id="35"/>
+      <w:bookmarkEnd w:id="34"/>
     </w:p>
     <w:p/>
     <w:p>
@@ -8007,11 +7539,11 @@
           <w:numId w:val="1"/>
         </w:numPr>
       </w:pPr>
-      <w:bookmarkStart w:id="36" w:name="_Toc162270723"/>
+      <w:bookmarkStart w:id="35" w:name="_Toc162270723"/>
       <w:r>
         <w:t>Artículos, revistas, apuntes, …</w:t>
       </w:r>
-      <w:bookmarkEnd w:id="36"/>
+      <w:bookmarkEnd w:id="35"/>
     </w:p>
     <w:sectPr>
       <w:headerReference w:type="default" r:id="rId47"/>
@@ -8028,7 +7560,7 @@
 </file>
 
 <file path=word/endnotes.xml><?xml version="1.0" encoding="utf-8"?>
-<w:endnotes xmlns:wpc="http://schemas.microsoft.com/office/word/2010/wordprocessingCanvas" xmlns:cx="http://schemas.microsoft.com/office/drawing/2014/chartex" xmlns:cx1="http://schemas.microsoft.com/office/drawing/2015/9/8/chartex" xmlns:cx2="http://schemas.microsoft.com/office/drawing/2015/10/21/chartex" xmlns:cx3="http://schemas.microsoft.com/office/drawing/2016/5/9/chartex" xmlns:cx4="http://schemas.microsoft.com/office/drawing/2016/5/10/chartex" xmlns:cx5="http://schemas.microsoft.com/office/drawing/2016/5/11/chartex" xmlns:cx6="http://schemas.microsoft.com/office/drawing/2016/5/12/chartex" xmlns:cx7="http://schemas.microsoft.com/office/drawing/2016/5/13/chartex" xmlns:cx8="http://schemas.microsoft.com/office/drawing/2016/5/14/chartex" xmlns:mc="http://schemas.openxmlformats.org/markup-compatibility/2006" xmlns:aink="http://schemas.microsoft.com/office/drawing/2016/ink" xmlns:am3d="http://schemas.microsoft.com/office/drawing/2017/model3d" xmlns:o="urn:schemas-microsoft-com:office:office" xmlns:r="http://schemas.openxmlformats.org/officeDocument/2006/relationships" xmlns:m="http://schemas.openxmlformats.org/officeDocument/2006/math" xmlns:v="urn:schemas-microsoft-com:vml" xmlns:wp14="http://schemas.microsoft.com/office/word/2010/wordprocessingDrawing" xmlns:wp="http://schemas.openxmlformats.org/drawingml/2006/wordprocessingDrawing" xmlns:w10="urn:schemas-microsoft-com:office:word" xmlns:w="http://schemas.openxmlformats.org/wordprocessingml/2006/main" xmlns:w14="http://schemas.microsoft.com/office/word/2010/wordml" xmlns:w15="http://schemas.microsoft.com/office/word/2012/wordml" xmlns:w16cid="http://schemas.microsoft.com/office/word/2016/wordml/cid" xmlns:w16se="http://schemas.microsoft.com/office/word/2015/wordml/symex" xmlns:wpg="http://schemas.microsoft.com/office/word/2010/wordprocessingGroup" xmlns:wpi="http://schemas.microsoft.com/office/word/2010/wordprocessingInk" xmlns:wne="http://schemas.microsoft.com/office/word/2006/wordml" xmlns:wps="http://schemas.microsoft.com/office/word/2010/wordprocessingShape" mc:Ignorable="w14 w15 w16se w16cid wp14">
+<w:endnotes xmlns:wpc="http://schemas.microsoft.com/office/word/2010/wordprocessingCanvas" xmlns:cx="http://schemas.microsoft.com/office/drawing/2014/chartex" xmlns:cx1="http://schemas.microsoft.com/office/drawing/2015/9/8/chartex" xmlns:cx2="http://schemas.microsoft.com/office/drawing/2015/10/21/chartex" xmlns:cx3="http://schemas.microsoft.com/office/drawing/2016/5/9/chartex" xmlns:cx4="http://schemas.microsoft.com/office/drawing/2016/5/10/chartex" xmlns:cx5="http://schemas.microsoft.com/office/drawing/2016/5/11/chartex" xmlns:cx6="http://schemas.microsoft.com/office/drawing/2016/5/12/chartex" xmlns:cx7="http://schemas.microsoft.com/office/drawing/2016/5/13/chartex" xmlns:cx8="http://schemas.microsoft.com/office/drawing/2016/5/14/chartex" xmlns:mc="http://schemas.openxmlformats.org/markup-compatibility/2006" xmlns:aink="http://schemas.microsoft.com/office/drawing/2016/ink" xmlns:am3d="http://schemas.microsoft.com/office/drawing/2017/model3d" xmlns:o="urn:schemas-microsoft-com:office:office" xmlns:r="http://schemas.openxmlformats.org/officeDocument/2006/relationships" xmlns:m="http://schemas.openxmlformats.org/officeDocument/2006/math" xmlns:v="urn:schemas-microsoft-com:vml" xmlns:wp14="http://schemas.microsoft.com/office/word/2010/wordprocessingDrawing" xmlns:wp="http://schemas.openxmlformats.org/drawingml/2006/wordprocessingDrawing" xmlns:w10="urn:schemas-microsoft-com:office:word" xmlns:w="http://schemas.openxmlformats.org/wordprocessingml/2006/main" xmlns:w14="http://schemas.microsoft.com/office/word/2010/wordml" xmlns:w15="http://schemas.microsoft.com/office/word/2012/wordml" xmlns:w16cex="http://schemas.microsoft.com/office/word/2018/wordml/cex" xmlns:w16cid="http://schemas.microsoft.com/office/word/2016/wordml/cid" xmlns:w16="http://schemas.microsoft.com/office/word/2018/wordml" xmlns:w16sdtdh="http://schemas.microsoft.com/office/word/2020/wordml/sdtdatahash" xmlns:w16se="http://schemas.microsoft.com/office/word/2015/wordml/symex" xmlns:wpg="http://schemas.microsoft.com/office/word/2010/wordprocessingGroup" xmlns:wpi="http://schemas.microsoft.com/office/word/2010/wordprocessingInk" xmlns:wne="http://schemas.microsoft.com/office/word/2006/wordml" xmlns:wps="http://schemas.microsoft.com/office/word/2010/wordprocessingShape" mc:Ignorable="w14 w15 w16se w16cid w16 w16cex w16sdtdh wp14">
   <w:endnote w:type="separator" w:id="-1">
     <w:p>
       <w:pPr>
@@ -8053,7 +7585,7 @@
 </file>
 
 <file path=word/footer1.xml><?xml version="1.0" encoding="utf-8"?>
-<w:ftr xmlns:wpc="http://schemas.microsoft.com/office/word/2010/wordprocessingCanvas" xmlns:cx="http://schemas.microsoft.com/office/drawing/2014/chartex" xmlns:cx1="http://schemas.microsoft.com/office/drawing/2015/9/8/chartex" xmlns:cx2="http://schemas.microsoft.com/office/drawing/2015/10/21/chartex" xmlns:cx3="http://schemas.microsoft.com/office/drawing/2016/5/9/chartex" xmlns:cx4="http://schemas.microsoft.com/office/drawing/2016/5/10/chartex" xmlns:cx5="http://schemas.microsoft.com/office/drawing/2016/5/11/chartex" xmlns:cx6="http://schemas.microsoft.com/office/drawing/2016/5/12/chartex" xmlns:cx7="http://schemas.microsoft.com/office/drawing/2016/5/13/chartex" xmlns:cx8="http://schemas.microsoft.com/office/drawing/2016/5/14/chartex" xmlns:mc="http://schemas.openxmlformats.org/markup-compatibility/2006" xmlns:aink="http://schemas.microsoft.com/office/drawing/2016/ink" xmlns:am3d="http://schemas.microsoft.com/office/drawing/2017/model3d" xmlns:o="urn:schemas-microsoft-com:office:office" xmlns:r="http://schemas.openxmlformats.org/officeDocument/2006/relationships" xmlns:m="http://schemas.openxmlformats.org/officeDocument/2006/math" xmlns:v="urn:schemas-microsoft-com:vml" xmlns:wp14="http://schemas.microsoft.com/office/word/2010/wordprocessingDrawing" xmlns:wp="http://schemas.openxmlformats.org/drawingml/2006/wordprocessingDrawing" xmlns:w10="urn:schemas-microsoft-com:office:word" xmlns:w="http://schemas.openxmlformats.org/wordprocessingml/2006/main" xmlns:w14="http://schemas.microsoft.com/office/word/2010/wordml" xmlns:w15="http://schemas.microsoft.com/office/word/2012/wordml" xmlns:w16cid="http://schemas.microsoft.com/office/word/2016/wordml/cid" xmlns:w16se="http://schemas.microsoft.com/office/word/2015/wordml/symex" xmlns:wpg="http://schemas.microsoft.com/office/word/2010/wordprocessingGroup" xmlns:wpi="http://schemas.microsoft.com/office/word/2010/wordprocessingInk" xmlns:wne="http://schemas.microsoft.com/office/word/2006/wordml" xmlns:wps="http://schemas.microsoft.com/office/word/2010/wordprocessingShape" mc:Ignorable="w14 w15 w16se w16cid wp14">
+<w:ftr xmlns:wpc="http://schemas.microsoft.com/office/word/2010/wordprocessingCanvas" xmlns:cx="http://schemas.microsoft.com/office/drawing/2014/chartex" xmlns:cx1="http://schemas.microsoft.com/office/drawing/2015/9/8/chartex" xmlns:cx2="http://schemas.microsoft.com/office/drawing/2015/10/21/chartex" xmlns:cx3="http://schemas.microsoft.com/office/drawing/2016/5/9/chartex" xmlns:cx4="http://schemas.microsoft.com/office/drawing/2016/5/10/chartex" xmlns:cx5="http://schemas.microsoft.com/office/drawing/2016/5/11/chartex" xmlns:cx6="http://schemas.microsoft.com/office/drawing/2016/5/12/chartex" xmlns:cx7="http://schemas.microsoft.com/office/drawing/2016/5/13/chartex" xmlns:cx8="http://schemas.microsoft.com/office/drawing/2016/5/14/chartex" xmlns:mc="http://schemas.openxmlformats.org/markup-compatibility/2006" xmlns:aink="http://schemas.microsoft.com/office/drawing/2016/ink" xmlns:am3d="http://schemas.microsoft.com/office/drawing/2017/model3d" xmlns:o="urn:schemas-microsoft-com:office:office" xmlns:r="http://schemas.openxmlformats.org/officeDocument/2006/relationships" xmlns:m="http://schemas.openxmlformats.org/officeDocument/2006/math" xmlns:v="urn:schemas-microsoft-com:vml" xmlns:wp14="http://schemas.microsoft.com/office/word/2010/wordprocessingDrawing" xmlns:wp="http://schemas.openxmlformats.org/drawingml/2006/wordprocessingDrawing" xmlns:w10="urn:schemas-microsoft-com:office:word" xmlns:w="http://schemas.openxmlformats.org/wordprocessingml/2006/main" xmlns:w14="http://schemas.microsoft.com/office/word/2010/wordml" xmlns:w15="http://schemas.microsoft.com/office/word/2012/wordml" xmlns:w16cex="http://schemas.microsoft.com/office/word/2018/wordml/cex" xmlns:w16cid="http://schemas.microsoft.com/office/word/2016/wordml/cid" xmlns:w16="http://schemas.microsoft.com/office/word/2018/wordml" xmlns:w16sdtdh="http://schemas.microsoft.com/office/word/2020/wordml/sdtdatahash" xmlns:w16se="http://schemas.microsoft.com/office/word/2015/wordml/symex" xmlns:wpg="http://schemas.microsoft.com/office/word/2010/wordprocessingGroup" xmlns:wpi="http://schemas.microsoft.com/office/word/2010/wordprocessingInk" xmlns:wne="http://schemas.microsoft.com/office/word/2006/wordml" xmlns:wps="http://schemas.microsoft.com/office/word/2010/wordprocessingShape" mc:Ignorable="w14 w15 w16se w16cid w16 w16cex w16sdtdh wp14">
   <w:p>
     <w:pPr>
       <w:pStyle w:val="Piedepgina"/>
@@ -8267,6 +7799,7 @@
                           <w:calendar w:val="gregorian"/>
                         </w:date>
                       </w:sdtPr>
+                      <w:sdtEndPr/>
                       <w:sdtContent>
                         <w:p>
                           <w:pPr>
@@ -8509,7 +8042,7 @@
 </file>
 
 <file path=word/footnotes.xml><?xml version="1.0" encoding="utf-8"?>
-<w:footnotes xmlns:wpc="http://schemas.microsoft.com/office/word/2010/wordprocessingCanvas" xmlns:cx="http://schemas.microsoft.com/office/drawing/2014/chartex" xmlns:cx1="http://schemas.microsoft.com/office/drawing/2015/9/8/chartex" xmlns:cx2="http://schemas.microsoft.com/office/drawing/2015/10/21/chartex" xmlns:cx3="http://schemas.microsoft.com/office/drawing/2016/5/9/chartex" xmlns:cx4="http://schemas.microsoft.com/office/drawing/2016/5/10/chartex" xmlns:cx5="http://schemas.microsoft.com/office/drawing/2016/5/11/chartex" xmlns:cx6="http://schemas.microsoft.com/office/drawing/2016/5/12/chartex" xmlns:cx7="http://schemas.microsoft.com/office/drawing/2016/5/13/chartex" xmlns:cx8="http://schemas.microsoft.com/office/drawing/2016/5/14/chartex" xmlns:mc="http://schemas.openxmlformats.org/markup-compatibility/2006" xmlns:aink="http://schemas.microsoft.com/office/drawing/2016/ink" xmlns:am3d="http://schemas.microsoft.com/office/drawing/2017/model3d" xmlns:o="urn:schemas-microsoft-com:office:office" xmlns:r="http://schemas.openxmlformats.org/officeDocument/2006/relationships" xmlns:m="http://schemas.openxmlformats.org/officeDocument/2006/math" xmlns:v="urn:schemas-microsoft-com:vml" xmlns:wp14="http://schemas.microsoft.com/office/word/2010/wordprocessingDrawing" xmlns:wp="http://schemas.openxmlformats.org/drawingml/2006/wordprocessingDrawing" xmlns:w10="urn:schemas-microsoft-com:office:word" xmlns:w="http://schemas.openxmlformats.org/wordprocessingml/2006/main" xmlns:w14="http://schemas.microsoft.com/office/word/2010/wordml" xmlns:w15="http://schemas.microsoft.com/office/word/2012/wordml" xmlns:w16cid="http://schemas.microsoft.com/office/word/2016/wordml/cid" xmlns:w16se="http://schemas.microsoft.com/office/word/2015/wordml/symex" xmlns:wpg="http://schemas.microsoft.com/office/word/2010/wordprocessingGroup" xmlns:wpi="http://schemas.microsoft.com/office/word/2010/wordprocessingInk" xmlns:wne="http://schemas.microsoft.com/office/word/2006/wordml" xmlns:wps="http://schemas.microsoft.com/office/word/2010/wordprocessingShape" mc:Ignorable="w14 w15 w16se w16cid wp14">
+<w:footnotes xmlns:wpc="http://schemas.microsoft.com/office/word/2010/wordprocessingCanvas" xmlns:cx="http://schemas.microsoft.com/office/drawing/2014/chartex" xmlns:cx1="http://schemas.microsoft.com/office/drawing/2015/9/8/chartex" xmlns:cx2="http://schemas.microsoft.com/office/drawing/2015/10/21/chartex" xmlns:cx3="http://schemas.microsoft.com/office/drawing/2016/5/9/chartex" xmlns:cx4="http://schemas.microsoft.com/office/drawing/2016/5/10/chartex" xmlns:cx5="http://schemas.microsoft.com/office/drawing/2016/5/11/chartex" xmlns:cx6="http://schemas.microsoft.com/office/drawing/2016/5/12/chartex" xmlns:cx7="http://schemas.microsoft.com/office/drawing/2016/5/13/chartex" xmlns:cx8="http://schemas.microsoft.com/office/drawing/2016/5/14/chartex" xmlns:mc="http://schemas.openxmlformats.org/markup-compatibility/2006" xmlns:aink="http://schemas.microsoft.com/office/drawing/2016/ink" xmlns:am3d="http://schemas.microsoft.com/office/drawing/2017/model3d" xmlns:o="urn:schemas-microsoft-com:office:office" xmlns:r="http://schemas.openxmlformats.org/officeDocument/2006/relationships" xmlns:m="http://schemas.openxmlformats.org/officeDocument/2006/math" xmlns:v="urn:schemas-microsoft-com:vml" xmlns:wp14="http://schemas.microsoft.com/office/word/2010/wordprocessingDrawing" xmlns:wp="http://schemas.openxmlformats.org/drawingml/2006/wordprocessingDrawing" xmlns:w10="urn:schemas-microsoft-com:office:word" xmlns:w="http://schemas.openxmlformats.org/wordprocessingml/2006/main" xmlns:w14="http://schemas.microsoft.com/office/word/2010/wordml" xmlns:w15="http://schemas.microsoft.com/office/word/2012/wordml" xmlns:w16cex="http://schemas.microsoft.com/office/word/2018/wordml/cex" xmlns:w16cid="http://schemas.microsoft.com/office/word/2016/wordml/cid" xmlns:w16="http://schemas.microsoft.com/office/word/2018/wordml" xmlns:w16sdtdh="http://schemas.microsoft.com/office/word/2020/wordml/sdtdatahash" xmlns:w16se="http://schemas.microsoft.com/office/word/2015/wordml/symex" xmlns:wpg="http://schemas.microsoft.com/office/word/2010/wordprocessingGroup" xmlns:wpi="http://schemas.microsoft.com/office/word/2010/wordprocessingInk" xmlns:wne="http://schemas.microsoft.com/office/word/2006/wordml" xmlns:wps="http://schemas.microsoft.com/office/word/2010/wordprocessingShape" mc:Ignorable="w14 w15 w16se w16cid w16 w16cex w16sdtdh wp14">
   <w:footnote w:type="separator" w:id="-1">
     <w:p>
       <w:pPr>
@@ -8534,7 +8067,7 @@
 </file>
 
 <file path=word/header1.xml><?xml version="1.0" encoding="utf-8"?>
-<w:hdr xmlns:wpc="http://schemas.microsoft.com/office/word/2010/wordprocessingCanvas" xmlns:cx="http://schemas.microsoft.com/office/drawing/2014/chartex" xmlns:cx1="http://schemas.microsoft.com/office/drawing/2015/9/8/chartex" xmlns:cx2="http://schemas.microsoft.com/office/drawing/2015/10/21/chartex" xmlns:cx3="http://schemas.microsoft.com/office/drawing/2016/5/9/chartex" xmlns:cx4="http://schemas.microsoft.com/office/drawing/2016/5/10/chartex" xmlns:cx5="http://schemas.microsoft.com/office/drawing/2016/5/11/chartex" xmlns:cx6="http://schemas.microsoft.com/office/drawing/2016/5/12/chartex" xmlns:cx7="http://schemas.microsoft.com/office/drawing/2016/5/13/chartex" xmlns:cx8="http://schemas.microsoft.com/office/drawing/2016/5/14/chartex" xmlns:mc="http://schemas.openxmlformats.org/markup-compatibility/2006" xmlns:aink="http://schemas.microsoft.com/office/drawing/2016/ink" xmlns:am3d="http://schemas.microsoft.com/office/drawing/2017/model3d" xmlns:o="urn:schemas-microsoft-com:office:office" xmlns:r="http://schemas.openxmlformats.org/officeDocument/2006/relationships" xmlns:m="http://schemas.openxmlformats.org/officeDocument/2006/math" xmlns:v="urn:schemas-microsoft-com:vml" xmlns:wp14="http://schemas.microsoft.com/office/word/2010/wordprocessingDrawing" xmlns:wp="http://schemas.openxmlformats.org/drawingml/2006/wordprocessingDrawing" xmlns:w10="urn:schemas-microsoft-com:office:word" xmlns:w="http://schemas.openxmlformats.org/wordprocessingml/2006/main" xmlns:w14="http://schemas.microsoft.com/office/word/2010/wordml" xmlns:w15="http://schemas.microsoft.com/office/word/2012/wordml" xmlns:w16cid="http://schemas.microsoft.com/office/word/2016/wordml/cid" xmlns:w16se="http://schemas.microsoft.com/office/word/2015/wordml/symex" xmlns:wpg="http://schemas.microsoft.com/office/word/2010/wordprocessingGroup" xmlns:wpi="http://schemas.microsoft.com/office/word/2010/wordprocessingInk" xmlns:wne="http://schemas.microsoft.com/office/word/2006/wordml" xmlns:wps="http://schemas.microsoft.com/office/word/2010/wordprocessingShape" mc:Ignorable="w14 w15 w16se w16cid wp14">
+<w:hdr xmlns:wpc="http://schemas.microsoft.com/office/word/2010/wordprocessingCanvas" xmlns:cx="http://schemas.microsoft.com/office/drawing/2014/chartex" xmlns:cx1="http://schemas.microsoft.com/office/drawing/2015/9/8/chartex" xmlns:cx2="http://schemas.microsoft.com/office/drawing/2015/10/21/chartex" xmlns:cx3="http://schemas.microsoft.com/office/drawing/2016/5/9/chartex" xmlns:cx4="http://schemas.microsoft.com/office/drawing/2016/5/10/chartex" xmlns:cx5="http://schemas.microsoft.com/office/drawing/2016/5/11/chartex" xmlns:cx6="http://schemas.microsoft.com/office/drawing/2016/5/12/chartex" xmlns:cx7="http://schemas.microsoft.com/office/drawing/2016/5/13/chartex" xmlns:cx8="http://schemas.microsoft.com/office/drawing/2016/5/14/chartex" xmlns:mc="http://schemas.openxmlformats.org/markup-compatibility/2006" xmlns:aink="http://schemas.microsoft.com/office/drawing/2016/ink" xmlns:am3d="http://schemas.microsoft.com/office/drawing/2017/model3d" xmlns:o="urn:schemas-microsoft-com:office:office" xmlns:r="http://schemas.openxmlformats.org/officeDocument/2006/relationships" xmlns:m="http://schemas.openxmlformats.org/officeDocument/2006/math" xmlns:v="urn:schemas-microsoft-com:vml" xmlns:wp14="http://schemas.microsoft.com/office/word/2010/wordprocessingDrawing" xmlns:wp="http://schemas.openxmlformats.org/drawingml/2006/wordprocessingDrawing" xmlns:w10="urn:schemas-microsoft-com:office:word" xmlns:w="http://schemas.openxmlformats.org/wordprocessingml/2006/main" xmlns:w14="http://schemas.microsoft.com/office/word/2010/wordml" xmlns:w15="http://schemas.microsoft.com/office/word/2012/wordml" xmlns:w16cex="http://schemas.microsoft.com/office/word/2018/wordml/cex" xmlns:w16cid="http://schemas.microsoft.com/office/word/2016/wordml/cid" xmlns:w16="http://schemas.microsoft.com/office/word/2018/wordml" xmlns:w16sdtdh="http://schemas.microsoft.com/office/word/2020/wordml/sdtdatahash" xmlns:w16se="http://schemas.microsoft.com/office/word/2015/wordml/symex" xmlns:wpg="http://schemas.microsoft.com/office/word/2010/wordprocessingGroup" xmlns:wpi="http://schemas.microsoft.com/office/word/2010/wordprocessingInk" xmlns:wne="http://schemas.microsoft.com/office/word/2006/wordml" xmlns:wps="http://schemas.microsoft.com/office/word/2010/wordprocessingShape" mc:Ignorable="w14 w15 w16se w16cid w16 w16cex w16sdtdh wp14">
   <w:p>
     <w:pPr>
       <w:spacing w:line="264" w:lineRule="auto"/>
@@ -8616,7 +8149,7 @@
             </wp:anchor>
           </w:drawing>
         </mc:Choice>
-        <mc:Fallback xmlns:w16cex="http://schemas.microsoft.com/office/word/2018/wordml/cex" xmlns:w16="http://schemas.microsoft.com/office/word/2018/wordml" xmlns:w16sdtdh="http://schemas.microsoft.com/office/word/2020/wordml/sdtdatahash">
+        <mc:Fallback>
           <w:pict>
             <v:rect w14:anchorId="38389E50" id="Rectángulo 222" o:spid="_x0000_s1026" style="position:absolute;margin-left:0;margin-top:0;width:580.8pt;height:752.4pt;z-index:251659264;visibility:visible;mso-wrap-style:square;mso-width-percent:950;mso-height-percent:950;mso-wrap-distance-left:9pt;mso-wrap-distance-top:0;mso-wrap-distance-right:9pt;mso-wrap-distance-bottom:0;mso-position-horizontal:center;mso-position-horizontal-relative:page;mso-position-vertical:center;mso-position-vertical-relative:page;mso-width-percent:950;mso-height-percent:950;mso-width-relative:page;mso-height-relative:page;v-text-anchor:middle" o:gfxdata="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" filled="f" strokecolor="#0d87a6 [1614]" strokeweight="1.25pt">
               <v:stroke endcap="round"/>
@@ -8663,7 +8196,7 @@
 </file>
 
 <file path=word/numbering.xml><?xml version="1.0" encoding="utf-8"?>
-<w:numbering xmlns:wpc="http://schemas.microsoft.com/office/word/2010/wordprocessingCanvas" xmlns:cx="http://schemas.microsoft.com/office/drawing/2014/chartex" xmlns:cx1="http://schemas.microsoft.com/office/drawing/2015/9/8/chartex" xmlns:cx2="http://schemas.microsoft.com/office/drawing/2015/10/21/chartex" xmlns:cx3="http://schemas.microsoft.com/office/drawing/2016/5/9/chartex" xmlns:cx4="http://schemas.microsoft.com/office/drawing/2016/5/10/chartex" xmlns:cx5="http://schemas.microsoft.com/office/drawing/2016/5/11/chartex" xmlns:cx6="http://schemas.microsoft.com/office/drawing/2016/5/12/chartex" xmlns:cx7="http://schemas.microsoft.com/office/drawing/2016/5/13/chartex" xmlns:cx8="http://schemas.microsoft.com/office/drawing/2016/5/14/chartex" xmlns:mc="http://schemas.openxmlformats.org/markup-compatibility/2006" xmlns:aink="http://schemas.microsoft.com/office/drawing/2016/ink" xmlns:am3d="http://schemas.microsoft.com/office/drawing/2017/model3d" xmlns:o="urn:schemas-microsoft-com:office:office" xmlns:r="http://schemas.openxmlformats.org/officeDocument/2006/relationships" xmlns:m="http://schemas.openxmlformats.org/officeDocument/2006/math" xmlns:v="urn:schemas-microsoft-com:vml" xmlns:wp14="http://schemas.microsoft.com/office/word/2010/wordprocessingDrawing" xmlns:wp="http://schemas.openxmlformats.org/drawingml/2006/wordprocessingDrawing" xmlns:w10="urn:schemas-microsoft-com:office:word" xmlns:w="http://schemas.openxmlformats.org/wordprocessingml/2006/main" xmlns:w14="http://schemas.microsoft.com/office/word/2010/wordml" xmlns:w15="http://schemas.microsoft.com/office/word/2012/wordml" xmlns:w16cid="http://schemas.microsoft.com/office/word/2016/wordml/cid" xmlns:w16se="http://schemas.microsoft.com/office/word/2015/wordml/symex" xmlns:wpg="http://schemas.microsoft.com/office/word/2010/wordprocessingGroup" xmlns:wpi="http://schemas.microsoft.com/office/word/2010/wordprocessingInk" xmlns:wne="http://schemas.microsoft.com/office/word/2006/wordml" xmlns:wps="http://schemas.microsoft.com/office/word/2010/wordprocessingShape" mc:Ignorable="w14 w15 w16se w16cid wp14">
+<w:numbering xmlns:wpc="http://schemas.microsoft.com/office/word/2010/wordprocessingCanvas" xmlns:cx="http://schemas.microsoft.com/office/drawing/2014/chartex" xmlns:cx1="http://schemas.microsoft.com/office/drawing/2015/9/8/chartex" xmlns:cx2="http://schemas.microsoft.com/office/drawing/2015/10/21/chartex" xmlns:cx3="http://schemas.microsoft.com/office/drawing/2016/5/9/chartex" xmlns:cx4="http://schemas.microsoft.com/office/drawing/2016/5/10/chartex" xmlns:cx5="http://schemas.microsoft.com/office/drawing/2016/5/11/chartex" xmlns:cx6="http://schemas.microsoft.com/office/drawing/2016/5/12/chartex" xmlns:cx7="http://schemas.microsoft.com/office/drawing/2016/5/13/chartex" xmlns:cx8="http://schemas.microsoft.com/office/drawing/2016/5/14/chartex" xmlns:mc="http://schemas.openxmlformats.org/markup-compatibility/2006" xmlns:aink="http://schemas.microsoft.com/office/drawing/2016/ink" xmlns:am3d="http://schemas.microsoft.com/office/drawing/2017/model3d" xmlns:o="urn:schemas-microsoft-com:office:office" xmlns:r="http://schemas.openxmlformats.org/officeDocument/2006/relationships" xmlns:m="http://schemas.openxmlformats.org/officeDocument/2006/math" xmlns:v="urn:schemas-microsoft-com:vml" xmlns:wp14="http://schemas.microsoft.com/office/word/2010/wordprocessingDrawing" xmlns:wp="http://schemas.openxmlformats.org/drawingml/2006/wordprocessingDrawing" xmlns:w10="urn:schemas-microsoft-com:office:word" xmlns:w="http://schemas.openxmlformats.org/wordprocessingml/2006/main" xmlns:w14="http://schemas.microsoft.com/office/word/2010/wordml" xmlns:w15="http://schemas.microsoft.com/office/word/2012/wordml" xmlns:w16cex="http://schemas.microsoft.com/office/word/2018/wordml/cex" xmlns:w16cid="http://schemas.microsoft.com/office/word/2016/wordml/cid" xmlns:w16="http://schemas.microsoft.com/office/word/2018/wordml" xmlns:w16sdtdh="http://schemas.microsoft.com/office/word/2020/wordml/sdtdatahash" xmlns:w16se="http://schemas.microsoft.com/office/word/2015/wordml/symex" xmlns:wpg="http://schemas.microsoft.com/office/word/2010/wordprocessingGroup" xmlns:wpi="http://schemas.microsoft.com/office/word/2010/wordprocessingInk" xmlns:wne="http://schemas.microsoft.com/office/word/2006/wordml" xmlns:wps="http://schemas.microsoft.com/office/word/2010/wordprocessingShape" mc:Ignorable="w14 w15 w16se w16cid w16 w16cex w16sdtdh wp14">
   <w:abstractNum w:abstractNumId="0" w15:restartNumberingAfterBreak="0">
     <w:nsid w:val="02080990"/>
     <w:multiLevelType w:val="hybridMultilevel"/>
@@ -10362,7 +9895,7 @@
 </file>
 
 <file path=word/styles.xml><?xml version="1.0" encoding="utf-8"?>
-<w:styles xmlns:mc="http://schemas.openxmlformats.org/markup-compatibility/2006" xmlns:r="http://schemas.openxmlformats.org/officeDocument/2006/relationships" xmlns:w="http://schemas.openxmlformats.org/wordprocessingml/2006/main" xmlns:w14="http://schemas.microsoft.com/office/word/2010/wordml" xmlns:w15="http://schemas.microsoft.com/office/word/2012/wordml" xmlns:w16cid="http://schemas.microsoft.com/office/word/2016/wordml/cid" xmlns:w16se="http://schemas.microsoft.com/office/word/2015/wordml/symex" mc:Ignorable="w14 w15 w16se w16cid">
+<w:styles xmlns:mc="http://schemas.openxmlformats.org/markup-compatibility/2006" xmlns:r="http://schemas.openxmlformats.org/officeDocument/2006/relationships" xmlns:w="http://schemas.openxmlformats.org/wordprocessingml/2006/main" xmlns:w14="http://schemas.microsoft.com/office/word/2010/wordml" xmlns:w15="http://schemas.microsoft.com/office/word/2012/wordml" xmlns:w16cex="http://schemas.microsoft.com/office/word/2018/wordml/cex" xmlns:w16cid="http://schemas.microsoft.com/office/word/2016/wordml/cid" xmlns:w16="http://schemas.microsoft.com/office/word/2018/wordml" xmlns:w16sdtdh="http://schemas.microsoft.com/office/word/2020/wordml/sdtdatahash" xmlns:w16se="http://schemas.microsoft.com/office/word/2015/wordml/symex" mc:Ignorable="w14 w15 w16se w16cid w16 w16cex w16sdtdh">
   <w:docDefaults>
     <w:rPrDefault>
       <w:rPr>
@@ -10378,7 +9911,7 @@
       </w:pPr>
     </w:pPrDefault>
   </w:docDefaults>
-  <w:latentStyles w:defLockedState="0" w:defUIPriority="99" w:defSemiHidden="0" w:defUnhideWhenUsed="0" w:defQFormat="0" w:count="375">
+  <w:latentStyles w:defLockedState="0" w:defUIPriority="99" w:defSemiHidden="0" w:defUnhideWhenUsed="0" w:defQFormat="0" w:count="376">
     <w:lsdException w:name="Normal" w:uiPriority="0" w:qFormat="1"/>
     <w:lsdException w:name="heading 1" w:uiPriority="9" w:qFormat="1"/>
     <w:lsdException w:name="heading 2" w:semiHidden="1" w:uiPriority="9" w:unhideWhenUsed="1" w:qFormat="1"/>
@@ -10527,11 +10060,11 @@
     <w:lsdException w:name="Table Elegant" w:semiHidden="1" w:unhideWhenUsed="1"/>
     <w:lsdException w:name="Table Professional" w:semiHidden="1" w:unhideWhenUsed="1"/>
     <w:lsdException w:name="Table Subtle 1" w:semiHidden="1" w:unhideWhenUsed="1"/>
+    <w:lsdException w:name="Table Subtle 2" w:semiHidden="1" w:unhideWhenUsed="1"/>
     <w:lsdException w:name="Table Web 1" w:semiHidden="1" w:unhideWhenUsed="1"/>
     <w:lsdException w:name="Table Web 2" w:semiHidden="1" w:unhideWhenUsed="1"/>
     <w:lsdException w:name="Balloon Text" w:semiHidden="1" w:unhideWhenUsed="1"/>
     <w:lsdException w:name="Table Grid" w:uiPriority="39"/>
-    <w:lsdException w:name="Table Theme" w:semiHidden="1" w:unhideWhenUsed="1"/>
     <w:lsdException w:name="Placeholder Text" w:semiHidden="1"/>
     <w:lsdException w:name="No Spacing" w:uiPriority="1" w:qFormat="1"/>
     <w:lsdException w:name="Light Shading" w:uiPriority="60"/>
@@ -10751,6 +10284,7 @@
     <w:lsdException w:name="Smart Hyperlink" w:semiHidden="1" w:unhideWhenUsed="1"/>
     <w:lsdException w:name="Hashtag" w:semiHidden="1" w:unhideWhenUsed="1"/>
     <w:lsdException w:name="Unresolved Mention" w:semiHidden="1" w:unhideWhenUsed="1"/>
+    <w:lsdException w:name="Smart Link" w:semiHidden="1" w:unhideWhenUsed="1"/>
   </w:latentStyles>
   <w:style w:type="paragraph" w:default="1" w:styleId="Normal">
     <w:name w:val="Normal"/>
@@ -11319,7 +10853,7 @@
 </file>
 
 <file path=word/glossary/document.xml><?xml version="1.0" encoding="utf-8"?>
-<w:glossaryDocument xmlns:wpc="http://schemas.microsoft.com/office/word/2010/wordprocessingCanvas" xmlns:cx="http://schemas.microsoft.com/office/drawing/2014/chartex" xmlns:cx1="http://schemas.microsoft.com/office/drawing/2015/9/8/chartex" xmlns:cx2="http://schemas.microsoft.com/office/drawing/2015/10/21/chartex" xmlns:cx3="http://schemas.microsoft.com/office/drawing/2016/5/9/chartex" xmlns:cx4="http://schemas.microsoft.com/office/drawing/2016/5/10/chartex" xmlns:cx5="http://schemas.microsoft.com/office/drawing/2016/5/11/chartex" xmlns:cx6="http://schemas.microsoft.com/office/drawing/2016/5/12/chartex" xmlns:cx7="http://schemas.microsoft.com/office/drawing/2016/5/13/chartex" xmlns:cx8="http://schemas.microsoft.com/office/drawing/2016/5/14/chartex" xmlns:mc="http://schemas.openxmlformats.org/markup-compatibility/2006" xmlns:aink="http://schemas.microsoft.com/office/drawing/2016/ink" xmlns:am3d="http://schemas.microsoft.com/office/drawing/2017/model3d" xmlns:o="urn:schemas-microsoft-com:office:office" xmlns:r="http://schemas.openxmlformats.org/officeDocument/2006/relationships" xmlns:m="http://schemas.openxmlformats.org/officeDocument/2006/math" xmlns:v="urn:schemas-microsoft-com:vml" xmlns:wp14="http://schemas.microsoft.com/office/word/2010/wordprocessingDrawing" xmlns:wp="http://schemas.openxmlformats.org/drawingml/2006/wordprocessingDrawing" xmlns:w10="urn:schemas-microsoft-com:office:word" xmlns:w="http://schemas.openxmlformats.org/wordprocessingml/2006/main" xmlns:w14="http://schemas.microsoft.com/office/word/2010/wordml" xmlns:w15="http://schemas.microsoft.com/office/word/2012/wordml" xmlns:w16cid="http://schemas.microsoft.com/office/word/2016/wordml/cid" xmlns:w16se="http://schemas.microsoft.com/office/word/2015/wordml/symex" xmlns:wpg="http://schemas.microsoft.com/office/word/2010/wordprocessingGroup" xmlns:wpi="http://schemas.microsoft.com/office/word/2010/wordprocessingInk" xmlns:wne="http://schemas.microsoft.com/office/word/2006/wordml" xmlns:wps="http://schemas.microsoft.com/office/word/2010/wordprocessingShape" mc:Ignorable="w14 w15 w16se w16cid wp14">
+<w:glossaryDocument xmlns:wpc="http://schemas.microsoft.com/office/word/2010/wordprocessingCanvas" xmlns:cx="http://schemas.microsoft.com/office/drawing/2014/chartex" xmlns:cx1="http://schemas.microsoft.com/office/drawing/2015/9/8/chartex" xmlns:cx2="http://schemas.microsoft.com/office/drawing/2015/10/21/chartex" xmlns:cx3="http://schemas.microsoft.com/office/drawing/2016/5/9/chartex" xmlns:cx4="http://schemas.microsoft.com/office/drawing/2016/5/10/chartex" xmlns:cx5="http://schemas.microsoft.com/office/drawing/2016/5/11/chartex" xmlns:cx6="http://schemas.microsoft.com/office/drawing/2016/5/12/chartex" xmlns:cx7="http://schemas.microsoft.com/office/drawing/2016/5/13/chartex" xmlns:cx8="http://schemas.microsoft.com/office/drawing/2016/5/14/chartex" xmlns:mc="http://schemas.openxmlformats.org/markup-compatibility/2006" xmlns:aink="http://schemas.microsoft.com/office/drawing/2016/ink" xmlns:am3d="http://schemas.microsoft.com/office/drawing/2017/model3d" xmlns:o="urn:schemas-microsoft-com:office:office" xmlns:r="http://schemas.openxmlformats.org/officeDocument/2006/relationships" xmlns:m="http://schemas.openxmlformats.org/officeDocument/2006/math" xmlns:v="urn:schemas-microsoft-com:vml" xmlns:wp14="http://schemas.microsoft.com/office/word/2010/wordprocessingDrawing" xmlns:wp="http://schemas.openxmlformats.org/drawingml/2006/wordprocessingDrawing" xmlns:w10="urn:schemas-microsoft-com:office:word" xmlns:w="http://schemas.openxmlformats.org/wordprocessingml/2006/main" xmlns:w14="http://schemas.microsoft.com/office/word/2010/wordml" xmlns:w15="http://schemas.microsoft.com/office/word/2012/wordml" xmlns:w16cex="http://schemas.microsoft.com/office/word/2018/wordml/cex" xmlns:w16cid="http://schemas.microsoft.com/office/word/2016/wordml/cid" xmlns:w16="http://schemas.microsoft.com/office/word/2018/wordml" xmlns:w16sdtdh="http://schemas.microsoft.com/office/word/2020/wordml/sdtdatahash" xmlns:w16se="http://schemas.microsoft.com/office/word/2015/wordml/symex" xmlns:wpg="http://schemas.microsoft.com/office/word/2010/wordprocessingGroup" xmlns:wpi="http://schemas.microsoft.com/office/word/2010/wordprocessingInk" xmlns:wne="http://schemas.microsoft.com/office/word/2006/wordml" xmlns:wps="http://schemas.microsoft.com/office/word/2010/wordprocessingShape" mc:Ignorable="w14 w15 w16se w16cid w16 w16cex w16sdtdh wp14">
   <w:docParts>
     <w:docPart>
       <w:docPartPr>
@@ -11390,7 +10924,7 @@
 </file>
 
 <file path=word/glossary/fontTable.xml><?xml version="1.0" encoding="utf-8"?>
-<w:fonts xmlns:mc="http://schemas.openxmlformats.org/markup-compatibility/2006" xmlns:r="http://schemas.openxmlformats.org/officeDocument/2006/relationships" xmlns:w="http://schemas.openxmlformats.org/wordprocessingml/2006/main" xmlns:w14="http://schemas.microsoft.com/office/word/2010/wordml" xmlns:w15="http://schemas.microsoft.com/office/word/2012/wordml" xmlns:w16cid="http://schemas.microsoft.com/office/word/2016/wordml/cid" xmlns:w16se="http://schemas.microsoft.com/office/word/2015/wordml/symex" mc:Ignorable="w14 w15 w16se w16cid">
+<w:fonts xmlns:mc="http://schemas.openxmlformats.org/markup-compatibility/2006" xmlns:r="http://schemas.openxmlformats.org/officeDocument/2006/relationships" xmlns:w="http://schemas.openxmlformats.org/wordprocessingml/2006/main" xmlns:w14="http://schemas.microsoft.com/office/word/2010/wordml" xmlns:w15="http://schemas.microsoft.com/office/word/2012/wordml" xmlns:w16cex="http://schemas.microsoft.com/office/word/2018/wordml/cex" xmlns:w16cid="http://schemas.microsoft.com/office/word/2016/wordml/cid" xmlns:w16="http://schemas.microsoft.com/office/word/2018/wordml" xmlns:w16sdtdh="http://schemas.microsoft.com/office/word/2020/wordml/sdtdatahash" xmlns:w16se="http://schemas.microsoft.com/office/word/2015/wordml/symex" mc:Ignorable="w14 w15 w16se w16cid w16 w16cex w16sdtdh">
   <w:font w:name="Symbol">
     <w:panose1 w:val="05050102010706020507"/>
     <w:charset w:val="02"/>
@@ -11445,20 +10979,20 @@
     <w:charset w:val="00"/>
     <w:family w:val="swiss"/>
     <w:pitch w:val="variable"/>
-    <w:sig w:usb0="E4002EFF" w:usb1="C000247B" w:usb2="00000009" w:usb3="00000000" w:csb0="000001FF" w:csb1="00000000"/>
+    <w:sig w:usb0="E4002EFF" w:usb1="C200247B" w:usb2="00000009" w:usb3="00000000" w:csb0="000001FF" w:csb1="00000000"/>
   </w:font>
   <w:font w:name="Calibri Light">
     <w:panose1 w:val="020F0302020204030204"/>
     <w:charset w:val="00"/>
     <w:family w:val="swiss"/>
     <w:pitch w:val="variable"/>
-    <w:sig w:usb0="E4002EFF" w:usb1="C000247B" w:usb2="00000009" w:usb3="00000000" w:csb0="000001FF" w:csb1="00000000"/>
+    <w:sig w:usb0="E4002EFF" w:usb1="C200247B" w:usb2="00000009" w:usb3="00000000" w:csb0="000001FF" w:csb1="00000000"/>
   </w:font>
 </w:fonts>
 </file>
 
 <file path=word/glossary/settings.xml><?xml version="1.0" encoding="utf-8"?>
-<w:settings xmlns:mc="http://schemas.openxmlformats.org/markup-compatibility/2006" xmlns:o="urn:schemas-microsoft-com:office:office" xmlns:r="http://schemas.openxmlformats.org/officeDocument/2006/relationships" xmlns:m="http://schemas.openxmlformats.org/officeDocument/2006/math" xmlns:v="urn:schemas-microsoft-com:vml" xmlns:w10="urn:schemas-microsoft-com:office:word" xmlns:w="http://schemas.openxmlformats.org/wordprocessingml/2006/main" xmlns:w14="http://schemas.microsoft.com/office/word/2010/wordml" xmlns:w15="http://schemas.microsoft.com/office/word/2012/wordml" xmlns:w16cid="http://schemas.microsoft.com/office/word/2016/wordml/cid" xmlns:w16se="http://schemas.microsoft.com/office/word/2015/wordml/symex" xmlns:sl="http://schemas.openxmlformats.org/schemaLibrary/2006/main" mc:Ignorable="w14 w15 w16se w16cid">
+<w:settings xmlns:mc="http://schemas.openxmlformats.org/markup-compatibility/2006" xmlns:o="urn:schemas-microsoft-com:office:office" xmlns:r="http://schemas.openxmlformats.org/officeDocument/2006/relationships" xmlns:m="http://schemas.openxmlformats.org/officeDocument/2006/math" xmlns:v="urn:schemas-microsoft-com:vml" xmlns:w10="urn:schemas-microsoft-com:office:word" xmlns:w="http://schemas.openxmlformats.org/wordprocessingml/2006/main" xmlns:w14="http://schemas.microsoft.com/office/word/2010/wordml" xmlns:w15="http://schemas.microsoft.com/office/word/2012/wordml" xmlns:w16cex="http://schemas.microsoft.com/office/word/2018/wordml/cex" xmlns:w16cid="http://schemas.microsoft.com/office/word/2016/wordml/cid" xmlns:w16="http://schemas.microsoft.com/office/word/2018/wordml" xmlns:w16sdtdh="http://schemas.microsoft.com/office/word/2020/wordml/sdtdatahash" xmlns:w16se="http://schemas.microsoft.com/office/word/2015/wordml/symex" xmlns:sl="http://schemas.openxmlformats.org/schemaLibrary/2006/main" mc:Ignorable="w14 w15 w16se w16cid w16 w16cex w16sdtdh">
   <w:view w:val="normal"/>
   <w:defaultTabStop w:val="708"/>
   <w:hyphenationZone w:val="425"/>
@@ -11474,6 +11008,7 @@
   </w:compat>
   <w:rsids>
     <w:rsidRoot w:val="00A64E71"/>
+    <w:rsid w:val="0003359D"/>
     <w:rsid w:val="001C3602"/>
     <w:rsid w:val="00211202"/>
     <w:rsid w:val="002F3B15"/>
@@ -11511,7 +11046,7 @@
 </file>
 
 <file path=word/glossary/styles.xml><?xml version="1.0" encoding="utf-8"?>
-<w:styles xmlns:mc="http://schemas.openxmlformats.org/markup-compatibility/2006" xmlns:r="http://schemas.openxmlformats.org/officeDocument/2006/relationships" xmlns:w="http://schemas.openxmlformats.org/wordprocessingml/2006/main" xmlns:w14="http://schemas.microsoft.com/office/word/2010/wordml" xmlns:w15="http://schemas.microsoft.com/office/word/2012/wordml" xmlns:w16cid="http://schemas.microsoft.com/office/word/2016/wordml/cid" xmlns:w16se="http://schemas.microsoft.com/office/word/2015/wordml/symex" mc:Ignorable="w14 w15 w16se w16cid">
+<w:styles xmlns:mc="http://schemas.openxmlformats.org/markup-compatibility/2006" xmlns:r="http://schemas.openxmlformats.org/officeDocument/2006/relationships" xmlns:w="http://schemas.openxmlformats.org/wordprocessingml/2006/main" xmlns:w14="http://schemas.microsoft.com/office/word/2010/wordml" xmlns:w15="http://schemas.microsoft.com/office/word/2012/wordml" xmlns:w16cex="http://schemas.microsoft.com/office/word/2018/wordml/cex" xmlns:w16cid="http://schemas.microsoft.com/office/word/2016/wordml/cid" xmlns:w16="http://schemas.microsoft.com/office/word/2018/wordml" xmlns:w16sdtdh="http://schemas.microsoft.com/office/word/2020/wordml/sdtdatahash" xmlns:w16se="http://schemas.microsoft.com/office/word/2015/wordml/symex" mc:Ignorable="w14 w15 w16se w16cid w16 w16cex w16sdtdh">
   <w:docDefaults>
     <w:rPrDefault>
       <w:rPr>
@@ -11527,7 +11062,7 @@
       </w:pPr>
     </w:pPrDefault>
   </w:docDefaults>
-  <w:latentStyles w:defLockedState="0" w:defUIPriority="99" w:defSemiHidden="0" w:defUnhideWhenUsed="0" w:defQFormat="0" w:count="375">
+  <w:latentStyles w:defLockedState="0" w:defUIPriority="99" w:defSemiHidden="0" w:defUnhideWhenUsed="0" w:defQFormat="0" w:count="376">
     <w:lsdException w:name="Normal" w:uiPriority="0" w:qFormat="1"/>
     <w:lsdException w:name="heading 1" w:uiPriority="9" w:qFormat="1"/>
     <w:lsdException w:name="heading 2" w:semiHidden="1" w:uiPriority="9" w:unhideWhenUsed="1" w:qFormat="1"/>
@@ -11676,11 +11211,11 @@
     <w:lsdException w:name="Table Elegant" w:semiHidden="1" w:unhideWhenUsed="1"/>
     <w:lsdException w:name="Table Professional" w:semiHidden="1" w:unhideWhenUsed="1"/>
     <w:lsdException w:name="Table Subtle 1" w:semiHidden="1" w:unhideWhenUsed="1"/>
+    <w:lsdException w:name="Table Subtle 2" w:semiHidden="1" w:unhideWhenUsed="1"/>
     <w:lsdException w:name="Table Web 1" w:semiHidden="1" w:unhideWhenUsed="1"/>
     <w:lsdException w:name="Table Web 2" w:semiHidden="1" w:unhideWhenUsed="1"/>
     <w:lsdException w:name="Balloon Text" w:semiHidden="1" w:unhideWhenUsed="1"/>
     <w:lsdException w:name="Table Grid" w:uiPriority="39"/>
-    <w:lsdException w:name="Table Theme" w:semiHidden="1" w:unhideWhenUsed="1"/>
     <w:lsdException w:name="Placeholder Text" w:semiHidden="1"/>
     <w:lsdException w:name="No Spacing" w:uiPriority="1" w:qFormat="1"/>
     <w:lsdException w:name="Light Shading" w:uiPriority="60"/>
@@ -11900,6 +11435,7 @@
     <w:lsdException w:name="Smart Hyperlink" w:semiHidden="1" w:unhideWhenUsed="1"/>
     <w:lsdException w:name="Hashtag" w:semiHidden="1" w:unhideWhenUsed="1"/>
     <w:lsdException w:name="Unresolved Mention" w:semiHidden="1" w:unhideWhenUsed="1"/>
+    <w:lsdException w:name="Smart Link" w:semiHidden="1" w:unhideWhenUsed="1"/>
   </w:latentStyles>
   <w:style w:type="paragraph" w:default="1" w:styleId="Normal">
     <w:name w:val="Normal"/>
@@ -11944,7 +11480,7 @@
 </file>
 
 <file path=word/glossary/webSettings.xml><?xml version="1.0" encoding="utf-8"?>
-<w:webSettings xmlns:mc="http://schemas.openxmlformats.org/markup-compatibility/2006" xmlns:r="http://schemas.openxmlformats.org/officeDocument/2006/relationships" xmlns:w="http://schemas.openxmlformats.org/wordprocessingml/2006/main" xmlns:w14="http://schemas.microsoft.com/office/word/2010/wordml" xmlns:w15="http://schemas.microsoft.com/office/word/2012/wordml" xmlns:w16cid="http://schemas.microsoft.com/office/word/2016/wordml/cid" xmlns:w16se="http://schemas.microsoft.com/office/word/2015/wordml/symex" mc:Ignorable="w14 w15 w16se w16cid">
+<w:webSettings xmlns:mc="http://schemas.openxmlformats.org/markup-compatibility/2006" xmlns:r="http://schemas.openxmlformats.org/officeDocument/2006/relationships" xmlns:w="http://schemas.openxmlformats.org/wordprocessingml/2006/main" xmlns:w14="http://schemas.microsoft.com/office/word/2010/wordml" xmlns:w15="http://schemas.microsoft.com/office/word/2012/wordml" xmlns:w16cex="http://schemas.microsoft.com/office/word/2018/wordml/cex" xmlns:w16cid="http://schemas.microsoft.com/office/word/2016/wordml/cid" xmlns:w16="http://schemas.microsoft.com/office/word/2018/wordml" xmlns:w16sdtdh="http://schemas.microsoft.com/office/word/2020/wordml/sdtdatahash" xmlns:w16se="http://schemas.microsoft.com/office/word/2015/wordml/symex" mc:Ignorable="w14 w15 w16se w16cid w16 w16cex w16sdtdh">
   <w:optimizeForBrowser/>
   <w:allowPNG/>
 </w:webSettings>

</xml_diff>

<commit_message>
Añadida la opcion de abrir el panel de administrador, solo los administradores la verán. Añadida pantalla para modificar la informacion del Usuario, carga la información al abrirse. Ahora el usuario se guarda en SharedPreferences
</commit_message>
<xml_diff>
--- a/Memoria/Memoria.docx
+++ b/Memoria/Memoria.docx
@@ -6,7 +6,7 @@
       <w:pPr>
         <w:pStyle w:val="Sinespaciado"/>
         <w:spacing w:before="1540" w:after="240"/>
-        <w:ind w:left="1416" w:hanging="1416"/>
+        <w:ind w:left="2124" w:hanging="2124"/>
         <w:jc w:val="center"/>
         <w:rPr>
           <w:rFonts w:ascii="Arial" w:eastAsiaTheme="minorHAnsi" w:hAnsi="Arial"/>
@@ -507,7 +507,21 @@
                                   <w:rPr>
                                     <w:color w:val="052F61" w:themeColor="accent1"/>
                                   </w:rPr>
-                                  <w:t xml:space="preserve"> Francisco Lliso Bisbal</w:t>
+                                  <w:t xml:space="preserve"> Francisco </w:t>
+                                </w:r>
+                                <w:proofErr w:type="spellStart"/>
+                                <w:r>
+                                  <w:rPr>
+                                    <w:color w:val="052F61" w:themeColor="accent1"/>
+                                  </w:rPr>
+                                  <w:t>Lliso</w:t>
+                                </w:r>
+                                <w:proofErr w:type="spellEnd"/>
+                                <w:r>
+                                  <w:rPr>
+                                    <w:color w:val="052F61" w:themeColor="accent1"/>
+                                  </w:rPr>
+                                  <w:t xml:space="preserve"> Bisbal</w:t>
                                 </w:r>
                               </w:p>
                             </w:txbxContent>
@@ -4098,7 +4112,15 @@
         <w:t>se puede</w:t>
       </w:r>
       <w:r>
-        <w:t xml:space="preserve"> observar la interfaz y funcionamiento de la agenda de direcciones del IBM Simon, conocido como el primer smartphone de la historia</w:t>
+        <w:t xml:space="preserve"> observar la interfaz y funcionamiento de la agenda de direcciones del IBM </w:t>
+      </w:r>
+      <w:proofErr w:type="spellStart"/>
+      <w:r>
+        <w:t>Simon</w:t>
+      </w:r>
+      <w:proofErr w:type="spellEnd"/>
+      <w:r>
+        <w:t>, conocido como el primer smartphone de la historia</w:t>
       </w:r>
       <w:r>
         <w:t xml:space="preserve"> según la </w:t>
@@ -4163,15 +4185,31 @@
         <w:t>:</w:t>
       </w:r>
       <w:r>
-        <w:t xml:space="preserve"> Las pantallas táctiles existen desde antes de la revolución de los dispositivos móviles, IBM aprovechó esta tecnología y consiguió implementar estas pantallas en su Simon, algo que hizo posible tener una aplicación como el bloc de dibujo, destinada para realizar bocetos muy limitados en cuanto a color y tamaño de las líneas, pero funcional. En la Ilustración 4 se observa un extracto del </w:t>
+        <w:t xml:space="preserve"> Las pantallas táctiles existen desde antes de la revolución de los dispositivos móviles, IBM aprovechó esta tecnología y consiguió implementar estas pantallas en su </w:t>
+      </w:r>
+      <w:proofErr w:type="spellStart"/>
+      <w:r>
+        <w:t>Simon</w:t>
+      </w:r>
+      <w:proofErr w:type="spellEnd"/>
+      <w:r>
+        <w:t xml:space="preserve">, algo que hizo posible tener una aplicación como el bloc de dibujo, destinada para realizar bocetos muy limitados en cuanto a color y tamaño de las líneas, pero funcional. En la Ilustración 4 se observa un extracto del </w:t>
       </w:r>
       <w:hyperlink r:id="rId14" w:anchor="pdf" w:history="1">
         <w:r>
           <w:rPr>
             <w:rStyle w:val="Hipervnculo"/>
           </w:rPr>
-          <w:t>manual de uso del IBM Simon</w:t>
+          <w:t xml:space="preserve">manual de uso del IBM </w:t>
         </w:r>
+        <w:proofErr w:type="spellStart"/>
+        <w:r>
+          <w:rPr>
+            <w:rStyle w:val="Hipervnculo"/>
+          </w:rPr>
+          <w:t>Simon</w:t>
+        </w:r>
+        <w:proofErr w:type="spellEnd"/>
       </w:hyperlink>
       <w:r>
         <w:t>, en el que se muestra</w:t>
@@ -4246,27 +4284,14 @@
       <w:r>
         <w:t xml:space="preserve">Ilustración </w:t>
       </w:r>
-      <w:r>
-        <w:fldChar w:fldCharType="begin"/>
-      </w:r>
-      <w:r>
-        <w:instrText xml:space="preserve"> SEQ Ilustración \* ARABIC </w:instrText>
-      </w:r>
-      <w:r>
-        <w:fldChar w:fldCharType="separate"/>
-      </w:r>
-      <w:r>
-        <w:rPr>
-          <w:noProof/>
-        </w:rPr>
-        <w:t>1</w:t>
-      </w:r>
-      <w:r>
-        <w:rPr>
-          <w:noProof/>
-        </w:rPr>
-        <w:fldChar w:fldCharType="end"/>
-      </w:r>
+      <w:fldSimple w:instr=" SEQ Ilustración \* ARABIC ">
+        <w:r>
+          <w:rPr>
+            <w:noProof/>
+          </w:rPr>
+          <w:t>1</w:t>
+        </w:r>
+      </w:fldSimple>
     </w:p>
     <w:p>
       <w:pPr>
@@ -4322,27 +4347,14 @@
       <w:r>
         <w:t xml:space="preserve">Ilustración </w:t>
       </w:r>
-      <w:r>
-        <w:fldChar w:fldCharType="begin"/>
-      </w:r>
-      <w:r>
-        <w:instrText xml:space="preserve"> SEQ Ilustración \* ARABIC </w:instrText>
-      </w:r>
-      <w:r>
-        <w:fldChar w:fldCharType="separate"/>
-      </w:r>
-      <w:r>
-        <w:rPr>
-          <w:noProof/>
-        </w:rPr>
-        <w:t>2</w:t>
-      </w:r>
-      <w:r>
-        <w:rPr>
-          <w:noProof/>
-        </w:rPr>
-        <w:fldChar w:fldCharType="end"/>
-      </w:r>
+      <w:fldSimple w:instr=" SEQ Ilustración \* ARABIC ">
+        <w:r>
+          <w:rPr>
+            <w:noProof/>
+          </w:rPr>
+          <w:t>2</w:t>
+        </w:r>
+      </w:fldSimple>
     </w:p>
     <w:p/>
     <w:p>
@@ -4398,27 +4410,14 @@
       <w:r>
         <w:t xml:space="preserve">Ilustración </w:t>
       </w:r>
-      <w:r>
-        <w:fldChar w:fldCharType="begin"/>
-      </w:r>
-      <w:r>
-        <w:instrText xml:space="preserve"> SEQ Ilustración \* ARABIC </w:instrText>
-      </w:r>
-      <w:r>
-        <w:fldChar w:fldCharType="separate"/>
-      </w:r>
-      <w:r>
-        <w:rPr>
-          <w:noProof/>
-        </w:rPr>
-        <w:t>3</w:t>
-      </w:r>
-      <w:r>
-        <w:rPr>
-          <w:noProof/>
-        </w:rPr>
-        <w:fldChar w:fldCharType="end"/>
-      </w:r>
+      <w:fldSimple w:instr=" SEQ Ilustración \* ARABIC ">
+        <w:r>
+          <w:rPr>
+            <w:noProof/>
+          </w:rPr>
+          <w:t>3</w:t>
+        </w:r>
+      </w:fldSimple>
     </w:p>
     <w:p>
       <w:pPr>
@@ -4476,27 +4475,14 @@
       <w:r>
         <w:t xml:space="preserve">Ilustración </w:t>
       </w:r>
-      <w:r>
-        <w:fldChar w:fldCharType="begin"/>
-      </w:r>
-      <w:r>
-        <w:instrText xml:space="preserve"> SEQ Ilustración \* ARABIC </w:instrText>
-      </w:r>
-      <w:r>
-        <w:fldChar w:fldCharType="separate"/>
-      </w:r>
-      <w:r>
-        <w:rPr>
-          <w:noProof/>
-        </w:rPr>
-        <w:t>4</w:t>
-      </w:r>
-      <w:r>
-        <w:rPr>
-          <w:noProof/>
-        </w:rPr>
-        <w:fldChar w:fldCharType="end"/>
-      </w:r>
+      <w:fldSimple w:instr=" SEQ Ilustración \* ARABIC ">
+        <w:r>
+          <w:rPr>
+            <w:noProof/>
+          </w:rPr>
+          <w:t>4</w:t>
+        </w:r>
+      </w:fldSimple>
     </w:p>
     <w:p>
       <w:pPr>
@@ -4548,7 +4534,31 @@
     </w:p>
     <w:p>
       <w:r>
-        <w:t>A principio de los 2000 los teléfonos Nokia dominaron el mercado de los dispositivos móviles y trajeron consigo una serie de juegos preinstalados que se convirtieron en clásicos instantáneos. Juegos como Snake, Space Impact y Bounce se convirtieron en los favoritos de los usuarios y ayudaron a popularizar los juegos móviles entre una amplia audiencia.</w:t>
+        <w:t xml:space="preserve">A principio de los 2000 los teléfonos Nokia dominaron el mercado de los dispositivos móviles y trajeron consigo una serie de juegos preinstalados que se convirtieron en clásicos instantáneos. Juegos como Snake, </w:t>
+      </w:r>
+      <w:proofErr w:type="spellStart"/>
+      <w:r>
+        <w:t>Space</w:t>
+      </w:r>
+      <w:proofErr w:type="spellEnd"/>
+      <w:r>
+        <w:t xml:space="preserve"> </w:t>
+      </w:r>
+      <w:proofErr w:type="spellStart"/>
+      <w:r>
+        <w:t>Impact</w:t>
+      </w:r>
+      <w:proofErr w:type="spellEnd"/>
+      <w:r>
+        <w:t xml:space="preserve"> y </w:t>
+      </w:r>
+      <w:proofErr w:type="spellStart"/>
+      <w:r>
+        <w:t>Bounce</w:t>
+      </w:r>
+      <w:proofErr w:type="spellEnd"/>
+      <w:r>
+        <w:t xml:space="preserve"> se convirtieron en los favoritos de los usuarios y ayudaron a popularizar los juegos móviles entre una amplia audiencia.</w:t>
       </w:r>
       <w:r>
         <w:t xml:space="preserve"> La llegada de la App Store en 2008 y un poco después Google Play, marcó un punto de inflexión en la historia de los juegos móviles, se hablará más en detalle sobre estas plataformas un poco más adelante.</w:t>
@@ -4599,6 +4609,7 @@
       <w:r>
         <w:t xml:space="preserve">Tetris: El legendario juego de rompecabezas que fue de los primeros en ser portado a dispositivos móviles. Su sencillo pero adictivo </w:t>
       </w:r>
+      <w:proofErr w:type="spellStart"/>
       <w:r>
         <w:rPr>
           <w:i/>
@@ -4606,6 +4617,7 @@
         </w:rPr>
         <w:t>gameplay</w:t>
       </w:r>
+      <w:proofErr w:type="spellEnd"/>
       <w:r>
         <w:t xml:space="preserve"> lo convirtió en un éxito instantáneo y un elemento básico en la historia de los juegos móviles. En el </w:t>
       </w:r>
@@ -4618,7 +4630,15 @@
         </w:r>
       </w:hyperlink>
       <w:r>
-        <w:t>, Robert hace una pequeña demostración de el juego.</w:t>
+        <w:t xml:space="preserve">, Robert hace una pequeña demostración </w:t>
+      </w:r>
+      <w:proofErr w:type="spellStart"/>
+      <w:r>
+        <w:t>de el</w:t>
+      </w:r>
+      <w:proofErr w:type="spellEnd"/>
+      <w:r>
+        <w:t xml:space="preserve"> juego.</w:t>
       </w:r>
     </w:p>
     <w:p>
@@ -4629,8 +4649,21 @@
           <w:numId w:val="5"/>
         </w:numPr>
       </w:pPr>
-      <w:r>
-        <w:t>Space Invaders: Este popular juego de arcade también fue adaptado a dispositivos móviles, permitiendo a los jugadores disfrutar de la emoción de combatir invasores alienígenas en cualquier lugar y en cualquier momento.</w:t>
+      <w:proofErr w:type="spellStart"/>
+      <w:r>
+        <w:t>Space</w:t>
+      </w:r>
+      <w:proofErr w:type="spellEnd"/>
+      <w:r>
+        <w:t xml:space="preserve"> </w:t>
+      </w:r>
+      <w:proofErr w:type="spellStart"/>
+      <w:r>
+        <w:t>Invaders</w:t>
+      </w:r>
+      <w:proofErr w:type="spellEnd"/>
+      <w:r>
+        <w:t>: Este popular juego de arcade también fue adaptado a dispositivos móviles, permitiendo a los jugadores disfrutar de la emoción de combatir invasores alienígenas en cualquier lugar y en cualquier momento.</w:t>
       </w:r>
     </w:p>
     <w:p>
@@ -4641,8 +4674,13 @@
           <w:numId w:val="5"/>
         </w:numPr>
       </w:pPr>
-      <w:r>
-        <w:t>Pac-Man: El clásico juego de laberinto protagonizado por un hambriento come-cocos también encontró su camino hacia los dispositivos móviles, ofreciendo a los jugadores la oportunidad de disfrutar de su acción rápida y adictiva en la palma de su mano.</w:t>
+      <w:proofErr w:type="spellStart"/>
+      <w:r>
+        <w:t>Pac</w:t>
+      </w:r>
+      <w:proofErr w:type="spellEnd"/>
+      <w:r>
+        <w:t>-Man: El clásico juego de laberinto protagonizado por un hambriento come-cocos también encontró su camino hacia los dispositivos móviles, ofreciendo a los jugadores la oportunidad de disfrutar de su acción rápida y adictiva en la palma de su mano.</w:t>
       </w:r>
     </w:p>
     <w:p>
@@ -4741,27 +4779,14 @@
       <w:r>
         <w:t xml:space="preserve">Ilustración </w:t>
       </w:r>
-      <w:r>
-        <w:fldChar w:fldCharType="begin"/>
-      </w:r>
-      <w:r>
-        <w:instrText xml:space="preserve"> SEQ Ilustración \* ARABIC </w:instrText>
-      </w:r>
-      <w:r>
-        <w:fldChar w:fldCharType="separate"/>
-      </w:r>
-      <w:r>
-        <w:rPr>
-          <w:noProof/>
-        </w:rPr>
-        <w:t>5</w:t>
-      </w:r>
-      <w:r>
-        <w:rPr>
-          <w:noProof/>
-        </w:rPr>
-        <w:fldChar w:fldCharType="end"/>
-      </w:r>
+      <w:fldSimple w:instr=" SEQ Ilustración \* ARABIC ">
+        <w:r>
+          <w:rPr>
+            <w:noProof/>
+          </w:rPr>
+          <w:t>5</w:t>
+        </w:r>
+      </w:fldSimple>
     </w:p>
     <w:p>
       <w:pPr>
@@ -4829,27 +4854,14 @@
       <w:r>
         <w:t xml:space="preserve">Ilustración </w:t>
       </w:r>
-      <w:r>
-        <w:fldChar w:fldCharType="begin"/>
-      </w:r>
-      <w:r>
-        <w:instrText xml:space="preserve"> SEQ Ilustración \* ARABIC </w:instrText>
-      </w:r>
-      <w:r>
-        <w:fldChar w:fldCharType="separate"/>
-      </w:r>
-      <w:r>
-        <w:rPr>
-          <w:noProof/>
-        </w:rPr>
-        <w:t>6</w:t>
-      </w:r>
-      <w:r>
-        <w:rPr>
-          <w:noProof/>
-        </w:rPr>
-        <w:fldChar w:fldCharType="end"/>
-      </w:r>
+      <w:fldSimple w:instr=" SEQ Ilustración \* ARABIC ">
+        <w:r>
+          <w:rPr>
+            <w:noProof/>
+          </w:rPr>
+          <w:t>6</w:t>
+        </w:r>
+      </w:fldSimple>
     </w:p>
     <w:p>
       <w:pPr>
@@ -4918,27 +4930,14 @@
       <w:r>
         <w:t xml:space="preserve">Ilustración </w:t>
       </w:r>
-      <w:r>
-        <w:fldChar w:fldCharType="begin"/>
-      </w:r>
-      <w:r>
-        <w:instrText xml:space="preserve"> SEQ Ilustración \* ARABIC </w:instrText>
-      </w:r>
-      <w:r>
-        <w:fldChar w:fldCharType="separate"/>
-      </w:r>
-      <w:r>
-        <w:rPr>
-          <w:noProof/>
-        </w:rPr>
-        <w:t>7</w:t>
-      </w:r>
-      <w:r>
-        <w:rPr>
-          <w:noProof/>
-        </w:rPr>
-        <w:fldChar w:fldCharType="end"/>
-      </w:r>
+      <w:fldSimple w:instr=" SEQ Ilustración \* ARABIC ">
+        <w:r>
+          <w:rPr>
+            <w:noProof/>
+          </w:rPr>
+          <w:t>7</w:t>
+        </w:r>
+      </w:fldSimple>
     </w:p>
     <w:p>
       <w:pPr>
@@ -4962,12 +4961,14 @@
       <w:r>
         <w:t xml:space="preserve">2.1.3 Auge en los </w:t>
       </w:r>
+      <w:proofErr w:type="spellStart"/>
       <w:r>
         <w:rPr>
           <w:i/>
         </w:rPr>
         <w:t>markets</w:t>
       </w:r>
+      <w:proofErr w:type="spellEnd"/>
       <w:r>
         <w:t xml:space="preserve"> de aplicaciones</w:t>
       </w:r>
@@ -4977,12 +4978,14 @@
       <w:r>
         <w:t xml:space="preserve">En este subapartado exploraremos un poco como y cuando surgieron los primeros </w:t>
       </w:r>
+      <w:proofErr w:type="spellStart"/>
       <w:r>
         <w:rPr>
           <w:i/>
         </w:rPr>
         <w:t>markets</w:t>
       </w:r>
+      <w:proofErr w:type="spellEnd"/>
       <w:r>
         <w:t xml:space="preserve">, o tiendas de aplicaciones, como la App Store de Apple y Google Play Store. </w:t>
       </w:r>
@@ -5003,12 +5006,14 @@
       <w:r>
         <w:t xml:space="preserve">, veamos algunos hitos importantes en la historia de los </w:t>
       </w:r>
+      <w:proofErr w:type="spellStart"/>
       <w:r>
         <w:rPr>
           <w:i/>
         </w:rPr>
         <w:t>markets</w:t>
       </w:r>
+      <w:proofErr w:type="spellEnd"/>
       <w:r>
         <w:t xml:space="preserve"> de aplicaciones.</w:t>
       </w:r>
@@ -5042,12 +5047,14 @@
       <w:r>
         <w:t xml:space="preserve">Uno de los hitos más importantes en la historia de los </w:t>
       </w:r>
+      <w:proofErr w:type="spellStart"/>
       <w:r>
         <w:rPr>
           <w:i/>
         </w:rPr>
         <w:t>markets</w:t>
       </w:r>
+      <w:proofErr w:type="spellEnd"/>
       <w:r>
         <w:rPr>
           <w:i/>
@@ -5082,17 +5089,46 @@
         <w:pStyle w:val="Ttulo4"/>
       </w:pPr>
       <w:r>
-        <w:t>Lanzamiento de Google Play (anteriormente Android Market)(2008)</w:t>
-      </w:r>
-    </w:p>
-    <w:p>
-      <w:r>
-        <w:t>Poco después de lanzamiento de la App Store, concretamente en octubre de 2008, Google lanzó su propia tienda de aplicaciones, Android Market. Junto con el sistema operativo Android 1.0, servía como una plataforma centralizada para que los usuarios de dispositivos Android descargaran aplicaciones, juegos y otros contenidos.</w:t>
-      </w:r>
-    </w:p>
-    <w:p>
-      <w:r>
-        <w:t>En marzo de 2012 Google anunció una reestructuración y renombramiento de sus servicios de entretenimiento digital. Como parte del cambio, el Android Market fue renombrado como Google Play Store, reflejando la expansión de la plataforma para incluir no solo aplicaciones, sino también música, libros, y otros contenidos digitales.</w:t>
+        <w:t xml:space="preserve">Lanzamiento de Google Play (anteriormente Android </w:t>
+      </w:r>
+      <w:proofErr w:type="spellStart"/>
+      <w:proofErr w:type="gramStart"/>
+      <w:r>
+        <w:t>Market</w:t>
+      </w:r>
+      <w:proofErr w:type="spellEnd"/>
+      <w:r>
+        <w:t>)(</w:t>
+      </w:r>
+      <w:proofErr w:type="gramEnd"/>
+      <w:r>
+        <w:t>2008)</w:t>
+      </w:r>
+    </w:p>
+    <w:p>
+      <w:r>
+        <w:t xml:space="preserve">Poco después de lanzamiento de la App Store, concretamente en octubre de 2008, Google lanzó su propia tienda de aplicaciones, Android </w:t>
+      </w:r>
+      <w:proofErr w:type="spellStart"/>
+      <w:r>
+        <w:t>Market</w:t>
+      </w:r>
+      <w:proofErr w:type="spellEnd"/>
+      <w:r>
+        <w:t>. Junto con el sistema operativo Android 1.0, servía como una plataforma centralizada para que los usuarios de dispositivos Android descargaran aplicaciones, juegos y otros contenidos.</w:t>
+      </w:r>
+    </w:p>
+    <w:p>
+      <w:r>
+        <w:t xml:space="preserve">En marzo de 2012 Google anunció una reestructuración y renombramiento de sus servicios de entretenimiento digital. Como parte del cambio, el Android </w:t>
+      </w:r>
+      <w:proofErr w:type="spellStart"/>
+      <w:r>
+        <w:t>Market</w:t>
+      </w:r>
+      <w:proofErr w:type="spellEnd"/>
+      <w:r>
+        <w:t xml:space="preserve"> fue renombrado como Google Play Store, reflejando la expansión de la plataforma para incluir no solo aplicaciones, sino también música, libros, y otros contenidos digitales.</w:t>
       </w:r>
     </w:p>
     <w:p>
@@ -5110,7 +5146,15 @@
     </w:p>
     <w:p>
       <w:r>
-        <w:t xml:space="preserve">Los markets han creado oportunidades significativas para los desarrolladores de aplicaciones para monetizar su trabajo. A través de modelos de negocio como la publicidad, las compras dentro de la aplicación y las suscripciones, los desarrolladores pueden generar ingresos significativos y construir negocios sostenibles entorno a sus aplicaciones. También han implementado medidas de seguridad robustas para proteger a los usuarios contra aplicaciones maliciosas y potencialmente dañinas. Las tiendas de aplicaciones realizan revisiones y verificaciones rigurosas antes de aprobar nuevas aplicaciones para su inclusión en sus plataformas, lo que brinda a los usuarios una mayor confianza al descargar y utilizar </w:t>
+        <w:t xml:space="preserve">Los </w:t>
+      </w:r>
+      <w:proofErr w:type="spellStart"/>
+      <w:r>
+        <w:t>markets</w:t>
+      </w:r>
+      <w:proofErr w:type="spellEnd"/>
+      <w:r>
+        <w:t xml:space="preserve"> han creado oportunidades significativas para los desarrolladores de aplicaciones para monetizar su trabajo. A través de modelos de negocio como la publicidad, las compras dentro de la aplicación y las suscripciones, los desarrolladores pueden generar ingresos significativos y construir negocios sostenibles entorno a sus aplicaciones. También han implementado medidas de seguridad robustas para proteger a los usuarios contra aplicaciones maliciosas y potencialmente dañinas. Las tiendas de aplicaciones realizan revisiones y verificaciones rigurosas antes de aprobar nuevas aplicaciones para su inclusión en sus plataformas, lo que brinda a los usuarios una mayor confianza al descargar y utilizar </w:t>
       </w:r>
       <w:r>
         <w:t>aplicaciones.</w:t>
@@ -5120,12 +5164,14 @@
       <w:r>
         <w:t xml:space="preserve">Las tiendas continúan siendo un centro de innovación, con nuevos tipos de aplicaciones, características y servicios que se lanzan regularmente. Desde aplicaciones de realidad aumentada hasta aplicaciones de inteligencia artificial, los </w:t>
       </w:r>
+      <w:proofErr w:type="spellStart"/>
       <w:r>
         <w:rPr>
           <w:i/>
         </w:rPr>
         <w:t>markets</w:t>
       </w:r>
+      <w:proofErr w:type="spellEnd"/>
       <w:r>
         <w:rPr>
           <w:i/>
@@ -5222,27 +5268,14 @@
       <w:r>
         <w:t xml:space="preserve">Ilustración </w:t>
       </w:r>
-      <w:r>
-        <w:fldChar w:fldCharType="begin"/>
-      </w:r>
-      <w:r>
-        <w:instrText xml:space="preserve"> SEQ Ilustración \* ARABIC </w:instrText>
-      </w:r>
-      <w:r>
-        <w:fldChar w:fldCharType="separate"/>
-      </w:r>
-      <w:r>
-        <w:rPr>
-          <w:noProof/>
-        </w:rPr>
-        <w:t>8</w:t>
-      </w:r>
-      <w:r>
-        <w:rPr>
-          <w:noProof/>
-        </w:rPr>
-        <w:fldChar w:fldCharType="end"/>
-      </w:r>
+      <w:fldSimple w:instr=" SEQ Ilustración \* ARABIC ">
+        <w:r>
+          <w:rPr>
+            <w:noProof/>
+          </w:rPr>
+          <w:t>8</w:t>
+        </w:r>
+      </w:fldSimple>
     </w:p>
     <w:p>
       <w:pPr>
@@ -5310,27 +5343,14 @@
       <w:r>
         <w:t xml:space="preserve">Ilustración </w:t>
       </w:r>
-      <w:r>
-        <w:fldChar w:fldCharType="begin"/>
-      </w:r>
-      <w:r>
-        <w:instrText xml:space="preserve"> SEQ Ilustración \* ARABIC </w:instrText>
-      </w:r>
-      <w:r>
-        <w:fldChar w:fldCharType="separate"/>
-      </w:r>
-      <w:r>
-        <w:rPr>
-          <w:noProof/>
-        </w:rPr>
-        <w:t>9</w:t>
-      </w:r>
-      <w:r>
-        <w:rPr>
-          <w:noProof/>
-        </w:rPr>
-        <w:fldChar w:fldCharType="end"/>
-      </w:r>
+      <w:fldSimple w:instr=" SEQ Ilustración \* ARABIC ">
+        <w:r>
+          <w:rPr>
+            <w:noProof/>
+          </w:rPr>
+          <w:t>9</w:t>
+        </w:r>
+      </w:fldSimple>
     </w:p>
     <w:p>
       <w:r>
@@ -5499,8 +5519,16 @@
           <w:rPr>
             <w:rStyle w:val="Hipervnculo"/>
           </w:rPr>
-          <w:t>Nielsen Normal Group</w:t>
+          <w:t xml:space="preserve">Nielsen Normal </w:t>
         </w:r>
+        <w:proofErr w:type="spellStart"/>
+        <w:r>
+          <w:rPr>
+            <w:rStyle w:val="Hipervnculo"/>
+          </w:rPr>
+          <w:t>Group</w:t>
+        </w:r>
+        <w:proofErr w:type="spellEnd"/>
       </w:hyperlink>
       <w:r>
         <w:t xml:space="preserve">, una navegación clara y sin complicaciones permite a los usuarios encontrar rápidamente lo que buscan y completar tareas de manera eficiente. Por otro lado, también cabe destacar la personalización y adaptabilidad de las aplicaciones según las preferencias individuales de los usuarios, si una aplicación cumple con estas características, aumenta sin duda la probabilidad de éxito. Según un artículo de  </w:t>
@@ -5530,12 +5558,14 @@
         <w:t xml:space="preserve"> de gestión de pedidos. No es suficiente con dar una solución al usuario, se debe ayudar a la adaptación y realizar ciertas formaciones para que todo quede bien claro y no haya dudas sobre cómo utilizar la aplicación. Puede llegar a ser frustrante para el usuario no recibir, o recibir poca información sobre la solución que se le ofrece, según se ha visto en </w:t>
       </w:r>
       <w:hyperlink r:id="rId28" w:history="1">
+        <w:proofErr w:type="spellStart"/>
         <w:r>
           <w:rPr>
             <w:rStyle w:val="Hipervnculo"/>
           </w:rPr>
           <w:t>GetApp</w:t>
         </w:r>
+        <w:proofErr w:type="spellEnd"/>
       </w:hyperlink>
       <w:r>
         <w:t>, una plataforma española para que los usuarios opinen y recomienden software.</w:t>
@@ -5626,34 +5656,40 @@
         <w:t xml:space="preserve">y riesgos iniciales. Su auge marca una tendencia innovadora en la industria alimentaria y muestra cómo la tecnología puede transformar y ampliar el concepto tradicional de comer fuera. Ejemplos de restaurantes virtuales pueden verse en empresas como </w:t>
       </w:r>
       <w:hyperlink r:id="rId31" w:history="1">
+        <w:proofErr w:type="spellStart"/>
         <w:r>
           <w:rPr>
             <w:rStyle w:val="Hipervnculo"/>
           </w:rPr>
           <w:t>Wetaca</w:t>
         </w:r>
+        <w:proofErr w:type="spellEnd"/>
       </w:hyperlink>
       <w:r>
         <w:t xml:space="preserve">, </w:t>
       </w:r>
       <w:hyperlink r:id="rId32" w:history="1">
+        <w:proofErr w:type="spellStart"/>
         <w:r>
           <w:rPr>
             <w:rStyle w:val="Hipervnculo"/>
           </w:rPr>
           <w:t>Foover</w:t>
         </w:r>
+        <w:proofErr w:type="spellEnd"/>
       </w:hyperlink>
       <w:r>
         <w:t xml:space="preserve">, o </w:t>
       </w:r>
       <w:hyperlink r:id="rId33" w:history="1">
+        <w:proofErr w:type="spellStart"/>
         <w:r>
           <w:rPr>
             <w:rStyle w:val="Hipervnculo"/>
           </w:rPr>
           <w:t>Knoweats</w:t>
         </w:r>
+        <w:proofErr w:type="spellEnd"/>
       </w:hyperlink>
       <w:r>
         <w:t xml:space="preserve"> entre otros.</w:t>
@@ -5710,34 +5746,40 @@
         <w:t xml:space="preserve">podrían ser </w:t>
       </w:r>
       <w:hyperlink r:id="rId34" w:history="1">
+        <w:proofErr w:type="spellStart"/>
         <w:r>
           <w:rPr>
             <w:rStyle w:val="Hipervnculo"/>
           </w:rPr>
           <w:t>GloriaFood</w:t>
         </w:r>
+        <w:proofErr w:type="spellEnd"/>
       </w:hyperlink>
       <w:r>
         <w:t xml:space="preserve">, </w:t>
       </w:r>
       <w:hyperlink r:id="rId35" w:history="1">
+        <w:proofErr w:type="spellStart"/>
         <w:r>
           <w:rPr>
             <w:rStyle w:val="Hipervnculo"/>
           </w:rPr>
           <w:t>Listae</w:t>
         </w:r>
+        <w:proofErr w:type="spellEnd"/>
       </w:hyperlink>
       <w:r>
         <w:t xml:space="preserve">, </w:t>
       </w:r>
       <w:hyperlink r:id="rId36" w:history="1">
+        <w:proofErr w:type="spellStart"/>
         <w:r>
           <w:rPr>
             <w:rStyle w:val="Hipervnculo"/>
           </w:rPr>
           <w:t>OpenTable</w:t>
         </w:r>
+        <w:proofErr w:type="spellEnd"/>
       </w:hyperlink>
       <w:r>
         <w:t>, entre otros.</w:t>
@@ -5754,45 +5796,53 @@
       <w:r>
         <w:t xml:space="preserve">Asistente virtual o </w:t>
       </w:r>
+      <w:proofErr w:type="spellStart"/>
       <w:r>
         <w:rPr>
           <w:i/>
         </w:rPr>
         <w:t>chatbot</w:t>
       </w:r>
+      <w:proofErr w:type="spellEnd"/>
       <w:r>
         <w:t xml:space="preserve"> para restaurantes: </w:t>
       </w:r>
       <w:r>
         <w:t xml:space="preserve">Al contar con asistente virtual o </w:t>
       </w:r>
+      <w:proofErr w:type="spellStart"/>
       <w:r>
         <w:rPr>
           <w:i/>
         </w:rPr>
         <w:t>chatbot</w:t>
       </w:r>
+      <w:proofErr w:type="spellEnd"/>
       <w:r>
         <w:t xml:space="preserve"> con IA (Inteligencia Artificial), los restaurantes pueden automatizar tareas como tomar pedidos, hacer reservas y responder a preguntas comunes, liberando al personal para que se centre en ofrecer un servicio excepcional. Además, los </w:t>
       </w:r>
+      <w:proofErr w:type="spellStart"/>
       <w:r>
         <w:rPr>
           <w:i/>
         </w:rPr>
         <w:t>chatbots</w:t>
       </w:r>
+      <w:proofErr w:type="spellEnd"/>
       <w:r>
         <w:t xml:space="preserve"> proporcionan una información valiosa, lo que permite a los restaurantes hacer un seguimiento de las preferencias y comportamientos de los clientes y adaptar sus ofertas en consecuencia.</w:t>
       </w:r>
       <w:r>
         <w:t xml:space="preserve"> Existen dudas sobre la posibilidad de que estos </w:t>
       </w:r>
+      <w:proofErr w:type="spellStart"/>
       <w:r>
         <w:rPr>
           <w:i/>
         </w:rPr>
         <w:t>chatbots</w:t>
       </w:r>
+      <w:proofErr w:type="spellEnd"/>
       <w:r>
         <w:rPr>
           <w:i/>
@@ -5825,7 +5875,15 @@
       </w:r>
       <w:r>
         <w:br/>
-        <w:t>En el futuro, los coches autoconducidos podrían revolucionar el sector del reparto de comida a domicilio. Con el rápido avance de la tecnología de vehículos autónomos, es fácil imaginar un mundo en el que las comidas sean entregadas por vehículos no tripulados. Al poder comunicarse con el móvil del cliente, el coche podría avisarle de su llegada e incluso proporcionarle un código único para acceder a la comida de forma segura.</w:t>
+        <w:t xml:space="preserve">En el futuro, los coches </w:t>
+      </w:r>
+      <w:proofErr w:type="spellStart"/>
+      <w:r>
+        <w:t>autoconducidos</w:t>
+      </w:r>
+      <w:proofErr w:type="spellEnd"/>
+      <w:r>
+        <w:t xml:space="preserve"> podrían revolucionar el sector del reparto de comida a domicilio. Con el rápido avance de la tecnología de vehículos autónomos, es fácil imaginar un mundo en el que las comidas sean entregadas por vehículos no tripulados. Al poder comunicarse con el móvil del cliente, el coche podría avisarle de su llegada e incluso proporcionarle un código único para acceder a la comida de forma segura.</w:t>
       </w:r>
       <w:r>
         <w:br/>
@@ -5878,12 +5936,14 @@
       <w:r>
         <w:t xml:space="preserve">En este apartado, se adentrará en las tecnologías fundamentales en el desarrollo de aplicaciones móviles. Se explorarán los lenguajes de programación, </w:t>
       </w:r>
+      <w:proofErr w:type="spellStart"/>
       <w:r>
         <w:rPr>
           <w:i/>
         </w:rPr>
         <w:t>frameworks</w:t>
       </w:r>
+      <w:proofErr w:type="spellEnd"/>
       <w:r>
         <w:t xml:space="preserve">, herramientas de desarrollo y plataformas de despliegue que han sido cruciales en la creación de experiencias digitales modernas. </w:t>
       </w:r>
@@ -5918,12 +5978,14 @@
         <w:t xml:space="preserve">En el mercado de aplicaciones móviles, son dos los sistemas operativos que se enfrentan: Android y iOS. El primero es el más usado a nivel mundial, con una cuota de mercado del 70%, según </w:t>
       </w:r>
       <w:hyperlink r:id="rId38" w:history="1">
+        <w:proofErr w:type="spellStart"/>
         <w:r>
           <w:rPr>
             <w:rStyle w:val="Hipervnculo"/>
           </w:rPr>
           <w:t>Statcounter</w:t>
         </w:r>
+        <w:proofErr w:type="spellEnd"/>
       </w:hyperlink>
       <w:r>
         <w:t>; también lo usan la mayoría de las marcas de telefonía móvil. El segundo es el sistema operativo de Apple que, aunque su cuota de mercado es significativamente inferior, su relevancia es similar.</w:t>
@@ -5969,11 +6031,19 @@
       <w:r>
         <w:t xml:space="preserve"> es un lenguaje de programación orientado a objetos que sirve para desarrollar todo tipo de aplicaciones web, </w:t>
       </w:r>
+      <w:proofErr w:type="spellStart"/>
       <w:r>
         <w:rPr>
           <w:i/>
         </w:rPr>
-        <w:t xml:space="preserve">mobile, </w:t>
+        <w:t>mobile</w:t>
+      </w:r>
+      <w:proofErr w:type="spellEnd"/>
+      <w:r>
+        <w:rPr>
+          <w:i/>
+        </w:rPr>
+        <w:t xml:space="preserve">, </w:t>
       </w:r>
       <w:r>
         <w:t>de sistemas, etc. Su carácter multiplataforma hace que tenga un amplio rango de aplicaciones. Entre estas, destaca el desarrollo de aplicaciones para Android.</w:t>
@@ -5993,18 +6063,22 @@
         <w:lastRenderedPageBreak/>
         <w:t xml:space="preserve"> </w:t>
       </w:r>
+      <w:proofErr w:type="spellStart"/>
       <w:r>
         <w:t>Kotlin</w:t>
       </w:r>
+      <w:proofErr w:type="spellEnd"/>
     </w:p>
     <w:p>
       <w:hyperlink r:id="rId40" w:history="1">
+        <w:proofErr w:type="spellStart"/>
         <w:r>
           <w:rPr>
             <w:rStyle w:val="Hipervnculo"/>
           </w:rPr>
           <w:t>Kotlin</w:t>
         </w:r>
+        <w:proofErr w:type="spellEnd"/>
       </w:hyperlink>
       <w:r>
         <w:t xml:space="preserve"> es otro de los lenguajes de programación para aplicaciones Android más usados por los desarrolladores. Es de tipado estático, orientado a objetos y, en varios aspectos, se inspira en Java, pero se trata de un lenguaje más sencillo e intuitivo.</w:t>
@@ -6012,16 +6086,50 @@
     </w:p>
     <w:p>
       <w:r>
-        <w:t xml:space="preserve">Durante mucho tiempo, Java era el lenguaje de referencia para programar aplicaciones Android, hasta que la aparición de Kotlin en 2016 puso fin a su reinado. Actualmente, conviven ambos como los favoritos del desarrollo </w:t>
-      </w:r>
+        <w:t xml:space="preserve">Durante mucho tiempo, Java era el lenguaje de referencia para programar aplicaciones Android, hasta que la aparición de </w:t>
+      </w:r>
+      <w:proofErr w:type="spellStart"/>
+      <w:r>
+        <w:t>Kotlin</w:t>
+      </w:r>
+      <w:proofErr w:type="spellEnd"/>
+      <w:r>
+        <w:t xml:space="preserve"> en 2016 puso fin a su reinado. Actualmente, conviven ambos como los favoritos del desarrollo </w:t>
+      </w:r>
+      <w:proofErr w:type="spellStart"/>
       <w:r>
         <w:rPr>
           <w:i/>
         </w:rPr>
         <w:t>mobile</w:t>
       </w:r>
-      <w:r>
-        <w:t>, aunque la popularidad de Kotlin hizo que Google (dueño de Android) se declarase Kotlin First en 2019, es decir, recomienda programar sus apps, en adelante, exclusivamente con este lenguaje</w:t>
+      <w:proofErr w:type="spellEnd"/>
+      <w:r>
+        <w:t xml:space="preserve">, aunque la popularidad de </w:t>
+      </w:r>
+      <w:proofErr w:type="spellStart"/>
+      <w:r>
+        <w:t>Kotlin</w:t>
+      </w:r>
+      <w:proofErr w:type="spellEnd"/>
+      <w:r>
+        <w:t xml:space="preserve"> hizo que Google (dueño de Android) se declarase </w:t>
+      </w:r>
+      <w:proofErr w:type="spellStart"/>
+      <w:r>
+        <w:t>Kotlin</w:t>
+      </w:r>
+      <w:proofErr w:type="spellEnd"/>
+      <w:r>
+        <w:t xml:space="preserve"> </w:t>
+      </w:r>
+      <w:proofErr w:type="spellStart"/>
+      <w:r>
+        <w:t>First</w:t>
+      </w:r>
+      <w:proofErr w:type="spellEnd"/>
+      <w:r>
+        <w:t xml:space="preserve"> en 2019, es decir, recomienda programar sus apps, en adelante, exclusivamente con este lenguaje</w:t>
       </w:r>
       <w:r>
         <w:t>.</w:t>
@@ -6056,20 +6164,52 @@
         <w:t xml:space="preserve">, hay que mencionar </w:t>
       </w:r>
       <w:hyperlink r:id="rId42" w:history="1">
+        <w:proofErr w:type="spellStart"/>
         <w:r>
           <w:rPr>
             <w:rStyle w:val="Hipervnculo"/>
           </w:rPr>
-          <w:t>Objective-C</w:t>
+          <w:t>Objective</w:t>
+        </w:r>
+        <w:proofErr w:type="spellEnd"/>
+        <w:r>
+          <w:rPr>
+            <w:rStyle w:val="Hipervnculo"/>
+          </w:rPr>
+          <w:t>-C</w:t>
         </w:r>
       </w:hyperlink>
       <w:r>
-        <w:t>. Este era el principal lenguaje de programación para aplicaciones iOS y MacOS, hasta que surgió Swift en 2014. Objective-C se basa en la programación orientada a objetos, siendo dinámico y simple a la vez. Se trata de una de las influencias fundamentales de Swift, por ello, comparten varias características.</w:t>
-      </w:r>
-    </w:p>
-    <w:p>
-      <w:r>
-        <w:t xml:space="preserve">Swift es un lenguaje de programación multiparadigma, fuertemente tipado y de código abierto, creado por Apple para programar aplicaciones para sus sistemas operativos. En los últimos años, ha ido sustituyendo paulativamente a Objective-C, convirtiéndose en el lenguaje nativo de iOS, macOS y todos los </w:t>
+        <w:t xml:space="preserve">. Este era el principal lenguaje de programación para aplicaciones iOS y MacOS, hasta que surgió Swift en 2014. </w:t>
+      </w:r>
+      <w:proofErr w:type="spellStart"/>
+      <w:r>
+        <w:t>Objective</w:t>
+      </w:r>
+      <w:proofErr w:type="spellEnd"/>
+      <w:r>
+        <w:t>-C se basa en la programación orientada a objetos, siendo dinámico y simple a la vez. Se trata de una de las influencias fundamentales de Swift, por ello, comparten varias características.</w:t>
+      </w:r>
+    </w:p>
+    <w:p>
+      <w:r>
+        <w:t xml:space="preserve">Swift es un lenguaje de programación multiparadigma, fuertemente tipado y de código abierto, creado por Apple para programar aplicaciones para sus sistemas operativos. En los últimos años, ha ido sustituyendo </w:t>
+      </w:r>
+      <w:proofErr w:type="spellStart"/>
+      <w:r>
+        <w:t>paulativamente</w:t>
+      </w:r>
+      <w:proofErr w:type="spellEnd"/>
+      <w:r>
+        <w:t xml:space="preserve"> a </w:t>
+      </w:r>
+      <w:proofErr w:type="spellStart"/>
+      <w:r>
+        <w:t>Objective</w:t>
+      </w:r>
+      <w:proofErr w:type="spellEnd"/>
+      <w:r>
+        <w:t xml:space="preserve">-C, convirtiéndose en el lenguaje nativo de iOS, macOS y todos los </w:t>
       </w:r>
       <w:r>
         <w:rPr>
@@ -6091,12 +6231,14 @@
         </w:numPr>
       </w:pPr>
       <w:bookmarkStart w:id="9" w:name="_Toc162270697"/>
+      <w:proofErr w:type="spellStart"/>
       <w:r>
         <w:rPr>
           <w:i/>
         </w:rPr>
         <w:t>Frameworks</w:t>
       </w:r>
+      <w:proofErr w:type="spellEnd"/>
       <w:r>
         <w:t xml:space="preserve"> y librerías</w:t>
       </w:r>
@@ -6104,7 +6246,23 @@
     </w:p>
     <w:p>
       <w:r>
-        <w:t>Los frameworks y librerías desempeñan un papel fundamental en el desarrollo de aplicaciones móviles, permitiendo a los desarroladores acelerar el proceso de desarrollo, mejorar la eficiencia y crear experiencias de usuario de alta calidad. A continuación, se exploran algunos de los más populares.</w:t>
+        <w:t xml:space="preserve">Los </w:t>
+      </w:r>
+      <w:proofErr w:type="spellStart"/>
+      <w:r>
+        <w:t>frameworks</w:t>
+      </w:r>
+      <w:proofErr w:type="spellEnd"/>
+      <w:r>
+        <w:t xml:space="preserve"> y librerías desempeñan un papel fundamental en el desarrollo de aplicaciones móviles, permitiendo a los </w:t>
+      </w:r>
+      <w:proofErr w:type="spellStart"/>
+      <w:r>
+        <w:t>desarroladores</w:t>
+      </w:r>
+      <w:proofErr w:type="spellEnd"/>
+      <w:r>
+        <w:t xml:space="preserve"> acelerar el proceso de desarrollo, mejorar la eficiencia y crear experiencias de usuario de alta calidad. A continuación, se exploran algunos de los más populares.</w:t>
       </w:r>
     </w:p>
     <w:p>
@@ -6115,8 +6273,29 @@
           <w:numId w:val="9"/>
         </w:numPr>
       </w:pPr>
-      <w:r>
-        <w:t>Flutter: Es un framework de código abierto y gratuito de Google que permite crear aplicaciones nativas para Android e iOS con base de código sencilla. Es un kit de desarrollo de software innovador para el desarrollo de aplicaciones multiplataforma. Se distingue por su nueva forma de crear aplicaciones nativas.</w:t>
+      <w:proofErr w:type="spellStart"/>
+      <w:r>
+        <w:t>Flutter</w:t>
+      </w:r>
+      <w:proofErr w:type="spellEnd"/>
+      <w:r>
+        <w:t xml:space="preserve">: Es un </w:t>
+      </w:r>
+      <w:proofErr w:type="spellStart"/>
+      <w:r>
+        <w:t>framework</w:t>
+      </w:r>
+      <w:proofErr w:type="spellEnd"/>
+      <w:r>
+        <w:t xml:space="preserve"> de código abierto y gratuito de Google que permite crear aplicaciones nativas para Android </w:t>
+      </w:r>
+      <w:proofErr w:type="gramStart"/>
+      <w:r>
+        <w:t>e</w:t>
+      </w:r>
+      <w:proofErr w:type="gramEnd"/>
+      <w:r>
+        <w:t xml:space="preserve"> iOS con base de código sencilla. Es un kit de desarrollo de software innovador para el desarrollo de aplicaciones multiplataforma. Se distingue por su nueva forma de crear aplicaciones nativas.</w:t>
       </w:r>
     </w:p>
     <w:p>
@@ -6127,8 +6306,21 @@
           <w:numId w:val="9"/>
         </w:numPr>
       </w:pPr>
-      <w:r>
-        <w:t>Xamarin: Un marco de desarrollo de aplicaciones multiplataforma alternativo para el desarrollo de aplicaciones Android e iOS. Utiliza C#, por lo que las aplicaciones requieren menos líneas de código. Como resultado, el proceso de codificación es más rápido.</w:t>
+      <w:proofErr w:type="spellStart"/>
+      <w:r>
+        <w:t>Xamarin</w:t>
+      </w:r>
+      <w:proofErr w:type="spellEnd"/>
+      <w:r>
+        <w:t xml:space="preserve">: Un marco de desarrollo de aplicaciones multiplataforma alternativo para el desarrollo de aplicaciones Android </w:t>
+      </w:r>
+      <w:proofErr w:type="gramStart"/>
+      <w:r>
+        <w:t>e</w:t>
+      </w:r>
+      <w:proofErr w:type="gramEnd"/>
+      <w:r>
+        <w:t xml:space="preserve"> iOS. Utiliza C#, por lo que las aplicaciones requieren menos líneas de código. Como resultado, el proceso de codificación es más rápido.</w:t>
       </w:r>
     </w:p>
     <w:p>
@@ -6139,8 +6331,29 @@
           <w:numId w:val="9"/>
         </w:numPr>
       </w:pPr>
-      <w:r>
-        <w:t>React Native: Respaldado por Facebook, es un marco de desarrollo accesible que se ha convertido en la opción preferida de los programadores. Facilita el desarrollo para Android e iOS. Aplicaciones conocidas como Skype, Airbnb, Tesla entre otros son claros ejemplos de aplicaciones que hacen uso de React.</w:t>
+      <w:proofErr w:type="spellStart"/>
+      <w:r>
+        <w:t>React</w:t>
+      </w:r>
+      <w:proofErr w:type="spellEnd"/>
+      <w:r>
+        <w:t xml:space="preserve"> Native: Respaldado por Facebook, es un marco de desarrollo accesible que se ha convertido en la opción preferida de los programadores. Facilita el desarrollo para Android </w:t>
+      </w:r>
+      <w:proofErr w:type="gramStart"/>
+      <w:r>
+        <w:t>e</w:t>
+      </w:r>
+      <w:proofErr w:type="gramEnd"/>
+      <w:r>
+        <w:t xml:space="preserve"> iOS. Aplicaciones conocidas como Skype, Airbnb, Tesla entre otros son claros ejemplos de aplicaciones que hacen uso de </w:t>
+      </w:r>
+      <w:proofErr w:type="spellStart"/>
+      <w:r>
+        <w:t>React</w:t>
+      </w:r>
+      <w:proofErr w:type="spellEnd"/>
+      <w:r>
+        <w:t>.</w:t>
       </w:r>
     </w:p>
     <w:p>
@@ -6151,8 +6364,69 @@
           <w:numId w:val="9"/>
         </w:numPr>
       </w:pPr>
-      <w:r>
-        <w:t>Ionic: Es un framework que utiliza HTML5 para desarrollar las aplicaiones móviles. Con las tecnologías web, los desarrolladores no necesitan molestarse en aprender sobre Java, Objective, Kotlin, C, etc. Ionic utiliza un marco front-end de AngularJS.</w:t>
+      <w:proofErr w:type="spellStart"/>
+      <w:r>
+        <w:t>Ionic</w:t>
+      </w:r>
+      <w:proofErr w:type="spellEnd"/>
+      <w:r>
+        <w:t xml:space="preserve">: Es un </w:t>
+      </w:r>
+      <w:proofErr w:type="spellStart"/>
+      <w:r>
+        <w:t>framework</w:t>
+      </w:r>
+      <w:proofErr w:type="spellEnd"/>
+      <w:r>
+        <w:t xml:space="preserve"> que utiliza HTML5 para desarrollar las </w:t>
+      </w:r>
+      <w:proofErr w:type="spellStart"/>
+      <w:r>
+        <w:t>aplicaiones</w:t>
+      </w:r>
+      <w:proofErr w:type="spellEnd"/>
+      <w:r>
+        <w:t xml:space="preserve"> móviles. Con las tecnologías web, los desarrolladores no necesitan molestarse en aprender sobre Java, </w:t>
+      </w:r>
+      <w:proofErr w:type="spellStart"/>
+      <w:r>
+        <w:t>Objective</w:t>
+      </w:r>
+      <w:proofErr w:type="spellEnd"/>
+      <w:r>
+        <w:t xml:space="preserve">, </w:t>
+      </w:r>
+      <w:proofErr w:type="spellStart"/>
+      <w:r>
+        <w:t>Kotlin</w:t>
+      </w:r>
+      <w:proofErr w:type="spellEnd"/>
+      <w:r>
+        <w:t xml:space="preserve">, C, etc. </w:t>
+      </w:r>
+      <w:proofErr w:type="spellStart"/>
+      <w:r>
+        <w:t>Ionic</w:t>
+      </w:r>
+      <w:proofErr w:type="spellEnd"/>
+      <w:r>
+        <w:t xml:space="preserve"> utiliza un marco </w:t>
+      </w:r>
+      <w:proofErr w:type="spellStart"/>
+      <w:r>
+        <w:t>front-end</w:t>
+      </w:r>
+      <w:proofErr w:type="spellEnd"/>
+      <w:r>
+        <w:t xml:space="preserve"> de </w:t>
+      </w:r>
+      <w:proofErr w:type="spellStart"/>
+      <w:r>
+        <w:t>AngularJS</w:t>
+      </w:r>
+      <w:proofErr w:type="spellEnd"/>
+      <w:r>
+        <w:t>.</w:t>
       </w:r>
     </w:p>
     <w:p>
@@ -6212,8 +6486,13 @@
           <w:numId w:val="10"/>
         </w:numPr>
       </w:pPr>
-      <w:r>
-        <w:t>Xcode: IDE oficial para el desarrollo de aplicaciones iOS y macOS</w:t>
+      <w:proofErr w:type="spellStart"/>
+      <w:r>
+        <w:t>Xcode</w:t>
+      </w:r>
+      <w:proofErr w:type="spellEnd"/>
+      <w:r>
+        <w:t>: IDE oficial para el desarrollo de aplicaciones iOS y macOS</w:t>
       </w:r>
     </w:p>
     <w:p>
@@ -6237,7 +6516,15 @@
         </w:numPr>
       </w:pPr>
       <w:r>
-        <w:t>Visual Studio Code: Editor de código ligero y altamente personalizable.</w:t>
+        <w:t xml:space="preserve">Visual Studio </w:t>
+      </w:r>
+      <w:proofErr w:type="spellStart"/>
+      <w:r>
+        <w:t>Code</w:t>
+      </w:r>
+      <w:proofErr w:type="spellEnd"/>
+      <w:r>
+        <w:t>: Editor de código ligero y altamente personalizable.</w:t>
       </w:r>
     </w:p>
     <w:p>
@@ -6273,7 +6560,15 @@
         </w:numPr>
       </w:pPr>
       <w:r>
-        <w:t>Android Debug Bridge (ADB): Herramienta de línea de comandos para depurar aplicaciones Android.</w:t>
+        <w:t xml:space="preserve">Android </w:t>
+      </w:r>
+      <w:proofErr w:type="spellStart"/>
+      <w:r>
+        <w:t>Debug</w:t>
+      </w:r>
+      <w:proofErr w:type="spellEnd"/>
+      <w:r>
+        <w:t xml:space="preserve"> Bridge (ADB): Herramienta de línea de comandos para depurar aplicaciones Android.</w:t>
       </w:r>
     </w:p>
     <w:p>
@@ -6284,8 +6579,29 @@
           <w:numId w:val="10"/>
         </w:numPr>
       </w:pPr>
-      <w:r>
-        <w:t>Xcode Debugger: Herramienta integrada en Xcode para depurar aplicaciones iOS.</w:t>
+      <w:proofErr w:type="spellStart"/>
+      <w:r>
+        <w:t>Xcode</w:t>
+      </w:r>
+      <w:proofErr w:type="spellEnd"/>
+      <w:r>
+        <w:t xml:space="preserve"> </w:t>
+      </w:r>
+      <w:proofErr w:type="spellStart"/>
+      <w:r>
+        <w:t>Debugger</w:t>
+      </w:r>
+      <w:proofErr w:type="spellEnd"/>
+      <w:r>
+        <w:t xml:space="preserve">: Herramienta integrada en </w:t>
+      </w:r>
+      <w:proofErr w:type="spellStart"/>
+      <w:r>
+        <w:t>Xcode</w:t>
+      </w:r>
+      <w:proofErr w:type="spellEnd"/>
+      <w:r>
+        <w:t xml:space="preserve"> para depurar aplicaciones iOS.</w:t>
       </w:r>
     </w:p>
     <w:p>
@@ -6339,8 +6655,21 @@
           <w:numId w:val="11"/>
         </w:numPr>
       </w:pPr>
-      <w:r>
-        <w:t>Firebase: Una plataforma de desarrollo de aplicaciones móviles de Google que ofrece servicios de alojamiento, bases de datos, autenticación de usuarios, análisis, mensajería en la nube ymás.</w:t>
+      <w:proofErr w:type="spellStart"/>
+      <w:r>
+        <w:t>Firebase</w:t>
+      </w:r>
+      <w:proofErr w:type="spellEnd"/>
+      <w:r>
+        <w:t xml:space="preserve">: Una plataforma de desarrollo de aplicaciones móviles de Google que ofrece servicios de alojamiento, bases de datos, autenticación de usuarios, análisis, mensajería en la nube </w:t>
+      </w:r>
+      <w:proofErr w:type="spellStart"/>
+      <w:r>
+        <w:t>ymás</w:t>
+      </w:r>
+      <w:proofErr w:type="spellEnd"/>
+      <w:r>
+        <w:t>.</w:t>
       </w:r>
     </w:p>
     <w:p>
@@ -6373,13 +6702,26 @@
       </w:pPr>
       <w:bookmarkStart w:id="12" w:name="_Toc162270700"/>
       <w:r>
-        <w:t>Herramientas de testing</w:t>
+        <w:t xml:space="preserve">Herramientas de </w:t>
+      </w:r>
+      <w:proofErr w:type="spellStart"/>
+      <w:r>
+        <w:t>testing</w:t>
       </w:r>
       <w:bookmarkEnd w:id="12"/>
-    </w:p>
-    <w:p>
-      <w:r>
-        <w:t>Las herramientas de testing permiten a los desarrolladores identificar y corregir errores antes de que las aplicaciones sean lanzadas al mercado. A continuación, se ven algunas de las principales herramientas utilizadas por los desarrolladores.</w:t>
+      <w:proofErr w:type="spellEnd"/>
+    </w:p>
+    <w:p>
+      <w:r>
+        <w:t xml:space="preserve">Las herramientas de </w:t>
+      </w:r>
+      <w:proofErr w:type="spellStart"/>
+      <w:r>
+        <w:t>testing</w:t>
+      </w:r>
+      <w:proofErr w:type="spellEnd"/>
+      <w:r>
+        <w:t xml:space="preserve"> permiten a los desarrolladores identificar y corregir errores antes de que las aplicaciones sean lanzadas al mercado. A continuación, se ven algunas de las principales herramientas utilizadas por los desarrolladores.</w:t>
       </w:r>
     </w:p>
     <w:p>
@@ -6390,8 +6732,21 @@
           <w:numId w:val="12"/>
         </w:numPr>
       </w:pPr>
-      <w:r>
-        <w:t>Appium: Una herramienta de automatización de pruebas de aplicaciones móviles que es compatible tanto con Android como iOS. Permite escribir pruebas en Java, Python, Javascript, etc.</w:t>
+      <w:proofErr w:type="spellStart"/>
+      <w:r>
+        <w:t>Appium</w:t>
+      </w:r>
+      <w:proofErr w:type="spellEnd"/>
+      <w:r>
+        <w:t xml:space="preserve">: Una herramienta de automatización de pruebas de aplicaciones móviles que es compatible tanto con Android como iOS. Permite escribir pruebas en Java, Python, </w:t>
+      </w:r>
+      <w:proofErr w:type="spellStart"/>
+      <w:r>
+        <w:t>Javascript</w:t>
+      </w:r>
+      <w:proofErr w:type="spellEnd"/>
+      <w:r>
+        <w:t>, etc.</w:t>
       </w:r>
     </w:p>
     <w:p>
@@ -6402,8 +6757,29 @@
           <w:numId w:val="12"/>
         </w:numPr>
       </w:pPr>
-      <w:r>
-        <w:t>XCTest: Un framework de pruebas integrado en Xcode para realizar pruebas unitarias y de interfaz de usuario en aplicaciones iOS.</w:t>
+      <w:proofErr w:type="spellStart"/>
+      <w:r>
+        <w:t>XCTest</w:t>
+      </w:r>
+      <w:proofErr w:type="spellEnd"/>
+      <w:r>
+        <w:t xml:space="preserve">: Un </w:t>
+      </w:r>
+      <w:proofErr w:type="spellStart"/>
+      <w:r>
+        <w:t>framework</w:t>
+      </w:r>
+      <w:proofErr w:type="spellEnd"/>
+      <w:r>
+        <w:t xml:space="preserve"> de pruebas integrado en </w:t>
+      </w:r>
+      <w:proofErr w:type="spellStart"/>
+      <w:r>
+        <w:t>Xcode</w:t>
+      </w:r>
+      <w:proofErr w:type="spellEnd"/>
+      <w:r>
+        <w:t xml:space="preserve"> para realizar pruebas unitarias y de interfaz de usuario en aplicaciones iOS.</w:t>
       </w:r>
     </w:p>
     <w:p>
@@ -6414,8 +6790,29 @@
           <w:numId w:val="12"/>
         </w:numPr>
       </w:pPr>
-      <w:r>
-        <w:t>Espresso: Un framework de pruebas de interfaz de usuario para aplicaciones Android, desarrollado por Google. Permite escribir pruebas en lenguaje Java o Kotlin.</w:t>
+      <w:proofErr w:type="spellStart"/>
+      <w:r>
+        <w:t>Espresso</w:t>
+      </w:r>
+      <w:proofErr w:type="spellEnd"/>
+      <w:r>
+        <w:t xml:space="preserve">: Un </w:t>
+      </w:r>
+      <w:proofErr w:type="spellStart"/>
+      <w:r>
+        <w:t>framework</w:t>
+      </w:r>
+      <w:proofErr w:type="spellEnd"/>
+      <w:r>
+        <w:t xml:space="preserve"> de pruebas de interfaz de usuario para aplicaciones Android, desarrollado por Google. Permite escribir pruebas en lenguaje Java o </w:t>
+      </w:r>
+      <w:proofErr w:type="spellStart"/>
+      <w:r>
+        <w:t>Kotlin</w:t>
+      </w:r>
+      <w:proofErr w:type="spellEnd"/>
+      <w:r>
+        <w:t>.</w:t>
       </w:r>
     </w:p>
     <w:p/>
@@ -6473,7 +6870,15 @@
         <w:t xml:space="preserve"> </w:t>
       </w:r>
       <w:r>
-        <w:t>En 2018 había en España más de 31.300 presentes en plataformas online de reparto a domicilio o "delivery"</w:t>
+        <w:t>En 2018 había en España más de 31.300 presentes en plataformas online de reparto a domicilio o "</w:t>
+      </w:r>
+      <w:proofErr w:type="spellStart"/>
+      <w:r>
+        <w:t>delivery</w:t>
+      </w:r>
+      <w:proofErr w:type="spellEnd"/>
+      <w:r>
+        <w:t>"</w:t>
       </w:r>
       <w:r>
         <w:t xml:space="preserve">, según </w:t>
@@ -7188,7 +7593,15 @@
     </w:p>
     <w:p>
       <w:r>
-        <w:t>Breve discusión sobre las consideraciones de mantenimiento que se han tenido en cuenta en el diseño del sistema, como la modularidad del código, la documentación adecuada y la facilidad de extensión y actualización del sistema.</w:t>
+        <w:t xml:space="preserve">Breve discusión sobre las consideraciones de mantenimiento que se han tenido en cuenta en el diseño del sistema, como </w:t>
+      </w:r>
+      <w:proofErr w:type="gramStart"/>
+      <w:r>
+        <w:t>la modularidad</w:t>
+      </w:r>
+      <w:proofErr w:type="gramEnd"/>
+      <w:r>
+        <w:t xml:space="preserve"> del código, la documentación adecuada y la facilidad de extensión y actualización del sistema.</w:t>
       </w:r>
     </w:p>
     <w:p>
@@ -7237,7 +7650,15 @@
     </w:p>
     <w:p>
       <w:r>
-        <w:t>Referencia a la documentación JavaDoc o similar.</w:t>
+        <w:t xml:space="preserve">Referencia a la documentación </w:t>
+      </w:r>
+      <w:proofErr w:type="spellStart"/>
+      <w:r>
+        <w:t>JavaDoc</w:t>
+      </w:r>
+      <w:proofErr w:type="spellEnd"/>
+      <w:r>
+        <w:t xml:space="preserve"> o similar.</w:t>
       </w:r>
     </w:p>
     <w:p>
@@ -7328,7 +7749,23 @@
     </w:p>
     <w:p>
       <w:r>
-        <w:t>Investigar sobre Flutter, MAUI, Electron, HTMX, Unity, ASP .NET</w:t>
+        <w:t xml:space="preserve">Investigar sobre </w:t>
+      </w:r>
+      <w:proofErr w:type="spellStart"/>
+      <w:r>
+        <w:t>Flutter</w:t>
+      </w:r>
+      <w:proofErr w:type="spellEnd"/>
+      <w:r>
+        <w:t xml:space="preserve">, MAUI, </w:t>
+      </w:r>
+      <w:proofErr w:type="spellStart"/>
+      <w:r>
+        <w:t>Electron</w:t>
+      </w:r>
+      <w:proofErr w:type="spellEnd"/>
+      <w:r>
+        <w:t>, HTMX, Unity, ASP .NET</w:t>
       </w:r>
     </w:p>
     <w:p/>
@@ -7340,7 +7777,15 @@
         <w:t>he utilizado</w:t>
       </w:r>
       <w:r>
-        <w:t xml:space="preserve"> para escribir código, como Visual Studio Code, IntelliJ IDEA, Eclipse</w:t>
+        <w:t xml:space="preserve"> para escribir código, como Visual Studio </w:t>
+      </w:r>
+      <w:proofErr w:type="spellStart"/>
+      <w:r>
+        <w:t>Code</w:t>
+      </w:r>
+      <w:proofErr w:type="spellEnd"/>
+      <w:r>
+        <w:t>, IntelliJ IDEA, Eclipse</w:t>
       </w:r>
       <w:r>
         <w:t>, Android Studio</w:t>
@@ -7358,7 +7803,23 @@
     <w:p/>
     <w:p>
       <w:r>
-        <w:t>Librerías y Frameworks: Puedo enumerar las librerías y frameworks específicos que he utilizado en mi desarrollo.</w:t>
+        <w:t xml:space="preserve">Librerías y </w:t>
+      </w:r>
+      <w:proofErr w:type="spellStart"/>
+      <w:r>
+        <w:t>Frameworks</w:t>
+      </w:r>
+      <w:proofErr w:type="spellEnd"/>
+      <w:r>
+        <w:t xml:space="preserve">: Puedo enumerar las librerías y </w:t>
+      </w:r>
+      <w:proofErr w:type="spellStart"/>
+      <w:r>
+        <w:t>frameworks</w:t>
+      </w:r>
+      <w:proofErr w:type="spellEnd"/>
+      <w:r>
+        <w:t xml:space="preserve"> específicos que he utilizado en mi desarrollo.</w:t>
       </w:r>
     </w:p>
     <w:p/>
@@ -7370,7 +7831,39 @@
     <w:p/>
     <w:p>
       <w:r>
-        <w:t>Herramientas de Testing y Depuración: Si has utilizado herramientas específicas para testing y depuración, como Jest, Selenium, etc., también es relevante incluirlas.</w:t>
+        <w:t xml:space="preserve">Herramientas de </w:t>
+      </w:r>
+      <w:proofErr w:type="spellStart"/>
+      <w:r>
+        <w:t>Testing</w:t>
+      </w:r>
+      <w:proofErr w:type="spellEnd"/>
+      <w:r>
+        <w:t xml:space="preserve"> y Depuración: Si has utilizado herramientas específicas para </w:t>
+      </w:r>
+      <w:proofErr w:type="spellStart"/>
+      <w:r>
+        <w:t>testing</w:t>
+      </w:r>
+      <w:proofErr w:type="spellEnd"/>
+      <w:r>
+        <w:t xml:space="preserve"> y depuración, como </w:t>
+      </w:r>
+      <w:proofErr w:type="spellStart"/>
+      <w:r>
+        <w:t>Jest</w:t>
+      </w:r>
+      <w:proofErr w:type="spellEnd"/>
+      <w:r>
+        <w:t xml:space="preserve">, </w:t>
+      </w:r>
+      <w:proofErr w:type="spellStart"/>
+      <w:r>
+        <w:t>Selenium</w:t>
+      </w:r>
+      <w:proofErr w:type="spellEnd"/>
+      <w:r>
+        <w:t>, etc., también es relevante incluirlas.</w:t>
       </w:r>
     </w:p>
     <w:p>
@@ -7389,7 +7882,15 @@
     </w:p>
     <w:p>
       <w:r>
-        <w:t>Uso de github y referencia a mi repositorio</w:t>
+        <w:t xml:space="preserve">Uso de </w:t>
+      </w:r>
+      <w:proofErr w:type="spellStart"/>
+      <w:r>
+        <w:t>github</w:t>
+      </w:r>
+      <w:proofErr w:type="spellEnd"/>
+      <w:r>
+        <w:t xml:space="preserve"> y referencia a mi repositorio</w:t>
       </w:r>
     </w:p>
     <w:p>
@@ -7484,6 +7985,40 @@
     <w:p>
       <w:r>
         <w:t>Dar la opción al usuario a seleccionar sus alergenos, de manera que no le saldrán productos que los contengan.</w:t>
+      </w:r>
+    </w:p>
+    <w:p>
+      <w:pPr>
+        <w:rPr>
+          <w:u w:val="single"/>
+        </w:rPr>
+      </w:pPr>
+      <w:r>
+        <w:t>Control de reservas:</w:t>
+      </w:r>
+    </w:p>
+    <w:p>
+      <w:pPr>
+        <w:pStyle w:val="Prrafodelista"/>
+        <w:numPr>
+          <w:ilvl w:val="0"/>
+          <w:numId w:val="18"/>
+        </w:numPr>
+      </w:pPr>
+      <w:r>
+        <w:t>El usuario podrá solicitar una reserva.</w:t>
+      </w:r>
+    </w:p>
+    <w:p>
+      <w:pPr>
+        <w:pStyle w:val="Prrafodelista"/>
+        <w:numPr>
+          <w:ilvl w:val="0"/>
+          <w:numId w:val="17"/>
+        </w:numPr>
+      </w:pPr>
+      <w:r>
+        <w:t>El administrador confirmará o denegará la reserva.</w:t>
       </w:r>
     </w:p>
     <w:p>
@@ -8650,6 +9185,118 @@
     </w:lvl>
   </w:abstractNum>
   <w:abstractNum w:abstractNumId="4" w15:restartNumberingAfterBreak="0">
+    <w:nsid w:val="20B755F5"/>
+    <w:multiLevelType w:val="hybridMultilevel"/>
+    <w:tmpl w:val="231A0830"/>
+    <w:lvl w:ilvl="0" w:tplc="E76496C2">
+      <w:numFmt w:val="bullet"/>
+      <w:lvlText w:val="-"/>
+      <w:lvlJc w:val="left"/>
+      <w:pPr>
+        <w:ind w:left="720" w:hanging="360"/>
+      </w:pPr>
+      <w:rPr>
+        <w:rFonts w:ascii="Arial" w:eastAsiaTheme="minorHAnsi" w:hAnsi="Arial" w:cs="Arial" w:hint="default"/>
+      </w:rPr>
+    </w:lvl>
+    <w:lvl w:ilvl="1" w:tplc="0C0A0003" w:tentative="1">
+      <w:start w:val="1"/>
+      <w:numFmt w:val="bullet"/>
+      <w:lvlText w:val="o"/>
+      <w:lvlJc w:val="left"/>
+      <w:pPr>
+        <w:ind w:left="1440" w:hanging="360"/>
+      </w:pPr>
+      <w:rPr>
+        <w:rFonts w:ascii="Courier New" w:hAnsi="Courier New" w:cs="Courier New" w:hint="default"/>
+      </w:rPr>
+    </w:lvl>
+    <w:lvl w:ilvl="2" w:tplc="0C0A0005" w:tentative="1">
+      <w:start w:val="1"/>
+      <w:numFmt w:val="bullet"/>
+      <w:lvlText w:val=""/>
+      <w:lvlJc w:val="left"/>
+      <w:pPr>
+        <w:ind w:left="2160" w:hanging="360"/>
+      </w:pPr>
+      <w:rPr>
+        <w:rFonts w:ascii="Wingdings" w:hAnsi="Wingdings" w:hint="default"/>
+      </w:rPr>
+    </w:lvl>
+    <w:lvl w:ilvl="3" w:tplc="0C0A0001" w:tentative="1">
+      <w:start w:val="1"/>
+      <w:numFmt w:val="bullet"/>
+      <w:lvlText w:val=""/>
+      <w:lvlJc w:val="left"/>
+      <w:pPr>
+        <w:ind w:left="2880" w:hanging="360"/>
+      </w:pPr>
+      <w:rPr>
+        <w:rFonts w:ascii="Symbol" w:hAnsi="Symbol" w:hint="default"/>
+      </w:rPr>
+    </w:lvl>
+    <w:lvl w:ilvl="4" w:tplc="0C0A0003" w:tentative="1">
+      <w:start w:val="1"/>
+      <w:numFmt w:val="bullet"/>
+      <w:lvlText w:val="o"/>
+      <w:lvlJc w:val="left"/>
+      <w:pPr>
+        <w:ind w:left="3600" w:hanging="360"/>
+      </w:pPr>
+      <w:rPr>
+        <w:rFonts w:ascii="Courier New" w:hAnsi="Courier New" w:cs="Courier New" w:hint="default"/>
+      </w:rPr>
+    </w:lvl>
+    <w:lvl w:ilvl="5" w:tplc="0C0A0005" w:tentative="1">
+      <w:start w:val="1"/>
+      <w:numFmt w:val="bullet"/>
+      <w:lvlText w:val=""/>
+      <w:lvlJc w:val="left"/>
+      <w:pPr>
+        <w:ind w:left="4320" w:hanging="360"/>
+      </w:pPr>
+      <w:rPr>
+        <w:rFonts w:ascii="Wingdings" w:hAnsi="Wingdings" w:hint="default"/>
+      </w:rPr>
+    </w:lvl>
+    <w:lvl w:ilvl="6" w:tplc="0C0A0001" w:tentative="1">
+      <w:start w:val="1"/>
+      <w:numFmt w:val="bullet"/>
+      <w:lvlText w:val=""/>
+      <w:lvlJc w:val="left"/>
+      <w:pPr>
+        <w:ind w:left="5040" w:hanging="360"/>
+      </w:pPr>
+      <w:rPr>
+        <w:rFonts w:ascii="Symbol" w:hAnsi="Symbol" w:hint="default"/>
+      </w:rPr>
+    </w:lvl>
+    <w:lvl w:ilvl="7" w:tplc="0C0A0003" w:tentative="1">
+      <w:start w:val="1"/>
+      <w:numFmt w:val="bullet"/>
+      <w:lvlText w:val="o"/>
+      <w:lvlJc w:val="left"/>
+      <w:pPr>
+        <w:ind w:left="5760" w:hanging="360"/>
+      </w:pPr>
+      <w:rPr>
+        <w:rFonts w:ascii="Courier New" w:hAnsi="Courier New" w:cs="Courier New" w:hint="default"/>
+      </w:rPr>
+    </w:lvl>
+    <w:lvl w:ilvl="8" w:tplc="0C0A0005" w:tentative="1">
+      <w:start w:val="1"/>
+      <w:numFmt w:val="bullet"/>
+      <w:lvlText w:val=""/>
+      <w:lvlJc w:val="left"/>
+      <w:pPr>
+        <w:ind w:left="6480" w:hanging="360"/>
+      </w:pPr>
+      <w:rPr>
+        <w:rFonts w:ascii="Wingdings" w:hAnsi="Wingdings" w:hint="default"/>
+      </w:rPr>
+    </w:lvl>
+  </w:abstractNum>
+  <w:abstractNum w:abstractNumId="5" w15:restartNumberingAfterBreak="0">
     <w:nsid w:val="26757F70"/>
     <w:multiLevelType w:val="hybridMultilevel"/>
     <w:tmpl w:val="60B209FE"/>
@@ -8762,7 +9409,7 @@
       </w:rPr>
     </w:lvl>
   </w:abstractNum>
-  <w:abstractNum w:abstractNumId="5" w15:restartNumberingAfterBreak="0">
+  <w:abstractNum w:abstractNumId="6" w15:restartNumberingAfterBreak="0">
     <w:nsid w:val="2AD2694F"/>
     <w:multiLevelType w:val="hybridMultilevel"/>
     <w:tmpl w:val="A00C7934"/>
@@ -8875,7 +9522,7 @@
       </w:rPr>
     </w:lvl>
   </w:abstractNum>
-  <w:abstractNum w:abstractNumId="6" w15:restartNumberingAfterBreak="0">
+  <w:abstractNum w:abstractNumId="7" w15:restartNumberingAfterBreak="0">
     <w:nsid w:val="37A60DCD"/>
     <w:multiLevelType w:val="hybridMultilevel"/>
     <w:tmpl w:val="42983AC6"/>
@@ -8961,7 +9608,7 @@
       </w:pPr>
     </w:lvl>
   </w:abstractNum>
-  <w:abstractNum w:abstractNumId="7" w15:restartNumberingAfterBreak="0">
+  <w:abstractNum w:abstractNumId="8" w15:restartNumberingAfterBreak="0">
     <w:nsid w:val="44010A65"/>
     <w:multiLevelType w:val="hybridMultilevel"/>
     <w:tmpl w:val="10DE8150"/>
@@ -9047,7 +9694,231 @@
       </w:pPr>
     </w:lvl>
   </w:abstractNum>
-  <w:abstractNum w:abstractNumId="8" w15:restartNumberingAfterBreak="0">
+  <w:abstractNum w:abstractNumId="9" w15:restartNumberingAfterBreak="0">
+    <w:nsid w:val="441D4E6F"/>
+    <w:multiLevelType w:val="hybridMultilevel"/>
+    <w:tmpl w:val="14A6938C"/>
+    <w:lvl w:ilvl="0" w:tplc="6E04F1CE">
+      <w:numFmt w:val="bullet"/>
+      <w:lvlText w:val="-"/>
+      <w:lvlJc w:val="left"/>
+      <w:pPr>
+        <w:ind w:left="720" w:hanging="360"/>
+      </w:pPr>
+      <w:rPr>
+        <w:rFonts w:ascii="Arial" w:eastAsiaTheme="minorHAnsi" w:hAnsi="Arial" w:cs="Arial" w:hint="default"/>
+      </w:rPr>
+    </w:lvl>
+    <w:lvl w:ilvl="1" w:tplc="0C0A0003" w:tentative="1">
+      <w:start w:val="1"/>
+      <w:numFmt w:val="bullet"/>
+      <w:lvlText w:val="o"/>
+      <w:lvlJc w:val="left"/>
+      <w:pPr>
+        <w:ind w:left="1440" w:hanging="360"/>
+      </w:pPr>
+      <w:rPr>
+        <w:rFonts w:ascii="Courier New" w:hAnsi="Courier New" w:cs="Courier New" w:hint="default"/>
+      </w:rPr>
+    </w:lvl>
+    <w:lvl w:ilvl="2" w:tplc="0C0A0005" w:tentative="1">
+      <w:start w:val="1"/>
+      <w:numFmt w:val="bullet"/>
+      <w:lvlText w:val=""/>
+      <w:lvlJc w:val="left"/>
+      <w:pPr>
+        <w:ind w:left="2160" w:hanging="360"/>
+      </w:pPr>
+      <w:rPr>
+        <w:rFonts w:ascii="Wingdings" w:hAnsi="Wingdings" w:hint="default"/>
+      </w:rPr>
+    </w:lvl>
+    <w:lvl w:ilvl="3" w:tplc="0C0A0001" w:tentative="1">
+      <w:start w:val="1"/>
+      <w:numFmt w:val="bullet"/>
+      <w:lvlText w:val=""/>
+      <w:lvlJc w:val="left"/>
+      <w:pPr>
+        <w:ind w:left="2880" w:hanging="360"/>
+      </w:pPr>
+      <w:rPr>
+        <w:rFonts w:ascii="Symbol" w:hAnsi="Symbol" w:hint="default"/>
+      </w:rPr>
+    </w:lvl>
+    <w:lvl w:ilvl="4" w:tplc="0C0A0003" w:tentative="1">
+      <w:start w:val="1"/>
+      <w:numFmt w:val="bullet"/>
+      <w:lvlText w:val="o"/>
+      <w:lvlJc w:val="left"/>
+      <w:pPr>
+        <w:ind w:left="3600" w:hanging="360"/>
+      </w:pPr>
+      <w:rPr>
+        <w:rFonts w:ascii="Courier New" w:hAnsi="Courier New" w:cs="Courier New" w:hint="default"/>
+      </w:rPr>
+    </w:lvl>
+    <w:lvl w:ilvl="5" w:tplc="0C0A0005" w:tentative="1">
+      <w:start w:val="1"/>
+      <w:numFmt w:val="bullet"/>
+      <w:lvlText w:val=""/>
+      <w:lvlJc w:val="left"/>
+      <w:pPr>
+        <w:ind w:left="4320" w:hanging="360"/>
+      </w:pPr>
+      <w:rPr>
+        <w:rFonts w:ascii="Wingdings" w:hAnsi="Wingdings" w:hint="default"/>
+      </w:rPr>
+    </w:lvl>
+    <w:lvl w:ilvl="6" w:tplc="0C0A0001" w:tentative="1">
+      <w:start w:val="1"/>
+      <w:numFmt w:val="bullet"/>
+      <w:lvlText w:val=""/>
+      <w:lvlJc w:val="left"/>
+      <w:pPr>
+        <w:ind w:left="5040" w:hanging="360"/>
+      </w:pPr>
+      <w:rPr>
+        <w:rFonts w:ascii="Symbol" w:hAnsi="Symbol" w:hint="default"/>
+      </w:rPr>
+    </w:lvl>
+    <w:lvl w:ilvl="7" w:tplc="0C0A0003" w:tentative="1">
+      <w:start w:val="1"/>
+      <w:numFmt w:val="bullet"/>
+      <w:lvlText w:val="o"/>
+      <w:lvlJc w:val="left"/>
+      <w:pPr>
+        <w:ind w:left="5760" w:hanging="360"/>
+      </w:pPr>
+      <w:rPr>
+        <w:rFonts w:ascii="Courier New" w:hAnsi="Courier New" w:cs="Courier New" w:hint="default"/>
+      </w:rPr>
+    </w:lvl>
+    <w:lvl w:ilvl="8" w:tplc="0C0A0005" w:tentative="1">
+      <w:start w:val="1"/>
+      <w:numFmt w:val="bullet"/>
+      <w:lvlText w:val=""/>
+      <w:lvlJc w:val="left"/>
+      <w:pPr>
+        <w:ind w:left="6480" w:hanging="360"/>
+      </w:pPr>
+      <w:rPr>
+        <w:rFonts w:ascii="Wingdings" w:hAnsi="Wingdings" w:hint="default"/>
+      </w:rPr>
+    </w:lvl>
+  </w:abstractNum>
+  <w:abstractNum w:abstractNumId="10" w15:restartNumberingAfterBreak="0">
+    <w:nsid w:val="4F8C6E15"/>
+    <w:multiLevelType w:val="hybridMultilevel"/>
+    <w:tmpl w:val="517679A6"/>
+    <w:lvl w:ilvl="0" w:tplc="FC7CCCCC">
+      <w:numFmt w:val="bullet"/>
+      <w:lvlText w:val="-"/>
+      <w:lvlJc w:val="left"/>
+      <w:pPr>
+        <w:ind w:left="720" w:hanging="360"/>
+      </w:pPr>
+      <w:rPr>
+        <w:rFonts w:ascii="Arial" w:eastAsiaTheme="minorHAnsi" w:hAnsi="Arial" w:cs="Arial" w:hint="default"/>
+      </w:rPr>
+    </w:lvl>
+    <w:lvl w:ilvl="1" w:tplc="0C0A0003" w:tentative="1">
+      <w:start w:val="1"/>
+      <w:numFmt w:val="bullet"/>
+      <w:lvlText w:val="o"/>
+      <w:lvlJc w:val="left"/>
+      <w:pPr>
+        <w:ind w:left="1440" w:hanging="360"/>
+      </w:pPr>
+      <w:rPr>
+        <w:rFonts w:ascii="Courier New" w:hAnsi="Courier New" w:cs="Courier New" w:hint="default"/>
+      </w:rPr>
+    </w:lvl>
+    <w:lvl w:ilvl="2" w:tplc="0C0A0005" w:tentative="1">
+      <w:start w:val="1"/>
+      <w:numFmt w:val="bullet"/>
+      <w:lvlText w:val=""/>
+      <w:lvlJc w:val="left"/>
+      <w:pPr>
+        <w:ind w:left="2160" w:hanging="360"/>
+      </w:pPr>
+      <w:rPr>
+        <w:rFonts w:ascii="Wingdings" w:hAnsi="Wingdings" w:hint="default"/>
+      </w:rPr>
+    </w:lvl>
+    <w:lvl w:ilvl="3" w:tplc="0C0A0001" w:tentative="1">
+      <w:start w:val="1"/>
+      <w:numFmt w:val="bullet"/>
+      <w:lvlText w:val=""/>
+      <w:lvlJc w:val="left"/>
+      <w:pPr>
+        <w:ind w:left="2880" w:hanging="360"/>
+      </w:pPr>
+      <w:rPr>
+        <w:rFonts w:ascii="Symbol" w:hAnsi="Symbol" w:hint="default"/>
+      </w:rPr>
+    </w:lvl>
+    <w:lvl w:ilvl="4" w:tplc="0C0A0003" w:tentative="1">
+      <w:start w:val="1"/>
+      <w:numFmt w:val="bullet"/>
+      <w:lvlText w:val="o"/>
+      <w:lvlJc w:val="left"/>
+      <w:pPr>
+        <w:ind w:left="3600" w:hanging="360"/>
+      </w:pPr>
+      <w:rPr>
+        <w:rFonts w:ascii="Courier New" w:hAnsi="Courier New" w:cs="Courier New" w:hint="default"/>
+      </w:rPr>
+    </w:lvl>
+    <w:lvl w:ilvl="5" w:tplc="0C0A0005" w:tentative="1">
+      <w:start w:val="1"/>
+      <w:numFmt w:val="bullet"/>
+      <w:lvlText w:val=""/>
+      <w:lvlJc w:val="left"/>
+      <w:pPr>
+        <w:ind w:left="4320" w:hanging="360"/>
+      </w:pPr>
+      <w:rPr>
+        <w:rFonts w:ascii="Wingdings" w:hAnsi="Wingdings" w:hint="default"/>
+      </w:rPr>
+    </w:lvl>
+    <w:lvl w:ilvl="6" w:tplc="0C0A0001" w:tentative="1">
+      <w:start w:val="1"/>
+      <w:numFmt w:val="bullet"/>
+      <w:lvlText w:val=""/>
+      <w:lvlJc w:val="left"/>
+      <w:pPr>
+        <w:ind w:left="5040" w:hanging="360"/>
+      </w:pPr>
+      <w:rPr>
+        <w:rFonts w:ascii="Symbol" w:hAnsi="Symbol" w:hint="default"/>
+      </w:rPr>
+    </w:lvl>
+    <w:lvl w:ilvl="7" w:tplc="0C0A0003" w:tentative="1">
+      <w:start w:val="1"/>
+      <w:numFmt w:val="bullet"/>
+      <w:lvlText w:val="o"/>
+      <w:lvlJc w:val="left"/>
+      <w:pPr>
+        <w:ind w:left="5760" w:hanging="360"/>
+      </w:pPr>
+      <w:rPr>
+        <w:rFonts w:ascii="Courier New" w:hAnsi="Courier New" w:cs="Courier New" w:hint="default"/>
+      </w:rPr>
+    </w:lvl>
+    <w:lvl w:ilvl="8" w:tplc="0C0A0005" w:tentative="1">
+      <w:start w:val="1"/>
+      <w:numFmt w:val="bullet"/>
+      <w:lvlText w:val=""/>
+      <w:lvlJc w:val="left"/>
+      <w:pPr>
+        <w:ind w:left="6480" w:hanging="360"/>
+      </w:pPr>
+      <w:rPr>
+        <w:rFonts w:ascii="Wingdings" w:hAnsi="Wingdings" w:hint="default"/>
+      </w:rPr>
+    </w:lvl>
+  </w:abstractNum>
+  <w:abstractNum w:abstractNumId="11" w15:restartNumberingAfterBreak="0">
     <w:nsid w:val="52097079"/>
     <w:multiLevelType w:val="hybridMultilevel"/>
     <w:tmpl w:val="3AD2DDA2"/>
@@ -9160,7 +10031,7 @@
       </w:rPr>
     </w:lvl>
   </w:abstractNum>
-  <w:abstractNum w:abstractNumId="9" w15:restartNumberingAfterBreak="0">
+  <w:abstractNum w:abstractNumId="12" w15:restartNumberingAfterBreak="0">
     <w:nsid w:val="57274205"/>
     <w:multiLevelType w:val="multilevel"/>
     <w:tmpl w:val="E9224126"/>
@@ -9273,7 +10144,7 @@
       </w:rPr>
     </w:lvl>
   </w:abstractNum>
-  <w:abstractNum w:abstractNumId="10" w15:restartNumberingAfterBreak="0">
+  <w:abstractNum w:abstractNumId="13" w15:restartNumberingAfterBreak="0">
     <w:nsid w:val="59DF0D5A"/>
     <w:multiLevelType w:val="hybridMultilevel"/>
     <w:tmpl w:val="C6B6CEDA"/>
@@ -9386,7 +10257,7 @@
       </w:rPr>
     </w:lvl>
   </w:abstractNum>
-  <w:abstractNum w:abstractNumId="11" w15:restartNumberingAfterBreak="0">
+  <w:abstractNum w:abstractNumId="14" w15:restartNumberingAfterBreak="0">
     <w:nsid w:val="68573042"/>
     <w:multiLevelType w:val="hybridMultilevel"/>
     <w:tmpl w:val="3A82E678"/>
@@ -9499,7 +10370,7 @@
       </w:rPr>
     </w:lvl>
   </w:abstractNum>
-  <w:abstractNum w:abstractNumId="12" w15:restartNumberingAfterBreak="0">
+  <w:abstractNum w:abstractNumId="15" w15:restartNumberingAfterBreak="0">
     <w:nsid w:val="700959B3"/>
     <w:multiLevelType w:val="hybridMultilevel"/>
     <w:tmpl w:val="0582840A"/>
@@ -9612,7 +10483,7 @@
       </w:rPr>
     </w:lvl>
   </w:abstractNum>
-  <w:abstractNum w:abstractNumId="13" w15:restartNumberingAfterBreak="0">
+  <w:abstractNum w:abstractNumId="16" w15:restartNumberingAfterBreak="0">
     <w:nsid w:val="7AE03F2B"/>
     <w:multiLevelType w:val="multilevel"/>
     <w:tmpl w:val="A700534C"/>
@@ -9733,7 +10604,7 @@
       </w:rPr>
     </w:lvl>
   </w:abstractNum>
-  <w:abstractNum w:abstractNumId="14" w15:restartNumberingAfterBreak="0">
+  <w:abstractNum w:abstractNumId="17" w15:restartNumberingAfterBreak="0">
     <w:nsid w:val="7CDE24A3"/>
     <w:multiLevelType w:val="hybridMultilevel"/>
     <w:tmpl w:val="7C24FC4E"/>
@@ -9847,25 +10718,25 @@
     </w:lvl>
   </w:abstractNum>
   <w:num w:numId="1">
-    <w:abstractNumId w:val="13"/>
+    <w:abstractNumId w:val="16"/>
   </w:num>
   <w:num w:numId="2">
-    <w:abstractNumId w:val="12"/>
+    <w:abstractNumId w:val="15"/>
   </w:num>
   <w:num w:numId="3">
-    <w:abstractNumId w:val="9"/>
+    <w:abstractNumId w:val="12"/>
   </w:num>
   <w:num w:numId="4">
     <w:abstractNumId w:val="2"/>
   </w:num>
   <w:num w:numId="5">
-    <w:abstractNumId w:val="8"/>
+    <w:abstractNumId w:val="11"/>
   </w:num>
   <w:num w:numId="6">
     <w:abstractNumId w:val="0"/>
   </w:num>
   <w:num w:numId="7">
-    <w:abstractNumId w:val="4"/>
+    <w:abstractNumId w:val="5"/>
   </w:num>
   <w:num w:numId="8">
     <w:abstractNumId w:val="3"/>
@@ -9874,21 +10745,30 @@
     <w:abstractNumId w:val="1"/>
   </w:num>
   <w:num w:numId="10">
-    <w:abstractNumId w:val="5"/>
+    <w:abstractNumId w:val="6"/>
   </w:num>
   <w:num w:numId="11">
+    <w:abstractNumId w:val="17"/>
+  </w:num>
+  <w:num w:numId="12">
     <w:abstractNumId w:val="14"/>
   </w:num>
-  <w:num w:numId="12">
-    <w:abstractNumId w:val="11"/>
+  <w:num w:numId="13">
+    <w:abstractNumId w:val="8"/>
   </w:num>
-  <w:num w:numId="13">
+  <w:num w:numId="14">
     <w:abstractNumId w:val="7"/>
   </w:num>
-  <w:num w:numId="14">
-    <w:abstractNumId w:val="6"/>
+  <w:num w:numId="15">
+    <w:abstractNumId w:val="13"/>
   </w:num>
-  <w:num w:numId="15">
+  <w:num w:numId="16">
+    <w:abstractNumId w:val="4"/>
+  </w:num>
+  <w:num w:numId="17">
+    <w:abstractNumId w:val="9"/>
+  </w:num>
+  <w:num w:numId="18">
     <w:abstractNumId w:val="10"/>
   </w:num>
 </w:numbering>
@@ -10017,6 +10897,7 @@
     <w:lsdException w:name="HTML Sample" w:semiHidden="1" w:unhideWhenUsed="1"/>
     <w:lsdException w:name="HTML Typewriter" w:semiHidden="1" w:unhideWhenUsed="1"/>
     <w:lsdException w:name="HTML Variable" w:semiHidden="1" w:unhideWhenUsed="1"/>
+    <w:lsdException w:name="Normal Table" w:semiHidden="1" w:unhideWhenUsed="1"/>
     <w:lsdException w:name="annotation subject" w:semiHidden="1" w:unhideWhenUsed="1"/>
     <w:lsdException w:name="No List" w:semiHidden="1" w:unhideWhenUsed="1"/>
     <w:lsdException w:name="Outline List 1" w:semiHidden="1" w:unhideWhenUsed="1"/>
@@ -10063,8 +10944,10 @@
     <w:lsdException w:name="Table Subtle 2" w:semiHidden="1" w:unhideWhenUsed="1"/>
     <w:lsdException w:name="Table Web 1" w:semiHidden="1" w:unhideWhenUsed="1"/>
     <w:lsdException w:name="Table Web 2" w:semiHidden="1" w:unhideWhenUsed="1"/>
+    <w:lsdException w:name="Table Web 3" w:semiHidden="1" w:unhideWhenUsed="1"/>
     <w:lsdException w:name="Balloon Text" w:semiHidden="1" w:unhideWhenUsed="1"/>
     <w:lsdException w:name="Table Grid" w:uiPriority="39"/>
+    <w:lsdException w:name="Table Theme" w:semiHidden="1" w:unhideWhenUsed="1"/>
     <w:lsdException w:name="Placeholder Text" w:semiHidden="1"/>
     <w:lsdException w:name="No Spacing" w:uiPriority="1" w:qFormat="1"/>
     <w:lsdException w:name="Light Shading" w:uiPriority="60"/>
@@ -10953,19 +11836,19 @@
     <w:pitch w:val="variable"/>
     <w:sig w:usb0="00000000" w:usb1="10000000" w:usb2="00000000" w:usb3="00000000" w:csb0="80000000" w:csb1="00000000"/>
   </w:font>
+  <w:font w:name="Arial">
+    <w:panose1 w:val="020B0604020202020204"/>
+    <w:charset w:val="00"/>
+    <w:family w:val="swiss"/>
+    <w:pitch w:val="variable"/>
+    <w:sig w:usb0="E0002EFF" w:usb1="C000785B" w:usb2="00000009" w:usb3="00000000" w:csb0="000001FF" w:csb1="00000000"/>
+  </w:font>
   <w:font w:name="Century Gothic">
     <w:panose1 w:val="020B0502020202020204"/>
     <w:charset w:val="00"/>
     <w:family w:val="swiss"/>
     <w:pitch w:val="variable"/>
     <w:sig w:usb0="00000287" w:usb1="00000000" w:usb2="00000000" w:usb3="00000000" w:csb0="0000009F" w:csb1="00000000"/>
-  </w:font>
-  <w:font w:name="Arial">
-    <w:panose1 w:val="020B0604020202020204"/>
-    <w:charset w:val="00"/>
-    <w:family w:val="swiss"/>
-    <w:pitch w:val="variable"/>
-    <w:sig w:usb0="E0002EFF" w:usb1="C000785B" w:usb2="00000009" w:usb3="00000000" w:csb0="000001FF" w:csb1="00000000"/>
   </w:font>
   <w:font w:name="Segoe UI">
     <w:panose1 w:val="020B0502040204020203"/>
@@ -11012,6 +11895,7 @@
     <w:rsid w:val="001C3602"/>
     <w:rsid w:val="00211202"/>
     <w:rsid w:val="002F3B15"/>
+    <w:rsid w:val="0032107F"/>
     <w:rsid w:val="005209D4"/>
     <w:rsid w:val="00521972"/>
     <w:rsid w:val="00576F17"/>
@@ -11168,6 +12052,7 @@
     <w:lsdException w:name="HTML Sample" w:semiHidden="1" w:unhideWhenUsed="1"/>
     <w:lsdException w:name="HTML Typewriter" w:semiHidden="1" w:unhideWhenUsed="1"/>
     <w:lsdException w:name="HTML Variable" w:semiHidden="1" w:unhideWhenUsed="1"/>
+    <w:lsdException w:name="Normal Table" w:semiHidden="1" w:unhideWhenUsed="1"/>
     <w:lsdException w:name="annotation subject" w:semiHidden="1" w:unhideWhenUsed="1"/>
     <w:lsdException w:name="No List" w:semiHidden="1" w:unhideWhenUsed="1"/>
     <w:lsdException w:name="Outline List 1" w:semiHidden="1" w:unhideWhenUsed="1"/>
@@ -11214,8 +12099,10 @@
     <w:lsdException w:name="Table Subtle 2" w:semiHidden="1" w:unhideWhenUsed="1"/>
     <w:lsdException w:name="Table Web 1" w:semiHidden="1" w:unhideWhenUsed="1"/>
     <w:lsdException w:name="Table Web 2" w:semiHidden="1" w:unhideWhenUsed="1"/>
+    <w:lsdException w:name="Table Web 3" w:semiHidden="1" w:unhideWhenUsed="1"/>
     <w:lsdException w:name="Balloon Text" w:semiHidden="1" w:unhideWhenUsed="1"/>
     <w:lsdException w:name="Table Grid" w:uiPriority="39"/>
+    <w:lsdException w:name="Table Theme" w:semiHidden="1" w:unhideWhenUsed="1"/>
     <w:lsdException w:name="Placeholder Text" w:semiHidden="1"/>
     <w:lsdException w:name="No Spacing" w:uiPriority="1" w:qFormat="1"/>
     <w:lsdException w:name="Light Shading" w:uiPriority="60"/>

</xml_diff>

<commit_message>
Update memoria y diagramas
</commit_message>
<xml_diff>
--- a/Memoria/Memoria.docx
+++ b/Memoria/Memoria.docx
@@ -4417,14 +4417,24 @@
       <w:r>
         <w:t xml:space="preserve">Ilustración </w:t>
       </w:r>
-      <w:fldSimple w:instr=" SEQ Ilustración \* ARABIC ">
-        <w:r>
-          <w:rPr>
-            <w:noProof/>
-          </w:rPr>
-          <w:t>3</w:t>
-        </w:r>
-      </w:fldSimple>
+      <w:r>
+        <w:fldChar w:fldCharType="begin"/>
+      </w:r>
+      <w:r>
+        <w:instrText xml:space="preserve"> SEQ Ilustración \* ARABIC </w:instrText>
+      </w:r>
+      <w:r>
+        <w:fldChar w:fldCharType="separate"/>
+      </w:r>
+      <w:r>
+        <w:rPr>
+          <w:noProof/>
+        </w:rPr>
+        <w:t>3</w:t>
+      </w:r>
+      <w:r>
+        <w:fldChar w:fldCharType="end"/>
+      </w:r>
     </w:p>
     <w:p>
       <w:pPr>
@@ -7478,12 +7488,7 @@
         <w:t xml:space="preserve">requisitos funcionales del sistema desde la perspectiva de los usuarios. </w:t>
       </w:r>
       <w:r>
-        <w:t>A continuación, se exploran los casos de aplicación móvil, que representan las</w:t>
-      </w:r>
-      <w:bookmarkStart w:id="17" w:name="_GoBack"/>
-      <w:bookmarkEnd w:id="17"/>
-      <w:r>
-        <w:t xml:space="preserve"> interacciones entre actores y sistema para lograr objetivos específicos.</w:t>
+        <w:t>A continuación, se exploran los casos de aplicación móvil, que representan las interacciones entre actores y sistema para lograr objetivos específicos.</w:t>
       </w:r>
     </w:p>
     <w:p/>
@@ -12248,14 +12253,24 @@
       <w:r>
         <w:t xml:space="preserve">Diagrama </w:t>
       </w:r>
-      <w:fldSimple w:instr=" SEQ Diagrama \* ARABIC ">
-        <w:r>
-          <w:rPr>
-            <w:noProof/>
-          </w:rPr>
-          <w:t>1</w:t>
-        </w:r>
-      </w:fldSimple>
+      <w:r>
+        <w:fldChar w:fldCharType="begin"/>
+      </w:r>
+      <w:r>
+        <w:instrText xml:space="preserve"> SEQ Diagrama \* ARABIC </w:instrText>
+      </w:r>
+      <w:r>
+        <w:fldChar w:fldCharType="separate"/>
+      </w:r>
+      <w:r>
+        <w:rPr>
+          <w:noProof/>
+        </w:rPr>
+        <w:t>1</w:t>
+      </w:r>
+      <w:r>
+        <w:fldChar w:fldCharType="end"/>
+      </w:r>
     </w:p>
     <w:p>
       <w:pPr>
@@ -12266,7 +12281,7 @@
           <w:szCs w:val="32"/>
         </w:rPr>
       </w:pPr>
-      <w:bookmarkStart w:id="18" w:name="_Toc162270705"/>
+      <w:bookmarkStart w:id="17" w:name="_Toc162270705"/>
       <w:r>
         <w:br w:type="page"/>
       </w:r>
@@ -12283,7 +12298,7 @@
         <w:lastRenderedPageBreak/>
         <w:t>Diseño.</w:t>
       </w:r>
-      <w:bookmarkEnd w:id="18"/>
+      <w:bookmarkEnd w:id="17"/>
     </w:p>
     <w:p>
       <w:r>
@@ -12443,14 +12458,24 @@
       <w:r>
         <w:t xml:space="preserve">Diagrama </w:t>
       </w:r>
-      <w:fldSimple w:instr=" SEQ Diagrama \* ARABIC ">
-        <w:r>
-          <w:rPr>
-            <w:noProof/>
-          </w:rPr>
-          <w:t>2</w:t>
-        </w:r>
-      </w:fldSimple>
+      <w:r>
+        <w:fldChar w:fldCharType="begin"/>
+      </w:r>
+      <w:r>
+        <w:instrText xml:space="preserve"> SEQ Diagrama \* ARABIC </w:instrText>
+      </w:r>
+      <w:r>
+        <w:fldChar w:fldCharType="separate"/>
+      </w:r>
+      <w:r>
+        <w:rPr>
+          <w:noProof/>
+        </w:rPr>
+        <w:t>2</w:t>
+      </w:r>
+      <w:r>
+        <w:fldChar w:fldCharType="end"/>
+      </w:r>
     </w:p>
     <w:p>
       <w:r>
@@ -12472,13 +12497,1827 @@
     </w:p>
     <w:p>
       <w:r>
-        <w:t>Descripción de la interfaz de usuario del sistema, incluyendo elementos de la interfaz, diseño visual y disposición de los elementos en pantalla. Se pueden incluir bocetos o diagramas de la interfaz de usuario.</w:t>
+        <w:t xml:space="preserve">La interfaz de usuario desempeña un papel fundamental en la experiencia del usuario de nuestra aplicación. </w:t>
+      </w:r>
+      <w:r>
+        <w:t>En esta sección se puede ver el diseño detallado de la interfaz de usuario, que incluye la disposición de los elementos visuales, la navegación entre pantallas y la interacción del usuario con la aplicación.</w:t>
+      </w:r>
+    </w:p>
+    <w:p>
+      <w:r>
+        <w:t xml:space="preserve">Para establecer una base solida para el diseño de la interfaz, se ha decidido realizar la creación de </w:t>
+      </w:r>
+      <w:proofErr w:type="spellStart"/>
+      <w:r>
+        <w:rPr>
+          <w:i/>
+        </w:rPr>
+        <w:t>wireframes</w:t>
+      </w:r>
+      <w:proofErr w:type="spellEnd"/>
+      <w:r>
+        <w:t xml:space="preserve"> iniciales. Estos bocetos son representaciones esquemáticas de baja fidelidad que muestran la disposición general de los elementos en cada pantalla de la aplicación. </w:t>
+      </w:r>
+    </w:p>
+    <w:p>
+      <w:pPr>
+        <w:pStyle w:val="Prrafodelista"/>
+        <w:numPr>
+          <w:ilvl w:val="0"/>
+          <w:numId w:val="19"/>
+        </w:numPr>
+      </w:pPr>
+      <w:r>
+        <w:t>Pantalla de inicio de sesión</w:t>
+      </w:r>
+    </w:p>
+    <w:p>
+      <w:r>
+        <w:t>La pantalla de inicio de sesión es la primera pantalla que ven los usuarios al abrir la aplicación</w:t>
+      </w:r>
+      <w:r>
+        <w:t>. Aquí, los usuarios pueden ingresar sus credenciales para acceder a sus cuentas o registrarse si es necesario.</w:t>
+      </w:r>
+    </w:p>
+    <w:p>
+      <w:r>
+        <w:t xml:space="preserve">En el </w:t>
+      </w:r>
+      <w:proofErr w:type="spellStart"/>
+      <w:r>
+        <w:rPr>
+          <w:i/>
+        </w:rPr>
+        <w:t>Wireframe</w:t>
+      </w:r>
+      <w:proofErr w:type="spellEnd"/>
+      <w:r>
+        <w:t xml:space="preserve"> 1, s</w:t>
+      </w:r>
+      <w:r>
+        <w:t>e puede</w:t>
+      </w:r>
+      <w:r>
+        <w:t>n</w:t>
+      </w:r>
+      <w:r>
+        <w:t xml:space="preserve"> observar las tres opciones que el usuario puede realizar. El botón de iniciar sesión envía al usuario a la pantalla principal o </w:t>
+      </w:r>
+      <w:r>
+        <w:rPr>
+          <w:i/>
+        </w:rPr>
+        <w:t xml:space="preserve">Home </w:t>
+      </w:r>
+      <w:r>
+        <w:t>y el de registrar al formulario de registro, finalmente existe la opción de recuperar la contraseña.</w:t>
+      </w:r>
+    </w:p>
+    <w:p>
+      <w:pPr>
+        <w:pStyle w:val="Prrafodelista"/>
+        <w:numPr>
+          <w:ilvl w:val="0"/>
+          <w:numId w:val="19"/>
+        </w:numPr>
+      </w:pPr>
+      <w:r>
+        <w:t>Pantalla de registro</w:t>
+      </w:r>
+    </w:p>
+    <w:p>
+      <w:r>
+        <w:t>Esta pantalla se abre al pulsar el botón registrar en la pantalla de inicio de sesión. Permite al usuario rellenar el formulario de registro y crear una nueva cuenta. Cuenta con la opción de cancelar el registro y devuelve al usuario a la pantalla de inicio de sesión.</w:t>
+      </w:r>
+    </w:p>
+    <w:p>
+      <w:r>
+        <w:t xml:space="preserve">En el </w:t>
+      </w:r>
+      <w:proofErr w:type="spellStart"/>
+      <w:r>
+        <w:t>Wireframe</w:t>
+      </w:r>
+      <w:proofErr w:type="spellEnd"/>
+      <w:r>
+        <w:t xml:space="preserve"> 2, se puede ver un ejemplo de la pantalla de registro.</w:t>
+      </w:r>
+    </w:p>
+    <w:p>
+      <w:pPr>
+        <w:pStyle w:val="Prrafodelista"/>
+        <w:numPr>
+          <w:ilvl w:val="0"/>
+          <w:numId w:val="19"/>
+        </w:numPr>
+      </w:pPr>
+      <w:r>
+        <w:t>Pantalla de inicio o principal</w:t>
+      </w:r>
+    </w:p>
+    <w:p>
+      <w:r>
+        <w:t>La pantalla de inicio o principal cuenta con varias opciones. Tiene un menú desplegable, el cual se puede desplegar desde el botón superior d</w:t>
+      </w:r>
+      <w:r>
+        <w:t>erecho y muestra tanto el menú de navegación entre las diferentes pantallas de la aplicación, como el carrito de la compra para tramitar un pedido.</w:t>
+      </w:r>
+    </w:p>
+    <w:p>
+      <w:r>
+        <w:t xml:space="preserve">En el </w:t>
+      </w:r>
+      <w:proofErr w:type="spellStart"/>
+      <w:r>
+        <w:t>Wireframe</w:t>
+      </w:r>
+      <w:proofErr w:type="spellEnd"/>
+      <w:r>
+        <w:t xml:space="preserve"> 3 se ve la pantalla principal, donde muestra el catálogo de productos junto a una sección de productos relevantes o recomendados. Contiene una barra de búsqueda para filtrar los productos por término. </w:t>
+      </w:r>
+      <w:r>
+        <w:t>Por otro lado, e</w:t>
+      </w:r>
+      <w:r>
+        <w:t xml:space="preserve">n el </w:t>
+      </w:r>
+      <w:proofErr w:type="spellStart"/>
+      <w:r>
+        <w:t>Wireframe</w:t>
+      </w:r>
+      <w:proofErr w:type="spellEnd"/>
+      <w:r>
+        <w:t xml:space="preserve"> 4 se ve la misma pantalla, pero después de pulsar sobre el botón que desplegaría el menú, de forma que el usuario pueda ver las diferentes opciones y navegar por la aplicación.</w:t>
+      </w:r>
+    </w:p>
+    <w:p>
+      <w:r>
+        <w:t>Cabe destacar que en el menú desplegable se ve una opción llamada “Panel administración” que tan solo verán los usuarios de tipo administrador</w:t>
+      </w:r>
+      <w:r>
+        <w:t>. Se debe recordar también que el menú estará disponible en todas las pantallas una vez iniciada la sesión, de forma que el usuario pueda navegar entre todas las pantallas que la aplicación ofrece.</w:t>
+      </w:r>
+      <w:r>
+        <w:br w:type="page"/>
+      </w:r>
+    </w:p>
+    <w:p>
+      <w:pPr>
+        <w:rPr>
+          <w:noProof/>
+        </w:rPr>
+      </w:pPr>
+      <w:r>
+        <w:rPr>
+          <w:noProof/>
+        </w:rPr>
+        <w:lastRenderedPageBreak/>
+        <mc:AlternateContent>
+          <mc:Choice Requires="wps">
+            <w:drawing>
+              <wp:anchor distT="0" distB="0" distL="114300" distR="114300" simplePos="0" relativeHeight="251670528" behindDoc="0" locked="0" layoutInCell="1" allowOverlap="1" wp14:anchorId="0BA2C1C7" wp14:editId="3925E944">
+                <wp:simplePos x="0" y="0"/>
+                <wp:positionH relativeFrom="column">
+                  <wp:posOffset>489585</wp:posOffset>
+                </wp:positionH>
+                <wp:positionV relativeFrom="paragraph">
+                  <wp:posOffset>3940175</wp:posOffset>
+                </wp:positionV>
+                <wp:extent cx="1878330" cy="635"/>
+                <wp:effectExtent l="0" t="0" r="0" b="0"/>
+                <wp:wrapTopAndBottom/>
+                <wp:docPr id="26" name="Cuadro de texto 26"/>
+                <wp:cNvGraphicFramePr/>
+                <a:graphic xmlns:a="http://schemas.openxmlformats.org/drawingml/2006/main">
+                  <a:graphicData uri="http://schemas.microsoft.com/office/word/2010/wordprocessingShape">
+                    <wps:wsp>
+                      <wps:cNvSpPr txBox="1"/>
+                      <wps:spPr>
+                        <a:xfrm>
+                          <a:off x="0" y="0"/>
+                          <a:ext cx="1878330" cy="635"/>
+                        </a:xfrm>
+                        <a:prstGeom prst="rect">
+                          <a:avLst/>
+                        </a:prstGeom>
+                        <a:solidFill>
+                          <a:prstClr val="white"/>
+                        </a:solidFill>
+                        <a:ln>
+                          <a:noFill/>
+                        </a:ln>
+                      </wps:spPr>
+                      <wps:txbx>
+                        <w:txbxContent>
+                          <w:p>
+                            <w:pPr>
+                              <w:pStyle w:val="Descripcin"/>
+                              <w:rPr>
+                                <w:noProof/>
+                              </w:rPr>
+                            </w:pPr>
+                            <w:proofErr w:type="spellStart"/>
+                            <w:r>
+                              <w:t>Wireframe</w:t>
+                            </w:r>
+                            <w:proofErr w:type="spellEnd"/>
+                            <w:r>
+                              <w:t xml:space="preserve"> </w:t>
+                            </w:r>
+                            <w:r>
+                              <w:fldChar w:fldCharType="begin"/>
+                            </w:r>
+                            <w:r>
+                              <w:instrText xml:space="preserve"> SEQ Wireframe \* ARABIC </w:instrText>
+                            </w:r>
+                            <w:r>
+                              <w:fldChar w:fldCharType="separate"/>
+                            </w:r>
+                            <w:r>
+                              <w:rPr>
+                                <w:noProof/>
+                              </w:rPr>
+                              <w:t>1</w:t>
+                            </w:r>
+                            <w:r>
+                              <w:fldChar w:fldCharType="end"/>
+                            </w:r>
+                          </w:p>
+                        </w:txbxContent>
+                      </wps:txbx>
+                      <wps:bodyPr rot="0" spcFirstLastPara="0" vertOverflow="overflow" horzOverflow="overflow" vert="horz" wrap="square" lIns="0" tIns="0" rIns="0" bIns="0" numCol="1" spcCol="0" rtlCol="0" fromWordArt="0" anchor="t" anchorCtr="0" forceAA="0" compatLnSpc="1">
+                        <a:prstTxWarp prst="textNoShape">
+                          <a:avLst/>
+                        </a:prstTxWarp>
+                        <a:spAutoFit/>
+                      </wps:bodyPr>
+                    </wps:wsp>
+                  </a:graphicData>
+                </a:graphic>
+              </wp:anchor>
+            </w:drawing>
+          </mc:Choice>
+          <mc:Fallback>
+            <w:pict>
+              <v:shape w14:anchorId="0BA2C1C7" id="Cuadro de texto 26" o:spid="_x0000_s1027" type="#_x0000_t202" style="position:absolute;margin-left:38.55pt;margin-top:310.25pt;width:147.9pt;height:.05pt;z-index:251670528;visibility:visible;mso-wrap-style:square;mso-wrap-distance-left:9pt;mso-wrap-distance-top:0;mso-wrap-distance-right:9pt;mso-wrap-distance-bottom:0;mso-position-horizontal:absolute;mso-position-horizontal-relative:text;mso-position-vertical:absolute;mso-position-vertical-relative:text;v-text-anchor:top" o:gfxdata="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" stroked="f">
+                <v:textbox style="mso-fit-shape-to-text:t" inset="0,0,0,0">
+                  <w:txbxContent>
+                    <w:p>
+                      <w:pPr>
+                        <w:pStyle w:val="Descripcin"/>
+                        <w:rPr>
+                          <w:noProof/>
+                        </w:rPr>
+                      </w:pPr>
+                      <w:proofErr w:type="spellStart"/>
+                      <w:r>
+                        <w:t>Wireframe</w:t>
+                      </w:r>
+                      <w:proofErr w:type="spellEnd"/>
+                      <w:r>
+                        <w:t xml:space="preserve"> </w:t>
+                      </w:r>
+                      <w:r>
+                        <w:fldChar w:fldCharType="begin"/>
+                      </w:r>
+                      <w:r>
+                        <w:instrText xml:space="preserve"> SEQ Wireframe \* ARABIC </w:instrText>
+                      </w:r>
+                      <w:r>
+                        <w:fldChar w:fldCharType="separate"/>
+                      </w:r>
+                      <w:r>
+                        <w:rPr>
+                          <w:noProof/>
+                        </w:rPr>
+                        <w:t>1</w:t>
+                      </w:r>
+                      <w:r>
+                        <w:fldChar w:fldCharType="end"/>
+                      </w:r>
+                    </w:p>
+                  </w:txbxContent>
+                </v:textbox>
+                <w10:wrap type="topAndBottom"/>
+              </v:shape>
+            </w:pict>
+          </mc:Fallback>
+        </mc:AlternateContent>
+      </w:r>
+      <w:r>
+        <w:rPr>
+          <w:noProof/>
+        </w:rPr>
+        <w:drawing>
+          <wp:anchor distT="0" distB="0" distL="114300" distR="114300" simplePos="0" relativeHeight="251661312" behindDoc="0" locked="0" layoutInCell="1" allowOverlap="1" wp14:anchorId="3679FE7D" wp14:editId="2DB5DEFF">
+            <wp:simplePos x="0" y="0"/>
+            <wp:positionH relativeFrom="margin">
+              <wp:posOffset>490119</wp:posOffset>
+            </wp:positionH>
+            <wp:positionV relativeFrom="paragraph">
+              <wp:posOffset>174905</wp:posOffset>
+            </wp:positionV>
+            <wp:extent cx="1878364" cy="3708806"/>
+            <wp:effectExtent l="0" t="0" r="7620" b="6350"/>
+            <wp:wrapTopAndBottom/>
+            <wp:docPr id="19" name="Imagen 19" descr="C:\Users\frangabarda\Downloads\login.png"/>
+            <wp:cNvGraphicFramePr>
+              <a:graphicFrameLocks xmlns:a="http://schemas.openxmlformats.org/drawingml/2006/main" noChangeAspect="1"/>
+            </wp:cNvGraphicFramePr>
+            <a:graphic xmlns:a="http://schemas.openxmlformats.org/drawingml/2006/main">
+              <a:graphicData uri="http://schemas.openxmlformats.org/drawingml/2006/picture">
+                <pic:pic xmlns:pic="http://schemas.openxmlformats.org/drawingml/2006/picture">
+                  <pic:nvPicPr>
+                    <pic:cNvPr id="0" name="Picture 4" descr="C:\Users\frangabarda\Downloads\login.png"/>
+                    <pic:cNvPicPr>
+                      <a:picLocks noChangeAspect="1" noChangeArrowheads="1"/>
+                    </pic:cNvPicPr>
+                  </pic:nvPicPr>
+                  <pic:blipFill rotWithShape="1">
+                    <a:blip r:embed="rId48" cstate="print">
+                      <a:extLst>
+                        <a:ext uri="{28A0092B-C50C-407E-A947-70E740481C1C}">
+                          <a14:useLocalDpi xmlns:a14="http://schemas.microsoft.com/office/drawing/2010/main" val="0"/>
+                        </a:ext>
+                      </a:extLst>
+                    </a:blip>
+                    <a:srcRect t="-96" r="36905" b="11984"/>
+                    <a:stretch/>
+                  </pic:blipFill>
+                  <pic:spPr bwMode="auto">
+                    <a:xfrm>
+                      <a:off x="0" y="0"/>
+                      <a:ext cx="1878364" cy="3708806"/>
+                    </a:xfrm>
+                    <a:prstGeom prst="rect">
+                      <a:avLst/>
+                    </a:prstGeom>
+                    <a:noFill/>
+                    <a:ln>
+                      <a:noFill/>
+                    </a:ln>
+                    <a:extLst>
+                      <a:ext uri="{53640926-AAD7-44D8-BBD7-CCE9431645EC}">
+                        <a14:shadowObscured xmlns:a14="http://schemas.microsoft.com/office/drawing/2010/main"/>
+                      </a:ext>
+                    </a:extLst>
+                  </pic:spPr>
+                </pic:pic>
+              </a:graphicData>
+            </a:graphic>
+            <wp14:sizeRelH relativeFrom="margin">
+              <wp14:pctWidth>0</wp14:pctWidth>
+            </wp14:sizeRelH>
+            <wp14:sizeRelV relativeFrom="margin">
+              <wp14:pctHeight>0</wp14:pctHeight>
+            </wp14:sizeRelV>
+          </wp:anchor>
+        </w:drawing>
+      </w:r>
+      <w:r>
+        <w:rPr>
+          <w:noProof/>
+        </w:rPr>
+        <mc:AlternateContent>
+          <mc:Choice Requires="wps">
+            <w:drawing>
+              <wp:anchor distT="0" distB="0" distL="114300" distR="114300" simplePos="0" relativeHeight="251672576" behindDoc="0" locked="0" layoutInCell="1" allowOverlap="1" wp14:anchorId="4577D906" wp14:editId="727F8096">
+                <wp:simplePos x="0" y="0"/>
+                <wp:positionH relativeFrom="column">
+                  <wp:posOffset>3247390</wp:posOffset>
+                </wp:positionH>
+                <wp:positionV relativeFrom="paragraph">
+                  <wp:posOffset>4007485</wp:posOffset>
+                </wp:positionV>
+                <wp:extent cx="1898015" cy="635"/>
+                <wp:effectExtent l="0" t="0" r="0" b="0"/>
+                <wp:wrapTopAndBottom/>
+                <wp:docPr id="27" name="Cuadro de texto 27"/>
+                <wp:cNvGraphicFramePr/>
+                <a:graphic xmlns:a="http://schemas.openxmlformats.org/drawingml/2006/main">
+                  <a:graphicData uri="http://schemas.microsoft.com/office/word/2010/wordprocessingShape">
+                    <wps:wsp>
+                      <wps:cNvSpPr txBox="1"/>
+                      <wps:spPr>
+                        <a:xfrm>
+                          <a:off x="0" y="0"/>
+                          <a:ext cx="1898015" cy="635"/>
+                        </a:xfrm>
+                        <a:prstGeom prst="rect">
+                          <a:avLst/>
+                        </a:prstGeom>
+                        <a:solidFill>
+                          <a:prstClr val="white"/>
+                        </a:solidFill>
+                        <a:ln>
+                          <a:noFill/>
+                        </a:ln>
+                      </wps:spPr>
+                      <wps:txbx>
+                        <w:txbxContent>
+                          <w:p>
+                            <w:pPr>
+                              <w:pStyle w:val="Descripcin"/>
+                              <w:rPr>
+                                <w:noProof/>
+                              </w:rPr>
+                            </w:pPr>
+                            <w:proofErr w:type="spellStart"/>
+                            <w:r>
+                              <w:t>Wireframe</w:t>
+                            </w:r>
+                            <w:proofErr w:type="spellEnd"/>
+                            <w:r>
+                              <w:t xml:space="preserve"> </w:t>
+                            </w:r>
+                            <w:r>
+                              <w:fldChar w:fldCharType="begin"/>
+                            </w:r>
+                            <w:r>
+                              <w:instrText xml:space="preserve"> SEQ Wireframe \* ARABIC </w:instrText>
+                            </w:r>
+                            <w:r>
+                              <w:fldChar w:fldCharType="separate"/>
+                            </w:r>
+                            <w:r>
+                              <w:rPr>
+                                <w:noProof/>
+                              </w:rPr>
+                              <w:t>2</w:t>
+                            </w:r>
+                            <w:r>
+                              <w:fldChar w:fldCharType="end"/>
+                            </w:r>
+                          </w:p>
+                        </w:txbxContent>
+                      </wps:txbx>
+                      <wps:bodyPr rot="0" spcFirstLastPara="0" vertOverflow="overflow" horzOverflow="overflow" vert="horz" wrap="square" lIns="0" tIns="0" rIns="0" bIns="0" numCol="1" spcCol="0" rtlCol="0" fromWordArt="0" anchor="t" anchorCtr="0" forceAA="0" compatLnSpc="1">
+                        <a:prstTxWarp prst="textNoShape">
+                          <a:avLst/>
+                        </a:prstTxWarp>
+                        <a:spAutoFit/>
+                      </wps:bodyPr>
+                    </wps:wsp>
+                  </a:graphicData>
+                </a:graphic>
+              </wp:anchor>
+            </w:drawing>
+          </mc:Choice>
+          <mc:Fallback>
+            <w:pict>
+              <v:shape w14:anchorId="4577D906" id="Cuadro de texto 27" o:spid="_x0000_s1028" type="#_x0000_t202" style="position:absolute;margin-left:255.7pt;margin-top:315.55pt;width:149.45pt;height:.05pt;z-index:251672576;visibility:visible;mso-wrap-style:square;mso-wrap-distance-left:9pt;mso-wrap-distance-top:0;mso-wrap-distance-right:9pt;mso-wrap-distance-bottom:0;mso-position-horizontal:absolute;mso-position-horizontal-relative:text;mso-position-vertical:absolute;mso-position-vertical-relative:text;v-text-anchor:top" o:gfxdata="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" stroked="f">
+                <v:textbox style="mso-fit-shape-to-text:t" inset="0,0,0,0">
+                  <w:txbxContent>
+                    <w:p>
+                      <w:pPr>
+                        <w:pStyle w:val="Descripcin"/>
+                        <w:rPr>
+                          <w:noProof/>
+                        </w:rPr>
+                      </w:pPr>
+                      <w:proofErr w:type="spellStart"/>
+                      <w:r>
+                        <w:t>Wireframe</w:t>
+                      </w:r>
+                      <w:proofErr w:type="spellEnd"/>
+                      <w:r>
+                        <w:t xml:space="preserve"> </w:t>
+                      </w:r>
+                      <w:r>
+                        <w:fldChar w:fldCharType="begin"/>
+                      </w:r>
+                      <w:r>
+                        <w:instrText xml:space="preserve"> SEQ Wireframe \* ARABIC </w:instrText>
+                      </w:r>
+                      <w:r>
+                        <w:fldChar w:fldCharType="separate"/>
+                      </w:r>
+                      <w:r>
+                        <w:rPr>
+                          <w:noProof/>
+                        </w:rPr>
+                        <w:t>2</w:t>
+                      </w:r>
+                      <w:r>
+                        <w:fldChar w:fldCharType="end"/>
+                      </w:r>
+                    </w:p>
+                  </w:txbxContent>
+                </v:textbox>
+                <w10:wrap type="topAndBottom"/>
+              </v:shape>
+            </w:pict>
+          </mc:Fallback>
+        </mc:AlternateContent>
+      </w:r>
+      <w:r>
+        <w:rPr>
+          <w:noProof/>
+        </w:rPr>
+        <w:drawing>
+          <wp:anchor distT="0" distB="0" distL="114300" distR="114300" simplePos="0" relativeHeight="251662336" behindDoc="0" locked="0" layoutInCell="1" allowOverlap="1" wp14:anchorId="3EB11AF8" wp14:editId="08A3FC57">
+            <wp:simplePos x="0" y="0"/>
+            <wp:positionH relativeFrom="margin">
+              <wp:posOffset>3247949</wp:posOffset>
+            </wp:positionH>
+            <wp:positionV relativeFrom="paragraph">
+              <wp:posOffset>182245</wp:posOffset>
+            </wp:positionV>
+            <wp:extent cx="1898388" cy="3768719"/>
+            <wp:effectExtent l="0" t="0" r="6985" b="3810"/>
+            <wp:wrapTopAndBottom/>
+            <wp:docPr id="20" name="Imagen 20" descr="C:\Users\frangabarda\Downloads\register.png"/>
+            <wp:cNvGraphicFramePr>
+              <a:graphicFrameLocks xmlns:a="http://schemas.openxmlformats.org/drawingml/2006/main" noChangeAspect="1"/>
+            </wp:cNvGraphicFramePr>
+            <a:graphic xmlns:a="http://schemas.openxmlformats.org/drawingml/2006/main">
+              <a:graphicData uri="http://schemas.openxmlformats.org/drawingml/2006/picture">
+                <pic:pic xmlns:pic="http://schemas.openxmlformats.org/drawingml/2006/picture">
+                  <pic:nvPicPr>
+                    <pic:cNvPr id="0" name="Picture 5" descr="C:\Users\frangabarda\Downloads\register.png"/>
+                    <pic:cNvPicPr>
+                      <a:picLocks noChangeAspect="1" noChangeArrowheads="1"/>
+                    </pic:cNvPicPr>
+                  </pic:nvPicPr>
+                  <pic:blipFill rotWithShape="1">
+                    <a:blip r:embed="rId49" cstate="print">
+                      <a:extLst>
+                        <a:ext uri="{28A0092B-C50C-407E-A947-70E740481C1C}">
+                          <a14:useLocalDpi xmlns:a14="http://schemas.microsoft.com/office/drawing/2010/main" val="0"/>
+                        </a:ext>
+                      </a:extLst>
+                    </a:blip>
+                    <a:srcRect r="36769" b="11229"/>
+                    <a:stretch/>
+                  </pic:blipFill>
+                  <pic:spPr bwMode="auto">
+                    <a:xfrm>
+                      <a:off x="0" y="0"/>
+                      <a:ext cx="1898388" cy="3768719"/>
+                    </a:xfrm>
+                    <a:prstGeom prst="rect">
+                      <a:avLst/>
+                    </a:prstGeom>
+                    <a:noFill/>
+                    <a:ln>
+                      <a:noFill/>
+                    </a:ln>
+                    <a:extLst>
+                      <a:ext uri="{53640926-AAD7-44D8-BBD7-CCE9431645EC}">
+                        <a14:shadowObscured xmlns:a14="http://schemas.microsoft.com/office/drawing/2010/main"/>
+                      </a:ext>
+                    </a:extLst>
+                  </pic:spPr>
+                </pic:pic>
+              </a:graphicData>
+            </a:graphic>
+            <wp14:sizeRelH relativeFrom="margin">
+              <wp14:pctWidth>0</wp14:pctWidth>
+            </wp14:sizeRelH>
+            <wp14:sizeRelV relativeFrom="margin">
+              <wp14:pctHeight>0</wp14:pctHeight>
+            </wp14:sizeRelV>
+          </wp:anchor>
+        </w:drawing>
+      </w:r>
+    </w:p>
+    <w:p>
+      <w:pPr>
+        <w:rPr>
+          <w:noProof/>
+        </w:rPr>
+      </w:pPr>
+      <w:r>
+        <w:rPr>
+          <w:noProof/>
+        </w:rPr>
+        <mc:AlternateContent>
+          <mc:Choice Requires="wps">
+            <w:drawing>
+              <wp:anchor distT="0" distB="0" distL="114300" distR="114300" simplePos="0" relativeHeight="251674624" behindDoc="0" locked="0" layoutInCell="1" allowOverlap="1" wp14:anchorId="4F594178" wp14:editId="601BA7A8">
+                <wp:simplePos x="0" y="0"/>
+                <wp:positionH relativeFrom="column">
+                  <wp:posOffset>504190</wp:posOffset>
+                </wp:positionH>
+                <wp:positionV relativeFrom="paragraph">
+                  <wp:posOffset>7835265</wp:posOffset>
+                </wp:positionV>
+                <wp:extent cx="1865630" cy="635"/>
+                <wp:effectExtent l="0" t="0" r="0" b="0"/>
+                <wp:wrapTopAndBottom/>
+                <wp:docPr id="28" name="Cuadro de texto 28"/>
+                <wp:cNvGraphicFramePr/>
+                <a:graphic xmlns:a="http://schemas.openxmlformats.org/drawingml/2006/main">
+                  <a:graphicData uri="http://schemas.microsoft.com/office/word/2010/wordprocessingShape">
+                    <wps:wsp>
+                      <wps:cNvSpPr txBox="1"/>
+                      <wps:spPr>
+                        <a:xfrm>
+                          <a:off x="0" y="0"/>
+                          <a:ext cx="1865630" cy="635"/>
+                        </a:xfrm>
+                        <a:prstGeom prst="rect">
+                          <a:avLst/>
+                        </a:prstGeom>
+                        <a:solidFill>
+                          <a:prstClr val="white"/>
+                        </a:solidFill>
+                        <a:ln>
+                          <a:noFill/>
+                        </a:ln>
+                      </wps:spPr>
+                      <wps:txbx>
+                        <w:txbxContent>
+                          <w:p>
+                            <w:pPr>
+                              <w:pStyle w:val="Descripcin"/>
+                              <w:rPr>
+                                <w:noProof/>
+                              </w:rPr>
+                            </w:pPr>
+                            <w:proofErr w:type="spellStart"/>
+                            <w:r>
+                              <w:t>Wireframe</w:t>
+                            </w:r>
+                            <w:proofErr w:type="spellEnd"/>
+                            <w:r>
+                              <w:t xml:space="preserve"> </w:t>
+                            </w:r>
+                            <w:r>
+                              <w:fldChar w:fldCharType="begin"/>
+                            </w:r>
+                            <w:r>
+                              <w:instrText xml:space="preserve"> SEQ Wireframe \* ARABIC </w:instrText>
+                            </w:r>
+                            <w:r>
+                              <w:fldChar w:fldCharType="separate"/>
+                            </w:r>
+                            <w:r>
+                              <w:rPr>
+                                <w:noProof/>
+                              </w:rPr>
+                              <w:t>3</w:t>
+                            </w:r>
+                            <w:r>
+                              <w:fldChar w:fldCharType="end"/>
+                            </w:r>
+                          </w:p>
+                        </w:txbxContent>
+                      </wps:txbx>
+                      <wps:bodyPr rot="0" spcFirstLastPara="0" vertOverflow="overflow" horzOverflow="overflow" vert="horz" wrap="square" lIns="0" tIns="0" rIns="0" bIns="0" numCol="1" spcCol="0" rtlCol="0" fromWordArt="0" anchor="t" anchorCtr="0" forceAA="0" compatLnSpc="1">
+                        <a:prstTxWarp prst="textNoShape">
+                          <a:avLst/>
+                        </a:prstTxWarp>
+                        <a:spAutoFit/>
+                      </wps:bodyPr>
+                    </wps:wsp>
+                  </a:graphicData>
+                </a:graphic>
+              </wp:anchor>
+            </w:drawing>
+          </mc:Choice>
+          <mc:Fallback>
+            <w:pict>
+              <v:shape w14:anchorId="4F594178" id="Cuadro de texto 28" o:spid="_x0000_s1029" type="#_x0000_t202" style="position:absolute;margin-left:39.7pt;margin-top:616.95pt;width:146.9pt;height:.05pt;z-index:251674624;visibility:visible;mso-wrap-style:square;mso-wrap-distance-left:9pt;mso-wrap-distance-top:0;mso-wrap-distance-right:9pt;mso-wrap-distance-bottom:0;mso-position-horizontal:absolute;mso-position-horizontal-relative:text;mso-position-vertical:absolute;mso-position-vertical-relative:text;v-text-anchor:top" o:gfxdata="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" stroked="f">
+                <v:textbox style="mso-fit-shape-to-text:t" inset="0,0,0,0">
+                  <w:txbxContent>
+                    <w:p>
+                      <w:pPr>
+                        <w:pStyle w:val="Descripcin"/>
+                        <w:rPr>
+                          <w:noProof/>
+                        </w:rPr>
+                      </w:pPr>
+                      <w:proofErr w:type="spellStart"/>
+                      <w:r>
+                        <w:t>Wireframe</w:t>
+                      </w:r>
+                      <w:proofErr w:type="spellEnd"/>
+                      <w:r>
+                        <w:t xml:space="preserve"> </w:t>
+                      </w:r>
+                      <w:r>
+                        <w:fldChar w:fldCharType="begin"/>
+                      </w:r>
+                      <w:r>
+                        <w:instrText xml:space="preserve"> SEQ Wireframe \* ARABIC </w:instrText>
+                      </w:r>
+                      <w:r>
+                        <w:fldChar w:fldCharType="separate"/>
+                      </w:r>
+                      <w:r>
+                        <w:rPr>
+                          <w:noProof/>
+                        </w:rPr>
+                        <w:t>3</w:t>
+                      </w:r>
+                      <w:r>
+                        <w:fldChar w:fldCharType="end"/>
+                      </w:r>
+                    </w:p>
+                  </w:txbxContent>
+                </v:textbox>
+                <w10:wrap type="topAndBottom"/>
+              </v:shape>
+            </w:pict>
+          </mc:Fallback>
+        </mc:AlternateContent>
+      </w:r>
+      <w:r>
+        <w:rPr>
+          <w:noProof/>
+        </w:rPr>
+        <w:drawing>
+          <wp:anchor distT="0" distB="0" distL="114300" distR="114300" simplePos="0" relativeHeight="251667456" behindDoc="0" locked="0" layoutInCell="1" allowOverlap="1" wp14:anchorId="266A65E5" wp14:editId="22B7906F">
+            <wp:simplePos x="0" y="0"/>
+            <wp:positionH relativeFrom="column">
+              <wp:posOffset>504520</wp:posOffset>
+            </wp:positionH>
+            <wp:positionV relativeFrom="paragraph">
+              <wp:posOffset>4113809</wp:posOffset>
+            </wp:positionV>
+            <wp:extent cx="1866208" cy="3664915"/>
+            <wp:effectExtent l="0" t="0" r="1270" b="0"/>
+            <wp:wrapTopAndBottom/>
+            <wp:docPr id="23" name="Imagen 23" descr="C:\Users\frangabarda\Downloads\home.png"/>
+            <wp:cNvGraphicFramePr>
+              <a:graphicFrameLocks xmlns:a="http://schemas.openxmlformats.org/drawingml/2006/main" noChangeAspect="1"/>
+            </wp:cNvGraphicFramePr>
+            <a:graphic xmlns:a="http://schemas.openxmlformats.org/drawingml/2006/main">
+              <a:graphicData uri="http://schemas.openxmlformats.org/drawingml/2006/picture">
+                <pic:pic xmlns:pic="http://schemas.openxmlformats.org/drawingml/2006/picture">
+                  <pic:nvPicPr>
+                    <pic:cNvPr id="0" name="Picture 6" descr="C:\Users\frangabarda\Downloads\home.png"/>
+                    <pic:cNvPicPr>
+                      <a:picLocks noChangeAspect="1" noChangeArrowheads="1"/>
+                    </pic:cNvPicPr>
+                  </pic:nvPicPr>
+                  <pic:blipFill rotWithShape="1">
+                    <a:blip r:embed="rId50" cstate="print">
+                      <a:extLst>
+                        <a:ext uri="{28A0092B-C50C-407E-A947-70E740481C1C}">
+                          <a14:useLocalDpi xmlns:a14="http://schemas.microsoft.com/office/drawing/2010/main" val="0"/>
+                        </a:ext>
+                      </a:extLst>
+                    </a:blip>
+                    <a:srcRect r="36226" b="11421"/>
+                    <a:stretch/>
+                  </pic:blipFill>
+                  <pic:spPr bwMode="auto">
+                    <a:xfrm>
+                      <a:off x="0" y="0"/>
+                      <a:ext cx="1866208" cy="3664915"/>
+                    </a:xfrm>
+                    <a:prstGeom prst="rect">
+                      <a:avLst/>
+                    </a:prstGeom>
+                    <a:noFill/>
+                    <a:ln>
+                      <a:noFill/>
+                    </a:ln>
+                    <a:extLst>
+                      <a:ext uri="{53640926-AAD7-44D8-BBD7-CCE9431645EC}">
+                        <a14:shadowObscured xmlns:a14="http://schemas.microsoft.com/office/drawing/2010/main"/>
+                      </a:ext>
+                    </a:extLst>
+                  </pic:spPr>
+                </pic:pic>
+              </a:graphicData>
+            </a:graphic>
+          </wp:anchor>
+        </w:drawing>
+      </w:r>
+      <w:r>
+        <w:rPr>
+          <w:noProof/>
+        </w:rPr>
+        <mc:AlternateContent>
+          <mc:Choice Requires="wps">
+            <w:drawing>
+              <wp:anchor distT="0" distB="0" distL="114300" distR="114300" simplePos="0" relativeHeight="251676672" behindDoc="0" locked="0" layoutInCell="1" allowOverlap="1" wp14:anchorId="17C2CC4B" wp14:editId="3B748815">
+                <wp:simplePos x="0" y="0"/>
+                <wp:positionH relativeFrom="column">
+                  <wp:posOffset>3213100</wp:posOffset>
+                </wp:positionH>
+                <wp:positionV relativeFrom="paragraph">
+                  <wp:posOffset>7813040</wp:posOffset>
+                </wp:positionV>
+                <wp:extent cx="1860550" cy="635"/>
+                <wp:effectExtent l="0" t="0" r="0" b="0"/>
+                <wp:wrapTopAndBottom/>
+                <wp:docPr id="29" name="Cuadro de texto 29"/>
+                <wp:cNvGraphicFramePr/>
+                <a:graphic xmlns:a="http://schemas.openxmlformats.org/drawingml/2006/main">
+                  <a:graphicData uri="http://schemas.microsoft.com/office/word/2010/wordprocessingShape">
+                    <wps:wsp>
+                      <wps:cNvSpPr txBox="1"/>
+                      <wps:spPr>
+                        <a:xfrm>
+                          <a:off x="0" y="0"/>
+                          <a:ext cx="1860550" cy="635"/>
+                        </a:xfrm>
+                        <a:prstGeom prst="rect">
+                          <a:avLst/>
+                        </a:prstGeom>
+                        <a:solidFill>
+                          <a:prstClr val="white"/>
+                        </a:solidFill>
+                        <a:ln>
+                          <a:noFill/>
+                        </a:ln>
+                      </wps:spPr>
+                      <wps:txbx>
+                        <w:txbxContent>
+                          <w:p>
+                            <w:pPr>
+                              <w:pStyle w:val="Descripcin"/>
+                              <w:rPr>
+                                <w:noProof/>
+                              </w:rPr>
+                            </w:pPr>
+                            <w:proofErr w:type="spellStart"/>
+                            <w:r>
+                              <w:t>Wireframe</w:t>
+                            </w:r>
+                            <w:proofErr w:type="spellEnd"/>
+                            <w:r>
+                              <w:t xml:space="preserve"> </w:t>
+                            </w:r>
+                            <w:r>
+                              <w:fldChar w:fldCharType="begin"/>
+                            </w:r>
+                            <w:r>
+                              <w:instrText xml:space="preserve"> SEQ Wireframe \* ARABIC </w:instrText>
+                            </w:r>
+                            <w:r>
+                              <w:fldChar w:fldCharType="separate"/>
+                            </w:r>
+                            <w:r>
+                              <w:rPr>
+                                <w:noProof/>
+                              </w:rPr>
+                              <w:t>4</w:t>
+                            </w:r>
+                            <w:r>
+                              <w:fldChar w:fldCharType="end"/>
+                            </w:r>
+                          </w:p>
+                        </w:txbxContent>
+                      </wps:txbx>
+                      <wps:bodyPr rot="0" spcFirstLastPara="0" vertOverflow="overflow" horzOverflow="overflow" vert="horz" wrap="square" lIns="0" tIns="0" rIns="0" bIns="0" numCol="1" spcCol="0" rtlCol="0" fromWordArt="0" anchor="t" anchorCtr="0" forceAA="0" compatLnSpc="1">
+                        <a:prstTxWarp prst="textNoShape">
+                          <a:avLst/>
+                        </a:prstTxWarp>
+                        <a:spAutoFit/>
+                      </wps:bodyPr>
+                    </wps:wsp>
+                  </a:graphicData>
+                </a:graphic>
+              </wp:anchor>
+            </w:drawing>
+          </mc:Choice>
+          <mc:Fallback>
+            <w:pict>
+              <v:shape w14:anchorId="17C2CC4B" id="Cuadro de texto 29" o:spid="_x0000_s1030" type="#_x0000_t202" style="position:absolute;margin-left:253pt;margin-top:615.2pt;width:146.5pt;height:.05pt;z-index:251676672;visibility:visible;mso-wrap-style:square;mso-wrap-distance-left:9pt;mso-wrap-distance-top:0;mso-wrap-distance-right:9pt;mso-wrap-distance-bottom:0;mso-position-horizontal:absolute;mso-position-horizontal-relative:text;mso-position-vertical:absolute;mso-position-vertical-relative:text;v-text-anchor:top" o:gfxdata="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" stroked="f">
+                <v:textbox style="mso-fit-shape-to-text:t" inset="0,0,0,0">
+                  <w:txbxContent>
+                    <w:p>
+                      <w:pPr>
+                        <w:pStyle w:val="Descripcin"/>
+                        <w:rPr>
+                          <w:noProof/>
+                        </w:rPr>
+                      </w:pPr>
+                      <w:proofErr w:type="spellStart"/>
+                      <w:r>
+                        <w:t>Wireframe</w:t>
+                      </w:r>
+                      <w:proofErr w:type="spellEnd"/>
+                      <w:r>
+                        <w:t xml:space="preserve"> </w:t>
+                      </w:r>
+                      <w:r>
+                        <w:fldChar w:fldCharType="begin"/>
+                      </w:r>
+                      <w:r>
+                        <w:instrText xml:space="preserve"> SEQ Wireframe \* ARABIC </w:instrText>
+                      </w:r>
+                      <w:r>
+                        <w:fldChar w:fldCharType="separate"/>
+                      </w:r>
+                      <w:r>
+                        <w:rPr>
+                          <w:noProof/>
+                        </w:rPr>
+                        <w:t>4</w:t>
+                      </w:r>
+                      <w:r>
+                        <w:fldChar w:fldCharType="end"/>
+                      </w:r>
+                    </w:p>
+                  </w:txbxContent>
+                </v:textbox>
+                <w10:wrap type="topAndBottom"/>
+              </v:shape>
+            </w:pict>
+          </mc:Fallback>
+        </mc:AlternateContent>
+      </w:r>
+      <w:r>
+        <w:rPr>
+          <w:noProof/>
+        </w:rPr>
+        <w:drawing>
+          <wp:anchor distT="0" distB="0" distL="114300" distR="114300" simplePos="0" relativeHeight="251668480" behindDoc="0" locked="0" layoutInCell="1" allowOverlap="1" wp14:anchorId="1032B256" wp14:editId="4325224E">
+            <wp:simplePos x="0" y="0"/>
+            <wp:positionH relativeFrom="column">
+              <wp:posOffset>3213151</wp:posOffset>
+            </wp:positionH>
+            <wp:positionV relativeFrom="paragraph">
+              <wp:posOffset>4121048</wp:posOffset>
+            </wp:positionV>
+            <wp:extent cx="1861015" cy="3635654"/>
+            <wp:effectExtent l="0" t="0" r="6350" b="3175"/>
+            <wp:wrapTopAndBottom/>
+            <wp:docPr id="25" name="Imagen 25" descr="C:\Users\frangabarda\Downloads\home-menu.png"/>
+            <wp:cNvGraphicFramePr>
+              <a:graphicFrameLocks xmlns:a="http://schemas.openxmlformats.org/drawingml/2006/main" noChangeAspect="1"/>
+            </wp:cNvGraphicFramePr>
+            <a:graphic xmlns:a="http://schemas.openxmlformats.org/drawingml/2006/main">
+              <a:graphicData uri="http://schemas.openxmlformats.org/drawingml/2006/picture">
+                <pic:pic xmlns:pic="http://schemas.openxmlformats.org/drawingml/2006/picture">
+                  <pic:nvPicPr>
+                    <pic:cNvPr id="0" name="Picture 8" descr="C:\Users\frangabarda\Downloads\home-menu.png"/>
+                    <pic:cNvPicPr>
+                      <a:picLocks noChangeAspect="1" noChangeArrowheads="1"/>
+                    </pic:cNvPicPr>
+                  </pic:nvPicPr>
+                  <pic:blipFill rotWithShape="1">
+                    <a:blip r:embed="rId51" cstate="print">
+                      <a:extLst>
+                        <a:ext uri="{28A0092B-C50C-407E-A947-70E740481C1C}">
+                          <a14:useLocalDpi xmlns:a14="http://schemas.microsoft.com/office/drawing/2010/main" val="0"/>
+                        </a:ext>
+                      </a:extLst>
+                    </a:blip>
+                    <a:srcRect r="35683" b="11134"/>
+                    <a:stretch/>
+                  </pic:blipFill>
+                  <pic:spPr bwMode="auto">
+                    <a:xfrm>
+                      <a:off x="0" y="0"/>
+                      <a:ext cx="1861015" cy="3635654"/>
+                    </a:xfrm>
+                    <a:prstGeom prst="rect">
+                      <a:avLst/>
+                    </a:prstGeom>
+                    <a:noFill/>
+                    <a:ln>
+                      <a:noFill/>
+                    </a:ln>
+                    <a:extLst>
+                      <a:ext uri="{53640926-AAD7-44D8-BBD7-CCE9431645EC}">
+                        <a14:shadowObscured xmlns:a14="http://schemas.microsoft.com/office/drawing/2010/main"/>
+                      </a:ext>
+                    </a:extLst>
+                  </pic:spPr>
+                </pic:pic>
+              </a:graphicData>
+            </a:graphic>
+          </wp:anchor>
+        </w:drawing>
+      </w:r>
+    </w:p>
+    <w:p>
+      <w:pPr>
+        <w:rPr>
+          <w:noProof/>
+        </w:rPr>
+      </w:pPr>
+    </w:p>
+    <w:p>
+      <w:pPr>
+        <w:rPr>
+          <w:noProof/>
+        </w:rPr>
+      </w:pPr>
+      <w:r>
+        <w:rPr>
+          <w:noProof/>
+        </w:rPr>
+        <w:lastRenderedPageBreak/>
+        <w:t>Como se ha comentado, desde</w:t>
+      </w:r>
+      <w:r>
+        <w:rPr>
+          <w:noProof/>
+        </w:rPr>
+        <w:t xml:space="preserve"> el menú de</w:t>
+      </w:r>
+      <w:r>
+        <w:rPr>
+          <w:noProof/>
+        </w:rPr>
+        <w:t xml:space="preserve"> la pantalla principal se podrá acceder a las distintas pantallas de la aplicación, a continuación se muestran las más relevantes, como la vista de un producto en detalle o la lista de pedidos de</w:t>
+      </w:r>
+      <w:r>
+        <w:rPr>
+          <w:noProof/>
+        </w:rPr>
+        <w:t>l</w:t>
+      </w:r>
+      <w:r>
+        <w:rPr>
+          <w:noProof/>
+        </w:rPr>
+        <w:t xml:space="preserve"> usuario.</w:t>
+      </w:r>
+    </w:p>
+    <w:p>
+      <w:pPr>
+        <w:pStyle w:val="Prrafodelista"/>
+        <w:numPr>
+          <w:ilvl w:val="0"/>
+          <w:numId w:val="19"/>
+        </w:numPr>
+        <w:rPr>
+          <w:noProof/>
+        </w:rPr>
+      </w:pPr>
+      <w:r>
+        <w:rPr>
+          <w:noProof/>
+        </w:rPr>
+        <w:t>Pantalla para ver un producto en detalle</w:t>
+      </w:r>
+    </w:p>
+    <w:p>
+      <w:pPr>
+        <w:rPr>
+          <w:noProof/>
+        </w:rPr>
+      </w:pPr>
+      <w:r>
+        <w:rPr>
+          <w:noProof/>
+        </w:rPr>
+        <w:t>La pantalla que permite ver un producto en detalle, es la misma que permite añadir nuestro producto al carrito de la compra</w:t>
+      </w:r>
+      <w:r>
+        <w:rPr>
+          <w:noProof/>
+        </w:rPr>
+        <w:t>. Desde aquí, el usuario tiene más información sobre el producto en relacion a la que se ve en la pantalla de inicio, como la descripcion completa, los alérgenos que contiene (junto al botón de ayuda que mostrará una leyenda) o las imágenes del producto. Al añadir el producto al carrito de la compra, no se redirige al usuario a ninguna pantalla.</w:t>
+      </w:r>
+    </w:p>
+    <w:p>
+      <w:pPr>
+        <w:rPr>
+          <w:noProof/>
+        </w:rPr>
+      </w:pPr>
+      <w:r>
+        <w:rPr>
+          <w:noProof/>
+        </w:rPr>
+        <w:t>En el Wireframe 5 se ve un ejemplo de la vista que nos permite ver un producto en más detalle.</w:t>
+      </w:r>
+    </w:p>
+    <w:p>
+      <w:pPr>
+        <w:pStyle w:val="Prrafodelista"/>
+        <w:numPr>
+          <w:ilvl w:val="0"/>
+          <w:numId w:val="19"/>
+        </w:numPr>
+        <w:rPr>
+          <w:noProof/>
+        </w:rPr>
+      </w:pPr>
+      <w:r>
+        <w:rPr>
+          <w:noProof/>
+        </w:rPr>
+        <w:t>Pantalla para ver la lista de pedidos del usuario.</w:t>
+      </w:r>
+    </w:p>
+    <w:p>
+      <w:pPr>
+        <w:rPr>
+          <w:noProof/>
+        </w:rPr>
+      </w:pPr>
+      <w:r>
+        <w:rPr>
+          <w:noProof/>
+        </w:rPr>
+        <mc:AlternateContent>
+          <mc:Choice Requires="wps">
+            <w:drawing>
+              <wp:anchor distT="0" distB="0" distL="114300" distR="114300" simplePos="0" relativeHeight="251680768" behindDoc="0" locked="0" layoutInCell="1" allowOverlap="1" wp14:anchorId="2CCF7BA5" wp14:editId="43B8AF88">
+                <wp:simplePos x="0" y="0"/>
+                <wp:positionH relativeFrom="column">
+                  <wp:posOffset>-114935</wp:posOffset>
+                </wp:positionH>
+                <wp:positionV relativeFrom="paragraph">
+                  <wp:posOffset>4744720</wp:posOffset>
+                </wp:positionV>
+                <wp:extent cx="1796415" cy="635"/>
+                <wp:effectExtent l="0" t="0" r="0" b="0"/>
+                <wp:wrapSquare wrapText="bothSides"/>
+                <wp:docPr id="41" name="Cuadro de texto 41"/>
+                <wp:cNvGraphicFramePr/>
+                <a:graphic xmlns:a="http://schemas.openxmlformats.org/drawingml/2006/main">
+                  <a:graphicData uri="http://schemas.microsoft.com/office/word/2010/wordprocessingShape">
+                    <wps:wsp>
+                      <wps:cNvSpPr txBox="1"/>
+                      <wps:spPr>
+                        <a:xfrm>
+                          <a:off x="0" y="0"/>
+                          <a:ext cx="1796415" cy="635"/>
+                        </a:xfrm>
+                        <a:prstGeom prst="rect">
+                          <a:avLst/>
+                        </a:prstGeom>
+                        <a:solidFill>
+                          <a:prstClr val="white"/>
+                        </a:solidFill>
+                        <a:ln>
+                          <a:noFill/>
+                        </a:ln>
+                      </wps:spPr>
+                      <wps:txbx>
+                        <w:txbxContent>
+                          <w:p>
+                            <w:pPr>
+                              <w:pStyle w:val="Descripcin"/>
+                              <w:rPr>
+                                <w:noProof/>
+                              </w:rPr>
+                            </w:pPr>
+                            <w:proofErr w:type="spellStart"/>
+                            <w:r>
+                              <w:t>Wireframe</w:t>
+                            </w:r>
+                            <w:proofErr w:type="spellEnd"/>
+                            <w:r>
+                              <w:t xml:space="preserve"> </w:t>
+                            </w:r>
+                            <w:r>
+                              <w:fldChar w:fldCharType="begin"/>
+                            </w:r>
+                            <w:r>
+                              <w:instrText xml:space="preserve"> SEQ Wireframe \* ARABIC </w:instrText>
+                            </w:r>
+                            <w:r>
+                              <w:fldChar w:fldCharType="separate"/>
+                            </w:r>
+                            <w:r>
+                              <w:rPr>
+                                <w:noProof/>
+                              </w:rPr>
+                              <w:t>5</w:t>
+                            </w:r>
+                            <w:r>
+                              <w:fldChar w:fldCharType="end"/>
+                            </w:r>
+                          </w:p>
+                        </w:txbxContent>
+                      </wps:txbx>
+                      <wps:bodyPr rot="0" spcFirstLastPara="0" vertOverflow="overflow" horzOverflow="overflow" vert="horz" wrap="square" lIns="0" tIns="0" rIns="0" bIns="0" numCol="1" spcCol="0" rtlCol="0" fromWordArt="0" anchor="t" anchorCtr="0" forceAA="0" compatLnSpc="1">
+                        <a:prstTxWarp prst="textNoShape">
+                          <a:avLst/>
+                        </a:prstTxWarp>
+                        <a:spAutoFit/>
+                      </wps:bodyPr>
+                    </wps:wsp>
+                  </a:graphicData>
+                </a:graphic>
+              </wp:anchor>
+            </w:drawing>
+          </mc:Choice>
+          <mc:Fallback>
+            <w:pict>
+              <v:shape w14:anchorId="2CCF7BA5" id="Cuadro de texto 41" o:spid="_x0000_s1031" type="#_x0000_t202" style="position:absolute;margin-left:-9.05pt;margin-top:373.6pt;width:141.45pt;height:.05pt;z-index:251680768;visibility:visible;mso-wrap-style:square;mso-wrap-distance-left:9pt;mso-wrap-distance-top:0;mso-wrap-distance-right:9pt;mso-wrap-distance-bottom:0;mso-position-horizontal:absolute;mso-position-horizontal-relative:text;mso-position-vertical:absolute;mso-position-vertical-relative:text;v-text-anchor:top" o:gfxdata="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" stroked="f">
+                <v:textbox style="mso-fit-shape-to-text:t" inset="0,0,0,0">
+                  <w:txbxContent>
+                    <w:p>
+                      <w:pPr>
+                        <w:pStyle w:val="Descripcin"/>
+                        <w:rPr>
+                          <w:noProof/>
+                        </w:rPr>
+                      </w:pPr>
+                      <w:proofErr w:type="spellStart"/>
+                      <w:r>
+                        <w:t>Wireframe</w:t>
+                      </w:r>
+                      <w:proofErr w:type="spellEnd"/>
+                      <w:r>
+                        <w:t xml:space="preserve"> </w:t>
+                      </w:r>
+                      <w:r>
+                        <w:fldChar w:fldCharType="begin"/>
+                      </w:r>
+                      <w:r>
+                        <w:instrText xml:space="preserve"> SEQ Wireframe \* ARABIC </w:instrText>
+                      </w:r>
+                      <w:r>
+                        <w:fldChar w:fldCharType="separate"/>
+                      </w:r>
+                      <w:r>
+                        <w:rPr>
+                          <w:noProof/>
+                        </w:rPr>
+                        <w:t>5</w:t>
+                      </w:r>
+                      <w:r>
+                        <w:fldChar w:fldCharType="end"/>
+                      </w:r>
+                    </w:p>
+                  </w:txbxContent>
+                </v:textbox>
+                <w10:wrap type="square"/>
+              </v:shape>
+            </w:pict>
+          </mc:Fallback>
+        </mc:AlternateContent>
+      </w:r>
+      <w:r>
+        <w:rPr>
+          <w:noProof/>
+        </w:rPr>
+        <w:drawing>
+          <wp:anchor distT="0" distB="0" distL="114300" distR="114300" simplePos="0" relativeHeight="251677696" behindDoc="0" locked="0" layoutInCell="1" allowOverlap="1" wp14:anchorId="1BDBAFA8" wp14:editId="10011511">
+            <wp:simplePos x="0" y="0"/>
+            <wp:positionH relativeFrom="column">
+              <wp:posOffset>-114935</wp:posOffset>
+            </wp:positionH>
+            <wp:positionV relativeFrom="paragraph">
+              <wp:posOffset>1132840</wp:posOffset>
+            </wp:positionV>
+            <wp:extent cx="1796415" cy="3554730"/>
+            <wp:effectExtent l="0" t="0" r="0" b="7620"/>
+            <wp:wrapSquare wrapText="bothSides"/>
+            <wp:docPr id="30" name="Imagen 30" descr="C:\Users\frangabarda\Downloads\product.png"/>
+            <wp:cNvGraphicFramePr>
+              <a:graphicFrameLocks xmlns:a="http://schemas.openxmlformats.org/drawingml/2006/main" noChangeAspect="1"/>
+            </wp:cNvGraphicFramePr>
+            <a:graphic xmlns:a="http://schemas.openxmlformats.org/drawingml/2006/main">
+              <a:graphicData uri="http://schemas.openxmlformats.org/drawingml/2006/picture">
+                <pic:pic xmlns:pic="http://schemas.openxmlformats.org/drawingml/2006/picture">
+                  <pic:nvPicPr>
+                    <pic:cNvPr id="0" name="Picture 9" descr="C:\Users\frangabarda\Downloads\product.png"/>
+                    <pic:cNvPicPr>
+                      <a:picLocks noChangeAspect="1" noChangeArrowheads="1"/>
+                    </pic:cNvPicPr>
+                  </pic:nvPicPr>
+                  <pic:blipFill rotWithShape="1">
+                    <a:blip r:embed="rId52" cstate="print">
+                      <a:extLst>
+                        <a:ext uri="{28A0092B-C50C-407E-A947-70E740481C1C}">
+                          <a14:useLocalDpi xmlns:a14="http://schemas.microsoft.com/office/drawing/2010/main" val="0"/>
+                        </a:ext>
+                      </a:extLst>
+                    </a:blip>
+                    <a:srcRect r="36633" b="11326"/>
+                    <a:stretch/>
+                  </pic:blipFill>
+                  <pic:spPr bwMode="auto">
+                    <a:xfrm>
+                      <a:off x="0" y="0"/>
+                      <a:ext cx="1796415" cy="3554730"/>
+                    </a:xfrm>
+                    <a:prstGeom prst="rect">
+                      <a:avLst/>
+                    </a:prstGeom>
+                    <a:noFill/>
+                    <a:ln>
+                      <a:noFill/>
+                    </a:ln>
+                    <a:extLst>
+                      <a:ext uri="{53640926-AAD7-44D8-BBD7-CCE9431645EC}">
+                        <a14:shadowObscured xmlns:a14="http://schemas.microsoft.com/office/drawing/2010/main"/>
+                      </a:ext>
+                    </a:extLst>
+                  </pic:spPr>
+                </pic:pic>
+              </a:graphicData>
+            </a:graphic>
+            <wp14:sizeRelH relativeFrom="margin">
+              <wp14:pctWidth>0</wp14:pctWidth>
+            </wp14:sizeRelH>
+            <wp14:sizeRelV relativeFrom="margin">
+              <wp14:pctHeight>0</wp14:pctHeight>
+            </wp14:sizeRelV>
+          </wp:anchor>
+        </w:drawing>
+      </w:r>
+      <w:r>
+        <w:rPr>
+          <w:noProof/>
+        </w:rPr>
+        <w:t>En esta vista, el usuario puede ver el historial de pedidos que ha realizado, y entrar a ver en detalle cada uno de ellos</w:t>
+      </w:r>
+      <w:r>
+        <w:rPr>
+          <w:noProof/>
+        </w:rPr>
+        <w:t>. En caso de no haber realizado ningún pedido, la pantalla mostrará un mensaje indicandolo, y un botón que incita al usuario a regresar a la pantalla principal sin tener que desplegar de nuevo el menú.</w:t>
+      </w:r>
+      <w:r>
+        <w:rPr>
+          <w:noProof/>
+        </w:rPr>
+        <w:br/>
+        <w:t xml:space="preserve">En el Wireframe 6 se puede ver los dos ejemplos de la pantalla de pedidos, tanto en caso de no tener pedidos realizados, como el caso en el que hay varios. </w:t>
+      </w:r>
+    </w:p>
+    <w:p>
+      <w:pPr>
+        <w:rPr>
+          <w:noProof/>
+        </w:rPr>
+      </w:pPr>
+    </w:p>
+    <w:p>
+      <w:pPr>
+        <w:rPr>
+          <w:noProof/>
+        </w:rPr>
+      </w:pPr>
+      <w:r>
+        <w:rPr>
+          <w:noProof/>
+        </w:rPr>
+        <w:drawing>
+          <wp:anchor distT="0" distB="0" distL="114300" distR="114300" simplePos="0" relativeHeight="251678720" behindDoc="0" locked="0" layoutInCell="1" allowOverlap="1" wp14:anchorId="5E7C3FBD" wp14:editId="65C1650B">
+            <wp:simplePos x="0" y="0"/>
+            <wp:positionH relativeFrom="page">
+              <wp:posOffset>3210763</wp:posOffset>
+            </wp:positionH>
+            <wp:positionV relativeFrom="paragraph">
+              <wp:posOffset>315570</wp:posOffset>
+            </wp:positionV>
+            <wp:extent cx="3642360" cy="3540125"/>
+            <wp:effectExtent l="0" t="0" r="0" b="3175"/>
+            <wp:wrapTopAndBottom/>
+            <wp:docPr id="31" name="Imagen 31" descr="C:\Users\frangabarda\Downloads\orders.png"/>
+            <wp:cNvGraphicFramePr>
+              <a:graphicFrameLocks xmlns:a="http://schemas.openxmlformats.org/drawingml/2006/main" noChangeAspect="1"/>
+            </wp:cNvGraphicFramePr>
+            <a:graphic xmlns:a="http://schemas.openxmlformats.org/drawingml/2006/main">
+              <a:graphicData uri="http://schemas.openxmlformats.org/drawingml/2006/picture">
+                <pic:pic xmlns:pic="http://schemas.openxmlformats.org/drawingml/2006/picture">
+                  <pic:nvPicPr>
+                    <pic:cNvPr id="0" name="Picture 10" descr="C:\Users\frangabarda\Downloads\orders.png"/>
+                    <pic:cNvPicPr>
+                      <a:picLocks noChangeAspect="1" noChangeArrowheads="1"/>
+                    </pic:cNvPicPr>
+                  </pic:nvPicPr>
+                  <pic:blipFill rotWithShape="1">
+                    <a:blip r:embed="rId53" cstate="print">
+                      <a:extLst>
+                        <a:ext uri="{28A0092B-C50C-407E-A947-70E740481C1C}">
+                          <a14:useLocalDpi xmlns:a14="http://schemas.microsoft.com/office/drawing/2010/main" val="0"/>
+                        </a:ext>
+                      </a:extLst>
+                    </a:blip>
+                    <a:srcRect r="27407" b="194"/>
+                    <a:stretch/>
+                  </pic:blipFill>
+                  <pic:spPr bwMode="auto">
+                    <a:xfrm>
+                      <a:off x="0" y="0"/>
+                      <a:ext cx="3642360" cy="3540125"/>
+                    </a:xfrm>
+                    <a:prstGeom prst="rect">
+                      <a:avLst/>
+                    </a:prstGeom>
+                    <a:noFill/>
+                    <a:ln>
+                      <a:noFill/>
+                    </a:ln>
+                    <a:extLst>
+                      <a:ext uri="{53640926-AAD7-44D8-BBD7-CCE9431645EC}">
+                        <a14:shadowObscured xmlns:a14="http://schemas.microsoft.com/office/drawing/2010/main"/>
+                      </a:ext>
+                    </a:extLst>
+                  </pic:spPr>
+                </pic:pic>
+              </a:graphicData>
+            </a:graphic>
+            <wp14:sizeRelH relativeFrom="margin">
+              <wp14:pctWidth>0</wp14:pctWidth>
+            </wp14:sizeRelH>
+            <wp14:sizeRelV relativeFrom="margin">
+              <wp14:pctHeight>0</wp14:pctHeight>
+            </wp14:sizeRelV>
+          </wp:anchor>
+        </w:drawing>
+      </w:r>
+      <w:r>
+        <w:rPr>
+          <w:noProof/>
+        </w:rPr>
+        <mc:AlternateContent>
+          <mc:Choice Requires="wps">
+            <w:drawing>
+              <wp:anchor distT="0" distB="0" distL="114300" distR="114300" simplePos="0" relativeHeight="251682816" behindDoc="0" locked="0" layoutInCell="1" allowOverlap="1" wp14:anchorId="620CC2CB" wp14:editId="7119F5B2">
+                <wp:simplePos x="0" y="0"/>
+                <wp:positionH relativeFrom="column">
+                  <wp:posOffset>2379345</wp:posOffset>
+                </wp:positionH>
+                <wp:positionV relativeFrom="paragraph">
+                  <wp:posOffset>3927475</wp:posOffset>
+                </wp:positionV>
+                <wp:extent cx="3642360" cy="635"/>
+                <wp:effectExtent l="0" t="0" r="0" b="0"/>
+                <wp:wrapTopAndBottom/>
+                <wp:docPr id="42" name="Cuadro de texto 42"/>
+                <wp:cNvGraphicFramePr/>
+                <a:graphic xmlns:a="http://schemas.openxmlformats.org/drawingml/2006/main">
+                  <a:graphicData uri="http://schemas.microsoft.com/office/word/2010/wordprocessingShape">
+                    <wps:wsp>
+                      <wps:cNvSpPr txBox="1"/>
+                      <wps:spPr>
+                        <a:xfrm>
+                          <a:off x="0" y="0"/>
+                          <a:ext cx="3642360" cy="635"/>
+                        </a:xfrm>
+                        <a:prstGeom prst="rect">
+                          <a:avLst/>
+                        </a:prstGeom>
+                        <a:solidFill>
+                          <a:prstClr val="white"/>
+                        </a:solidFill>
+                        <a:ln>
+                          <a:noFill/>
+                        </a:ln>
+                      </wps:spPr>
+                      <wps:txbx>
+                        <w:txbxContent>
+                          <w:p>
+                            <w:pPr>
+                              <w:pStyle w:val="Descripcin"/>
+                              <w:rPr>
+                                <w:noProof/>
+                              </w:rPr>
+                            </w:pPr>
+                            <w:proofErr w:type="spellStart"/>
+                            <w:r>
+                              <w:t>Wireframe</w:t>
+                            </w:r>
+                            <w:proofErr w:type="spellEnd"/>
+                            <w:r>
+                              <w:t xml:space="preserve"> </w:t>
+                            </w:r>
+                            <w:r>
+                              <w:fldChar w:fldCharType="begin"/>
+                            </w:r>
+                            <w:r>
+                              <w:instrText xml:space="preserve"> SEQ Wireframe \* ARABIC </w:instrText>
+                            </w:r>
+                            <w:r>
+                              <w:fldChar w:fldCharType="separate"/>
+                            </w:r>
+                            <w:r>
+                              <w:rPr>
+                                <w:noProof/>
+                              </w:rPr>
+                              <w:t>6</w:t>
+                            </w:r>
+                            <w:r>
+                              <w:fldChar w:fldCharType="end"/>
+                            </w:r>
+                          </w:p>
+                        </w:txbxContent>
+                      </wps:txbx>
+                      <wps:bodyPr rot="0" spcFirstLastPara="0" vertOverflow="overflow" horzOverflow="overflow" vert="horz" wrap="square" lIns="0" tIns="0" rIns="0" bIns="0" numCol="1" spcCol="0" rtlCol="0" fromWordArt="0" anchor="t" anchorCtr="0" forceAA="0" compatLnSpc="1">
+                        <a:prstTxWarp prst="textNoShape">
+                          <a:avLst/>
+                        </a:prstTxWarp>
+                        <a:spAutoFit/>
+                      </wps:bodyPr>
+                    </wps:wsp>
+                  </a:graphicData>
+                </a:graphic>
+              </wp:anchor>
+            </w:drawing>
+          </mc:Choice>
+          <mc:Fallback>
+            <w:pict>
+              <v:shape w14:anchorId="620CC2CB" id="Cuadro de texto 42" o:spid="_x0000_s1032" type="#_x0000_t202" style="position:absolute;margin-left:187.35pt;margin-top:309.25pt;width:286.8pt;height:.05pt;z-index:251682816;visibility:visible;mso-wrap-style:square;mso-wrap-distance-left:9pt;mso-wrap-distance-top:0;mso-wrap-distance-right:9pt;mso-wrap-distance-bottom:0;mso-position-horizontal:absolute;mso-position-horizontal-relative:text;mso-position-vertical:absolute;mso-position-vertical-relative:text;v-text-anchor:top" o:gfxdata="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" stroked="f">
+                <v:textbox style="mso-fit-shape-to-text:t" inset="0,0,0,0">
+                  <w:txbxContent>
+                    <w:p>
+                      <w:pPr>
+                        <w:pStyle w:val="Descripcin"/>
+                        <w:rPr>
+                          <w:noProof/>
+                        </w:rPr>
+                      </w:pPr>
+                      <w:proofErr w:type="spellStart"/>
+                      <w:r>
+                        <w:t>Wireframe</w:t>
+                      </w:r>
+                      <w:proofErr w:type="spellEnd"/>
+                      <w:r>
+                        <w:t xml:space="preserve"> </w:t>
+                      </w:r>
+                      <w:r>
+                        <w:fldChar w:fldCharType="begin"/>
+                      </w:r>
+                      <w:r>
+                        <w:instrText xml:space="preserve"> SEQ Wireframe \* ARABIC </w:instrText>
+                      </w:r>
+                      <w:r>
+                        <w:fldChar w:fldCharType="separate"/>
+                      </w:r>
+                      <w:r>
+                        <w:rPr>
+                          <w:noProof/>
+                        </w:rPr>
+                        <w:t>6</w:t>
+                      </w:r>
+                      <w:r>
+                        <w:fldChar w:fldCharType="end"/>
+                      </w:r>
+                    </w:p>
+                  </w:txbxContent>
+                </v:textbox>
+                <w10:wrap type="topAndBottom"/>
+              </v:shape>
+            </w:pict>
+          </mc:Fallback>
+        </mc:AlternateContent>
+      </w:r>
+    </w:p>
+    <w:p>
+      <w:pPr>
+        <w:rPr>
+          <w:noProof/>
+        </w:rPr>
+      </w:pPr>
+    </w:p>
+    <w:p>
+      <w:r>
+        <w:br w:type="page"/>
+      </w:r>
+    </w:p>
+    <w:p>
+      <w:r>
+        <w:lastRenderedPageBreak/>
+        <w:t>El usuario también podrá editar su propia información, por lo que al pulsar la opción “Mi información” del menú desplegable se abrirá su correspondiente pantalla.</w:t>
+      </w:r>
+    </w:p>
+    <w:p>
+      <w:pPr>
+        <w:pStyle w:val="Prrafodelista"/>
+        <w:numPr>
+          <w:ilvl w:val="0"/>
+          <w:numId w:val="19"/>
+        </w:numPr>
+      </w:pPr>
+      <w:r>
+        <w:t>Pantalla de información del usuario</w:t>
+      </w:r>
+    </w:p>
+    <w:p>
+      <w:r>
+        <w:t>Esta pantalla carga los datos del usuario y los muestra en diferentes cuadros de texto que son editables, por lo que el usuario puede cambiar cualquier campo y posteriormente guardar esta información. También cuenta con un botón para abrir el formulario de cambio de contraseña, en el cual se requiere introducir la contraseña actual, la nueva, y repetir la nueva por seguridad. Tras pulsar el botón de guardar se informa al usuario de el resultado de la operación y se redirige a éste a la pantalla principal en caso de éxito.</w:t>
+      </w:r>
+    </w:p>
+    <w:p>
+      <w:pPr>
+        <w:rPr>
+          <w:noProof/>
+        </w:rPr>
+      </w:pPr>
+      <w:r>
+        <w:rPr>
+          <w:noProof/>
+        </w:rPr>
+        <mc:AlternateContent>
+          <mc:Choice Requires="wps">
+            <w:drawing>
+              <wp:anchor distT="0" distB="0" distL="114300" distR="114300" simplePos="0" relativeHeight="251685888" behindDoc="0" locked="0" layoutInCell="1" allowOverlap="1" wp14:anchorId="2DDC5213" wp14:editId="7A22F895">
+                <wp:simplePos x="0" y="0"/>
+                <wp:positionH relativeFrom="column">
+                  <wp:posOffset>1296695</wp:posOffset>
+                </wp:positionH>
+                <wp:positionV relativeFrom="paragraph">
+                  <wp:posOffset>4504589</wp:posOffset>
+                </wp:positionV>
+                <wp:extent cx="1958975" cy="635"/>
+                <wp:effectExtent l="0" t="0" r="0" b="0"/>
+                <wp:wrapTopAndBottom/>
+                <wp:docPr id="44" name="Cuadro de texto 44"/>
+                <wp:cNvGraphicFramePr/>
+                <a:graphic xmlns:a="http://schemas.openxmlformats.org/drawingml/2006/main">
+                  <a:graphicData uri="http://schemas.microsoft.com/office/word/2010/wordprocessingShape">
+                    <wps:wsp>
+                      <wps:cNvSpPr txBox="1"/>
+                      <wps:spPr>
+                        <a:xfrm>
+                          <a:off x="0" y="0"/>
+                          <a:ext cx="1958975" cy="635"/>
+                        </a:xfrm>
+                        <a:prstGeom prst="rect">
+                          <a:avLst/>
+                        </a:prstGeom>
+                        <a:solidFill>
+                          <a:prstClr val="white"/>
+                        </a:solidFill>
+                        <a:ln>
+                          <a:noFill/>
+                        </a:ln>
+                      </wps:spPr>
+                      <wps:txbx>
+                        <w:txbxContent>
+                          <w:p>
+                            <w:pPr>
+                              <w:pStyle w:val="Descripcin"/>
+                              <w:rPr>
+                                <w:noProof/>
+                              </w:rPr>
+                            </w:pPr>
+                            <w:proofErr w:type="spellStart"/>
+                            <w:r>
+                              <w:t>Wireframe</w:t>
+                            </w:r>
+                            <w:proofErr w:type="spellEnd"/>
+                            <w:r>
+                              <w:t xml:space="preserve"> </w:t>
+                            </w:r>
+                            <w:r>
+                              <w:fldChar w:fldCharType="begin"/>
+                            </w:r>
+                            <w:r>
+                              <w:instrText xml:space="preserve"> SEQ Wireframe \* ARABIC </w:instrText>
+                            </w:r>
+                            <w:r>
+                              <w:fldChar w:fldCharType="separate"/>
+                            </w:r>
+                            <w:r>
+                              <w:rPr>
+                                <w:noProof/>
+                              </w:rPr>
+                              <w:t>7</w:t>
+                            </w:r>
+                            <w:r>
+                              <w:fldChar w:fldCharType="end"/>
+                            </w:r>
+                          </w:p>
+                        </w:txbxContent>
+                      </wps:txbx>
+                      <wps:bodyPr rot="0" spcFirstLastPara="0" vertOverflow="overflow" horzOverflow="overflow" vert="horz" wrap="square" lIns="0" tIns="0" rIns="0" bIns="0" numCol="1" spcCol="0" rtlCol="0" fromWordArt="0" anchor="t" anchorCtr="0" forceAA="0" compatLnSpc="1">
+                        <a:prstTxWarp prst="textNoShape">
+                          <a:avLst/>
+                        </a:prstTxWarp>
+                        <a:spAutoFit/>
+                      </wps:bodyPr>
+                    </wps:wsp>
+                  </a:graphicData>
+                </a:graphic>
+              </wp:anchor>
+            </w:drawing>
+          </mc:Choice>
+          <mc:Fallback>
+            <w:pict>
+              <v:shape w14:anchorId="2DDC5213" id="Cuadro de texto 44" o:spid="_x0000_s1033" type="#_x0000_t202" style="position:absolute;margin-left:102.1pt;margin-top:354.7pt;width:154.25pt;height:.05pt;z-index:251685888;visibility:visible;mso-wrap-style:square;mso-wrap-distance-left:9pt;mso-wrap-distance-top:0;mso-wrap-distance-right:9pt;mso-wrap-distance-bottom:0;mso-position-horizontal:absolute;mso-position-horizontal-relative:text;mso-position-vertical:absolute;mso-position-vertical-relative:text;v-text-anchor:top" o:gfxdata="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" stroked="f">
+                <v:textbox style="mso-fit-shape-to-text:t" inset="0,0,0,0">
+                  <w:txbxContent>
+                    <w:p>
+                      <w:pPr>
+                        <w:pStyle w:val="Descripcin"/>
+                        <w:rPr>
+                          <w:noProof/>
+                        </w:rPr>
+                      </w:pPr>
+                      <w:proofErr w:type="spellStart"/>
+                      <w:r>
+                        <w:t>Wireframe</w:t>
+                      </w:r>
+                      <w:proofErr w:type="spellEnd"/>
+                      <w:r>
+                        <w:t xml:space="preserve"> </w:t>
+                      </w:r>
+                      <w:r>
+                        <w:fldChar w:fldCharType="begin"/>
+                      </w:r>
+                      <w:r>
+                        <w:instrText xml:space="preserve"> SEQ Wireframe \* ARABIC </w:instrText>
+                      </w:r>
+                      <w:r>
+                        <w:fldChar w:fldCharType="separate"/>
+                      </w:r>
+                      <w:r>
+                        <w:rPr>
+                          <w:noProof/>
+                        </w:rPr>
+                        <w:t>7</w:t>
+                      </w:r>
+                      <w:r>
+                        <w:fldChar w:fldCharType="end"/>
+                      </w:r>
+                    </w:p>
+                  </w:txbxContent>
+                </v:textbox>
+                <w10:wrap type="topAndBottom"/>
+              </v:shape>
+            </w:pict>
+          </mc:Fallback>
+        </mc:AlternateContent>
+      </w:r>
+      <w:r>
+        <w:rPr>
+          <w:noProof/>
+        </w:rPr>
+        <w:drawing>
+          <wp:anchor distT="0" distB="0" distL="114300" distR="114300" simplePos="0" relativeHeight="251683840" behindDoc="0" locked="0" layoutInCell="1" allowOverlap="1" wp14:anchorId="2686F312" wp14:editId="6145FA48">
+            <wp:simplePos x="0" y="0"/>
+            <wp:positionH relativeFrom="margin">
+              <wp:align>center</wp:align>
+            </wp:positionH>
+            <wp:positionV relativeFrom="paragraph">
+              <wp:posOffset>636296</wp:posOffset>
+            </wp:positionV>
+            <wp:extent cx="1959001" cy="3884371"/>
+            <wp:effectExtent l="0" t="0" r="3175" b="1905"/>
+            <wp:wrapTopAndBottom/>
+            <wp:docPr id="43" name="Imagen 43" descr="C:\Users\frangabarda\Downloads\info.png"/>
+            <wp:cNvGraphicFramePr>
+              <a:graphicFrameLocks xmlns:a="http://schemas.openxmlformats.org/drawingml/2006/main" noChangeAspect="1"/>
+            </wp:cNvGraphicFramePr>
+            <a:graphic xmlns:a="http://schemas.openxmlformats.org/drawingml/2006/main">
+              <a:graphicData uri="http://schemas.openxmlformats.org/drawingml/2006/picture">
+                <pic:pic xmlns:pic="http://schemas.openxmlformats.org/drawingml/2006/picture">
+                  <pic:nvPicPr>
+                    <pic:cNvPr id="0" name="Picture 11" descr="C:\Users\frangabarda\Downloads\info.png"/>
+                    <pic:cNvPicPr>
+                      <a:picLocks noChangeAspect="1" noChangeArrowheads="1"/>
+                    </pic:cNvPicPr>
+                  </pic:nvPicPr>
+                  <pic:blipFill rotWithShape="1">
+                    <a:blip r:embed="rId54" cstate="print">
+                      <a:extLst>
+                        <a:ext uri="{28A0092B-C50C-407E-A947-70E740481C1C}">
+                          <a14:useLocalDpi xmlns:a14="http://schemas.microsoft.com/office/drawing/2010/main" val="0"/>
+                        </a:ext>
+                      </a:extLst>
+                    </a:blip>
+                    <a:srcRect r="36769" b="11326"/>
+                    <a:stretch/>
+                  </pic:blipFill>
+                  <pic:spPr bwMode="auto">
+                    <a:xfrm>
+                      <a:off x="0" y="0"/>
+                      <a:ext cx="1959001" cy="3884371"/>
+                    </a:xfrm>
+                    <a:prstGeom prst="rect">
+                      <a:avLst/>
+                    </a:prstGeom>
+                    <a:noFill/>
+                    <a:ln>
+                      <a:noFill/>
+                    </a:ln>
+                    <a:extLst>
+                      <a:ext uri="{53640926-AAD7-44D8-BBD7-CCE9431645EC}">
+                        <a14:shadowObscured xmlns:a14="http://schemas.microsoft.com/office/drawing/2010/main"/>
+                      </a:ext>
+                    </a:extLst>
+                  </pic:spPr>
+                </pic:pic>
+              </a:graphicData>
+            </a:graphic>
+          </wp:anchor>
+        </w:drawing>
+      </w:r>
+      <w:r>
+        <w:t xml:space="preserve">En el </w:t>
+      </w:r>
+      <w:proofErr w:type="spellStart"/>
+      <w:r>
+        <w:t>Wireframe</w:t>
+      </w:r>
+      <w:proofErr w:type="spellEnd"/>
+      <w:r>
+        <w:t xml:space="preserve"> 7 se puede observar la estructura que se ha decidido para la pantalla de información del usuario.</w:t>
+      </w:r>
+      <w:r>
+        <w:br/>
       </w:r>
     </w:p>
     <w:p/>
     <w:p>
       <w:r>
-        <w:t>Incluir bocetos iniciales, en la parte de codificación podría verse la comparación entre el diseño y la pantalla final, en caso de que el resultado no sea el esperado en la fase de diseño, comentarlo en las posibles mejoras.</w:t>
+        <w:t>Estas son solo algunas de las pantallas principales que componen la interfaz de usuario de la aplicación móvil. Cada pantalla ha sido diseñada con atención al detalle y centrada en las necesidades y expectativas de los usuarios finales.</w:t>
+      </w:r>
+    </w:p>
+    <w:p>
+      <w:r>
+        <w:br w:type="page"/>
       </w:r>
     </w:p>
     <w:p>
@@ -12490,13 +14329,81 @@
         </w:numPr>
       </w:pPr>
       <w:r>
+        <w:lastRenderedPageBreak/>
         <w:t>Diseño de la base de datos</w:t>
       </w:r>
     </w:p>
     <w:p>
       <w:r>
-        <w:t>Descripción de la estructura de la base de datos del sistema, incluyendo las tablas, campos y relaciones entre ellas. Se puede incluir un diagrama de modelo de datos para ilustrar la estructura de la base de datos.</w:t>
-      </w:r>
+        <w:t xml:space="preserve">Este apartado se </w:t>
+      </w:r>
+      <w:r>
+        <w:t>adentra en el diseño detallado de la base de datos que respalda la aplicación. Se verán aspectos como el modelo de datos, las relaciones entre las diferentes entidades y las consideraciones de rendimiento, seguridad e integridad de datos.</w:t>
+      </w:r>
+    </w:p>
+    <w:p>
+      <w:pPr>
+        <w:pStyle w:val="Ttulo3"/>
+        <w:numPr>
+          <w:ilvl w:val="2"/>
+          <w:numId w:val="1"/>
+        </w:numPr>
+      </w:pPr>
+      <w:r>
+        <w:t>Modelo de datos</w:t>
+      </w:r>
+    </w:p>
+    <w:p>
+      <w:r>
+        <w:t xml:space="preserve">En el diseño de la base de datos, utilizamos </w:t>
+      </w:r>
+      <w:proofErr w:type="spellStart"/>
+      <w:r>
+        <w:t>Firebase</w:t>
+      </w:r>
+      <w:proofErr w:type="spellEnd"/>
+      <w:r>
+        <w:t xml:space="preserve"> </w:t>
+      </w:r>
+      <w:proofErr w:type="spellStart"/>
+      <w:r>
+        <w:t>Firestore</w:t>
+      </w:r>
+      <w:proofErr w:type="spellEnd"/>
+      <w:r>
+        <w:t xml:space="preserve">, que adopta un enfoque basado en documentos y nos permite almacenar datos de manera flexible y escalable. </w:t>
+      </w:r>
+      <w:proofErr w:type="spellStart"/>
+      <w:r>
+        <w:t>Firebase</w:t>
+      </w:r>
+      <w:proofErr w:type="spellEnd"/>
+      <w:r>
+        <w:t xml:space="preserve"> </w:t>
+      </w:r>
+      <w:proofErr w:type="spellStart"/>
+      <w:r>
+        <w:t>Firestore</w:t>
+      </w:r>
+      <w:proofErr w:type="spellEnd"/>
+      <w:r>
+        <w:t xml:space="preserve">, es una base de datos NoSQL en la nube que organiza los datos en colecciones que contienen documentos, y cada documento puede contener campos de valor o incluso </w:t>
+      </w:r>
+      <w:proofErr w:type="spellStart"/>
+      <w:r>
+        <w:t>subcolecciones</w:t>
+      </w:r>
+      <w:proofErr w:type="spellEnd"/>
+      <w:r>
+        <w:t xml:space="preserve"> anidadas.</w:t>
+      </w:r>
+    </w:p>
+    <w:p>
+      <w:r>
+        <w:t xml:space="preserve">Para este modelo de datos, se identifican las entidades principales de la aplicación y se representan como colecciones. Cada entidad se corresponde con una colección y los registros individuales se representan como documentos dentro de esas colecciones. Para mejor comprensión, un usuario en general será una entidad, pero un usuario en concreto es un documento dentro de la colección. </w:t>
+      </w:r>
+      <w:bookmarkStart w:id="18" w:name="_GoBack"/>
+      <w:bookmarkEnd w:id="18"/>
     </w:p>
     <w:p>
       <w:pPr>
@@ -12692,6 +14599,7 @@
     <w:p/>
     <w:p>
       <w:r>
+        <w:lastRenderedPageBreak/>
         <w:t xml:space="preserve">Entornos de Desarrollo Integrado (IDE): Mencionar el IDE que </w:t>
       </w:r>
       <w:r>
@@ -12718,7 +14626,6 @@
     <w:p/>
     <w:p>
       <w:r>
-        <w:lastRenderedPageBreak/>
         <w:t>Herramientas de Gestión de Proyectos: Si he utilizado herramientas para la gestión de proyectos, como Trello, Asana, Jira, o cualquier otra, es importante mencionarlas aquí.</w:t>
       </w:r>
     </w:p>
@@ -12975,6 +14882,7 @@
       </w:pPr>
       <w:bookmarkStart w:id="34" w:name="_Toc162270721"/>
       <w:r>
+        <w:lastRenderedPageBreak/>
         <w:t>Bibliografía</w:t>
       </w:r>
       <w:bookmarkEnd w:id="34"/>
@@ -12990,7 +14898,6 @@
       </w:pPr>
       <w:bookmarkStart w:id="35" w:name="_Toc162270722"/>
       <w:r>
-        <w:lastRenderedPageBreak/>
         <w:t>Direcciones web</w:t>
       </w:r>
       <w:bookmarkEnd w:id="35"/>
@@ -13011,8 +14918,8 @@
       <w:bookmarkEnd w:id="36"/>
     </w:p>
     <w:sectPr>
-      <w:headerReference w:type="default" r:id="rId48"/>
-      <w:footerReference w:type="default" r:id="rId49"/>
+      <w:headerReference w:type="default" r:id="rId55"/>
+      <w:footerReference w:type="default" r:id="rId56"/>
       <w:pgSz w:w="11906" w:h="16838"/>
       <w:pgMar w:top="1417" w:right="1701" w:bottom="1417" w:left="1701" w:header="708" w:footer="708" w:gutter="0"/>
       <w:pgNumType w:start="0"/>
@@ -13236,15 +15143,15 @@
         </mc:Choice>
         <mc:Fallback>
           <w:pict>
-            <v:group w14:anchorId="452C71D6" id="Grupo 37" o:spid="_x0000_s1027" style="position:absolute;margin-left:416.8pt;margin-top:0;width:468pt;height:25.2pt;z-index:251662336;mso-width-percent:1000;mso-top-percent:200;mso-wrap-distance-left:0;mso-wrap-distance-right:0;mso-position-horizontal:right;mso-position-horizontal-relative:margin;mso-position-vertical-relative:bottom-margin-area;mso-width-percent:1000;mso-top-percent:200;mso-width-relative:margin;mso-height-relative:margin" coordsize="59626,3238" o:gfxdata="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">
-              <v:rect id="Rectángulo 38" o:spid="_x0000_s1028" style="position:absolute;left:190;width:59436;height:188;visibility:visible;mso-wrap-style:square;v-text-anchor:middle" o:gfxdata="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" fillcolor="black [3213]" stroked="f" strokeweight="1.25pt">
+            <v:group w14:anchorId="452C71D6" id="Grupo 37" o:spid="_x0000_s1034" style="position:absolute;margin-left:416.8pt;margin-top:0;width:468pt;height:25.2pt;z-index:251662336;mso-width-percent:1000;mso-top-percent:200;mso-wrap-distance-left:0;mso-wrap-distance-right:0;mso-position-horizontal:right;mso-position-horizontal-relative:margin;mso-position-vertical-relative:bottom-margin-area;mso-width-percent:1000;mso-top-percent:200;mso-width-relative:margin;mso-height-relative:margin" coordsize="59626,3238" o:gfxdata="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">
+              <v:rect id="Rectángulo 38" o:spid="_x0000_s1035" style="position:absolute;left:190;width:59436;height:188;visibility:visible;mso-wrap-style:square;v-text-anchor:middle" o:gfxdata="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" fillcolor="black [3213]" stroked="f" strokeweight="1.25pt">
                 <v:stroke endcap="round"/>
               </v:rect>
               <v:shapetype id="_x0000_t202" coordsize="21600,21600" o:spt="202" path="m,l,21600r21600,l21600,xe">
                 <v:stroke joinstyle="miter"/>
                 <v:path gradientshapeok="t" o:connecttype="rect"/>
               </v:shapetype>
-              <v:shape id="Cuadro de texto 39" o:spid="_x0000_s1029" type="#_x0000_t202" style="position:absolute;top:666;width:59436;height:2572;visibility:visible;mso-wrap-style:square;v-text-anchor:bottom" o:gfxdata="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" filled="f" stroked="f" strokeweight=".5pt">
+              <v:shape id="Cuadro de texto 39" o:spid="_x0000_s1036" type="#_x0000_t202" style="position:absolute;top:666;width:59436;height:2572;visibility:visible;mso-wrap-style:square;v-text-anchor:bottom" o:gfxdata="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" filled="f" stroked="f" strokeweight=".5pt">
                 <v:textbox inset=",,,0">
                   <w:txbxContent>
                     <w:sdt>
@@ -13437,7 +15344,7 @@
         </mc:Choice>
         <mc:Fallback>
           <w:pict>
-            <v:rect w14:anchorId="15B08665" id="Rectángulo 40" o:spid="_x0000_s1030" style="position:absolute;margin-left:0;margin-top:0;width:36pt;height:25.2pt;z-index:251661312;visibility:visible;mso-wrap-style:square;mso-width-percent:0;mso-height-percent:0;mso-top-percent:200;mso-wrap-distance-left:0;mso-wrap-distance-top:0;mso-wrap-distance-right:0;mso-wrap-distance-bottom:0;mso-position-horizontal:left;mso-position-horizontal-relative:right-margin-area;mso-position-vertical-relative:bottom-margin-area;mso-width-percent:0;mso-height-percent:0;mso-top-percent:200;mso-width-relative:margin;mso-height-relative:margin;v-text-anchor:bottom" o:gfxdata="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" fillcolor="black [3213]" stroked="f" strokeweight="3pt">
+            <v:rect w14:anchorId="15B08665" id="Rectángulo 40" o:spid="_x0000_s1037" style="position:absolute;margin-left:0;margin-top:0;width:36pt;height:25.2pt;z-index:251661312;visibility:visible;mso-wrap-style:square;mso-width-percent:0;mso-height-percent:0;mso-top-percent:200;mso-wrap-distance-left:0;mso-wrap-distance-top:0;mso-wrap-distance-right:0;mso-wrap-distance-bottom:0;mso-position-horizontal:left;mso-position-horizontal-relative:right-margin-area;mso-position-vertical-relative:bottom-margin-area;mso-width-percent:0;mso-height-percent:0;mso-top-percent:200;mso-width-relative:margin;mso-height-relative:margin;v-text-anchor:bottom" o:gfxdata="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" fillcolor="black [3213]" stroked="f" strokeweight="3pt">
               <v:stroke endcap="round"/>
               <v:textbox>
                 <w:txbxContent>
@@ -14227,7 +16134,7 @@
   <w:abstractNum w:abstractNumId="5" w15:restartNumberingAfterBreak="0">
     <w:nsid w:val="163A720B"/>
     <w:multiLevelType w:val="hybridMultilevel"/>
-    <w:tmpl w:val="AFA00A50"/>
+    <w:tmpl w:val="FFC0F574"/>
     <w:lvl w:ilvl="0" w:tplc="0C0A0001">
       <w:start w:val="1"/>
       <w:numFmt w:val="bullet"/>
@@ -17946,7 +19853,7 @@
 </file>
 
 <file path=customXml/itemProps2.xml><?xml version="1.0" encoding="utf-8"?>
-<ds:datastoreItem xmlns:ds="http://schemas.openxmlformats.org/officeDocument/2006/customXml" ds:itemID="{B104E83D-26F2-489E-A4E5-F825B80F06C1}">
+<ds:datastoreItem xmlns:ds="http://schemas.openxmlformats.org/officeDocument/2006/customXml" ds:itemID="{7F6DE74F-DA11-4AA4-A124-E8EFA776BB34}">
   <ds:schemaRefs>
     <ds:schemaRef ds:uri="http://schemas.openxmlformats.org/officeDocument/2006/bibliography"/>
   </ds:schemaRefs>

</xml_diff>